<commit_message>
Updated Report an Linear Regression Code
</commit_message>
<xml_diff>
--- a/Report/ENGG 680 Project Report.docx
+++ b/Report/ENGG 680 Project Report.docx
@@ -244,7 +244,33 @@
         <w:rPr>
           <w:szCs w:val="24"/>
         </w:rPr>
-        <w:t>Ishpreet Kapoor- UCID: 30226713</w:t>
+        <w:t xml:space="preserve"> </w:t>
+      </w:r>
+      <w:proofErr w:type="spellStart"/>
+      <w:r>
+        <w:rPr>
+          <w:szCs w:val="24"/>
+        </w:rPr>
+        <w:t>Pinyi</w:t>
+      </w:r>
+      <w:proofErr w:type="spellEnd"/>
+      <w:r>
+        <w:rPr>
+          <w:szCs w:val="24"/>
+        </w:rPr>
+        <w:t xml:space="preserve"> Lin</w:t>
+      </w:r>
+      <w:r>
+        <w:rPr>
+          <w:szCs w:val="24"/>
+        </w:rPr>
+        <w:t xml:space="preserve">- UCID: </w:t>
+      </w:r>
+      <w:r>
+        <w:rPr>
+          <w:szCs w:val="24"/>
+        </w:rPr>
+        <w:t>30258334</w:t>
       </w:r>
     </w:p>
     <w:p>
@@ -258,7 +284,19 @@
         <w:rPr>
           <w:szCs w:val="24"/>
         </w:rPr>
-        <w:t>Ishpreet Kapoor- UCID: 30226713</w:t>
+        <w:t xml:space="preserve">Deep Patel </w:t>
+      </w:r>
+      <w:r>
+        <w:rPr>
+          <w:szCs w:val="24"/>
+        </w:rPr>
+        <w:t xml:space="preserve">- UCID: </w:t>
+      </w:r>
+      <w:r>
+        <w:rPr>
+          <w:szCs w:val="24"/>
+        </w:rPr>
+        <w:t>30193207</w:t>
       </w:r>
     </w:p>
     <w:p>
@@ -7307,13 +7345,7 @@
       </w:pPr>
       <w:r>
         <w:lastRenderedPageBreak/>
-        <w:t>S</w:t>
-      </w:r>
-      <w:r>
-        <w:t>tainless steel basically fixes most of the flaws of steel as a material</w:t>
-      </w:r>
-      <w:r>
-        <w:t xml:space="preserve"> and it </w:t>
+        <w:t xml:space="preserve">Stainless steel basically fixes most of the flaws of steel as a material and it </w:t>
       </w:r>
       <w:r>
         <w:t xml:space="preserve">can clearly be seen </w:t>
@@ -8668,13 +8700,7 @@
         <w:rPr>
           <w:rFonts w:eastAsia="Times New Roman"/>
         </w:rPr>
-        <w:t xml:space="preserve"> of </w:t>
-      </w:r>
-      <w:r>
-        <w:rPr>
-          <w:rFonts w:eastAsia="Times New Roman"/>
-        </w:rPr>
-        <w:t>different</w:t>
+        <w:t xml:space="preserve"> of different</w:t>
       </w:r>
       <w:r>
         <w:rPr>
@@ -9075,18 +9101,7 @@
                 <w:szCs w:val="24"/>
                 <w:lang w:val="en-CA" w:eastAsia="en-CA"/>
               </w:rPr>
-              <w:t xml:space="preserve"> </w:t>
-            </w:r>
-            <w:r>
-              <w:rPr>
-                <w:rFonts w:ascii="Aptos Narrow" w:eastAsia="Times New Roman" w:hAnsi="Aptos Narrow" w:cs="Times New Roman"/>
-                <w:b/>
-                <w:bCs/>
-                <w:color w:val="000000"/>
-                <w:szCs w:val="24"/>
-                <w:lang w:val="en-CA" w:eastAsia="en-CA"/>
-              </w:rPr>
-              <w:t>(</w:t>
+              <w:t xml:space="preserve"> (</w:t>
             </w:r>
             <w:proofErr w:type="spellStart"/>
             <w:r>
@@ -10288,18 +10303,7 @@
                 <w:szCs w:val="24"/>
                 <w:lang w:val="en-CA" w:eastAsia="en-CA"/>
               </w:rPr>
-              <w:t xml:space="preserve"> </w:t>
-            </w:r>
-            <w:r>
-              <w:rPr>
-                <w:rFonts w:ascii="Aptos Narrow" w:eastAsia="Times New Roman" w:hAnsi="Aptos Narrow" w:cs="Times New Roman"/>
-                <w:b/>
-                <w:bCs/>
-                <w:color w:val="000000"/>
-                <w:szCs w:val="24"/>
-                <w:lang w:val="en-CA" w:eastAsia="en-CA"/>
-              </w:rPr>
-              <w:t>(</w:t>
+              <w:t xml:space="preserve"> (</w:t>
             </w:r>
             <w:proofErr w:type="spellStart"/>
             <w:r>
@@ -10374,18 +10378,7 @@
                 <w:szCs w:val="24"/>
                 <w:lang w:val="en-CA" w:eastAsia="en-CA"/>
               </w:rPr>
-              <w:t xml:space="preserve"> </w:t>
-            </w:r>
-            <w:r>
-              <w:rPr>
-                <w:rFonts w:ascii="Aptos Narrow" w:eastAsia="Times New Roman" w:hAnsi="Aptos Narrow" w:cs="Times New Roman"/>
-                <w:b/>
-                <w:bCs/>
-                <w:color w:val="000000"/>
-                <w:szCs w:val="24"/>
-                <w:lang w:val="en-CA" w:eastAsia="en-CA"/>
-              </w:rPr>
-              <w:t>(</w:t>
+              <w:t xml:space="preserve"> (</w:t>
             </w:r>
             <w:proofErr w:type="spellStart"/>
             <w:r>
@@ -11956,18 +11949,7 @@
                 <w:szCs w:val="24"/>
                 <w:lang w:val="en-CA" w:eastAsia="en-CA"/>
               </w:rPr>
-              <w:t xml:space="preserve"> </w:t>
-            </w:r>
-            <w:r>
-              <w:rPr>
-                <w:rFonts w:ascii="Aptos Narrow" w:eastAsia="Times New Roman" w:hAnsi="Aptos Narrow" w:cs="Times New Roman"/>
-                <w:b/>
-                <w:bCs/>
-                <w:color w:val="000000"/>
-                <w:szCs w:val="24"/>
-                <w:lang w:val="en-CA" w:eastAsia="en-CA"/>
-              </w:rPr>
-              <w:t>(</w:t>
+              <w:t xml:space="preserve"> (</w:t>
             </w:r>
             <w:proofErr w:type="spellStart"/>
             <w:r>
@@ -13211,18 +13193,7 @@
                 <w:szCs w:val="24"/>
                 <w:lang w:val="en-CA" w:eastAsia="en-CA"/>
               </w:rPr>
-              <w:t xml:space="preserve"> </w:t>
-            </w:r>
-            <w:r>
-              <w:rPr>
-                <w:rFonts w:ascii="Aptos Narrow" w:eastAsia="Times New Roman" w:hAnsi="Aptos Narrow" w:cs="Times New Roman"/>
-                <w:b/>
-                <w:bCs/>
-                <w:color w:val="000000"/>
-                <w:szCs w:val="24"/>
-                <w:lang w:val="en-CA" w:eastAsia="en-CA"/>
-              </w:rPr>
-              <w:t>(</w:t>
+              <w:t xml:space="preserve"> (</w:t>
             </w:r>
             <w:proofErr w:type="spellStart"/>
             <w:r>
@@ -13297,18 +13268,7 @@
                 <w:szCs w:val="24"/>
                 <w:lang w:val="en-CA" w:eastAsia="en-CA"/>
               </w:rPr>
-              <w:t xml:space="preserve"> </w:t>
-            </w:r>
-            <w:r>
-              <w:rPr>
-                <w:rFonts w:ascii="Aptos Narrow" w:eastAsia="Times New Roman" w:hAnsi="Aptos Narrow" w:cs="Times New Roman"/>
-                <w:b/>
-                <w:bCs/>
-                <w:color w:val="000000"/>
-                <w:szCs w:val="24"/>
-                <w:lang w:val="en-CA" w:eastAsia="en-CA"/>
-              </w:rPr>
-              <w:t>(</w:t>
+              <w:t xml:space="preserve"> (</w:t>
             </w:r>
             <w:proofErr w:type="spellStart"/>
             <w:r>
@@ -13383,18 +13343,7 @@
                 <w:szCs w:val="24"/>
                 <w:lang w:val="en-CA" w:eastAsia="en-CA"/>
               </w:rPr>
-              <w:t xml:space="preserve"> </w:t>
-            </w:r>
-            <w:r>
-              <w:rPr>
-                <w:rFonts w:ascii="Aptos Narrow" w:eastAsia="Times New Roman" w:hAnsi="Aptos Narrow" w:cs="Times New Roman"/>
-                <w:b/>
-                <w:bCs/>
-                <w:color w:val="000000"/>
-                <w:szCs w:val="24"/>
-                <w:lang w:val="en-CA" w:eastAsia="en-CA"/>
-              </w:rPr>
-              <w:t>(</w:t>
+              <w:t xml:space="preserve"> (</w:t>
             </w:r>
             <w:proofErr w:type="spellStart"/>
             <w:r>
@@ -15428,18 +15377,7 @@
                 <w:szCs w:val="24"/>
                 <w:lang w:val="en-CA" w:eastAsia="en-CA"/>
               </w:rPr>
-              <w:t xml:space="preserve"> </w:t>
-            </w:r>
-            <w:r>
-              <w:rPr>
-                <w:rFonts w:ascii="Aptos Narrow" w:eastAsia="Times New Roman" w:hAnsi="Aptos Narrow" w:cs="Times New Roman"/>
-                <w:b/>
-                <w:bCs/>
-                <w:color w:val="000000"/>
-                <w:szCs w:val="24"/>
-                <w:lang w:val="en-CA" w:eastAsia="en-CA"/>
-              </w:rPr>
-              <w:t>(</w:t>
+              <w:t xml:space="preserve"> (</w:t>
             </w:r>
             <w:proofErr w:type="spellStart"/>
             <w:r>
@@ -15514,40 +15452,7 @@
                 <w:szCs w:val="24"/>
                 <w:lang w:val="en-CA" w:eastAsia="en-CA"/>
               </w:rPr>
-              <w:t xml:space="preserve"> </w:t>
-            </w:r>
-            <w:r>
-              <w:rPr>
-                <w:rFonts w:ascii="Aptos Narrow" w:eastAsia="Times New Roman" w:hAnsi="Aptos Narrow" w:cs="Times New Roman"/>
-                <w:b/>
-                <w:bCs/>
-                <w:color w:val="000000"/>
-                <w:szCs w:val="24"/>
-                <w:lang w:val="en-CA" w:eastAsia="en-CA"/>
-              </w:rPr>
-              <w:t>(</w:t>
-            </w:r>
-            <w:r>
-              <w:rPr>
-                <w:rFonts w:ascii="Aptos Narrow" w:eastAsia="Times New Roman" w:hAnsi="Aptos Narrow" w:cs="Times New Roman"/>
-                <w:b/>
-                <w:bCs/>
-                <w:color w:val="000000"/>
-                <w:szCs w:val="24"/>
-                <w:lang w:val="en-CA" w:eastAsia="en-CA"/>
-              </w:rPr>
-              <w:t>%</w:t>
-            </w:r>
-            <w:r>
-              <w:rPr>
-                <w:rFonts w:ascii="Aptos Narrow" w:eastAsia="Times New Roman" w:hAnsi="Aptos Narrow" w:cs="Times New Roman"/>
-                <w:b/>
-                <w:bCs/>
-                <w:color w:val="000000"/>
-                <w:szCs w:val="24"/>
-                <w:lang w:val="en-CA" w:eastAsia="en-CA"/>
-              </w:rPr>
-              <w:t>)</w:t>
+              <w:t xml:space="preserve"> (%)</w:t>
             </w:r>
           </w:p>
         </w:tc>
@@ -16113,15 +16018,7 @@
         <w:t xml:space="preserve">It can be noted </w:t>
       </w:r>
       <w:r>
-        <w:t xml:space="preserve">across all the </w:t>
-      </w:r>
-      <w:proofErr w:type="gramStart"/>
-      <w:r>
-        <w:t>aforementioned different</w:t>
-      </w:r>
-      <w:proofErr w:type="gramEnd"/>
-      <w:r>
-        <w:t xml:space="preserve"> studies that the applicability of the various proposed</w:t>
+        <w:t>across all the aforementioned different studies that the applicability of the various proposed</w:t>
       </w:r>
       <w:r>
         <w:t xml:space="preserve"> analytical</w:t>
@@ -18798,25 +18695,7 @@
           <w:sz w:val="20"/>
           <w:szCs w:val="20"/>
         </w:rPr>
-        <w:t xml:space="preserve">Why </w:t>
-      </w:r>
-      <w:proofErr w:type="gramStart"/>
-      <w:r>
-        <w:rPr>
-          <w:i/>
-          <w:sz w:val="20"/>
-          <w:szCs w:val="20"/>
-        </w:rPr>
-        <w:t>those models did</w:t>
-      </w:r>
-      <w:proofErr w:type="gramEnd"/>
-      <w:r>
-        <w:rPr>
-          <w:i/>
-          <w:sz w:val="20"/>
-          <w:szCs w:val="20"/>
-        </w:rPr>
-        <w:t xml:space="preserve"> not work</w:t>
+        <w:t>Why those models did not work</w:t>
       </w:r>
       <w:r>
         <w:rPr>
@@ -19681,23 +19560,13 @@
           <w:szCs w:val="23"/>
         </w:rPr>
       </w:pPr>
-      <w:proofErr w:type="gramStart"/>
       <w:r>
         <w:rPr>
           <w:rFonts w:cs="Times New Roman"/>
           <w:iCs/>
           <w:szCs w:val="23"/>
         </w:rPr>
-        <w:t>where</w:t>
-      </w:r>
-      <w:proofErr w:type="gramEnd"/>
-      <w:r>
-        <w:rPr>
-          <w:rFonts w:cs="Times New Roman"/>
-          <w:iCs/>
-          <w:szCs w:val="23"/>
-        </w:rPr>
-        <w:t>,</w:t>
+        <w:t>where,</w:t>
       </w:r>
     </w:p>
     <w:p>
@@ -21033,23 +20902,13 @@
           <w:szCs w:val="23"/>
         </w:rPr>
       </w:pPr>
-      <w:proofErr w:type="gramStart"/>
       <w:r>
         <w:rPr>
           <w:rFonts w:cs="Times New Roman"/>
           <w:iCs/>
           <w:szCs w:val="23"/>
         </w:rPr>
-        <w:t>where</w:t>
-      </w:r>
-      <w:proofErr w:type="gramEnd"/>
-      <w:r>
-        <w:rPr>
-          <w:rFonts w:cs="Times New Roman"/>
-          <w:iCs/>
-          <w:szCs w:val="23"/>
-        </w:rPr>
-        <w:t>,</w:t>
+        <w:t>where,</w:t>
       </w:r>
     </w:p>
     <w:p>
@@ -21302,18 +21161,8 @@
           <w:iCs/>
           <w:szCs w:val="23"/>
         </w:rPr>
-        <w:t xml:space="preserve"> = Effective length of the CFST </w:t>
-      </w:r>
-      <w:proofErr w:type="gramStart"/>
-      <w:r>
-        <w:rPr>
-          <w:rFonts w:eastAsiaTheme="minorEastAsia" w:cs="Times New Roman"/>
-          <w:iCs/>
-          <w:szCs w:val="23"/>
-        </w:rPr>
-        <w:t>column;</w:t>
-      </w:r>
-      <w:proofErr w:type="gramEnd"/>
+        <w:t xml:space="preserve"> = Effective length of the CFST column;</w:t>
+      </w:r>
     </w:p>
     <w:p>
       <w:pPr>
@@ -21348,18 +21197,8 @@
           <w:iCs/>
           <w:szCs w:val="23"/>
         </w:rPr>
-        <w:t xml:space="preserve"> = Elastic Modulus of the Exterior Steel </w:t>
-      </w:r>
-      <w:proofErr w:type="gramStart"/>
-      <w:r>
-        <w:rPr>
-          <w:rFonts w:eastAsiaTheme="minorEastAsia" w:cs="Times New Roman"/>
-          <w:iCs/>
-          <w:szCs w:val="23"/>
-        </w:rPr>
-        <w:t>tube;</w:t>
-      </w:r>
-      <w:proofErr w:type="gramEnd"/>
+        <w:t xml:space="preserve"> = Elastic Modulus of the Exterior Steel tube;</w:t>
+      </w:r>
     </w:p>
     <w:p>
       <w:pPr>
@@ -21398,7 +21237,6 @@
         </w:rPr>
         <w:t xml:space="preserve"> = Elastic Modulus of </w:t>
       </w:r>
-      <w:proofErr w:type="gramStart"/>
       <w:r>
         <w:rPr>
           <w:rFonts w:eastAsiaTheme="minorEastAsia" w:cs="Times New Roman"/>
@@ -21415,7 +21253,6 @@
         </w:rPr>
         <w:t>;</w:t>
       </w:r>
-      <w:proofErr w:type="gramEnd"/>
     </w:p>
     <w:p>
       <w:pPr>
@@ -21450,18 +21287,8 @@
           <w:iCs/>
           <w:szCs w:val="23"/>
         </w:rPr>
-        <w:t xml:space="preserve"> = Second Moments of Area of the Exterior Steel </w:t>
-      </w:r>
-      <w:proofErr w:type="gramStart"/>
-      <w:r>
-        <w:rPr>
-          <w:rFonts w:eastAsiaTheme="minorEastAsia" w:cs="Times New Roman"/>
-          <w:iCs/>
-          <w:szCs w:val="23"/>
-        </w:rPr>
-        <w:t>tube;</w:t>
-      </w:r>
-      <w:proofErr w:type="gramEnd"/>
+        <w:t xml:space="preserve"> = Second Moments of Area of the Exterior Steel tube;</w:t>
+      </w:r>
     </w:p>
     <w:p>
       <w:pPr>
@@ -22960,23 +22787,13 @@
           <w:szCs w:val="23"/>
         </w:rPr>
       </w:pPr>
-      <w:proofErr w:type="gramStart"/>
       <w:r>
         <w:rPr>
           <w:rFonts w:cs="Times New Roman"/>
           <w:iCs/>
           <w:szCs w:val="23"/>
         </w:rPr>
-        <w:t>where</w:t>
-      </w:r>
-      <w:proofErr w:type="gramEnd"/>
-      <w:r>
-        <w:rPr>
-          <w:rFonts w:cs="Times New Roman"/>
-          <w:iCs/>
-          <w:szCs w:val="23"/>
-        </w:rPr>
-        <w:t>,</w:t>
+        <w:t>where,</w:t>
       </w:r>
     </w:p>
     <w:p>
@@ -23809,15 +23626,7 @@
       <w:bookmarkStart w:id="30" w:name="three"/>
       <w:r>
         <w:tab/>
-        <w:t xml:space="preserve">S. Fan, B. He, X. Xia, H. Gui, and M. Liu, “Fire resistance of </w:t>
-      </w:r>
-      <w:proofErr w:type="gramStart"/>
-      <w:r>
-        <w:t>stainless steel</w:t>
-      </w:r>
-      <w:proofErr w:type="gramEnd"/>
-      <w:r>
-        <w:t xml:space="preserve"> beams with rectangular hollow section: Experimental investigation,” </w:t>
+        <w:t xml:space="preserve">S. Fan, B. He, X. Xia, H. Gui, and M. Liu, “Fire resistance of stainless steel beams with rectangular hollow section: Experimental investigation,” </w:t>
       </w:r>
       <w:r>
         <w:rPr>
@@ -24057,15 +23866,7 @@
       </w:r>
       <w:proofErr w:type="spellEnd"/>
       <w:r>
-        <w:t xml:space="preserve"> and residual compression resistances of circular high strength concrete-filled </w:t>
-      </w:r>
-      <w:proofErr w:type="gramStart"/>
-      <w:r>
-        <w:t>stainless steel</w:t>
-      </w:r>
-      <w:proofErr w:type="gramEnd"/>
-      <w:r>
-        <w:t xml:space="preserve"> tube (HCFSST) stub columns after exposure to fire,” </w:t>
+        <w:t xml:space="preserve"> and residual compression resistances of circular high strength concrete-filled stainless steel tube (HCFSST) stub columns after exposure to fire,” </w:t>
       </w:r>
       <w:r>
         <w:rPr>
@@ -24102,12 +23903,10 @@
         <w:t xml:space="preserve">Standards Australia, “Bridge </w:t>
       </w:r>
       <w:proofErr w:type="spellStart"/>
-      <w:proofErr w:type="gramStart"/>
       <w:r>
         <w:t>design,part</w:t>
       </w:r>
       <w:proofErr w:type="spellEnd"/>
-      <w:proofErr w:type="gramEnd"/>
       <w:r>
         <w:t xml:space="preserve"> 6: steel and composite construction.” </w:t>
       </w:r>
@@ -24207,15 +24006,7 @@
       <w:bookmarkStart w:id="41" w:name="sixteen"/>
       <w:r>
         <w:tab/>
-        <w:t xml:space="preserve">D. Lam and L. Gardner, “Structural design of </w:t>
-      </w:r>
-      <w:proofErr w:type="gramStart"/>
-      <w:r>
-        <w:t>stainless steel</w:t>
-      </w:r>
-      <w:proofErr w:type="gramEnd"/>
-      <w:r>
-        <w:t xml:space="preserve"> concrete filled columns,” </w:t>
+        <w:t xml:space="preserve">D. Lam and L. Gardner, “Structural design of stainless steel concrete filled columns,” </w:t>
       </w:r>
       <w:r>
         <w:rPr>
@@ -24322,15 +24113,7 @@
       <w:bookmarkStart w:id="44" w:name="twentythree"/>
       <w:r>
         <w:tab/>
-        <w:t xml:space="preserve">L. Guo, Y. Liu, F. Fu, and H. Huang, “Behavior of axially loaded circular </w:t>
-      </w:r>
-      <w:proofErr w:type="gramStart"/>
-      <w:r>
-        <w:t>stainless steel</w:t>
-      </w:r>
-      <w:proofErr w:type="gramEnd"/>
-      <w:r>
-        <w:t xml:space="preserve"> tube confined concrete stub columns,” </w:t>
+        <w:t xml:space="preserve">L. Guo, Y. Liu, F. Fu, and H. Huang, “Behavior of axially loaded circular stainless steel tube confined concrete stub columns,” </w:t>
       </w:r>
       <w:r>
         <w:rPr>
@@ -24781,11 +24564,9 @@
       <w:r>
         <w:t>8</w:t>
       </w:r>
-      <w:proofErr w:type="gramStart"/>
       <w:r>
         <w:t>]  CSA</w:t>
       </w:r>
-      <w:proofErr w:type="gramEnd"/>
       <w:r>
         <w:t xml:space="preserve">, “Design of Steel Structures (CSA-S16–09),” </w:t>
       </w:r>
@@ -24926,23 +24707,7 @@
           <w:szCs w:val="24"/>
         </w:rPr>
         <w:tab/>
-        <w:t xml:space="preserve">L. Rao, Q. Yue, B. Huang, and X. Liu, “Axial compressive performance of novel square coral concrete-filled duplex </w:t>
-      </w:r>
-      <w:proofErr w:type="gramStart"/>
-      <w:r>
-        <w:rPr>
-          <w:color w:val="000000"/>
-          <w:szCs w:val="24"/>
-        </w:rPr>
-        <w:t>stainless steel</w:t>
-      </w:r>
-      <w:proofErr w:type="gramEnd"/>
-      <w:r>
-        <w:rPr>
-          <w:color w:val="000000"/>
-          <w:szCs w:val="24"/>
-        </w:rPr>
-        <w:t xml:space="preserve"> tubes,” </w:t>
+        <w:t xml:space="preserve">L. Rao, Q. Yue, B. Huang, and X. Liu, “Axial compressive performance of novel square coral concrete-filled duplex stainless steel tubes,” </w:t>
       </w:r>
       <w:r>
         <w:rPr>
@@ -25077,23 +24842,7 @@
           <w:szCs w:val="24"/>
         </w:rPr>
         <w:tab/>
-        <w:t xml:space="preserve">L. Guo, Y. Liu, F. Fu, and H. Huang, “Behavior of axially loaded circular </w:t>
-      </w:r>
-      <w:proofErr w:type="gramStart"/>
-      <w:r>
-        <w:rPr>
-          <w:color w:val="000000"/>
-          <w:szCs w:val="24"/>
-        </w:rPr>
-        <w:t>stainless steel</w:t>
-      </w:r>
-      <w:proofErr w:type="gramEnd"/>
-      <w:r>
-        <w:rPr>
-          <w:color w:val="000000"/>
-          <w:szCs w:val="24"/>
-        </w:rPr>
-        <w:t xml:space="preserve"> tube confined concrete stub columns,” </w:t>
+        <w:t xml:space="preserve">L. Guo, Y. Liu, F. Fu, and H. Huang, “Behavior of axially loaded circular stainless steel tube confined concrete stub columns,” </w:t>
       </w:r>
       <w:r>
         <w:rPr>
@@ -25311,23 +25060,7 @@
           <w:color w:val="000000"/>
           <w:szCs w:val="24"/>
         </w:rPr>
-        <w:t xml:space="preserve"> and residual compression resistances of circular high strength concrete-filled </w:t>
-      </w:r>
-      <w:proofErr w:type="gramStart"/>
-      <w:r>
-        <w:rPr>
-          <w:color w:val="000000"/>
-          <w:szCs w:val="24"/>
-        </w:rPr>
-        <w:t>stainless steel</w:t>
-      </w:r>
-      <w:proofErr w:type="gramEnd"/>
-      <w:r>
-        <w:rPr>
-          <w:color w:val="000000"/>
-          <w:szCs w:val="24"/>
-        </w:rPr>
-        <w:t xml:space="preserve"> tube (HCFSST) stub columns after exposure to fire,” </w:t>
+        <w:t xml:space="preserve"> and residual compression resistances of circular high strength concrete-filled stainless steel tube (HCFSST) stub columns after exposure to fire,” </w:t>
       </w:r>
       <w:r>
         <w:rPr>
@@ -25560,23 +25293,7 @@
           <w:szCs w:val="24"/>
         </w:rPr>
         <w:tab/>
-        <w:t xml:space="preserve">S. Kazemzadeh Azad, D. Li, and B. Uy, “Compact and slender box concrete-filled </w:t>
-      </w:r>
-      <w:proofErr w:type="gramStart"/>
-      <w:r>
-        <w:rPr>
-          <w:color w:val="000000"/>
-          <w:szCs w:val="24"/>
-        </w:rPr>
-        <w:t>stainless steel</w:t>
-      </w:r>
-      <w:proofErr w:type="gramEnd"/>
-      <w:r>
-        <w:rPr>
-          <w:color w:val="000000"/>
-          <w:szCs w:val="24"/>
-        </w:rPr>
-        <w:t xml:space="preserve"> tubes under compression, bending, and combined loading,” </w:t>
+        <w:t xml:space="preserve">S. Kazemzadeh Azad, D. Li, and B. Uy, “Compact and slender box concrete-filled stainless steel tubes under compression, bending, and combined loading,” </w:t>
       </w:r>
       <w:r>
         <w:rPr>
@@ -26357,23 +26074,7 @@
           <w:szCs w:val="24"/>
         </w:rPr>
         <w:tab/>
-        <w:t xml:space="preserve">Y. L. Li, X. L. Zhao, R. K. R. Singh, and S. Al-Saadi, “Experimental study on seawater and sea sand concrete filled GFRP and </w:t>
-      </w:r>
-      <w:proofErr w:type="gramStart"/>
-      <w:r>
-        <w:rPr>
-          <w:color w:val="000000"/>
-          <w:szCs w:val="24"/>
-        </w:rPr>
-        <w:t>stainless steel</w:t>
-      </w:r>
-      <w:proofErr w:type="gramEnd"/>
-      <w:r>
-        <w:rPr>
-          <w:color w:val="000000"/>
-          <w:szCs w:val="24"/>
-        </w:rPr>
-        <w:t xml:space="preserve"> tubular stub columns,” </w:t>
+        <w:t xml:space="preserve">Y. L. Li, X. L. Zhao, R. K. R. Singh, and S. Al-Saadi, “Experimental study on seawater and sea sand concrete filled GFRP and stainless steel tubular stub columns,” </w:t>
       </w:r>
       <w:r>
         <w:rPr>
@@ -26590,23 +26291,7 @@
           <w:szCs w:val="24"/>
         </w:rPr>
         <w:tab/>
-        <w:t xml:space="preserve">D. Lam and L. Gardner, “Structural design of </w:t>
-      </w:r>
-      <w:proofErr w:type="gramStart"/>
-      <w:r>
-        <w:rPr>
-          <w:color w:val="000000"/>
-          <w:szCs w:val="24"/>
-        </w:rPr>
-        <w:t>stainless steel</w:t>
-      </w:r>
-      <w:proofErr w:type="gramEnd"/>
-      <w:r>
-        <w:rPr>
-          <w:color w:val="000000"/>
-          <w:szCs w:val="24"/>
-        </w:rPr>
-        <w:t xml:space="preserve"> concrete filled columns,” </w:t>
+        <w:t xml:space="preserve">D. Lam and L. Gardner, “Structural design of stainless steel concrete filled columns,” </w:t>
       </w:r>
       <w:r>
         <w:rPr>
@@ -26756,23 +26441,7 @@
           <w:szCs w:val="24"/>
         </w:rPr>
         <w:tab/>
-        <w:t xml:space="preserve">L. Li, “Structural performance of concrete-filled cold-formed </w:t>
-      </w:r>
-      <w:proofErr w:type="gramStart"/>
-      <w:r>
-        <w:rPr>
-          <w:color w:val="000000"/>
-          <w:szCs w:val="24"/>
-        </w:rPr>
-        <w:t>stainless steel</w:t>
-      </w:r>
-      <w:proofErr w:type="gramEnd"/>
-      <w:r>
-        <w:rPr>
-          <w:color w:val="000000"/>
-          <w:szCs w:val="24"/>
-        </w:rPr>
-        <w:t xml:space="preserve"> members,” Doctor of Philosophy, The University of Hong Kong, </w:t>
+        <w:t xml:space="preserve">L. Li, “Structural performance of concrete-filled cold-formed stainless steel members,” Doctor of Philosophy, The University of Hong Kong, </w:t>
       </w:r>
       <w:proofErr w:type="spellStart"/>
       <w:r>
@@ -26840,23 +26509,7 @@
           <w:szCs w:val="24"/>
         </w:rPr>
         <w:tab/>
-        <w:t xml:space="preserve">Y. L. Li, X. L. Zhao, R. K. Raman Singh, and S. Al-Saadi, “Tests on seawater and sea sand concrete-filled CFRP, BFRP and </w:t>
-      </w:r>
-      <w:proofErr w:type="gramStart"/>
-      <w:r>
-        <w:rPr>
-          <w:color w:val="000000"/>
-          <w:szCs w:val="24"/>
-        </w:rPr>
-        <w:t>stainless steel</w:t>
-      </w:r>
-      <w:proofErr w:type="gramEnd"/>
-      <w:r>
-        <w:rPr>
-          <w:color w:val="000000"/>
-          <w:szCs w:val="24"/>
-        </w:rPr>
-        <w:t xml:space="preserve"> tubular stub columns,” </w:t>
+        <w:t xml:space="preserve">Y. L. Li, X. L. Zhao, R. K. Raman Singh, and S. Al-Saadi, “Tests on seawater and sea sand concrete-filled CFRP, BFRP and stainless steel tubular stub columns,” </w:t>
       </w:r>
       <w:r>
         <w:rPr>
@@ -30008,28 +29661,28 @@
 </file>
 
 <file path=customXml/item1.xml><?xml version="1.0" encoding="utf-8"?>
-<b:Sources xmlns:b="http://schemas.openxmlformats.org/officeDocument/2006/bibliography" xmlns="http://schemas.openxmlformats.org/officeDocument/2006/bibliography" SelectedStyle="\APASixthEditionOfficeOnline.xsl" StyleName="APA" Version="6"/>
-</file>
-
-<file path=customXml/item2.xml><?xml version="1.0" encoding="utf-8"?>
 <go:gDocsCustomXmlDataStorage xmlns:go="http://customooxmlschemas.google.com/" xmlns:r="http://schemas.openxmlformats.org/officeDocument/2006/relationships" uri="GoogleDocsCustomDataVersion2">
   <go:docsCustomData xmlns:go="http://customooxmlschemas.google.com/" roundtripDataSignature="AMtx7mg/kvEPv6bClEGILcd8gVh51S2H5g==">CgMxLjAyCGguZ2pkZ3hzMgloLjMwajB6bGwyCWguMWZvYjl0ZTIJaC4zem55c2g3MgloLjJldDkycDAyCGgudHlqY3d0MgloLjNkeTZ2a20yCWguMXQzaDVzZjIJaC40ZDM0b2c4MgloLjJzOGV5bzEyCWguMTdkcDh2dTIJaC4zcmRjcmpuMgloLjI2aW4xcmcyCGgubG54Yno5MgloLjM1bmt1bjI4AHIhMTJTLXlfR0NNOFJPTTFZQXo2TVZIbTNDMFluUVk5bHhZ</go:docsCustomData>
 </go:gDocsCustomXmlDataStorage>
 </file>
 
-<file path=customXml/itemProps1.xml><?xml version="1.0" encoding="utf-8"?>
-<ds:datastoreItem xmlns:ds="http://schemas.openxmlformats.org/officeDocument/2006/customXml" ds:itemID="{E0607B3E-F205-44D2-83CC-1871932B161A}">
-  <ds:schemaRefs>
-    <ds:schemaRef ds:uri="http://schemas.openxmlformats.org/officeDocument/2006/bibliography"/>
-  </ds:schemaRefs>
-</ds:datastoreItem>
+<file path=customXml/item2.xml><?xml version="1.0" encoding="utf-8"?>
+<b:Sources xmlns:b="http://schemas.openxmlformats.org/officeDocument/2006/bibliography" xmlns="http://schemas.openxmlformats.org/officeDocument/2006/bibliography" SelectedStyle="\APASixthEditionOfficeOnline.xsl" StyleName="APA" Version="6"/>
 </file>
 
-<file path=customXml/itemProps2.xml><?xml version="1.0" encoding="utf-8"?>
+<file path=customXml/itemProps1.xml><?xml version="1.0" encoding="utf-8"?>
 <ds:datastoreItem xmlns:ds="http://schemas.openxmlformats.org/officeDocument/2006/customXml" ds:itemID="{11111111-1234-1234-1234-123412341234}">
   <ds:schemaRefs>
     <ds:schemaRef ds:uri="http://customooxmlschemas.google.com/"/>
     <ds:schemaRef ds:uri="http://schemas.openxmlformats.org/officeDocument/2006/relationships"/>
   </ds:schemaRefs>
 </ds:datastoreItem>
+</file>
+
+<file path=customXml/itemProps2.xml><?xml version="1.0" encoding="utf-8"?>
+<ds:datastoreItem xmlns:ds="http://schemas.openxmlformats.org/officeDocument/2006/customXml" ds:itemID="{E0607B3E-F205-44D2-83CC-1871932B161A}">
+  <ds:schemaRefs>
+    <ds:schemaRef ds:uri="http://schemas.openxmlformats.org/officeDocument/2006/bibliography"/>
+  </ds:schemaRefs>
+</ds:datastoreItem>
 </file>
</xml_diff>

<commit_message>
Updating Linear Regression, Random Forest and the Report
</commit_message>
<xml_diff>
--- a/Report/ENGG 680 Project Report.docx
+++ b/Report/ENGG 680 Project Report.docx
@@ -244,21 +244,7 @@
         <w:rPr>
           <w:szCs w:val="24"/>
         </w:rPr>
-        <w:t xml:space="preserve"> </w:t>
-      </w:r>
-      <w:proofErr w:type="spellStart"/>
-      <w:r>
-        <w:rPr>
-          <w:szCs w:val="24"/>
-        </w:rPr>
-        <w:t>Pinyi</w:t>
-      </w:r>
-      <w:proofErr w:type="spellEnd"/>
-      <w:r>
-        <w:rPr>
-          <w:szCs w:val="24"/>
-        </w:rPr>
-        <w:t xml:space="preserve"> Lin</w:t>
+        <w:t xml:space="preserve"> Pinyi Lin</w:t>
       </w:r>
       <w:r>
         <w:rPr>
@@ -2952,7 +2938,6 @@
                 <w:vertAlign w:val="subscript"/>
               </w:rPr>
             </w:pPr>
-            <w:proofErr w:type="spellStart"/>
             <w:r>
               <w:rPr>
                 <w:szCs w:val="24"/>
@@ -2966,7 +2951,6 @@
               </w:rPr>
               <w:t>c</w:t>
             </w:r>
-            <w:proofErr w:type="spellEnd"/>
           </w:p>
         </w:tc>
         <w:tc>
@@ -4251,14 +4235,12 @@
                 <w:szCs w:val="24"/>
               </w:rPr>
             </w:pPr>
-            <w:proofErr w:type="spellStart"/>
             <w:r>
               <w:rPr>
                 <w:szCs w:val="24"/>
               </w:rPr>
               <w:t>CoV</w:t>
             </w:r>
-            <w:proofErr w:type="spellEnd"/>
           </w:p>
         </w:tc>
         <w:tc>
@@ -4305,7 +4287,6 @@
             </w:pPr>
             <w:bookmarkStart w:id="6" w:name="_CHAPTER_1:_INTRODUCTION"/>
             <w:bookmarkEnd w:id="6"/>
-            <w:proofErr w:type="spellStart"/>
             <w:r>
               <w:rPr>
                 <w:rFonts w:ascii="Aptos Narrow" w:hAnsi="Aptos Narrow"/>
@@ -4314,7 +4295,6 @@
               </w:rPr>
               <w:t>XGBoost</w:t>
             </w:r>
-            <w:proofErr w:type="spellEnd"/>
           </w:p>
         </w:tc>
         <w:tc>
@@ -4358,7 +4338,6 @@
                 <w:szCs w:val="24"/>
               </w:rPr>
             </w:pPr>
-            <w:proofErr w:type="spellStart"/>
             <w:r>
               <w:rPr>
                 <w:rFonts w:ascii="Aptos Narrow" w:hAnsi="Aptos Narrow"/>
@@ -4367,7 +4346,6 @@
               </w:rPr>
               <w:t>LightGBM</w:t>
             </w:r>
-            <w:proofErr w:type="spellEnd"/>
           </w:p>
         </w:tc>
         <w:tc>
@@ -4411,7 +4389,6 @@
                 <w:szCs w:val="24"/>
               </w:rPr>
             </w:pPr>
-            <w:proofErr w:type="spellStart"/>
             <w:r>
               <w:rPr>
                 <w:rFonts w:ascii="Aptos Narrow" w:hAnsi="Aptos Narrow"/>
@@ -4420,7 +4397,6 @@
               </w:rPr>
               <w:t>CatBoost</w:t>
             </w:r>
-            <w:proofErr w:type="spellEnd"/>
           </w:p>
         </w:tc>
         <w:tc>
@@ -5296,28 +5272,12 @@
                 <w:szCs w:val="24"/>
               </w:rPr>
             </w:pPr>
-            <w:proofErr w:type="spellStart"/>
-            <w:r>
-              <w:rPr>
-                <w:szCs w:val="24"/>
-              </w:rPr>
-              <w:t>SHapley</w:t>
-            </w:r>
-            <w:proofErr w:type="spellEnd"/>
-            <w:r>
-              <w:rPr>
-                <w:szCs w:val="24"/>
-              </w:rPr>
-              <w:t xml:space="preserve"> Additive </w:t>
-            </w:r>
-            <w:proofErr w:type="spellStart"/>
-            <w:r>
-              <w:rPr>
-                <w:szCs w:val="24"/>
-              </w:rPr>
-              <w:t>exPlanations</w:t>
-            </w:r>
-            <w:proofErr w:type="spellEnd"/>
+            <w:r>
+              <w:rPr>
+                <w:szCs w:val="24"/>
+              </w:rPr>
+              <w:t>SHapley Additive exPlanations</w:t>
+            </w:r>
           </w:p>
         </w:tc>
       </w:tr>
@@ -7784,23 +7744,7 @@
           <w:b/>
           <w:bCs/>
         </w:rPr>
-        <w:t xml:space="preserve">Young and </w:t>
-      </w:r>
-      <w:proofErr w:type="spellStart"/>
-      <w:r>
-        <w:rPr>
-          <w:b/>
-          <w:bCs/>
-        </w:rPr>
-        <w:t>Ellobody</w:t>
-      </w:r>
-      <w:proofErr w:type="spellEnd"/>
-      <w:r>
-        <w:rPr>
-          <w:b/>
-          <w:bCs/>
-        </w:rPr>
-        <w:t xml:space="preserve"> </w:t>
+        <w:t xml:space="preserve">Young and Ellobody </w:t>
       </w:r>
       <w:r>
         <w:rPr>
@@ -7846,15 +7790,7 @@
         <w:t xml:space="preserve">: </w:t>
       </w:r>
       <w:r>
-        <w:t xml:space="preserve">Young and </w:t>
-      </w:r>
-      <w:proofErr w:type="spellStart"/>
-      <w:r>
-        <w:t>Ellobody's</w:t>
-      </w:r>
-      <w:proofErr w:type="spellEnd"/>
-      <w:r>
-        <w:t xml:space="preserve"> experiments on </w:t>
+        <w:t xml:space="preserve">Young and Ellobody's experiments on </w:t>
       </w:r>
       <w:r>
         <w:t xml:space="preserve">high-strength </w:t>
@@ -8554,21 +8490,7 @@
         <w:rPr>
           <w:rFonts w:eastAsia="Times New Roman"/>
         </w:rPr>
-        <w:t>categorical gradient boosting (</w:t>
-      </w:r>
-      <w:proofErr w:type="spellStart"/>
-      <w:r>
-        <w:rPr>
-          <w:rFonts w:eastAsia="Times New Roman"/>
-        </w:rPr>
-        <w:t>CATBoost</w:t>
-      </w:r>
-      <w:proofErr w:type="spellEnd"/>
-      <w:r>
-        <w:rPr>
-          <w:rFonts w:eastAsia="Times New Roman"/>
-        </w:rPr>
-        <w:t>)</w:t>
+        <w:t>categorical gradient boosting (CATBoost)</w:t>
       </w:r>
       <w:r>
         <w:rPr>
@@ -8777,7 +8699,6 @@
                 <w:lang w:val="en-CA" w:eastAsia="en-CA"/>
               </w:rPr>
             </w:pPr>
-            <w:proofErr w:type="spellStart"/>
             <w:r>
               <w:rPr>
                 <w:rFonts w:ascii="Aptos Narrow" w:eastAsia="Times New Roman" w:hAnsi="Aptos Narrow" w:cs="Times New Roman"/>
@@ -8787,19 +8708,7 @@
                 <w:szCs w:val="24"/>
                 <w:lang w:val="en-CA" w:eastAsia="en-CA"/>
               </w:rPr>
-              <w:t>Cakiroglu</w:t>
-            </w:r>
-            <w:proofErr w:type="spellEnd"/>
-            <w:r>
-              <w:rPr>
-                <w:rFonts w:ascii="Aptos Narrow" w:eastAsia="Times New Roman" w:hAnsi="Aptos Narrow" w:cs="Times New Roman"/>
-                <w:b/>
-                <w:bCs/>
-                <w:color w:val="000000"/>
-                <w:szCs w:val="24"/>
-                <w:lang w:val="en-CA" w:eastAsia="en-CA"/>
-              </w:rPr>
-              <w:t xml:space="preserve"> et al. [20]</w:t>
+              <w:t>Cakiroglu et al. [20]</w:t>
             </w:r>
           </w:p>
         </w:tc>
@@ -8923,31 +8832,7 @@
                 <w:szCs w:val="24"/>
                 <w:lang w:val="en-CA" w:eastAsia="en-CA"/>
               </w:rPr>
-              <w:t xml:space="preserve"> (</w:t>
-            </w:r>
-            <w:proofErr w:type="spellStart"/>
-            <w:r>
-              <w:rPr>
-                <w:rFonts w:ascii="Aptos Narrow" w:eastAsia="Times New Roman" w:hAnsi="Aptos Narrow" w:cs="Times New Roman"/>
-                <w:b/>
-                <w:bCs/>
-                <w:color w:val="000000"/>
-                <w:szCs w:val="24"/>
-                <w:lang w:val="en-CA" w:eastAsia="en-CA"/>
-              </w:rPr>
-              <w:t>kN</w:t>
-            </w:r>
-            <w:proofErr w:type="spellEnd"/>
-            <w:r>
-              <w:rPr>
-                <w:rFonts w:ascii="Aptos Narrow" w:eastAsia="Times New Roman" w:hAnsi="Aptos Narrow" w:cs="Times New Roman"/>
-                <w:b/>
-                <w:bCs/>
-                <w:color w:val="000000"/>
-                <w:szCs w:val="24"/>
-                <w:lang w:val="en-CA" w:eastAsia="en-CA"/>
-              </w:rPr>
-              <w:t>)</w:t>
+              <w:t xml:space="preserve"> (kN)</w:t>
             </w:r>
           </w:p>
         </w:tc>
@@ -9101,31 +8986,7 @@
                 <w:szCs w:val="24"/>
                 <w:lang w:val="en-CA" w:eastAsia="en-CA"/>
               </w:rPr>
-              <w:t xml:space="preserve"> (</w:t>
-            </w:r>
-            <w:proofErr w:type="spellStart"/>
-            <w:r>
-              <w:rPr>
-                <w:rFonts w:ascii="Aptos Narrow" w:eastAsia="Times New Roman" w:hAnsi="Aptos Narrow" w:cs="Times New Roman"/>
-                <w:b/>
-                <w:bCs/>
-                <w:color w:val="000000"/>
-                <w:szCs w:val="24"/>
-                <w:lang w:val="en-CA" w:eastAsia="en-CA"/>
-              </w:rPr>
-              <w:t>kN</w:t>
-            </w:r>
-            <w:proofErr w:type="spellEnd"/>
-            <w:r>
-              <w:rPr>
-                <w:rFonts w:ascii="Aptos Narrow" w:eastAsia="Times New Roman" w:hAnsi="Aptos Narrow" w:cs="Times New Roman"/>
-                <w:b/>
-                <w:bCs/>
-                <w:color w:val="000000"/>
-                <w:szCs w:val="24"/>
-                <w:lang w:val="en-CA" w:eastAsia="en-CA"/>
-              </w:rPr>
-              <w:t>)</w:t>
+              <w:t xml:space="preserve"> (kN)</w:t>
             </w:r>
           </w:p>
         </w:tc>
@@ -9161,7 +9022,6 @@
                 <w:lang w:val="en-CA" w:eastAsia="en-CA"/>
               </w:rPr>
             </w:pPr>
-            <w:proofErr w:type="spellStart"/>
             <w:r>
               <w:rPr>
                 <w:rFonts w:ascii="Aptos Narrow" w:eastAsia="Times New Roman" w:hAnsi="Aptos Narrow" w:cs="Times New Roman"/>
@@ -9173,7 +9033,6 @@
               </w:rPr>
               <w:t>XGBoost</w:t>
             </w:r>
-            <w:proofErr w:type="spellEnd"/>
           </w:p>
         </w:tc>
         <w:tc>
@@ -9370,7 +9229,6 @@
                 <w:lang w:val="en-CA" w:eastAsia="en-CA"/>
               </w:rPr>
             </w:pPr>
-            <w:proofErr w:type="spellStart"/>
             <w:r>
               <w:rPr>
                 <w:rFonts w:ascii="Aptos Narrow" w:eastAsia="Times New Roman" w:hAnsi="Aptos Narrow" w:cs="Times New Roman"/>
@@ -9382,7 +9240,6 @@
               </w:rPr>
               <w:t>LightGBM</w:t>
             </w:r>
-            <w:proofErr w:type="spellEnd"/>
           </w:p>
         </w:tc>
         <w:tc>
@@ -9786,7 +9643,6 @@
                 <w:lang w:val="en-CA" w:eastAsia="en-CA"/>
               </w:rPr>
             </w:pPr>
-            <w:proofErr w:type="spellStart"/>
             <w:r>
               <w:rPr>
                 <w:rFonts w:ascii="Aptos Narrow" w:eastAsia="Times New Roman" w:hAnsi="Aptos Narrow" w:cs="Times New Roman"/>
@@ -9798,7 +9654,6 @@
               </w:rPr>
               <w:t>CatBoost</w:t>
             </w:r>
-            <w:proofErr w:type="spellEnd"/>
           </w:p>
         </w:tc>
         <w:tc>
@@ -10036,7 +9891,6 @@
                 <w:lang w:val="en-CA" w:eastAsia="en-CA"/>
               </w:rPr>
             </w:pPr>
-            <w:proofErr w:type="spellStart"/>
             <w:r>
               <w:rPr>
                 <w:rFonts w:ascii="Aptos Narrow" w:eastAsia="Times New Roman" w:hAnsi="Aptos Narrow" w:cs="Times New Roman"/>
@@ -10048,7 +9902,6 @@
               </w:rPr>
               <w:t>XGBoost</w:t>
             </w:r>
-            <w:proofErr w:type="spellEnd"/>
           </w:p>
         </w:tc>
       </w:tr>
@@ -10303,31 +10156,7 @@
                 <w:szCs w:val="24"/>
                 <w:lang w:val="en-CA" w:eastAsia="en-CA"/>
               </w:rPr>
-              <w:t xml:space="preserve"> (</w:t>
-            </w:r>
-            <w:proofErr w:type="spellStart"/>
-            <w:r>
-              <w:rPr>
-                <w:rFonts w:ascii="Aptos Narrow" w:eastAsia="Times New Roman" w:hAnsi="Aptos Narrow" w:cs="Times New Roman"/>
-                <w:b/>
-                <w:bCs/>
-                <w:color w:val="000000"/>
-                <w:szCs w:val="24"/>
-                <w:lang w:val="en-CA" w:eastAsia="en-CA"/>
-              </w:rPr>
-              <w:t>kN</w:t>
-            </w:r>
-            <w:proofErr w:type="spellEnd"/>
-            <w:r>
-              <w:rPr>
-                <w:rFonts w:ascii="Aptos Narrow" w:eastAsia="Times New Roman" w:hAnsi="Aptos Narrow" w:cs="Times New Roman"/>
-                <w:b/>
-                <w:bCs/>
-                <w:color w:val="000000"/>
-                <w:szCs w:val="24"/>
-                <w:lang w:val="en-CA" w:eastAsia="en-CA"/>
-              </w:rPr>
-              <w:t>)</w:t>
+              <w:t xml:space="preserve"> (kN)</w:t>
             </w:r>
           </w:p>
         </w:tc>
@@ -10378,31 +10207,7 @@
                 <w:szCs w:val="24"/>
                 <w:lang w:val="en-CA" w:eastAsia="en-CA"/>
               </w:rPr>
-              <w:t xml:space="preserve"> (</w:t>
-            </w:r>
-            <w:proofErr w:type="spellStart"/>
-            <w:r>
-              <w:rPr>
-                <w:rFonts w:ascii="Aptos Narrow" w:eastAsia="Times New Roman" w:hAnsi="Aptos Narrow" w:cs="Times New Roman"/>
-                <w:b/>
-                <w:bCs/>
-                <w:color w:val="000000"/>
-                <w:szCs w:val="24"/>
-                <w:lang w:val="en-CA" w:eastAsia="en-CA"/>
-              </w:rPr>
-              <w:t>kN</w:t>
-            </w:r>
-            <w:proofErr w:type="spellEnd"/>
-            <w:r>
-              <w:rPr>
-                <w:rFonts w:ascii="Aptos Narrow" w:eastAsia="Times New Roman" w:hAnsi="Aptos Narrow" w:cs="Times New Roman"/>
-                <w:b/>
-                <w:bCs/>
-                <w:color w:val="000000"/>
-                <w:szCs w:val="24"/>
-                <w:lang w:val="en-CA" w:eastAsia="en-CA"/>
-              </w:rPr>
-              <w:t>)</w:t>
+              <w:t xml:space="preserve"> (kN)</w:t>
             </w:r>
           </w:p>
         </w:tc>
@@ -11949,31 +11754,7 @@
                 <w:szCs w:val="24"/>
                 <w:lang w:val="en-CA" w:eastAsia="en-CA"/>
               </w:rPr>
-              <w:t xml:space="preserve"> (</w:t>
-            </w:r>
-            <w:proofErr w:type="spellStart"/>
-            <w:r>
-              <w:rPr>
-                <w:rFonts w:ascii="Aptos Narrow" w:eastAsia="Times New Roman" w:hAnsi="Aptos Narrow" w:cs="Times New Roman"/>
-                <w:b/>
-                <w:bCs/>
-                <w:color w:val="000000"/>
-                <w:szCs w:val="24"/>
-                <w:lang w:val="en-CA" w:eastAsia="en-CA"/>
-              </w:rPr>
-              <w:t>kN</w:t>
-            </w:r>
-            <w:proofErr w:type="spellEnd"/>
-            <w:r>
-              <w:rPr>
-                <w:rFonts w:ascii="Aptos Narrow" w:eastAsia="Times New Roman" w:hAnsi="Aptos Narrow" w:cs="Times New Roman"/>
-                <w:b/>
-                <w:bCs/>
-                <w:color w:val="000000"/>
-                <w:szCs w:val="24"/>
-                <w:lang w:val="en-CA" w:eastAsia="en-CA"/>
-              </w:rPr>
-              <w:t>)</w:t>
+              <w:t xml:space="preserve"> (kN)</w:t>
             </w:r>
           </w:p>
         </w:tc>
@@ -13193,31 +12974,7 @@
                 <w:szCs w:val="24"/>
                 <w:lang w:val="en-CA" w:eastAsia="en-CA"/>
               </w:rPr>
-              <w:t xml:space="preserve"> (</w:t>
-            </w:r>
-            <w:proofErr w:type="spellStart"/>
-            <w:r>
-              <w:rPr>
-                <w:rFonts w:ascii="Aptos Narrow" w:eastAsia="Times New Roman" w:hAnsi="Aptos Narrow" w:cs="Times New Roman"/>
-                <w:b/>
-                <w:bCs/>
-                <w:color w:val="000000"/>
-                <w:szCs w:val="24"/>
-                <w:lang w:val="en-CA" w:eastAsia="en-CA"/>
-              </w:rPr>
-              <w:t>kN</w:t>
-            </w:r>
-            <w:proofErr w:type="spellEnd"/>
-            <w:r>
-              <w:rPr>
-                <w:rFonts w:ascii="Aptos Narrow" w:eastAsia="Times New Roman" w:hAnsi="Aptos Narrow" w:cs="Times New Roman"/>
-                <w:b/>
-                <w:bCs/>
-                <w:color w:val="000000"/>
-                <w:szCs w:val="24"/>
-                <w:lang w:val="en-CA" w:eastAsia="en-CA"/>
-              </w:rPr>
-              <w:t>)</w:t>
+              <w:t xml:space="preserve"> (kN)</w:t>
             </w:r>
           </w:p>
         </w:tc>
@@ -13268,31 +13025,7 @@
                 <w:szCs w:val="24"/>
                 <w:lang w:val="en-CA" w:eastAsia="en-CA"/>
               </w:rPr>
-              <w:t xml:space="preserve"> (</w:t>
-            </w:r>
-            <w:proofErr w:type="spellStart"/>
-            <w:r>
-              <w:rPr>
-                <w:rFonts w:ascii="Aptos Narrow" w:eastAsia="Times New Roman" w:hAnsi="Aptos Narrow" w:cs="Times New Roman"/>
-                <w:b/>
-                <w:bCs/>
-                <w:color w:val="000000"/>
-                <w:szCs w:val="24"/>
-                <w:lang w:val="en-CA" w:eastAsia="en-CA"/>
-              </w:rPr>
-              <w:t>kN</w:t>
-            </w:r>
-            <w:proofErr w:type="spellEnd"/>
-            <w:r>
-              <w:rPr>
-                <w:rFonts w:ascii="Aptos Narrow" w:eastAsia="Times New Roman" w:hAnsi="Aptos Narrow" w:cs="Times New Roman"/>
-                <w:b/>
-                <w:bCs/>
-                <w:color w:val="000000"/>
-                <w:szCs w:val="24"/>
-                <w:lang w:val="en-CA" w:eastAsia="en-CA"/>
-              </w:rPr>
-              <w:t>)</w:t>
+              <w:t xml:space="preserve"> (kN)</w:t>
             </w:r>
           </w:p>
         </w:tc>
@@ -13343,31 +13076,7 @@
                 <w:szCs w:val="24"/>
                 <w:lang w:val="en-CA" w:eastAsia="en-CA"/>
               </w:rPr>
-              <w:t xml:space="preserve"> (</w:t>
-            </w:r>
-            <w:proofErr w:type="spellStart"/>
-            <w:r>
-              <w:rPr>
-                <w:rFonts w:ascii="Aptos Narrow" w:eastAsia="Times New Roman" w:hAnsi="Aptos Narrow" w:cs="Times New Roman"/>
-                <w:b/>
-                <w:bCs/>
-                <w:color w:val="000000"/>
-                <w:szCs w:val="24"/>
-                <w:lang w:val="en-CA" w:eastAsia="en-CA"/>
-              </w:rPr>
-              <w:t>kN</w:t>
-            </w:r>
-            <w:proofErr w:type="spellEnd"/>
-            <w:r>
-              <w:rPr>
-                <w:rFonts w:ascii="Aptos Narrow" w:eastAsia="Times New Roman" w:hAnsi="Aptos Narrow" w:cs="Times New Roman"/>
-                <w:b/>
-                <w:bCs/>
-                <w:color w:val="000000"/>
-                <w:szCs w:val="24"/>
-                <w:lang w:val="en-CA" w:eastAsia="en-CA"/>
-              </w:rPr>
-              <w:t>)</w:t>
+              <w:t xml:space="preserve"> (kN)</w:t>
             </w:r>
           </w:p>
         </w:tc>
@@ -13403,7 +13112,6 @@
                 <w:lang w:val="en-CA" w:eastAsia="en-CA"/>
               </w:rPr>
             </w:pPr>
-            <w:proofErr w:type="spellStart"/>
             <w:r>
               <w:rPr>
                 <w:rFonts w:ascii="Aptos Narrow" w:eastAsia="Times New Roman" w:hAnsi="Aptos Narrow" w:cs="Times New Roman"/>
@@ -13415,7 +13123,6 @@
               </w:rPr>
               <w:t>CatBoost</w:t>
             </w:r>
-            <w:proofErr w:type="spellEnd"/>
           </w:p>
         </w:tc>
         <w:tc>
@@ -14330,7 +14037,6 @@
                 <w:lang w:val="en-CA" w:eastAsia="en-CA"/>
               </w:rPr>
             </w:pPr>
-            <w:proofErr w:type="spellStart"/>
             <w:r>
               <w:rPr>
                 <w:rFonts w:ascii="Aptos Narrow" w:eastAsia="Times New Roman" w:hAnsi="Aptos Narrow" w:cs="Times New Roman"/>
@@ -14342,7 +14048,6 @@
               </w:rPr>
               <w:t>XGBoost</w:t>
             </w:r>
-            <w:proofErr w:type="spellEnd"/>
           </w:p>
         </w:tc>
         <w:tc>
@@ -14517,7 +14222,6 @@
                 <w:lang w:val="en-CA" w:eastAsia="en-CA"/>
               </w:rPr>
             </w:pPr>
-            <w:proofErr w:type="spellStart"/>
             <w:r>
               <w:rPr>
                 <w:rFonts w:ascii="Aptos Narrow" w:eastAsia="Times New Roman" w:hAnsi="Aptos Narrow" w:cs="Times New Roman"/>
@@ -14529,7 +14233,6 @@
               </w:rPr>
               <w:t>LightGB</w:t>
             </w:r>
-            <w:proofErr w:type="spellEnd"/>
           </w:p>
         </w:tc>
         <w:tc>
@@ -15115,7 +14818,6 @@
                 <w:lang w:val="en-CA" w:eastAsia="en-CA"/>
               </w:rPr>
             </w:pPr>
-            <w:proofErr w:type="spellStart"/>
             <w:r>
               <w:rPr>
                 <w:rFonts w:ascii="Aptos Narrow" w:eastAsia="Times New Roman" w:hAnsi="Aptos Narrow" w:cs="Times New Roman"/>
@@ -15127,7 +14829,6 @@
               </w:rPr>
               <w:t>CatBoost</w:t>
             </w:r>
-            <w:proofErr w:type="spellEnd"/>
           </w:p>
         </w:tc>
       </w:tr>
@@ -15377,31 +15078,7 @@
                 <w:szCs w:val="24"/>
                 <w:lang w:val="en-CA" w:eastAsia="en-CA"/>
               </w:rPr>
-              <w:t xml:space="preserve"> (</w:t>
-            </w:r>
-            <w:proofErr w:type="spellStart"/>
-            <w:r>
-              <w:rPr>
-                <w:rFonts w:ascii="Aptos Narrow" w:eastAsia="Times New Roman" w:hAnsi="Aptos Narrow" w:cs="Times New Roman"/>
-                <w:b/>
-                <w:bCs/>
-                <w:color w:val="000000"/>
-                <w:szCs w:val="24"/>
-                <w:lang w:val="en-CA" w:eastAsia="en-CA"/>
-              </w:rPr>
-              <w:t>kN</w:t>
-            </w:r>
-            <w:proofErr w:type="spellEnd"/>
-            <w:r>
-              <w:rPr>
-                <w:rFonts w:ascii="Aptos Narrow" w:eastAsia="Times New Roman" w:hAnsi="Aptos Narrow" w:cs="Times New Roman"/>
-                <w:b/>
-                <w:bCs/>
-                <w:color w:val="000000"/>
-                <w:szCs w:val="24"/>
-                <w:lang w:val="en-CA" w:eastAsia="en-CA"/>
-              </w:rPr>
-              <w:t>)</w:t>
+              <w:t xml:space="preserve"> (kN)</w:t>
             </w:r>
           </w:p>
         </w:tc>
@@ -15924,29 +15601,13 @@
         <w:t xml:space="preserve">on the other hand </w:t>
       </w:r>
       <w:r>
-        <w:t xml:space="preserve">used multiple machine-learning algorithms like RF, KNN AdaBoost, GNRT, and </w:t>
-      </w:r>
-      <w:proofErr w:type="spellStart"/>
-      <w:r>
-        <w:t>XGBoost</w:t>
-      </w:r>
-      <w:proofErr w:type="spellEnd"/>
-      <w:r>
-        <w:t xml:space="preserve"> </w:t>
+        <w:t xml:space="preserve">used multiple machine-learning algorithms like RF, KNN AdaBoost, GNRT, and XGBoost </w:t>
       </w:r>
       <w:r>
         <w:t>trained</w:t>
       </w:r>
       <w:r>
-        <w:t xml:space="preserve"> on the 142 data samples of circular CFSST Columns. He found that </w:t>
-      </w:r>
-      <w:proofErr w:type="spellStart"/>
-      <w:r>
-        <w:t>XGBoost</w:t>
-      </w:r>
-      <w:proofErr w:type="spellEnd"/>
-      <w:r>
-        <w:t xml:space="preserve"> provides the best accuracy based on the R</w:t>
+        <w:t xml:space="preserve"> on the 142 data samples of circular CFSST Columns. He found that XGBoost provides the best accuracy based on the R</w:t>
       </w:r>
       <w:r>
         <w:rPr>
@@ -16018,7 +15679,15 @@
         <w:t xml:space="preserve">It can be noted </w:t>
       </w:r>
       <w:r>
-        <w:t>across all the aforementioned different studies that the applicability of the various proposed</w:t>
+        <w:t xml:space="preserve">across all the </w:t>
+      </w:r>
+      <w:proofErr w:type="gramStart"/>
+      <w:r>
+        <w:t>aforementioned different</w:t>
+      </w:r>
+      <w:proofErr w:type="gramEnd"/>
+      <w:r>
+        <w:t xml:space="preserve"> studies that the applicability of the various proposed</w:t>
       </w:r>
       <w:r>
         <w:t xml:space="preserve"> analytical</w:t>
@@ -16310,21 +15979,7 @@
         <w:rPr>
           <w:highlight w:val="yellow"/>
         </w:rPr>
-        <w:t xml:space="preserve"> Utilize Shapley Additive </w:t>
-      </w:r>
-      <w:proofErr w:type="spellStart"/>
-      <w:r>
-        <w:rPr>
-          <w:highlight w:val="yellow"/>
-        </w:rPr>
-        <w:t>exPlanations</w:t>
-      </w:r>
-      <w:proofErr w:type="spellEnd"/>
-      <w:r>
-        <w:rPr>
-          <w:highlight w:val="yellow"/>
-        </w:rPr>
-        <w:t xml:space="preserve"> (SHAP) to elucidate the relationship between input parameters and predicted outcomes.</w:t>
+        <w:t xml:space="preserve"> Utilize Shapley Additive exPlanations (SHAP) to elucidate the relationship between input parameters and predicted outcomes.</w:t>
       </w:r>
     </w:p>
     <w:p>
@@ -16338,11 +15993,16 @@
         <w:t xml:space="preserve"> </w:t>
       </w:r>
       <w:r>
-        <w:t>Using ML models, it is possible to avoid</w:t>
+        <w:t xml:space="preserve">Using ML models, it is possible to </w:t>
+      </w:r>
+      <w:proofErr w:type="gramStart"/>
+      <w:r>
+        <w:t>avoid</w:t>
       </w:r>
       <w:r>
         <w:t>,</w:t>
       </w:r>
+      <w:proofErr w:type="gramEnd"/>
       <w:r>
         <w:t xml:space="preserve"> </w:t>
       </w:r>
@@ -16444,35 +16104,7 @@
         <w:rPr>
           <w:szCs w:val="24"/>
         </w:rPr>
-        <w:t>This study aims to develop a reliable machine learning (ML) model for predicting the axial capacity of Concrete-Filled Stainless-Steel Tubular (CFSST) columns using a data-driven approach. The model's output is the axial compression capacity (</w:t>
-      </w:r>
-      <w:proofErr w:type="spellStart"/>
-      <w:r>
-        <w:rPr>
-          <w:szCs w:val="24"/>
-        </w:rPr>
-        <w:t>N_Test</w:t>
-      </w:r>
-      <w:proofErr w:type="spellEnd"/>
-      <w:r>
-        <w:rPr>
-          <w:szCs w:val="24"/>
-        </w:rPr>
-        <w:t>) measured in kilonewtons (</w:t>
-      </w:r>
-      <w:proofErr w:type="spellStart"/>
-      <w:r>
-        <w:rPr>
-          <w:szCs w:val="24"/>
-        </w:rPr>
-        <w:t>kN</w:t>
-      </w:r>
-      <w:proofErr w:type="spellEnd"/>
-      <w:r>
-        <w:rPr>
-          <w:szCs w:val="24"/>
-        </w:rPr>
-        <w:t>), while the input parameters include:</w:t>
+        <w:t>This study aims to develop a reliable machine learning (ML) model for predicting the axial capacity of Concrete-Filled Stainless-Steel Tubular (CFSST) columns using a data-driven approach. The model's output is the axial compression capacity (N_Test) measured in kilonewtons (kN), while the input parameters include:</w:t>
       </w:r>
     </w:p>
     <w:p>
@@ -16649,15 +16281,7 @@
           <w:color w:val="000000"/>
           <w:szCs w:val="24"/>
         </w:rPr>
-        <w:t>Stainless steel elastic modulus (</w:t>
-      </w:r>
-      <w:proofErr w:type="spellStart"/>
-      <w:r>
-        <w:rPr>
-          <w:color w:val="000000"/>
-          <w:szCs w:val="24"/>
-        </w:rPr>
-        <w:t>E</w:t>
+        <w:t>Stainless steel elastic modulus (E</w:t>
       </w:r>
       <w:r>
         <w:rPr>
@@ -16667,7 +16291,6 @@
         </w:rPr>
         <w:t>o</w:t>
       </w:r>
-      <w:proofErr w:type="spellEnd"/>
       <w:r>
         <w:rPr>
           <w:color w:val="000000"/>
@@ -16729,15 +16352,7 @@
           <w:color w:val="000000"/>
           <w:szCs w:val="24"/>
         </w:rPr>
-        <w:t>Concrete compressive strength (</w:t>
-      </w:r>
-      <w:proofErr w:type="spellStart"/>
-      <w:r>
-        <w:rPr>
-          <w:color w:val="000000"/>
-          <w:szCs w:val="24"/>
-        </w:rPr>
-        <w:t>f’</w:t>
+        <w:t>Concrete compressive strength (f’</w:t>
       </w:r>
       <w:r>
         <w:rPr>
@@ -16747,7 +16362,6 @@
         </w:rPr>
         <w:t>c</w:t>
       </w:r>
-      <w:proofErr w:type="spellEnd"/>
       <w:r>
         <w:rPr>
           <w:color w:val="000000"/>
@@ -17592,7 +17206,6 @@
                 <w:i/>
               </w:rPr>
             </w:pPr>
-            <w:proofErr w:type="spellStart"/>
             <w:r>
               <w:rPr>
                 <w:i/>
@@ -17603,14 +17216,7 @@
               <w:rPr>
                 <w:vertAlign w:val="subscript"/>
               </w:rPr>
-              <w:t>o</w:t>
-            </w:r>
-            <w:proofErr w:type="spellEnd"/>
-            <w:r>
-              <w:rPr>
-                <w:vertAlign w:val="subscript"/>
-              </w:rPr>
-              <w:t xml:space="preserve"> </w:t>
+              <w:t xml:space="preserve">o </w:t>
             </w:r>
             <w:r>
               <w:t>(MPa)</w:t>
@@ -18197,23 +17803,7 @@
           <w:color w:val="000000"/>
           <w:szCs w:val="24"/>
         </w:rPr>
-        <w:t xml:space="preserve"> Thickness (t) is the most influential dimension, with a correlation coefficient (</w:t>
-      </w:r>
-      <w:proofErr w:type="spellStart"/>
-      <w:r>
-        <w:rPr>
-          <w:color w:val="000000"/>
-          <w:szCs w:val="24"/>
-        </w:rPr>
-        <w:t>r-value</w:t>
-      </w:r>
-      <w:proofErr w:type="spellEnd"/>
-      <w:r>
-        <w:rPr>
-          <w:color w:val="000000"/>
-          <w:szCs w:val="24"/>
-        </w:rPr>
-        <w:t xml:space="preserve">) of 0.85. Diameter (D) and length (L) follow as the second most important features, both with r values of 0.84. </w:t>
+        <w:t xml:space="preserve"> Thickness (t) is the most influential dimension, with a correlation coefficient (r-value) of 0.85. Diameter (D) and length (L) follow as the second most important features, both with r values of 0.84. </w:t>
       </w:r>
     </w:p>
     <w:p>
@@ -18695,58 +18285,92 @@
           <w:sz w:val="20"/>
           <w:szCs w:val="20"/>
         </w:rPr>
-        <w:t>Why those models did not work</w:t>
-      </w:r>
+        <w:t xml:space="preserve">Why </w:t>
+      </w:r>
+      <w:proofErr w:type="gramStart"/>
       <w:r>
         <w:rPr>
           <w:i/>
           <w:sz w:val="20"/>
           <w:szCs w:val="20"/>
         </w:rPr>
-        <w:t>?</w:t>
-      </w:r>
-    </w:p>
-    <w:p>
-      <w:pPr>
+        <w:t>those models did</w:t>
+      </w:r>
+      <w:proofErr w:type="gramEnd"/>
+      <w:r>
         <w:rPr>
           <w:i/>
           <w:sz w:val="20"/>
           <w:szCs w:val="20"/>
         </w:rPr>
-      </w:pPr>
+        <w:t xml:space="preserve"> not work</w:t>
+      </w:r>
       <w:r>
         <w:rPr>
           <w:i/>
           <w:sz w:val="20"/>
           <w:szCs w:val="20"/>
         </w:rPr>
-        <w:t>Explain by the means of math involved the algorithms</w:t>
+        <w:t>?</w:t>
       </w:r>
     </w:p>
     <w:p>
       <w:pPr>
-        <w:rPr>
-          <w:rFonts w:eastAsia="Times New Roman" w:cstheme="minorHAnsi"/>
-          <w:b/>
-          <w:sz w:val="32"/>
-          <w:szCs w:val="32"/>
-        </w:rPr>
-      </w:pPr>
-      <w:r>
         <w:rPr>
           <w:i/>
           <w:sz w:val="20"/>
           <w:szCs w:val="20"/>
         </w:rPr>
-        <w:t>Stratify the data</w:t>
-      </w:r>
+      </w:pPr>
       <w:r>
         <w:rPr>
           <w:i/>
           <w:sz w:val="20"/>
           <w:szCs w:val="20"/>
         </w:rPr>
+        <w:t>Explain by the means of math involved the algorithms</w:t>
+      </w:r>
+    </w:p>
+    <w:p>
+      <w:pPr>
+        <w:rPr>
+          <w:i/>
+          <w:sz w:val="20"/>
+          <w:szCs w:val="20"/>
+        </w:rPr>
+      </w:pPr>
+      <w:r>
+        <w:rPr>
+          <w:i/>
+          <w:sz w:val="20"/>
+          <w:szCs w:val="20"/>
+        </w:rPr>
+        <w:t>Stratify the data</w:t>
+      </w:r>
+      <w:r>
+        <w:rPr>
+          <w:i/>
+          <w:sz w:val="20"/>
+          <w:szCs w:val="20"/>
+        </w:rPr>
         <w:t xml:space="preserve"> preprocessing.</w:t>
+      </w:r>
+    </w:p>
+    <w:p>
+      <w:pPr>
+        <w:rPr>
+          <w:i/>
+          <w:sz w:val="20"/>
+          <w:szCs w:val="20"/>
+        </w:rPr>
+      </w:pPr>
+      <w:r>
+        <w:rPr>
+          <w:i/>
+          <w:sz w:val="20"/>
+          <w:szCs w:val="20"/>
+        </w:rPr>
+        <w:t>Curve Underfitting vs overfitting for different models or hyperparameter tunings</w:t>
       </w:r>
       <w:r>
         <w:br w:type="page"/>
@@ -19560,24 +19184,34 @@
           <w:szCs w:val="23"/>
         </w:rPr>
       </w:pPr>
+      <w:proofErr w:type="gramStart"/>
       <w:r>
         <w:rPr>
           <w:rFonts w:cs="Times New Roman"/>
           <w:iCs/>
           <w:szCs w:val="23"/>
         </w:rPr>
-        <w:t>where,</w:t>
-      </w:r>
-    </w:p>
-    <w:p>
-      <w:pPr>
-        <w:spacing w:before="120" w:after="0" w:line="276" w:lineRule="auto"/>
-        <w:ind w:firstLine="720"/>
+        <w:t>where</w:t>
+      </w:r>
+      <w:proofErr w:type="gramEnd"/>
+      <w:r>
         <w:rPr>
           <w:rFonts w:cs="Times New Roman"/>
           <w:iCs/>
           <w:szCs w:val="23"/>
         </w:rPr>
+        <w:t>,</w:t>
+      </w:r>
+    </w:p>
+    <w:p>
+      <w:pPr>
+        <w:spacing w:before="120" w:after="0" w:line="276" w:lineRule="auto"/>
+        <w:ind w:firstLine="720"/>
+        <w:rPr>
+          <w:rFonts w:cs="Times New Roman"/>
+          <w:iCs/>
+          <w:szCs w:val="23"/>
+        </w:rPr>
       </w:pPr>
       <w:r>
         <w:rPr>
@@ -19606,7 +19240,6 @@
           <w:szCs w:val="23"/>
         </w:rPr>
       </w:pPr>
-      <w:proofErr w:type="spellStart"/>
       <w:r>
         <w:rPr>
           <w:rFonts w:cs="Times New Roman"/>
@@ -19636,7 +19269,6 @@
         </w:rPr>
         <w:t>AIS</w:t>
       </w:r>
-      <w:proofErr w:type="spellEnd"/>
       <w:r>
         <w:rPr>
           <w:rFonts w:cs="Times New Roman"/>
@@ -20902,13 +20534,23 @@
           <w:szCs w:val="23"/>
         </w:rPr>
       </w:pPr>
+      <w:proofErr w:type="gramStart"/>
       <w:r>
         <w:rPr>
           <w:rFonts w:cs="Times New Roman"/>
           <w:iCs/>
           <w:szCs w:val="23"/>
         </w:rPr>
-        <w:t>where,</w:t>
+        <w:t>where</w:t>
+      </w:r>
+      <w:proofErr w:type="gramEnd"/>
+      <w:r>
+        <w:rPr>
+          <w:rFonts w:cs="Times New Roman"/>
+          <w:iCs/>
+          <w:szCs w:val="23"/>
+        </w:rPr>
+        <w:t>,</w:t>
       </w:r>
     </w:p>
     <w:p>
@@ -21161,8 +20803,18 @@
           <w:iCs/>
           <w:szCs w:val="23"/>
         </w:rPr>
-        <w:t xml:space="preserve"> = Effective length of the CFST column;</w:t>
-      </w:r>
+        <w:t xml:space="preserve"> = Effective length of the CFST </w:t>
+      </w:r>
+      <w:proofErr w:type="gramStart"/>
+      <w:r>
+        <w:rPr>
+          <w:rFonts w:eastAsiaTheme="minorEastAsia" w:cs="Times New Roman"/>
+          <w:iCs/>
+          <w:szCs w:val="23"/>
+        </w:rPr>
+        <w:t>column;</w:t>
+      </w:r>
+      <w:proofErr w:type="gramEnd"/>
     </w:p>
     <w:p>
       <w:pPr>
@@ -21197,20 +20849,29 @@
           <w:iCs/>
           <w:szCs w:val="23"/>
         </w:rPr>
-        <w:t xml:space="preserve"> = Elastic Modulus of the Exterior Steel tube;</w:t>
-      </w:r>
-    </w:p>
-    <w:p>
-      <w:pPr>
-        <w:pStyle w:val="ListParagraph"/>
-        <w:spacing w:after="0" w:line="240" w:lineRule="auto"/>
+        <w:t xml:space="preserve"> = Elastic Modulus of the Exterior Steel </w:t>
+      </w:r>
+      <w:proofErr w:type="gramStart"/>
+      <w:r>
         <w:rPr>
           <w:rFonts w:eastAsiaTheme="minorEastAsia" w:cs="Times New Roman"/>
           <w:iCs/>
           <w:szCs w:val="23"/>
         </w:rPr>
-      </w:pPr>
-      <w:proofErr w:type="spellStart"/>
+        <w:t>tube;</w:t>
+      </w:r>
+      <w:proofErr w:type="gramEnd"/>
+    </w:p>
+    <w:p>
+      <w:pPr>
+        <w:pStyle w:val="ListParagraph"/>
+        <w:spacing w:after="0" w:line="240" w:lineRule="auto"/>
+        <w:rPr>
+          <w:rFonts w:eastAsiaTheme="minorEastAsia" w:cs="Times New Roman"/>
+          <w:iCs/>
+          <w:szCs w:val="23"/>
+        </w:rPr>
+      </w:pPr>
       <w:r>
         <w:rPr>
           <w:rFonts w:eastAsiaTheme="minorEastAsia" w:cs="Times New Roman"/>
@@ -21228,7 +20889,6 @@
         </w:rPr>
         <w:t>c</w:t>
       </w:r>
-      <w:proofErr w:type="spellEnd"/>
       <w:r>
         <w:rPr>
           <w:rFonts w:eastAsiaTheme="minorEastAsia" w:cs="Times New Roman"/>
@@ -21237,6 +20897,7 @@
         </w:rPr>
         <w:t xml:space="preserve"> = Elastic Modulus of </w:t>
       </w:r>
+      <w:proofErr w:type="gramStart"/>
       <w:r>
         <w:rPr>
           <w:rFonts w:eastAsiaTheme="minorEastAsia" w:cs="Times New Roman"/>
@@ -21253,6 +20914,7 @@
         </w:rPr>
         <w:t>;</w:t>
       </w:r>
+      <w:proofErr w:type="gramEnd"/>
     </w:p>
     <w:p>
       <w:pPr>
@@ -21287,8 +20949,18 @@
           <w:iCs/>
           <w:szCs w:val="23"/>
         </w:rPr>
-        <w:t xml:space="preserve"> = Second Moments of Area of the Exterior Steel tube;</w:t>
-      </w:r>
+        <w:t xml:space="preserve"> = Second Moments of Area of the Exterior Steel </w:t>
+      </w:r>
+      <w:proofErr w:type="gramStart"/>
+      <w:r>
+        <w:rPr>
+          <w:rFonts w:eastAsiaTheme="minorEastAsia" w:cs="Times New Roman"/>
+          <w:iCs/>
+          <w:szCs w:val="23"/>
+        </w:rPr>
+        <w:t>tube;</w:t>
+      </w:r>
+      <w:proofErr w:type="gramEnd"/>
     </w:p>
     <w:p>
       <w:pPr>
@@ -21322,7 +20994,6 @@
         </w:rPr>
         <w:t xml:space="preserve"> </w:t>
       </w:r>
-      <w:proofErr w:type="spellStart"/>
       <w:r>
         <w:rPr>
           <w:rFonts w:cs="Times New Roman"/>
@@ -21352,7 +21023,6 @@
         </w:rPr>
         <w:t>EC</w:t>
       </w:r>
-      <w:proofErr w:type="spellEnd"/>
       <w:r>
         <w:rPr>
           <w:rFonts w:cs="Times New Roman"/>
@@ -21377,7 +21047,6 @@
         </w:rPr>
         <w:tab/>
       </w:r>
-      <w:proofErr w:type="spellStart"/>
       <w:r>
         <w:rPr>
           <w:rFonts w:cs="Times New Roman"/>
@@ -21397,7 +21066,6 @@
         </w:rPr>
         <w:t>cr</w:t>
       </w:r>
-      <w:proofErr w:type="spellEnd"/>
       <w:r>
         <w:rPr>
           <w:rFonts w:cs="Times New Roman"/>
@@ -22787,26 +22455,35 @@
           <w:szCs w:val="23"/>
         </w:rPr>
       </w:pPr>
+      <w:proofErr w:type="gramStart"/>
       <w:r>
         <w:rPr>
           <w:rFonts w:cs="Times New Roman"/>
           <w:iCs/>
           <w:szCs w:val="23"/>
         </w:rPr>
-        <w:t>where,</w:t>
-      </w:r>
-    </w:p>
-    <w:p>
-      <w:pPr>
-        <w:pStyle w:val="ListParagraph"/>
-        <w:spacing w:after="0" w:line="276" w:lineRule="auto"/>
+        <w:t>where</w:t>
+      </w:r>
+      <w:proofErr w:type="gramEnd"/>
+      <w:r>
         <w:rPr>
           <w:rFonts w:cs="Times New Roman"/>
           <w:iCs/>
           <w:szCs w:val="23"/>
         </w:rPr>
-      </w:pPr>
-      <w:proofErr w:type="spellStart"/>
+        <w:t>,</w:t>
+      </w:r>
+    </w:p>
+    <w:p>
+      <w:pPr>
+        <w:pStyle w:val="ListParagraph"/>
+        <w:spacing w:after="0" w:line="276" w:lineRule="auto"/>
+        <w:rPr>
+          <w:rFonts w:cs="Times New Roman"/>
+          <w:iCs/>
+          <w:szCs w:val="23"/>
+        </w:rPr>
+      </w:pPr>
       <w:r>
         <w:rPr>
           <w:rFonts w:cs="Times New Roman"/>
@@ -22824,7 +22501,6 @@
         </w:rPr>
         <w:t>fs</w:t>
       </w:r>
-      <w:proofErr w:type="spellEnd"/>
       <w:r>
         <w:rPr>
           <w:rFonts w:cs="Times New Roman"/>
@@ -22893,7 +22569,6 @@
         </w:rPr>
         <w:t xml:space="preserve">  </w:t>
       </w:r>
-      <w:proofErr w:type="spellStart"/>
       <w:r>
         <w:rPr>
           <w:rFonts w:cs="Times New Roman"/>
@@ -22923,7 +22598,6 @@
         </w:rPr>
         <w:t>Cs</w:t>
       </w:r>
-      <w:proofErr w:type="spellEnd"/>
       <w:r>
         <w:rPr>
           <w:rFonts w:cs="Times New Roman"/>
@@ -23152,7 +22826,6 @@
           <w:szCs w:val="23"/>
         </w:rPr>
       </w:pPr>
-      <w:proofErr w:type="spellStart"/>
       <w:r>
         <w:rPr>
           <w:rFonts w:eastAsiaTheme="minorEastAsia" w:cs="Times New Roman"/>
@@ -23170,7 +22843,6 @@
         </w:rPr>
         <w:t>c</w:t>
       </w:r>
-      <w:proofErr w:type="spellEnd"/>
       <w:r>
         <w:rPr>
           <w:rFonts w:eastAsiaTheme="minorEastAsia" w:cs="Times New Roman"/>
@@ -23309,15 +22981,7 @@
         <w:t>Steel Yield Strength Limitations:</w:t>
       </w:r>
       <w:r>
-        <w:t xml:space="preserve"> In some codes, the maximum steel yield strength (</w:t>
-      </w:r>
-      <w:proofErr w:type="spellStart"/>
-      <w:r>
-        <w:t>fy</w:t>
-      </w:r>
-      <w:proofErr w:type="spellEnd"/>
-      <w:r>
-        <w:t>) is capped at 460 MPa.</w:t>
+        <w:t xml:space="preserve"> In some codes, the maximum steel yield strength (fy) is capped at 460 MPa.</w:t>
       </w:r>
     </w:p>
     <w:p>
@@ -23335,21 +22999,7 @@
         <w:rPr>
           <w:highlight w:val="yellow"/>
         </w:rPr>
-        <w:t xml:space="preserve">Compare the results using the MAE R2 </w:t>
-      </w:r>
-      <w:proofErr w:type="spellStart"/>
-      <w:r>
-        <w:rPr>
-          <w:highlight w:val="yellow"/>
-        </w:rPr>
-        <w:t>etc</w:t>
-      </w:r>
-      <w:proofErr w:type="spellEnd"/>
-      <w:r>
-        <w:rPr>
-          <w:highlight w:val="yellow"/>
-        </w:rPr>
-        <w:t xml:space="preserve"> and summarize</w:t>
+        <w:t>Compare the results using the MAE R2 etc and summarize</w:t>
       </w:r>
       <w:r>
         <w:br w:type="page"/>
@@ -23383,19 +23033,11 @@
           <w:szCs w:val="32"/>
         </w:rPr>
       </w:pPr>
-      <w:proofErr w:type="spellStart"/>
       <w:r>
         <w:rPr>
           <w:highlight w:val="yellow"/>
         </w:rPr>
-        <w:t>Github</w:t>
-      </w:r>
-      <w:proofErr w:type="spellEnd"/>
-      <w:r>
-        <w:rPr>
-          <w:highlight w:val="yellow"/>
-        </w:rPr>
-        <w:t>:</w:t>
+        <w:t>Github:</w:t>
       </w:r>
       <w:r>
         <w:t xml:space="preserve"> </w:t>
@@ -23570,15 +23212,7 @@
         <w:t>Thin-Walled Struct.</w:t>
       </w:r>
       <w:r>
-        <w:t xml:space="preserve">, vol. 83, pp. 182–189, Oct. 2014, </w:t>
-      </w:r>
-      <w:proofErr w:type="spellStart"/>
-      <w:r>
-        <w:t>doi</w:t>
-      </w:r>
-      <w:proofErr w:type="spellEnd"/>
-      <w:r>
-        <w:t>: 10.1016/j.tws.2014.01.021.</w:t>
+        <w:t>, vol. 83, pp. 182–189, Oct. 2014, doi: 10.1016/j.tws.2014.01.021.</w:t>
       </w:r>
     </w:p>
     <w:bookmarkEnd w:id="28"/>
@@ -23604,15 +23238,7 @@
         <w:t>J. Constr. Steel Res.</w:t>
       </w:r>
       <w:r>
-        <w:t xml:space="preserve">, vol. 64, no. 11, pp. 1194–1198, Nov. 2008, </w:t>
-      </w:r>
-      <w:proofErr w:type="spellStart"/>
-      <w:r>
-        <w:t>doi</w:t>
-      </w:r>
-      <w:proofErr w:type="spellEnd"/>
-      <w:r>
-        <w:t>: 10.1016/j.jcsr.2008.05.006.</w:t>
+        <w:t>, vol. 64, no. 11, pp. 1194–1198, Nov. 2008, doi: 10.1016/j.jcsr.2008.05.006.</w:t>
       </w:r>
     </w:p>
     <w:bookmarkEnd w:id="29"/>
@@ -23626,7 +23252,15 @@
       <w:bookmarkStart w:id="30" w:name="three"/>
       <w:r>
         <w:tab/>
-        <w:t xml:space="preserve">S. Fan, B. He, X. Xia, H. Gui, and M. Liu, “Fire resistance of stainless steel beams with rectangular hollow section: Experimental investigation,” </w:t>
+        <w:t xml:space="preserve">S. Fan, B. He, X. Xia, H. Gui, and M. Liu, “Fire resistance of </w:t>
+      </w:r>
+      <w:proofErr w:type="gramStart"/>
+      <w:r>
+        <w:t>stainless steel</w:t>
+      </w:r>
+      <w:proofErr w:type="gramEnd"/>
+      <w:r>
+        <w:t xml:space="preserve"> beams with rectangular hollow section: Experimental investigation,” </w:t>
       </w:r>
       <w:r>
         <w:rPr>
@@ -23636,15 +23270,7 @@
         <w:t>Fire Saf. J.</w:t>
       </w:r>
       <w:r>
-        <w:t xml:space="preserve">, vol. 81, pp. 17–31, Apr. 2016, </w:t>
-      </w:r>
-      <w:proofErr w:type="spellStart"/>
-      <w:r>
-        <w:t>doi</w:t>
-      </w:r>
-      <w:proofErr w:type="spellEnd"/>
-      <w:r>
-        <w:t>: 10.1016/j.firesaf.2016.01.013.</w:t>
+        <w:t>, vol. 81, pp. 17–31, Apr. 2016, doi: 10.1016/j.firesaf.2016.01.013.</w:t>
       </w:r>
     </w:p>
     <w:p>
@@ -23669,15 +23295,7 @@
         <w:t>Prog. Struct. Eng. Mater.</w:t>
       </w:r>
       <w:r>
-        <w:t xml:space="preserve">, vol. 7, no. 2, pp. 45–55, Apr. 2005, </w:t>
-      </w:r>
-      <w:proofErr w:type="spellStart"/>
-      <w:r>
-        <w:t>doi</w:t>
-      </w:r>
-      <w:proofErr w:type="spellEnd"/>
-      <w:r>
-        <w:t>: 10.1002/pse.190.</w:t>
+        <w:t>, vol. 7, no. 2, pp. 45–55, Apr. 2005, doi: 10.1002/pse.190.</w:t>
       </w:r>
     </w:p>
     <w:bookmarkEnd w:id="31"/>
@@ -23690,15 +23308,7 @@
       </w:r>
       <w:r>
         <w:tab/>
-        <w:t>B. Uy, Z. Tao, and L.-H. Han, “</w:t>
-      </w:r>
-      <w:proofErr w:type="spellStart"/>
-      <w:r>
-        <w:t>Behaviour</w:t>
-      </w:r>
-      <w:proofErr w:type="spellEnd"/>
-      <w:r>
-        <w:t xml:space="preserve"> of short and slender concrete-filled stainless steel tubular columns,” </w:t>
+        <w:t xml:space="preserve">B. Uy, Z. Tao, and L.-H. Han, “Behaviour of short and slender concrete-filled stainless steel tubular columns,” </w:t>
       </w:r>
       <w:r>
         <w:rPr>
@@ -23708,15 +23318,7 @@
         <w:t>J. Constr. Steel Res.</w:t>
       </w:r>
       <w:r>
-        <w:t xml:space="preserve">, vol. 67, no. 3, pp. 360–378, Mar. 2011, </w:t>
-      </w:r>
-      <w:proofErr w:type="spellStart"/>
-      <w:r>
-        <w:t>doi</w:t>
-      </w:r>
-      <w:proofErr w:type="spellEnd"/>
-      <w:r>
-        <w:t>: 10.1016/j.jcsr.2010.10.004.</w:t>
+        <w:t>, vol. 67, no. 3, pp. 360–378, Mar. 2011, doi: 10.1016/j.jcsr.2010.10.004.</w:t>
       </w:r>
     </w:p>
     <w:bookmarkEnd w:id="30"/>
@@ -23748,15 +23350,7 @@
         <w:t>J. Constr. Steel Res.</w:t>
       </w:r>
       <w:r>
-        <w:t xml:space="preserve">, vol. 152, pp. 117–131, Jan. 2019, </w:t>
-      </w:r>
-      <w:proofErr w:type="spellStart"/>
-      <w:r>
-        <w:t>doi</w:t>
-      </w:r>
-      <w:proofErr w:type="spellEnd"/>
-      <w:r>
-        <w:t>: 10.1016/j.jcsr.2018.02.038.</w:t>
+        <w:t>, vol. 152, pp. 117–131, Jan. 2019, doi: 10.1016/j.jcsr.2018.02.038.</w:t>
       </w:r>
     </w:p>
     <w:bookmarkEnd w:id="32"/>
@@ -23788,15 +23382,7 @@
         <w:t>J. Constr. Steel Res.</w:t>
       </w:r>
       <w:r>
-        <w:t xml:space="preserve">, vol. 67, no. 11, pp. 1719–1732, Nov. 2011, </w:t>
-      </w:r>
-      <w:proofErr w:type="spellStart"/>
-      <w:r>
-        <w:t>doi</w:t>
-      </w:r>
-      <w:proofErr w:type="spellEnd"/>
-      <w:r>
-        <w:t>: 10.1016/j.jcsr.2011.04.012.</w:t>
+        <w:t>, vol. 67, no. 11, pp. 1719–1732, Nov. 2011, doi: 10.1016/j.jcsr.2011.04.012.</w:t>
       </w:r>
     </w:p>
     <w:bookmarkEnd w:id="33"/>
@@ -23828,15 +23414,7 @@
         <w:t>Thin-Walled Struct.</w:t>
       </w:r>
       <w:r>
-        <w:t xml:space="preserve">, vol. 144, p. 106273, Nov. 2019, </w:t>
-      </w:r>
-      <w:proofErr w:type="spellStart"/>
-      <w:r>
-        <w:t>doi</w:t>
-      </w:r>
-      <w:proofErr w:type="spellEnd"/>
-      <w:r>
-        <w:t>: 10.1016/j.tws.2019.106273.</w:t>
+        <w:t>, vol. 144, p. 106273, Nov. 2019, doi: 10.1016/j.tws.2019.106273.</w:t>
       </w:r>
     </w:p>
     <w:bookmarkEnd w:id="34"/>
@@ -23858,15 +23436,15 @@
       </w:r>
       <w:bookmarkStart w:id="35" w:name="eight"/>
       <w:r>
-        <w:t>A. He, Y. Liang, and O. Zhao, “</w:t>
-      </w:r>
-      <w:proofErr w:type="spellStart"/>
-      <w:r>
-        <w:t>Behaviour</w:t>
-      </w:r>
-      <w:proofErr w:type="spellEnd"/>
-      <w:r>
-        <w:t xml:space="preserve"> and residual compression resistances of circular high strength concrete-filled stainless steel tube (HCFSST) stub columns after exposure to fire,” </w:t>
+        <w:t xml:space="preserve">A. He, Y. Liang, and O. Zhao, “Behaviour and residual compression resistances of circular high strength concrete-filled </w:t>
+      </w:r>
+      <w:proofErr w:type="gramStart"/>
+      <w:r>
+        <w:t>stainless steel</w:t>
+      </w:r>
+      <w:proofErr w:type="gramEnd"/>
+      <w:r>
+        <w:t xml:space="preserve"> tube (HCFSST) stub columns after exposure to fire,” </w:t>
       </w:r>
       <w:r>
         <w:rPr>
@@ -23876,15 +23454,7 @@
         <w:t>Eng. Struct.</w:t>
       </w:r>
       <w:r>
-        <w:t xml:space="preserve">, vol. 203, p. 109897, Jan. 2020, </w:t>
-      </w:r>
-      <w:proofErr w:type="spellStart"/>
-      <w:r>
-        <w:t>doi</w:t>
-      </w:r>
-      <w:proofErr w:type="spellEnd"/>
-      <w:r>
-        <w:t>: 10.1016/j.engstruct.2019.109897.</w:t>
+        <w:t>, vol. 203, p. 109897, Jan. 2020, doi: 10.1016/j.engstruct.2019.109897.</w:t>
       </w:r>
     </w:p>
     <w:p>
@@ -23902,11 +23472,11 @@
         <w:tab/>
         <w:t xml:space="preserve">Standards Australia, “Bridge </w:t>
       </w:r>
-      <w:proofErr w:type="spellStart"/>
+      <w:proofErr w:type="gramStart"/>
       <w:r>
         <w:t>design,part</w:t>
       </w:r>
-      <w:proofErr w:type="spellEnd"/>
+      <w:proofErr w:type="gramEnd"/>
       <w:r>
         <w:t xml:space="preserve"> 6: steel and composite construction.” </w:t>
       </w:r>
@@ -23979,15 +23549,7 @@
         <w:t>J. Constr. Steel Res.</w:t>
       </w:r>
       <w:r>
-        <w:t xml:space="preserve">, vol. 158, pp. 405–416, Jul. 2019, </w:t>
-      </w:r>
-      <w:proofErr w:type="spellStart"/>
-      <w:r>
-        <w:t>doi</w:t>
-      </w:r>
-      <w:proofErr w:type="spellEnd"/>
-      <w:r>
-        <w:t>: 10.1016/j.jcsr.2019.04.002.</w:t>
+        <w:t>, vol. 158, pp. 405–416, Jul. 2019, doi: 10.1016/j.jcsr.2019.04.002.</w:t>
       </w:r>
     </w:p>
     <w:p>
@@ -24006,7 +23568,15 @@
       <w:bookmarkStart w:id="41" w:name="sixteen"/>
       <w:r>
         <w:tab/>
-        <w:t xml:space="preserve">D. Lam and L. Gardner, “Structural design of stainless steel concrete filled columns,” </w:t>
+        <w:t xml:space="preserve">D. Lam and L. Gardner, “Structural design of </w:t>
+      </w:r>
+      <w:proofErr w:type="gramStart"/>
+      <w:r>
+        <w:t>stainless steel</w:t>
+      </w:r>
+      <w:proofErr w:type="gramEnd"/>
+      <w:r>
+        <w:t xml:space="preserve"> concrete filled columns,” </w:t>
       </w:r>
       <w:r>
         <w:rPr>
@@ -24016,15 +23586,7 @@
         <w:t>J. Constr. Steel Res.</w:t>
       </w:r>
       <w:r>
-        <w:t xml:space="preserve">, vol. 64, no. 11, pp. 1275–1282, Nov. 2008, </w:t>
-      </w:r>
-      <w:proofErr w:type="spellStart"/>
-      <w:r>
-        <w:t>doi</w:t>
-      </w:r>
-      <w:proofErr w:type="spellEnd"/>
-      <w:r>
-        <w:t>: 10.1016/j.jcsr.2008.04.012.</w:t>
+        <w:t>, vol. 64, no. 11, pp. 1275–1282, Nov. 2008, doi: 10.1016/j.jcsr.2008.04.012.</w:t>
       </w:r>
     </w:p>
     <w:p>
@@ -24037,15 +23599,7 @@
       <w:bookmarkStart w:id="42" w:name="eighteen"/>
       <w:r>
         <w:tab/>
-        <w:t xml:space="preserve">B. Young and E. </w:t>
-      </w:r>
-      <w:proofErr w:type="spellStart"/>
-      <w:r>
-        <w:t>Ellobody</w:t>
-      </w:r>
-      <w:proofErr w:type="spellEnd"/>
-      <w:r>
-        <w:t xml:space="preserve">, “Experimental investigation of concrete-filled cold-formed high strength stainless steel tube columns,” </w:t>
+        <w:t xml:space="preserve">B. Young and E. Ellobody, “Experimental investigation of concrete-filled cold-formed high strength stainless steel tube columns,” </w:t>
       </w:r>
       <w:r>
         <w:rPr>
@@ -24055,15 +23609,7 @@
         <w:t>J. Constr. Steel Res.</w:t>
       </w:r>
       <w:r>
-        <w:t xml:space="preserve">, vol. 62, no. 5, pp. 484–492, May 2006, </w:t>
-      </w:r>
-      <w:proofErr w:type="spellStart"/>
-      <w:r>
-        <w:t>doi</w:t>
-      </w:r>
-      <w:proofErr w:type="spellEnd"/>
-      <w:r>
-        <w:t>: 10.1016/j.jcsr.2005.08.004.</w:t>
+        <w:t>, vol. 62, no. 5, pp. 484–492, May 2006, doi: 10.1016/j.jcsr.2005.08.004.</w:t>
       </w:r>
     </w:p>
     <w:bookmarkEnd w:id="42"/>
@@ -24088,15 +23634,7 @@
         <w:t>Eng. Struct.</w:t>
       </w:r>
       <w:r>
-        <w:t xml:space="preserve">, vol. 205, p. 110106, Feb. 2020, </w:t>
-      </w:r>
-      <w:proofErr w:type="spellStart"/>
-      <w:r>
-        <w:t>doi</w:t>
-      </w:r>
-      <w:proofErr w:type="spellEnd"/>
-      <w:r>
-        <w:t>: 10.1016/j.engstruct.2019.110106</w:t>
+        <w:t>, vol. 205, p. 110106, Feb. 2020, doi: 10.1016/j.engstruct.2019.110106</w:t>
       </w:r>
       <w:bookmarkEnd w:id="43"/>
       <w:r>
@@ -24113,7 +23651,15 @@
       <w:bookmarkStart w:id="44" w:name="twentythree"/>
       <w:r>
         <w:tab/>
-        <w:t xml:space="preserve">L. Guo, Y. Liu, F. Fu, and H. Huang, “Behavior of axially loaded circular stainless steel tube confined concrete stub columns,” </w:t>
+        <w:t xml:space="preserve">L. Guo, Y. Liu, F. Fu, and H. Huang, “Behavior of axially loaded circular </w:t>
+      </w:r>
+      <w:proofErr w:type="gramStart"/>
+      <w:r>
+        <w:t>stainless steel</w:t>
+      </w:r>
+      <w:proofErr w:type="gramEnd"/>
+      <w:r>
+        <w:t xml:space="preserve"> tube confined concrete stub columns,” </w:t>
       </w:r>
       <w:r>
         <w:rPr>
@@ -24123,15 +23669,7 @@
         <w:t>Thin-Walled Struct.</w:t>
       </w:r>
       <w:r>
-        <w:t xml:space="preserve">, vol. 139, pp. 66–76, Jun. 2019, </w:t>
-      </w:r>
-      <w:proofErr w:type="spellStart"/>
-      <w:r>
-        <w:t>doi</w:t>
-      </w:r>
-      <w:proofErr w:type="spellEnd"/>
-      <w:r>
-        <w:t>: 10.1016/j.tws.2019.02.014.</w:t>
+        <w:t>, vol. 139, pp. 66–76, Jun. 2019, doi: 10.1016/j.tws.2019.02.014.</w:t>
       </w:r>
     </w:p>
     <w:bookmarkEnd w:id="44"/>
@@ -24161,15 +23699,7 @@
         <w:t>Thin-Walled Struct.</w:t>
       </w:r>
       <w:r>
-        <w:t xml:space="preserve">, vol. 108, pp. 163–184, Nov. 2016, </w:t>
-      </w:r>
-      <w:proofErr w:type="spellStart"/>
-      <w:r>
-        <w:t>doi</w:t>
-      </w:r>
-      <w:proofErr w:type="spellEnd"/>
-      <w:r>
-        <w:t>: 10.1016/j.tws.2016.08.016</w:t>
+        <w:t>, vol. 108, pp. 163–184, Nov. 2016, doi: 10.1016/j.tws.2016.08.016</w:t>
       </w:r>
       <w:bookmarkEnd w:id="45"/>
       <w:r>
@@ -24186,39 +23716,7 @@
       <w:bookmarkStart w:id="46" w:name="thirtythree"/>
       <w:r>
         <w:tab/>
-        <w:t xml:space="preserve">C. </w:t>
-      </w:r>
-      <w:proofErr w:type="spellStart"/>
-      <w:r>
-        <w:t>Cakiroglu</w:t>
-      </w:r>
-      <w:proofErr w:type="spellEnd"/>
-      <w:r>
-        <w:t xml:space="preserve">, K. Islam, G. </w:t>
-      </w:r>
-      <w:proofErr w:type="spellStart"/>
-      <w:r>
-        <w:t>Bekdaş</w:t>
-      </w:r>
-      <w:proofErr w:type="spellEnd"/>
-      <w:r>
-        <w:t xml:space="preserve">, U. </w:t>
-      </w:r>
-      <w:proofErr w:type="spellStart"/>
-      <w:r>
-        <w:t>Isikdag</w:t>
-      </w:r>
-      <w:proofErr w:type="spellEnd"/>
-      <w:r>
-        <w:t xml:space="preserve">, and S. </w:t>
-      </w:r>
-      <w:proofErr w:type="spellStart"/>
-      <w:r>
-        <w:t>Mangalathu</w:t>
-      </w:r>
-      <w:proofErr w:type="spellEnd"/>
-      <w:r>
-        <w:t xml:space="preserve">, “Explainable machine learning models for predicting the axial compression capacity of concrete filled steel tubular columns,” </w:t>
+        <w:t xml:space="preserve">C. Cakiroglu, K. Islam, G. Bekdaş, U. Isikdag, and S. Mangalathu, “Explainable machine learning models for predicting the axial compression capacity of concrete filled steel tubular columns,” </w:t>
       </w:r>
       <w:r>
         <w:rPr>
@@ -24228,15 +23726,7 @@
         <w:t>Constr. Build. Mater.</w:t>
       </w:r>
       <w:r>
-        <w:t xml:space="preserve">, vol. 356, p. 129227, Nov. 2022, </w:t>
-      </w:r>
-      <w:proofErr w:type="spellStart"/>
-      <w:r>
-        <w:t>doi</w:t>
-      </w:r>
-      <w:proofErr w:type="spellEnd"/>
-      <w:r>
-        <w:t>: 10.1016/j.conbuildmat.2022.129227.</w:t>
+        <w:t>, vol. 356, p. 129227, Nov. 2022, doi: 10.1016/j.conbuildmat.2022.129227.</w:t>
       </w:r>
     </w:p>
     <w:bookmarkEnd w:id="46"/>
@@ -24260,15 +23750,7 @@
         <w:t>J. Build. Eng.</w:t>
       </w:r>
       <w:r>
-        <w:t xml:space="preserve">, vol. 51, p. 104289, Jul. 2022, </w:t>
-      </w:r>
-      <w:proofErr w:type="spellStart"/>
-      <w:r>
-        <w:t>doi</w:t>
-      </w:r>
-      <w:proofErr w:type="spellEnd"/>
-      <w:r>
-        <w:t>: 10.1016/j.jobe.2022.104289.</w:t>
+        <w:t>, vol. 51, p. 104289, Jul. 2022, doi: 10.1016/j.jobe.2022.104289.</w:t>
       </w:r>
     </w:p>
     <w:bookmarkEnd w:id="47"/>
@@ -24292,15 +23774,7 @@
         <w:t>Compos. Struct.</w:t>
       </w:r>
       <w:r>
-        <w:t xml:space="preserve">, vol. 259, p. 113505, Mar. 2021, </w:t>
-      </w:r>
-      <w:proofErr w:type="spellStart"/>
-      <w:r>
-        <w:t>doi</w:t>
-      </w:r>
-      <w:proofErr w:type="spellEnd"/>
-      <w:r>
-        <w:t>: 10.1016/j.compstruct.2020.113505.</w:t>
+        <w:t>, vol. 259, p. 113505, Mar. 2021, doi: 10.1016/j.compstruct.2020.113505.</w:t>
       </w:r>
     </w:p>
     <w:bookmarkEnd w:id="48"/>
@@ -24324,15 +23798,7 @@
         <w:t>Eng. Struct.</w:t>
       </w:r>
       <w:r>
-        <w:t xml:space="preserve">, vol. 238, p. 112109, Jul. 2021, </w:t>
-      </w:r>
-      <w:proofErr w:type="spellStart"/>
-      <w:r>
-        <w:t>doi</w:t>
-      </w:r>
-      <w:proofErr w:type="spellEnd"/>
-      <w:r>
-        <w:t>: 10.1016/j.engstruct.2021.112109.</w:t>
+        <w:t>, vol. 238, p. 112109, Jul. 2021, doi: 10.1016/j.engstruct.2021.112109.</w:t>
       </w:r>
     </w:p>
     <w:p>
@@ -24350,23 +23816,7 @@
       </w:r>
       <w:r>
         <w:tab/>
-        <w:t xml:space="preserve">M. </w:t>
-      </w:r>
-      <w:proofErr w:type="spellStart"/>
-      <w:r>
-        <w:t>Zarringol</w:t>
-      </w:r>
-      <w:proofErr w:type="spellEnd"/>
-      <w:r>
-        <w:t xml:space="preserve">, V. I. Patel, Q. Q. Liang, M. F. Hassanein, and M. Ahmed, “Machine-learning-based predictive models for concrete-filled double skin tubular columns,” Engineering Structures, vol. 304, p. 117593, Apr. 2024, </w:t>
-      </w:r>
-      <w:proofErr w:type="spellStart"/>
-      <w:r>
-        <w:t>doi</w:t>
-      </w:r>
-      <w:proofErr w:type="spellEnd"/>
-      <w:r>
-        <w:t>: 10.1016/j.engstruct.2024.117593.</w:t>
+        <w:t>M. Zarringol, V. I. Patel, Q. Q. Liang, M. F. Hassanein, and M. Ahmed, “Machine-learning-based predictive models for concrete-filled double skin tubular columns,” Engineering Structures, vol. 304, p. 117593, Apr. 2024, doi: 10.1016/j.engstruct.2024.117593.</w:t>
       </w:r>
     </w:p>
     <w:p>
@@ -24564,9 +24014,11 @@
       <w:r>
         <w:t>8</w:t>
       </w:r>
+      <w:proofErr w:type="gramStart"/>
       <w:r>
         <w:t>]  CSA</w:t>
       </w:r>
+      <w:proofErr w:type="gramEnd"/>
       <w:r>
         <w:t xml:space="preserve">, “Design of Steel Structures (CSA-S16–09),” </w:t>
       </w:r>
@@ -24655,23 +24107,7 @@
           <w:color w:val="000000"/>
           <w:szCs w:val="24"/>
         </w:rPr>
-        <w:t xml:space="preserve">, vol. 15, no. 5, pp. 1144–1159, Oct. 2021, </w:t>
-      </w:r>
-      <w:proofErr w:type="spellStart"/>
-      <w:r>
-        <w:rPr>
-          <w:color w:val="000000"/>
-          <w:szCs w:val="24"/>
-        </w:rPr>
-        <w:t>doi</w:t>
-      </w:r>
-      <w:proofErr w:type="spellEnd"/>
-      <w:r>
-        <w:rPr>
-          <w:color w:val="000000"/>
-          <w:szCs w:val="24"/>
-        </w:rPr>
-        <w:t>: 10.1007/s11709-021-0762-4.</w:t>
+        <w:t>, vol. 15, no. 5, pp. 1144–1159, Oct. 2021, doi: 10.1007/s11709-021-0762-4.</w:t>
       </w:r>
     </w:p>
     <w:p>
@@ -24707,7 +24143,23 @@
           <w:szCs w:val="24"/>
         </w:rPr>
         <w:tab/>
-        <w:t xml:space="preserve">L. Rao, Q. Yue, B. Huang, and X. Liu, “Axial compressive performance of novel square coral concrete-filled duplex stainless steel tubes,” </w:t>
+        <w:t xml:space="preserve">L. Rao, Q. Yue, B. Huang, and X. Liu, “Axial compressive performance of novel square coral concrete-filled duplex </w:t>
+      </w:r>
+      <w:proofErr w:type="gramStart"/>
+      <w:r>
+        <w:rPr>
+          <w:color w:val="000000"/>
+          <w:szCs w:val="24"/>
+        </w:rPr>
+        <w:t>stainless steel</w:t>
+      </w:r>
+      <w:proofErr w:type="gramEnd"/>
+      <w:r>
+        <w:rPr>
+          <w:color w:val="000000"/>
+          <w:szCs w:val="24"/>
+        </w:rPr>
+        <w:t xml:space="preserve"> tubes,” </w:t>
       </w:r>
       <w:r>
         <w:rPr>
@@ -24722,23 +24174,7 @@
           <w:color w:val="000000"/>
           <w:szCs w:val="24"/>
         </w:rPr>
-        <w:t xml:space="preserve">, vol. 49, p. 104068, May 2022, </w:t>
-      </w:r>
-      <w:proofErr w:type="spellStart"/>
-      <w:r>
-        <w:rPr>
-          <w:color w:val="000000"/>
-          <w:szCs w:val="24"/>
-        </w:rPr>
-        <w:t>doi</w:t>
-      </w:r>
-      <w:proofErr w:type="spellEnd"/>
-      <w:r>
-        <w:rPr>
-          <w:color w:val="000000"/>
-          <w:szCs w:val="24"/>
-        </w:rPr>
-        <w:t>: 10.1016/j.jobe.2022.104068.</w:t>
+        <w:t>, vol. 49, p. 104068, May 2022, doi: 10.1016/j.jobe.2022.104068.</w:t>
       </w:r>
     </w:p>
     <w:p>
@@ -24790,23 +24226,7 @@
           <w:color w:val="000000"/>
           <w:szCs w:val="24"/>
         </w:rPr>
-        <w:t xml:space="preserve">, vol. 256, p. 113968, Apr. 2022, </w:t>
-      </w:r>
-      <w:proofErr w:type="spellStart"/>
-      <w:r>
-        <w:rPr>
-          <w:color w:val="000000"/>
-          <w:szCs w:val="24"/>
-        </w:rPr>
-        <w:t>doi</w:t>
-      </w:r>
-      <w:proofErr w:type="spellEnd"/>
-      <w:r>
-        <w:rPr>
-          <w:color w:val="000000"/>
-          <w:szCs w:val="24"/>
-        </w:rPr>
-        <w:t>: 10.1016/j.engstruct.2022.113968.</w:t>
+        <w:t>, vol. 256, p. 113968, Apr. 2022, doi: 10.1016/j.engstruct.2022.113968.</w:t>
       </w:r>
     </w:p>
     <w:p>
@@ -24842,7 +24262,23 @@
           <w:szCs w:val="24"/>
         </w:rPr>
         <w:tab/>
-        <w:t xml:space="preserve">L. Guo, Y. Liu, F. Fu, and H. Huang, “Behavior of axially loaded circular stainless steel tube confined concrete stub columns,” </w:t>
+        <w:t xml:space="preserve">L. Guo, Y. Liu, F. Fu, and H. Huang, “Behavior of axially loaded circular </w:t>
+      </w:r>
+      <w:proofErr w:type="gramStart"/>
+      <w:r>
+        <w:rPr>
+          <w:color w:val="000000"/>
+          <w:szCs w:val="24"/>
+        </w:rPr>
+        <w:t>stainless steel</w:t>
+      </w:r>
+      <w:proofErr w:type="gramEnd"/>
+      <w:r>
+        <w:rPr>
+          <w:color w:val="000000"/>
+          <w:szCs w:val="24"/>
+        </w:rPr>
+        <w:t xml:space="preserve"> tube confined concrete stub columns,” </w:t>
       </w:r>
       <w:r>
         <w:rPr>
@@ -24857,23 +24293,7 @@
           <w:color w:val="000000"/>
           <w:szCs w:val="24"/>
         </w:rPr>
-        <w:t xml:space="preserve">, vol. 139, pp. 66–76, Jun. 2019, </w:t>
-      </w:r>
-      <w:proofErr w:type="spellStart"/>
-      <w:r>
-        <w:rPr>
-          <w:color w:val="000000"/>
-          <w:szCs w:val="24"/>
-        </w:rPr>
-        <w:t>doi</w:t>
-      </w:r>
-      <w:proofErr w:type="spellEnd"/>
-      <w:r>
-        <w:rPr>
-          <w:color w:val="000000"/>
-          <w:szCs w:val="24"/>
-        </w:rPr>
-        <w:t>: 10.1016/j.tws.2019.02.014.</w:t>
+        <w:t>, vol. 139, pp. 66–76, Jun. 2019, doi: 10.1016/j.tws.2019.02.014.</w:t>
       </w:r>
     </w:p>
     <w:p>
@@ -24909,23 +24329,7 @@
           <w:szCs w:val="24"/>
         </w:rPr>
         <w:tab/>
-        <w:t xml:space="preserve">Q. Ri and F. </w:t>
-      </w:r>
-      <w:proofErr w:type="spellStart"/>
-      <w:r>
-        <w:rPr>
-          <w:color w:val="000000"/>
-          <w:szCs w:val="24"/>
-        </w:rPr>
-        <w:t>Dqg</w:t>
-      </w:r>
-      <w:proofErr w:type="spellEnd"/>
-      <w:r>
-        <w:rPr>
-          <w:color w:val="000000"/>
-          <w:szCs w:val="24"/>
-        </w:rPr>
-        <w:t>, “BEHAVIOR OF CONCRETE FILLED STAINLESS STEEL TUBULAR COLUMN UNDER AXIAL LOADS,” vol. 7, no. 1, 2019.</w:t>
+        <w:t>Q. Ri and F. Dqg, “BEHAVIOR OF CONCRETE FILLED STAINLESS STEEL TUBULAR COLUMN UNDER AXIAL LOADS,” vol. 7, no. 1, 2019.</w:t>
       </w:r>
     </w:p>
     <w:p>
@@ -24961,23 +24365,7 @@
           <w:szCs w:val="24"/>
         </w:rPr>
         <w:tab/>
-        <w:t>Y. Cai and A. K. H. Kwan, “</w:t>
-      </w:r>
-      <w:proofErr w:type="spellStart"/>
-      <w:r>
-        <w:rPr>
-          <w:color w:val="000000"/>
-          <w:szCs w:val="24"/>
-        </w:rPr>
-        <w:t>Behaviour</w:t>
-      </w:r>
-      <w:proofErr w:type="spellEnd"/>
-      <w:r>
-        <w:rPr>
-          <w:color w:val="000000"/>
-          <w:szCs w:val="24"/>
-        </w:rPr>
-        <w:t xml:space="preserve"> and design of cold-formed austenitic stainless steel circular tubes infilled with seawater sea-sand concrete,” </w:t>
+        <w:t xml:space="preserve">Y. Cai and A. K. H. Kwan, “Behaviour and design of cold-formed austenitic stainless steel circular tubes infilled with seawater sea-sand concrete,” </w:t>
       </w:r>
       <w:r>
         <w:rPr>
@@ -24992,23 +24380,7 @@
           <w:color w:val="000000"/>
           <w:szCs w:val="24"/>
         </w:rPr>
-        <w:t xml:space="preserve">, vol. 241, p. 112435, Aug. 2021, </w:t>
-      </w:r>
-      <w:proofErr w:type="spellStart"/>
-      <w:r>
-        <w:rPr>
-          <w:color w:val="000000"/>
-          <w:szCs w:val="24"/>
-        </w:rPr>
-        <w:t>doi</w:t>
-      </w:r>
-      <w:proofErr w:type="spellEnd"/>
-      <w:r>
-        <w:rPr>
-          <w:color w:val="000000"/>
-          <w:szCs w:val="24"/>
-        </w:rPr>
-        <w:t>: 10.1016/j.engstruct.2021.112435.</w:t>
+        <w:t>, vol. 241, p. 112435, Aug. 2021, doi: 10.1016/j.engstruct.2021.112435.</w:t>
       </w:r>
     </w:p>
     <w:p>
@@ -25044,23 +24416,23 @@
           <w:szCs w:val="24"/>
         </w:rPr>
         <w:tab/>
-        <w:t>A. He, Y. Liang, and O. Zhao, “</w:t>
-      </w:r>
-      <w:proofErr w:type="spellStart"/>
+        <w:t xml:space="preserve">A. He, Y. Liang, and O. Zhao, “Behaviour and residual compression resistances of circular high strength concrete-filled </w:t>
+      </w:r>
+      <w:proofErr w:type="gramStart"/>
       <w:r>
         <w:rPr>
           <w:color w:val="000000"/>
           <w:szCs w:val="24"/>
         </w:rPr>
-        <w:t>Behaviour</w:t>
-      </w:r>
-      <w:proofErr w:type="spellEnd"/>
+        <w:t>stainless steel</w:t>
+      </w:r>
+      <w:proofErr w:type="gramEnd"/>
       <w:r>
         <w:rPr>
           <w:color w:val="000000"/>
           <w:szCs w:val="24"/>
         </w:rPr>
-        <w:t xml:space="preserve"> and residual compression resistances of circular high strength concrete-filled stainless steel tube (HCFSST) stub columns after exposure to fire,” </w:t>
+        <w:t xml:space="preserve"> tube (HCFSST) stub columns after exposure to fire,” </w:t>
       </w:r>
       <w:r>
         <w:rPr>
@@ -25075,23 +24447,7 @@
           <w:color w:val="000000"/>
           <w:szCs w:val="24"/>
         </w:rPr>
-        <w:t xml:space="preserve">, vol. 203, p. 109897, Jan. 2020, </w:t>
-      </w:r>
-      <w:proofErr w:type="spellStart"/>
-      <w:r>
-        <w:rPr>
-          <w:color w:val="000000"/>
-          <w:szCs w:val="24"/>
-        </w:rPr>
-        <w:t>doi</w:t>
-      </w:r>
-      <w:proofErr w:type="spellEnd"/>
-      <w:r>
-        <w:rPr>
-          <w:color w:val="000000"/>
-          <w:szCs w:val="24"/>
-        </w:rPr>
-        <w:t>: 10.1016/j.engstruct.2019.109897.</w:t>
+        <w:t>, vol. 203, p. 109897, Jan. 2020, doi: 10.1016/j.engstruct.2019.109897.</w:t>
       </w:r>
     </w:p>
     <w:p>
@@ -25127,23 +24483,7 @@
           <w:szCs w:val="24"/>
         </w:rPr>
         <w:tab/>
-        <w:t>V. W. Y. Tam, Z.-B. Wang, and Z. Tao, “</w:t>
-      </w:r>
-      <w:proofErr w:type="spellStart"/>
-      <w:r>
-        <w:rPr>
-          <w:color w:val="000000"/>
-          <w:szCs w:val="24"/>
-        </w:rPr>
-        <w:t>Behaviour</w:t>
-      </w:r>
-      <w:proofErr w:type="spellEnd"/>
-      <w:r>
-        <w:rPr>
-          <w:color w:val="000000"/>
-          <w:szCs w:val="24"/>
-        </w:rPr>
-        <w:t xml:space="preserve"> of recycled aggregate concrete filled stainless steel stub columns,” </w:t>
+        <w:t xml:space="preserve">V. W. Y. Tam, Z.-B. Wang, and Z. Tao, “Behaviour of recycled aggregate concrete filled stainless steel stub columns,” </w:t>
       </w:r>
       <w:r>
         <w:rPr>
@@ -25158,23 +24498,7 @@
           <w:color w:val="000000"/>
           <w:szCs w:val="24"/>
         </w:rPr>
-        <w:t xml:space="preserve">, vol. 47, no. 1–2, pp. 293–310, Jan. 2014, </w:t>
-      </w:r>
-      <w:proofErr w:type="spellStart"/>
-      <w:r>
-        <w:rPr>
-          <w:color w:val="000000"/>
-          <w:szCs w:val="24"/>
-        </w:rPr>
-        <w:t>doi</w:t>
-      </w:r>
-      <w:proofErr w:type="spellEnd"/>
-      <w:r>
-        <w:rPr>
-          <w:color w:val="000000"/>
-          <w:szCs w:val="24"/>
-        </w:rPr>
-        <w:t>: 10.1617/s11527-013-0061-1.</w:t>
+        <w:t>, vol. 47, no. 1–2, pp. 293–310, Jan. 2014, doi: 10.1617/s11527-013-0061-1.</w:t>
       </w:r>
     </w:p>
     <w:p>
@@ -25210,23 +24534,7 @@
           <w:szCs w:val="24"/>
         </w:rPr>
         <w:tab/>
-        <w:t>B. Uy, Z. Tao, and L.-H. Han, “</w:t>
-      </w:r>
-      <w:proofErr w:type="spellStart"/>
-      <w:r>
-        <w:rPr>
-          <w:color w:val="000000"/>
-          <w:szCs w:val="24"/>
-        </w:rPr>
-        <w:t>Behaviour</w:t>
-      </w:r>
-      <w:proofErr w:type="spellEnd"/>
-      <w:r>
-        <w:rPr>
-          <w:color w:val="000000"/>
-          <w:szCs w:val="24"/>
-        </w:rPr>
-        <w:t xml:space="preserve"> of short and slender concrete-filled stainless steel tubular columns,” </w:t>
+        <w:t xml:space="preserve">B. Uy, Z. Tao, and L.-H. Han, “Behaviour of short and slender concrete-filled stainless steel tubular columns,” </w:t>
       </w:r>
       <w:r>
         <w:rPr>
@@ -25241,23 +24549,7 @@
           <w:color w:val="000000"/>
           <w:szCs w:val="24"/>
         </w:rPr>
-        <w:t xml:space="preserve">, vol. 67, no. 3, pp. 360–378, Mar. 2011, </w:t>
-      </w:r>
-      <w:proofErr w:type="spellStart"/>
-      <w:r>
-        <w:rPr>
-          <w:color w:val="000000"/>
-          <w:szCs w:val="24"/>
-        </w:rPr>
-        <w:t>doi</w:t>
-      </w:r>
-      <w:proofErr w:type="spellEnd"/>
-      <w:r>
-        <w:rPr>
-          <w:color w:val="000000"/>
-          <w:szCs w:val="24"/>
-        </w:rPr>
-        <w:t>: 10.1016/j.jcsr.2010.10.004.</w:t>
+        <w:t>, vol. 67, no. 3, pp. 360–378, Mar. 2011, doi: 10.1016/j.jcsr.2010.10.004.</w:t>
       </w:r>
     </w:p>
     <w:p>
@@ -25293,7 +24585,23 @@
           <w:szCs w:val="24"/>
         </w:rPr>
         <w:tab/>
-        <w:t xml:space="preserve">S. Kazemzadeh Azad, D. Li, and B. Uy, “Compact and slender box concrete-filled stainless steel tubes under compression, bending, and combined loading,” </w:t>
+        <w:t xml:space="preserve">S. Kazemzadeh Azad, D. Li, and B. Uy, “Compact and slender box concrete-filled </w:t>
+      </w:r>
+      <w:proofErr w:type="gramStart"/>
+      <w:r>
+        <w:rPr>
+          <w:color w:val="000000"/>
+          <w:szCs w:val="24"/>
+        </w:rPr>
+        <w:t>stainless steel</w:t>
+      </w:r>
+      <w:proofErr w:type="gramEnd"/>
+      <w:r>
+        <w:rPr>
+          <w:color w:val="000000"/>
+          <w:szCs w:val="24"/>
+        </w:rPr>
+        <w:t xml:space="preserve"> tubes under compression, bending, and combined loading,” </w:t>
       </w:r>
       <w:r>
         <w:rPr>
@@ -25308,23 +24616,7 @@
           <w:color w:val="000000"/>
           <w:szCs w:val="24"/>
         </w:rPr>
-        <w:t xml:space="preserve">, vol. 184, p. 106813, Sep. 2021, </w:t>
-      </w:r>
-      <w:proofErr w:type="spellStart"/>
-      <w:r>
-        <w:rPr>
-          <w:color w:val="000000"/>
-          <w:szCs w:val="24"/>
-        </w:rPr>
-        <w:t>doi</w:t>
-      </w:r>
-      <w:proofErr w:type="spellEnd"/>
-      <w:r>
-        <w:rPr>
-          <w:color w:val="000000"/>
-          <w:szCs w:val="24"/>
-        </w:rPr>
-        <w:t>: 10.1016/j.jcsr.2021.106813.</w:t>
+        <w:t>, vol. 184, p. 106813, Sep. 2021, doi: 10.1016/j.jcsr.2021.106813.</w:t>
       </w:r>
     </w:p>
     <w:p>
@@ -25375,23 +24667,7 @@
           <w:color w:val="000000"/>
           <w:szCs w:val="24"/>
         </w:rPr>
-        <w:t xml:space="preserve">, vol. 205, p. 110106, Feb. 2020, </w:t>
-      </w:r>
-      <w:proofErr w:type="spellStart"/>
-      <w:r>
-        <w:rPr>
-          <w:color w:val="000000"/>
-          <w:szCs w:val="24"/>
-        </w:rPr>
-        <w:t>doi</w:t>
-      </w:r>
-      <w:proofErr w:type="spellEnd"/>
-      <w:r>
-        <w:rPr>
-          <w:color w:val="000000"/>
-          <w:szCs w:val="24"/>
-        </w:rPr>
-        <w:t>: 10.1016/j.engstruct.2019.110106.</w:t>
+        <w:t>, vol. 205, p. 110106, Feb. 2020, doi: 10.1016/j.engstruct.2019.110106.</w:t>
       </w:r>
     </w:p>
     <w:p>
@@ -25442,23 +24718,7 @@
           <w:color w:val="000000"/>
           <w:szCs w:val="24"/>
         </w:rPr>
-        <w:t xml:space="preserve">, vol. 179, p. 106566, Apr. 2021, </w:t>
-      </w:r>
-      <w:proofErr w:type="spellStart"/>
-      <w:r>
-        <w:rPr>
-          <w:color w:val="000000"/>
-          <w:szCs w:val="24"/>
-        </w:rPr>
-        <w:t>doi</w:t>
-      </w:r>
-      <w:proofErr w:type="spellEnd"/>
-      <w:r>
-        <w:rPr>
-          <w:color w:val="000000"/>
-          <w:szCs w:val="24"/>
-        </w:rPr>
-        <w:t>: 10.1016/j.jcsr.2021.106566.</w:t>
+        <w:t>, vol. 179, p. 106566, Apr. 2021, doi: 10.1016/j.jcsr.2021.106566.</w:t>
       </w:r>
     </w:p>
     <w:p>
@@ -25509,23 +24769,7 @@
           <w:color w:val="000000"/>
           <w:szCs w:val="24"/>
         </w:rPr>
-        <w:t xml:space="preserve">, vol. 158, pp. 405–416, Jul. 2019, </w:t>
-      </w:r>
-      <w:proofErr w:type="spellStart"/>
-      <w:r>
-        <w:rPr>
-          <w:color w:val="000000"/>
-          <w:szCs w:val="24"/>
-        </w:rPr>
-        <w:t>doi</w:t>
-      </w:r>
-      <w:proofErr w:type="spellEnd"/>
-      <w:r>
-        <w:rPr>
-          <w:color w:val="000000"/>
-          <w:szCs w:val="24"/>
-        </w:rPr>
-        <w:t>: 10.1016/j.jcsr.2019.04.002.</w:t>
+        <w:t>, vol. 158, pp. 405–416, Jul. 2019, doi: 10.1016/j.jcsr.2019.04.002.</w:t>
       </w:r>
     </w:p>
     <w:p>
@@ -25576,23 +24820,7 @@
           <w:color w:val="000000"/>
           <w:szCs w:val="24"/>
         </w:rPr>
-        <w:t xml:space="preserve">, vol. 144, p. 106273, Nov. 2019, </w:t>
-      </w:r>
-      <w:proofErr w:type="spellStart"/>
-      <w:r>
-        <w:rPr>
-          <w:color w:val="000000"/>
-          <w:szCs w:val="24"/>
-        </w:rPr>
-        <w:t>doi</w:t>
-      </w:r>
-      <w:proofErr w:type="spellEnd"/>
-      <w:r>
-        <w:rPr>
-          <w:color w:val="000000"/>
-          <w:szCs w:val="24"/>
-        </w:rPr>
-        <w:t>: 10.1016/j.tws.2019.106273.</w:t>
+        <w:t>, vol. 144, p. 106273, Nov. 2019, doi: 10.1016/j.tws.2019.106273.</w:t>
       </w:r>
     </w:p>
     <w:p>
@@ -25628,55 +24856,7 @@
           <w:szCs w:val="24"/>
         </w:rPr>
         <w:tab/>
-        <w:t xml:space="preserve">S. </w:t>
-      </w:r>
-      <w:proofErr w:type="spellStart"/>
-      <w:r>
-        <w:rPr>
-          <w:color w:val="000000"/>
-          <w:szCs w:val="24"/>
-        </w:rPr>
-        <w:t>Boulaares</w:t>
-      </w:r>
-      <w:proofErr w:type="spellEnd"/>
-      <w:r>
-        <w:rPr>
-          <w:color w:val="000000"/>
-          <w:szCs w:val="24"/>
-        </w:rPr>
-        <w:t xml:space="preserve">, D. </w:t>
-      </w:r>
-      <w:proofErr w:type="spellStart"/>
-      <w:r>
-        <w:rPr>
-          <w:color w:val="000000"/>
-          <w:szCs w:val="24"/>
-        </w:rPr>
-        <w:t>Boutagouga</w:t>
-      </w:r>
-      <w:proofErr w:type="spellEnd"/>
-      <w:r>
-        <w:rPr>
-          <w:color w:val="000000"/>
-          <w:szCs w:val="24"/>
-        </w:rPr>
-        <w:t xml:space="preserve">, and A. </w:t>
-      </w:r>
-      <w:proofErr w:type="spellStart"/>
-      <w:r>
-        <w:rPr>
-          <w:color w:val="000000"/>
-          <w:szCs w:val="24"/>
-        </w:rPr>
-        <w:t>Houam</w:t>
-      </w:r>
-      <w:proofErr w:type="spellEnd"/>
-      <w:r>
-        <w:rPr>
-          <w:color w:val="000000"/>
-          <w:szCs w:val="24"/>
-        </w:rPr>
-        <w:t xml:space="preserve">, “Experimental behavior of circular composite columns with different weld arrangements,” </w:t>
+        <w:t xml:space="preserve">S. Boulaares, D. Boutagouga, and A. Houam, “Experimental behavior of circular composite columns with different weld arrangements,” </w:t>
       </w:r>
       <w:r>
         <w:rPr>
@@ -25691,23 +24871,7 @@
           <w:color w:val="000000"/>
           <w:szCs w:val="24"/>
         </w:rPr>
-        <w:t xml:space="preserve">, vol. 192, p. 107229, May 2022, </w:t>
-      </w:r>
-      <w:proofErr w:type="spellStart"/>
-      <w:r>
-        <w:rPr>
-          <w:color w:val="000000"/>
-          <w:szCs w:val="24"/>
-        </w:rPr>
-        <w:t>doi</w:t>
-      </w:r>
-      <w:proofErr w:type="spellEnd"/>
-      <w:r>
-        <w:rPr>
-          <w:color w:val="000000"/>
-          <w:szCs w:val="24"/>
-        </w:rPr>
-        <w:t>: 10.1016/j.jcsr.2022.107229.</w:t>
+        <w:t>, vol. 192, p. 107229, May 2022, doi: 10.1016/j.jcsr.2022.107229.</w:t>
       </w:r>
     </w:p>
     <w:p>
@@ -25743,23 +24907,7 @@
           <w:szCs w:val="24"/>
         </w:rPr>
         <w:tab/>
-        <w:t xml:space="preserve">Y.-F. Yang and G.-L. Ma, “Experimental </w:t>
-      </w:r>
-      <w:proofErr w:type="spellStart"/>
-      <w:r>
-        <w:rPr>
-          <w:color w:val="000000"/>
-          <w:szCs w:val="24"/>
-        </w:rPr>
-        <w:t>behaviour</w:t>
-      </w:r>
-      <w:proofErr w:type="spellEnd"/>
-      <w:r>
-        <w:rPr>
-          <w:color w:val="000000"/>
-          <w:szCs w:val="24"/>
-        </w:rPr>
-        <w:t xml:space="preserve"> of recycled aggregate concrete filled stainless steel tube stub columns and beams,” </w:t>
+        <w:t xml:space="preserve">Y.-F. Yang and G.-L. Ma, “Experimental behaviour of recycled aggregate concrete filled stainless steel tube stub columns and beams,” </w:t>
       </w:r>
       <w:r>
         <w:rPr>
@@ -25774,23 +24922,7 @@
           <w:color w:val="000000"/>
           <w:szCs w:val="24"/>
         </w:rPr>
-        <w:t xml:space="preserve">, vol. 66, pp. 62–75, May 2013, </w:t>
-      </w:r>
-      <w:proofErr w:type="spellStart"/>
-      <w:r>
-        <w:rPr>
-          <w:color w:val="000000"/>
-          <w:szCs w:val="24"/>
-        </w:rPr>
-        <w:t>doi</w:t>
-      </w:r>
-      <w:proofErr w:type="spellEnd"/>
-      <w:r>
-        <w:rPr>
-          <w:color w:val="000000"/>
-          <w:szCs w:val="24"/>
-        </w:rPr>
-        <w:t>: 10.1016/j.tws.2013.01.017.</w:t>
+        <w:t>, vol. 66, pp. 62–75, May 2013, doi: 10.1016/j.tws.2013.01.017.</w:t>
       </w:r>
     </w:p>
     <w:p>
@@ -25827,23 +24959,7 @@
           <w:szCs w:val="24"/>
         </w:rPr>
         <w:tab/>
-        <w:t xml:space="preserve">B. Young and E. </w:t>
-      </w:r>
-      <w:proofErr w:type="spellStart"/>
-      <w:r>
-        <w:rPr>
-          <w:color w:val="000000"/>
-          <w:szCs w:val="24"/>
-        </w:rPr>
-        <w:t>Ellobody</w:t>
-      </w:r>
-      <w:proofErr w:type="spellEnd"/>
-      <w:r>
-        <w:rPr>
-          <w:color w:val="000000"/>
-          <w:szCs w:val="24"/>
-        </w:rPr>
-        <w:t xml:space="preserve">, “Experimental investigation of concrete-filled cold-formed high strength stainless steel tube columns,” </w:t>
+        <w:t xml:space="preserve">B. Young and E. Ellobody, “Experimental investigation of concrete-filled cold-formed high strength stainless steel tube columns,” </w:t>
       </w:r>
       <w:r>
         <w:rPr>
@@ -25858,23 +24974,7 @@
           <w:color w:val="000000"/>
           <w:szCs w:val="24"/>
         </w:rPr>
-        <w:t xml:space="preserve">, vol. 62, no. 5, pp. 484–492, May 2006, </w:t>
-      </w:r>
-      <w:proofErr w:type="spellStart"/>
-      <w:r>
-        <w:rPr>
-          <w:color w:val="000000"/>
-          <w:szCs w:val="24"/>
-        </w:rPr>
-        <w:t>doi</w:t>
-      </w:r>
-      <w:proofErr w:type="spellEnd"/>
-      <w:r>
-        <w:rPr>
-          <w:color w:val="000000"/>
-          <w:szCs w:val="24"/>
-        </w:rPr>
-        <w:t>: 10.1016/j.jcsr.2005.08.004.</w:t>
+        <w:t>, vol. 62, no. 5, pp. 484–492, May 2006, doi: 10.1016/j.jcsr.2005.08.004.</w:t>
       </w:r>
     </w:p>
     <w:p>
@@ -25925,23 +25025,7 @@
           <w:color w:val="000000"/>
           <w:szCs w:val="24"/>
         </w:rPr>
-        <w:t xml:space="preserve">, vol. 155, pp. 46–61, Apr. 2019, </w:t>
-      </w:r>
-      <w:proofErr w:type="spellStart"/>
-      <w:r>
-        <w:rPr>
-          <w:color w:val="000000"/>
-          <w:szCs w:val="24"/>
-        </w:rPr>
-        <w:t>doi</w:t>
-      </w:r>
-      <w:proofErr w:type="spellEnd"/>
-      <w:r>
-        <w:rPr>
-          <w:color w:val="000000"/>
-          <w:szCs w:val="24"/>
-        </w:rPr>
-        <w:t>: 10.1016/j.jcsr.2018.12.009.</w:t>
+        <w:t>, vol. 155, pp. 46–61, Apr. 2019, doi: 10.1016/j.jcsr.2018.12.009.</w:t>
       </w:r>
     </w:p>
     <w:p>
@@ -25979,59 +25063,13 @@
         <w:tab/>
         <w:t xml:space="preserve">Y. Chen and Y. Huang, “Experimental research on static behavior of welded concrete-filled stainless steel square stub columns under axial compression,” </w:t>
       </w:r>
-      <w:proofErr w:type="spellStart"/>
       <w:r>
         <w:rPr>
           <w:i/>
           <w:color w:val="000000"/>
           <w:szCs w:val="24"/>
         </w:rPr>
-        <w:t>Jianzhu</w:t>
-      </w:r>
-      <w:proofErr w:type="spellEnd"/>
-      <w:r>
-        <w:rPr>
-          <w:i/>
-          <w:color w:val="000000"/>
-          <w:szCs w:val="24"/>
-        </w:rPr>
-        <w:t xml:space="preserve"> </w:t>
-      </w:r>
-      <w:proofErr w:type="spellStart"/>
-      <w:r>
-        <w:rPr>
-          <w:i/>
-          <w:color w:val="000000"/>
-          <w:szCs w:val="24"/>
-        </w:rPr>
-        <w:t>Jiegou</w:t>
-      </w:r>
-      <w:proofErr w:type="spellEnd"/>
-      <w:r>
-        <w:rPr>
-          <w:i/>
-          <w:color w:val="000000"/>
-          <w:szCs w:val="24"/>
-        </w:rPr>
-        <w:t xml:space="preserve"> </w:t>
-      </w:r>
-      <w:proofErr w:type="spellStart"/>
-      <w:r>
-        <w:rPr>
-          <w:i/>
-          <w:color w:val="000000"/>
-          <w:szCs w:val="24"/>
-        </w:rPr>
-        <w:t>Xuebao</w:t>
-      </w:r>
-      <w:proofErr w:type="spellEnd"/>
-      <w:r>
-        <w:rPr>
-          <w:i/>
-          <w:color w:val="000000"/>
-          <w:szCs w:val="24"/>
-        </w:rPr>
-        <w:t>/Journal of Building Structures</w:t>
+        <w:t>Jianzhu Jiegou Xuebao/Journal of Building Structures</w:t>
       </w:r>
       <w:r>
         <w:rPr>
@@ -26074,7 +25112,23 @@
           <w:szCs w:val="24"/>
         </w:rPr>
         <w:tab/>
-        <w:t xml:space="preserve">Y. L. Li, X. L. Zhao, R. K. R. Singh, and S. Al-Saadi, “Experimental study on seawater and sea sand concrete filled GFRP and stainless steel tubular stub columns,” </w:t>
+        <w:t xml:space="preserve">Y. L. Li, X. L. Zhao, R. K. R. Singh, and S. Al-Saadi, “Experimental study on seawater and sea sand concrete filled GFRP and </w:t>
+      </w:r>
+      <w:proofErr w:type="gramStart"/>
+      <w:r>
+        <w:rPr>
+          <w:color w:val="000000"/>
+          <w:szCs w:val="24"/>
+        </w:rPr>
+        <w:t>stainless steel</w:t>
+      </w:r>
+      <w:proofErr w:type="gramEnd"/>
+      <w:r>
+        <w:rPr>
+          <w:color w:val="000000"/>
+          <w:szCs w:val="24"/>
+        </w:rPr>
+        <w:t xml:space="preserve"> tubular stub columns,” </w:t>
       </w:r>
       <w:r>
         <w:rPr>
@@ -26089,23 +25143,7 @@
           <w:color w:val="000000"/>
           <w:szCs w:val="24"/>
         </w:rPr>
-        <w:t xml:space="preserve">, vol. 106, pp. 390–406, Sep. 2016, </w:t>
-      </w:r>
-      <w:proofErr w:type="spellStart"/>
-      <w:r>
-        <w:rPr>
-          <w:color w:val="000000"/>
-          <w:szCs w:val="24"/>
-        </w:rPr>
-        <w:t>doi</w:t>
-      </w:r>
-      <w:proofErr w:type="spellEnd"/>
-      <w:r>
-        <w:rPr>
-          <w:color w:val="000000"/>
-          <w:szCs w:val="24"/>
-        </w:rPr>
-        <w:t>: 10.1016/j.tws.2016.05.014.</w:t>
+        <w:t>, vol. 106, pp. 390–406, Sep. 2016, doi: 10.1016/j.tws.2016.05.014.</w:t>
       </w:r>
     </w:p>
     <w:p>
@@ -26141,23 +25179,7 @@
           <w:szCs w:val="24"/>
         </w:rPr>
         <w:tab/>
-        <w:t xml:space="preserve">A. He, Y. Liang, and O. Zhao, “Flexural buckling </w:t>
-      </w:r>
-      <w:proofErr w:type="spellStart"/>
-      <w:r>
-        <w:rPr>
-          <w:color w:val="000000"/>
-          <w:szCs w:val="24"/>
-        </w:rPr>
-        <w:t>behaviour</w:t>
-      </w:r>
-      <w:proofErr w:type="spellEnd"/>
-      <w:r>
-        <w:rPr>
-          <w:color w:val="000000"/>
-          <w:szCs w:val="24"/>
-        </w:rPr>
-        <w:t xml:space="preserve"> and resistances of circular high strength concrete-filled stainless steel tube columns,” </w:t>
+        <w:t xml:space="preserve">A. He, Y. Liang, and O. Zhao, “Flexural buckling behaviour and resistances of circular high strength concrete-filled stainless steel tube columns,” </w:t>
       </w:r>
       <w:r>
         <w:rPr>
@@ -26172,23 +25194,7 @@
           <w:color w:val="000000"/>
           <w:szCs w:val="24"/>
         </w:rPr>
-        <w:t xml:space="preserve">, vol. 219, p. 110893, Sep. 2020, </w:t>
-      </w:r>
-      <w:proofErr w:type="spellStart"/>
-      <w:r>
-        <w:rPr>
-          <w:color w:val="000000"/>
-          <w:szCs w:val="24"/>
-        </w:rPr>
-        <w:t>doi</w:t>
-      </w:r>
-      <w:proofErr w:type="spellEnd"/>
-      <w:r>
-        <w:rPr>
-          <w:color w:val="000000"/>
-          <w:szCs w:val="24"/>
-        </w:rPr>
-        <w:t>: 10.1016/j.engstruct.2020.110893.</w:t>
+        <w:t>, vol. 219, p. 110893, Sep. 2020, doi: 10.1016/j.engstruct.2020.110893.</w:t>
       </w:r>
     </w:p>
     <w:p>
@@ -26239,23 +25245,7 @@
           <w:color w:val="000000"/>
           <w:szCs w:val="24"/>
         </w:rPr>
-        <w:t xml:space="preserve">, vol. 67, no. 11, pp. 1719–1732, Nov. 2011, </w:t>
-      </w:r>
-      <w:proofErr w:type="spellStart"/>
-      <w:r>
-        <w:rPr>
-          <w:color w:val="000000"/>
-          <w:szCs w:val="24"/>
-        </w:rPr>
-        <w:t>doi</w:t>
-      </w:r>
-      <w:proofErr w:type="spellEnd"/>
-      <w:r>
-        <w:rPr>
-          <w:color w:val="000000"/>
-          <w:szCs w:val="24"/>
-        </w:rPr>
-        <w:t>: 10.1016/j.jcsr.2011.04.012.</w:t>
+        <w:t>, vol. 67, no. 11, pp. 1719–1732, Nov. 2011, doi: 10.1016/j.jcsr.2011.04.012.</w:t>
       </w:r>
     </w:p>
     <w:p>
@@ -26291,7 +25281,23 @@
           <w:szCs w:val="24"/>
         </w:rPr>
         <w:tab/>
-        <w:t xml:space="preserve">D. Lam and L. Gardner, “Structural design of stainless steel concrete filled columns,” </w:t>
+        <w:t xml:space="preserve">D. Lam and L. Gardner, “Structural design of </w:t>
+      </w:r>
+      <w:proofErr w:type="gramStart"/>
+      <w:r>
+        <w:rPr>
+          <w:color w:val="000000"/>
+          <w:szCs w:val="24"/>
+        </w:rPr>
+        <w:t>stainless steel</w:t>
+      </w:r>
+      <w:proofErr w:type="gramEnd"/>
+      <w:r>
+        <w:rPr>
+          <w:color w:val="000000"/>
+          <w:szCs w:val="24"/>
+        </w:rPr>
+        <w:t xml:space="preserve"> concrete filled columns,” </w:t>
       </w:r>
       <w:r>
         <w:rPr>
@@ -26306,23 +25312,7 @@
           <w:color w:val="000000"/>
           <w:szCs w:val="24"/>
         </w:rPr>
-        <w:t xml:space="preserve">, vol. 64, no. 11, pp. 1275–1282, Nov. 2008, </w:t>
-      </w:r>
-      <w:proofErr w:type="spellStart"/>
-      <w:r>
-        <w:rPr>
-          <w:color w:val="000000"/>
-          <w:szCs w:val="24"/>
-        </w:rPr>
-        <w:t>doi</w:t>
-      </w:r>
-      <w:proofErr w:type="spellEnd"/>
-      <w:r>
-        <w:rPr>
-          <w:color w:val="000000"/>
-          <w:szCs w:val="24"/>
-        </w:rPr>
-        <w:t>: 10.1016/j.jcsr.2008.04.012.</w:t>
+        <w:t>, vol. 64, no. 11, pp. 1275–1282, Nov. 2008, doi: 10.1016/j.jcsr.2008.04.012.</w:t>
       </w:r>
     </w:p>
     <w:p>
@@ -26358,23 +25348,7 @@
           <w:szCs w:val="24"/>
         </w:rPr>
         <w:tab/>
-        <w:t>A. M. Sharif, G. M. Al-</w:t>
-      </w:r>
-      <w:proofErr w:type="spellStart"/>
-      <w:r>
-        <w:rPr>
-          <w:color w:val="000000"/>
-          <w:szCs w:val="24"/>
-        </w:rPr>
-        <w:t>Mekhlafi</w:t>
-      </w:r>
-      <w:proofErr w:type="spellEnd"/>
-      <w:r>
-        <w:rPr>
-          <w:color w:val="000000"/>
-          <w:szCs w:val="24"/>
-        </w:rPr>
-        <w:t xml:space="preserve">, and M. A. Al-Osta, “Structural performance of CFRP-strengthened concrete-filled stainless steel tubular short columns,” </w:t>
+        <w:t xml:space="preserve">A. M. Sharif, G. M. Al-Mekhlafi, and M. A. Al-Osta, “Structural performance of CFRP-strengthened concrete-filled stainless steel tubular short columns,” </w:t>
       </w:r>
       <w:r>
         <w:rPr>
@@ -26389,23 +25363,7 @@
           <w:color w:val="000000"/>
           <w:szCs w:val="24"/>
         </w:rPr>
-        <w:t xml:space="preserve">, vol. 183, pp. 94–109, Mar. 2019, </w:t>
-      </w:r>
-      <w:proofErr w:type="spellStart"/>
-      <w:r>
-        <w:rPr>
-          <w:color w:val="000000"/>
-          <w:szCs w:val="24"/>
-        </w:rPr>
-        <w:t>doi</w:t>
-      </w:r>
-      <w:proofErr w:type="spellEnd"/>
-      <w:r>
-        <w:rPr>
-          <w:color w:val="000000"/>
-          <w:szCs w:val="24"/>
-        </w:rPr>
-        <w:t>: 10.1016/j.engstruct.2019.01.011.</w:t>
+        <w:t>, vol. 183, pp. 94–109, Mar. 2019, doi: 10.1016/j.engstruct.2019.01.011.</w:t>
       </w:r>
     </w:p>
     <w:p>
@@ -26441,39 +25399,23 @@
           <w:szCs w:val="24"/>
         </w:rPr>
         <w:tab/>
-        <w:t xml:space="preserve">L. Li, “Structural performance of concrete-filled cold-formed stainless steel members,” Doctor of Philosophy, The University of Hong Kong, </w:t>
-      </w:r>
-      <w:proofErr w:type="spellStart"/>
+        <w:t xml:space="preserve">L. Li, “Structural performance of concrete-filled cold-formed </w:t>
+      </w:r>
+      <w:proofErr w:type="gramStart"/>
       <w:r>
         <w:rPr>
           <w:color w:val="000000"/>
           <w:szCs w:val="24"/>
         </w:rPr>
-        <w:t>Pokfulam</w:t>
-      </w:r>
-      <w:proofErr w:type="spellEnd"/>
+        <w:t>stainless steel</w:t>
+      </w:r>
+      <w:proofErr w:type="gramEnd"/>
       <w:r>
         <w:rPr>
           <w:color w:val="000000"/>
           <w:szCs w:val="24"/>
         </w:rPr>
-        <w:t xml:space="preserve"> Road, Hong Kong SAR, 2017. </w:t>
-      </w:r>
-      <w:proofErr w:type="spellStart"/>
-      <w:r>
-        <w:rPr>
-          <w:color w:val="000000"/>
-          <w:szCs w:val="24"/>
-        </w:rPr>
-        <w:t>doi</w:t>
-      </w:r>
-      <w:proofErr w:type="spellEnd"/>
-      <w:r>
-        <w:rPr>
-          <w:color w:val="000000"/>
-          <w:szCs w:val="24"/>
-        </w:rPr>
-        <w:t>: 10.5353/th_991043979524003414.</w:t>
+        <w:t xml:space="preserve"> members,” Doctor of Philosophy, The University of Hong Kong, Pokfulam Road, Hong Kong SAR, 2017. doi: 10.5353/th_991043979524003414.</w:t>
       </w:r>
     </w:p>
     <w:p>
@@ -26509,7 +25451,23 @@
           <w:szCs w:val="24"/>
         </w:rPr>
         <w:tab/>
-        <w:t xml:space="preserve">Y. L. Li, X. L. Zhao, R. K. Raman Singh, and S. Al-Saadi, “Tests on seawater and sea sand concrete-filled CFRP, BFRP and stainless steel tubular stub columns,” </w:t>
+        <w:t xml:space="preserve">Y. L. Li, X. L. Zhao, R. K. Raman Singh, and S. Al-Saadi, “Tests on seawater and sea sand concrete-filled CFRP, BFRP and </w:t>
+      </w:r>
+      <w:proofErr w:type="gramStart"/>
+      <w:r>
+        <w:rPr>
+          <w:color w:val="000000"/>
+          <w:szCs w:val="24"/>
+        </w:rPr>
+        <w:t>stainless steel</w:t>
+      </w:r>
+      <w:proofErr w:type="gramEnd"/>
+      <w:r>
+        <w:rPr>
+          <w:color w:val="000000"/>
+          <w:szCs w:val="24"/>
+        </w:rPr>
+        <w:t xml:space="preserve"> tubular stub columns,” </w:t>
       </w:r>
       <w:r>
         <w:rPr>
@@ -26524,23 +25482,7 @@
           <w:color w:val="000000"/>
           <w:szCs w:val="24"/>
         </w:rPr>
-        <w:t xml:space="preserve">, vol. 108, pp. 163–184, Nov. 2016, </w:t>
-      </w:r>
-      <w:proofErr w:type="spellStart"/>
-      <w:r>
-        <w:rPr>
-          <w:color w:val="000000"/>
-          <w:szCs w:val="24"/>
-        </w:rPr>
-        <w:t>doi</w:t>
-      </w:r>
-      <w:proofErr w:type="spellEnd"/>
-      <w:r>
-        <w:rPr>
-          <w:color w:val="000000"/>
-          <w:szCs w:val="24"/>
-        </w:rPr>
-        <w:t>: 10.1016/j.tws.2016.08.016.</w:t>
+        <w:t>, vol. 108, pp. 163–184, Nov. 2016, doi: 10.1016/j.tws.2016.08.016.</w:t>
       </w:r>
     </w:p>
     <w:p/>
@@ -29661,28 +28603,28 @@
 </file>
 
 <file path=customXml/item1.xml><?xml version="1.0" encoding="utf-8"?>
+<b:Sources xmlns:b="http://schemas.openxmlformats.org/officeDocument/2006/bibliography" xmlns="http://schemas.openxmlformats.org/officeDocument/2006/bibliography" SelectedStyle="\APASixthEditionOfficeOnline.xsl" StyleName="APA" Version="6"/>
+</file>
+
+<file path=customXml/item2.xml><?xml version="1.0" encoding="utf-8"?>
 <go:gDocsCustomXmlDataStorage xmlns:go="http://customooxmlschemas.google.com/" xmlns:r="http://schemas.openxmlformats.org/officeDocument/2006/relationships" uri="GoogleDocsCustomDataVersion2">
   <go:docsCustomData xmlns:go="http://customooxmlschemas.google.com/" roundtripDataSignature="AMtx7mg/kvEPv6bClEGILcd8gVh51S2H5g==">CgMxLjAyCGguZ2pkZ3hzMgloLjMwajB6bGwyCWguMWZvYjl0ZTIJaC4zem55c2g3MgloLjJldDkycDAyCGgudHlqY3d0MgloLjNkeTZ2a20yCWguMXQzaDVzZjIJaC40ZDM0b2c4MgloLjJzOGV5bzEyCWguMTdkcDh2dTIJaC4zcmRjcmpuMgloLjI2aW4xcmcyCGgubG54Yno5MgloLjM1bmt1bjI4AHIhMTJTLXlfR0NNOFJPTTFZQXo2TVZIbTNDMFluUVk5bHhZ</go:docsCustomData>
 </go:gDocsCustomXmlDataStorage>
 </file>
 
-<file path=customXml/item2.xml><?xml version="1.0" encoding="utf-8"?>
-<b:Sources xmlns:b="http://schemas.openxmlformats.org/officeDocument/2006/bibliography" xmlns="http://schemas.openxmlformats.org/officeDocument/2006/bibliography" SelectedStyle="\APASixthEditionOfficeOnline.xsl" StyleName="APA" Version="6"/>
+<file path=customXml/itemProps1.xml><?xml version="1.0" encoding="utf-8"?>
+<ds:datastoreItem xmlns:ds="http://schemas.openxmlformats.org/officeDocument/2006/customXml" ds:itemID="{E0607B3E-F205-44D2-83CC-1871932B161A}">
+  <ds:schemaRefs>
+    <ds:schemaRef ds:uri="http://schemas.openxmlformats.org/officeDocument/2006/bibliography"/>
+  </ds:schemaRefs>
+</ds:datastoreItem>
 </file>
 
-<file path=customXml/itemProps1.xml><?xml version="1.0" encoding="utf-8"?>
+<file path=customXml/itemProps2.xml><?xml version="1.0" encoding="utf-8"?>
 <ds:datastoreItem xmlns:ds="http://schemas.openxmlformats.org/officeDocument/2006/customXml" ds:itemID="{11111111-1234-1234-1234-123412341234}">
   <ds:schemaRefs>
     <ds:schemaRef ds:uri="http://customooxmlschemas.google.com/"/>
     <ds:schemaRef ds:uri="http://schemas.openxmlformats.org/officeDocument/2006/relationships"/>
   </ds:schemaRefs>
 </ds:datastoreItem>
-</file>
-
-<file path=customXml/itemProps2.xml><?xml version="1.0" encoding="utf-8"?>
-<ds:datastoreItem xmlns:ds="http://schemas.openxmlformats.org/officeDocument/2006/customXml" ds:itemID="{E0607B3E-F205-44D2-83CC-1871932B161A}">
-  <ds:schemaRefs>
-    <ds:schemaRef ds:uri="http://schemas.openxmlformats.org/officeDocument/2006/bibliography"/>
-  </ds:schemaRefs>
-</ds:datastoreItem>
 </file>
</xml_diff>

<commit_message>
Updating Linear Regression, Report
</commit_message>
<xml_diff>
--- a/Report/ENGG 680 Project Report.docx
+++ b/Report/ENGG 680 Project Report.docx
@@ -244,7 +244,21 @@
         <w:rPr>
           <w:szCs w:val="24"/>
         </w:rPr>
-        <w:t xml:space="preserve"> Pinyi Lin</w:t>
+        <w:t xml:space="preserve"> </w:t>
+      </w:r>
+      <w:proofErr w:type="spellStart"/>
+      <w:r>
+        <w:rPr>
+          <w:szCs w:val="24"/>
+        </w:rPr>
+        <w:t>Pinyi</w:t>
+      </w:r>
+      <w:proofErr w:type="spellEnd"/>
+      <w:r>
+        <w:rPr>
+          <w:szCs w:val="24"/>
+        </w:rPr>
+        <w:t xml:space="preserve"> Lin</w:t>
       </w:r>
       <w:r>
         <w:rPr>
@@ -2938,6 +2952,7 @@
                 <w:vertAlign w:val="subscript"/>
               </w:rPr>
             </w:pPr>
+            <w:proofErr w:type="spellStart"/>
             <w:r>
               <w:rPr>
                 <w:szCs w:val="24"/>
@@ -2951,6 +2966,7 @@
               </w:rPr>
               <w:t>c</w:t>
             </w:r>
+            <w:proofErr w:type="spellEnd"/>
           </w:p>
         </w:tc>
         <w:tc>
@@ -4235,12 +4251,14 @@
                 <w:szCs w:val="24"/>
               </w:rPr>
             </w:pPr>
+            <w:proofErr w:type="spellStart"/>
             <w:r>
               <w:rPr>
                 <w:szCs w:val="24"/>
               </w:rPr>
               <w:t>CoV</w:t>
             </w:r>
+            <w:proofErr w:type="spellEnd"/>
           </w:p>
         </w:tc>
         <w:tc>
@@ -4287,6 +4305,7 @@
             </w:pPr>
             <w:bookmarkStart w:id="6" w:name="_CHAPTER_1:_INTRODUCTION"/>
             <w:bookmarkEnd w:id="6"/>
+            <w:proofErr w:type="spellStart"/>
             <w:r>
               <w:rPr>
                 <w:rFonts w:ascii="Aptos Narrow" w:hAnsi="Aptos Narrow"/>
@@ -4295,6 +4314,7 @@
               </w:rPr>
               <w:t>XGBoost</w:t>
             </w:r>
+            <w:proofErr w:type="spellEnd"/>
           </w:p>
         </w:tc>
         <w:tc>
@@ -4338,6 +4358,7 @@
                 <w:szCs w:val="24"/>
               </w:rPr>
             </w:pPr>
+            <w:proofErr w:type="spellStart"/>
             <w:r>
               <w:rPr>
                 <w:rFonts w:ascii="Aptos Narrow" w:hAnsi="Aptos Narrow"/>
@@ -4346,6 +4367,7 @@
               </w:rPr>
               <w:t>LightGBM</w:t>
             </w:r>
+            <w:proofErr w:type="spellEnd"/>
           </w:p>
         </w:tc>
         <w:tc>
@@ -4389,6 +4411,7 @@
                 <w:szCs w:val="24"/>
               </w:rPr>
             </w:pPr>
+            <w:proofErr w:type="spellStart"/>
             <w:r>
               <w:rPr>
                 <w:rFonts w:ascii="Aptos Narrow" w:hAnsi="Aptos Narrow"/>
@@ -4397,6 +4420,7 @@
               </w:rPr>
               <w:t>CatBoost</w:t>
             </w:r>
+            <w:proofErr w:type="spellEnd"/>
           </w:p>
         </w:tc>
         <w:tc>
@@ -5272,12 +5296,28 @@
                 <w:szCs w:val="24"/>
               </w:rPr>
             </w:pPr>
-            <w:r>
-              <w:rPr>
-                <w:szCs w:val="24"/>
-              </w:rPr>
-              <w:t>SHapley Additive exPlanations</w:t>
-            </w:r>
+            <w:proofErr w:type="spellStart"/>
+            <w:r>
+              <w:rPr>
+                <w:szCs w:val="24"/>
+              </w:rPr>
+              <w:t>SHapley</w:t>
+            </w:r>
+            <w:proofErr w:type="spellEnd"/>
+            <w:r>
+              <w:rPr>
+                <w:szCs w:val="24"/>
+              </w:rPr>
+              <w:t xml:space="preserve"> Additive </w:t>
+            </w:r>
+            <w:proofErr w:type="spellStart"/>
+            <w:r>
+              <w:rPr>
+                <w:szCs w:val="24"/>
+              </w:rPr>
+              <w:t>exPlanations</w:t>
+            </w:r>
+            <w:proofErr w:type="spellEnd"/>
           </w:p>
         </w:tc>
       </w:tr>
@@ -7744,7 +7784,23 @@
           <w:b/>
           <w:bCs/>
         </w:rPr>
-        <w:t xml:space="preserve">Young and Ellobody </w:t>
+        <w:t xml:space="preserve">Young and </w:t>
+      </w:r>
+      <w:proofErr w:type="spellStart"/>
+      <w:r>
+        <w:rPr>
+          <w:b/>
+          <w:bCs/>
+        </w:rPr>
+        <w:t>Ellobody</w:t>
+      </w:r>
+      <w:proofErr w:type="spellEnd"/>
+      <w:r>
+        <w:rPr>
+          <w:b/>
+          <w:bCs/>
+        </w:rPr>
+        <w:t xml:space="preserve"> </w:t>
       </w:r>
       <w:r>
         <w:rPr>
@@ -7790,7 +7846,15 @@
         <w:t xml:space="preserve">: </w:t>
       </w:r>
       <w:r>
-        <w:t xml:space="preserve">Young and Ellobody's experiments on </w:t>
+        <w:t xml:space="preserve">Young and </w:t>
+      </w:r>
+      <w:proofErr w:type="spellStart"/>
+      <w:r>
+        <w:t>Ellobody's</w:t>
+      </w:r>
+      <w:proofErr w:type="spellEnd"/>
+      <w:r>
+        <w:t xml:space="preserve"> experiments on </w:t>
       </w:r>
       <w:r>
         <w:t xml:space="preserve">high-strength </w:t>
@@ -8490,7 +8554,21 @@
         <w:rPr>
           <w:rFonts w:eastAsia="Times New Roman"/>
         </w:rPr>
-        <w:t>categorical gradient boosting (CATBoost)</w:t>
+        <w:t>categorical gradient boosting (</w:t>
+      </w:r>
+      <w:proofErr w:type="spellStart"/>
+      <w:r>
+        <w:rPr>
+          <w:rFonts w:eastAsia="Times New Roman"/>
+        </w:rPr>
+        <w:t>CATBoost</w:t>
+      </w:r>
+      <w:proofErr w:type="spellEnd"/>
+      <w:r>
+        <w:rPr>
+          <w:rFonts w:eastAsia="Times New Roman"/>
+        </w:rPr>
+        <w:t>)</w:t>
       </w:r>
       <w:r>
         <w:rPr>
@@ -8699,6 +8777,7 @@
                 <w:lang w:val="en-CA" w:eastAsia="en-CA"/>
               </w:rPr>
             </w:pPr>
+            <w:proofErr w:type="spellStart"/>
             <w:r>
               <w:rPr>
                 <w:rFonts w:ascii="Aptos Narrow" w:eastAsia="Times New Roman" w:hAnsi="Aptos Narrow" w:cs="Times New Roman"/>
@@ -8708,7 +8787,19 @@
                 <w:szCs w:val="24"/>
                 <w:lang w:val="en-CA" w:eastAsia="en-CA"/>
               </w:rPr>
-              <w:t>Cakiroglu et al. [20]</w:t>
+              <w:t>Cakiroglu</w:t>
+            </w:r>
+            <w:proofErr w:type="spellEnd"/>
+            <w:r>
+              <w:rPr>
+                <w:rFonts w:ascii="Aptos Narrow" w:eastAsia="Times New Roman" w:hAnsi="Aptos Narrow" w:cs="Times New Roman"/>
+                <w:b/>
+                <w:bCs/>
+                <w:color w:val="000000"/>
+                <w:szCs w:val="24"/>
+                <w:lang w:val="en-CA" w:eastAsia="en-CA"/>
+              </w:rPr>
+              <w:t xml:space="preserve"> et al. [20]</w:t>
             </w:r>
           </w:p>
         </w:tc>
@@ -8832,7 +8923,31 @@
                 <w:szCs w:val="24"/>
                 <w:lang w:val="en-CA" w:eastAsia="en-CA"/>
               </w:rPr>
-              <w:t xml:space="preserve"> (kN)</w:t>
+              <w:t xml:space="preserve"> (</w:t>
+            </w:r>
+            <w:proofErr w:type="spellStart"/>
+            <w:r>
+              <w:rPr>
+                <w:rFonts w:ascii="Aptos Narrow" w:eastAsia="Times New Roman" w:hAnsi="Aptos Narrow" w:cs="Times New Roman"/>
+                <w:b/>
+                <w:bCs/>
+                <w:color w:val="000000"/>
+                <w:szCs w:val="24"/>
+                <w:lang w:val="en-CA" w:eastAsia="en-CA"/>
+              </w:rPr>
+              <w:t>kN</w:t>
+            </w:r>
+            <w:proofErr w:type="spellEnd"/>
+            <w:r>
+              <w:rPr>
+                <w:rFonts w:ascii="Aptos Narrow" w:eastAsia="Times New Roman" w:hAnsi="Aptos Narrow" w:cs="Times New Roman"/>
+                <w:b/>
+                <w:bCs/>
+                <w:color w:val="000000"/>
+                <w:szCs w:val="24"/>
+                <w:lang w:val="en-CA" w:eastAsia="en-CA"/>
+              </w:rPr>
+              <w:t>)</w:t>
             </w:r>
           </w:p>
         </w:tc>
@@ -8986,7 +9101,31 @@
                 <w:szCs w:val="24"/>
                 <w:lang w:val="en-CA" w:eastAsia="en-CA"/>
               </w:rPr>
-              <w:t xml:space="preserve"> (kN)</w:t>
+              <w:t xml:space="preserve"> (</w:t>
+            </w:r>
+            <w:proofErr w:type="spellStart"/>
+            <w:r>
+              <w:rPr>
+                <w:rFonts w:ascii="Aptos Narrow" w:eastAsia="Times New Roman" w:hAnsi="Aptos Narrow" w:cs="Times New Roman"/>
+                <w:b/>
+                <w:bCs/>
+                <w:color w:val="000000"/>
+                <w:szCs w:val="24"/>
+                <w:lang w:val="en-CA" w:eastAsia="en-CA"/>
+              </w:rPr>
+              <w:t>kN</w:t>
+            </w:r>
+            <w:proofErr w:type="spellEnd"/>
+            <w:r>
+              <w:rPr>
+                <w:rFonts w:ascii="Aptos Narrow" w:eastAsia="Times New Roman" w:hAnsi="Aptos Narrow" w:cs="Times New Roman"/>
+                <w:b/>
+                <w:bCs/>
+                <w:color w:val="000000"/>
+                <w:szCs w:val="24"/>
+                <w:lang w:val="en-CA" w:eastAsia="en-CA"/>
+              </w:rPr>
+              <w:t>)</w:t>
             </w:r>
           </w:p>
         </w:tc>
@@ -9022,6 +9161,7 @@
                 <w:lang w:val="en-CA" w:eastAsia="en-CA"/>
               </w:rPr>
             </w:pPr>
+            <w:proofErr w:type="spellStart"/>
             <w:r>
               <w:rPr>
                 <w:rFonts w:ascii="Aptos Narrow" w:eastAsia="Times New Roman" w:hAnsi="Aptos Narrow" w:cs="Times New Roman"/>
@@ -9033,6 +9173,7 @@
               </w:rPr>
               <w:t>XGBoost</w:t>
             </w:r>
+            <w:proofErr w:type="spellEnd"/>
           </w:p>
         </w:tc>
         <w:tc>
@@ -9229,6 +9370,7 @@
                 <w:lang w:val="en-CA" w:eastAsia="en-CA"/>
               </w:rPr>
             </w:pPr>
+            <w:proofErr w:type="spellStart"/>
             <w:r>
               <w:rPr>
                 <w:rFonts w:ascii="Aptos Narrow" w:eastAsia="Times New Roman" w:hAnsi="Aptos Narrow" w:cs="Times New Roman"/>
@@ -9240,6 +9382,7 @@
               </w:rPr>
               <w:t>LightGBM</w:t>
             </w:r>
+            <w:proofErr w:type="spellEnd"/>
           </w:p>
         </w:tc>
         <w:tc>
@@ -9643,6 +9786,7 @@
                 <w:lang w:val="en-CA" w:eastAsia="en-CA"/>
               </w:rPr>
             </w:pPr>
+            <w:proofErr w:type="spellStart"/>
             <w:r>
               <w:rPr>
                 <w:rFonts w:ascii="Aptos Narrow" w:eastAsia="Times New Roman" w:hAnsi="Aptos Narrow" w:cs="Times New Roman"/>
@@ -9654,6 +9798,7 @@
               </w:rPr>
               <w:t>CatBoost</w:t>
             </w:r>
+            <w:proofErr w:type="spellEnd"/>
           </w:p>
         </w:tc>
         <w:tc>
@@ -9891,6 +10036,7 @@
                 <w:lang w:val="en-CA" w:eastAsia="en-CA"/>
               </w:rPr>
             </w:pPr>
+            <w:proofErr w:type="spellStart"/>
             <w:r>
               <w:rPr>
                 <w:rFonts w:ascii="Aptos Narrow" w:eastAsia="Times New Roman" w:hAnsi="Aptos Narrow" w:cs="Times New Roman"/>
@@ -9902,6 +10048,7 @@
               </w:rPr>
               <w:t>XGBoost</w:t>
             </w:r>
+            <w:proofErr w:type="spellEnd"/>
           </w:p>
         </w:tc>
       </w:tr>
@@ -10156,7 +10303,31 @@
                 <w:szCs w:val="24"/>
                 <w:lang w:val="en-CA" w:eastAsia="en-CA"/>
               </w:rPr>
-              <w:t xml:space="preserve"> (kN)</w:t>
+              <w:t xml:space="preserve"> (</w:t>
+            </w:r>
+            <w:proofErr w:type="spellStart"/>
+            <w:r>
+              <w:rPr>
+                <w:rFonts w:ascii="Aptos Narrow" w:eastAsia="Times New Roman" w:hAnsi="Aptos Narrow" w:cs="Times New Roman"/>
+                <w:b/>
+                <w:bCs/>
+                <w:color w:val="000000"/>
+                <w:szCs w:val="24"/>
+                <w:lang w:val="en-CA" w:eastAsia="en-CA"/>
+              </w:rPr>
+              <w:t>kN</w:t>
+            </w:r>
+            <w:proofErr w:type="spellEnd"/>
+            <w:r>
+              <w:rPr>
+                <w:rFonts w:ascii="Aptos Narrow" w:eastAsia="Times New Roman" w:hAnsi="Aptos Narrow" w:cs="Times New Roman"/>
+                <w:b/>
+                <w:bCs/>
+                <w:color w:val="000000"/>
+                <w:szCs w:val="24"/>
+                <w:lang w:val="en-CA" w:eastAsia="en-CA"/>
+              </w:rPr>
+              <w:t>)</w:t>
             </w:r>
           </w:p>
         </w:tc>
@@ -10207,7 +10378,31 @@
                 <w:szCs w:val="24"/>
                 <w:lang w:val="en-CA" w:eastAsia="en-CA"/>
               </w:rPr>
-              <w:t xml:space="preserve"> (kN)</w:t>
+              <w:t xml:space="preserve"> (</w:t>
+            </w:r>
+            <w:proofErr w:type="spellStart"/>
+            <w:r>
+              <w:rPr>
+                <w:rFonts w:ascii="Aptos Narrow" w:eastAsia="Times New Roman" w:hAnsi="Aptos Narrow" w:cs="Times New Roman"/>
+                <w:b/>
+                <w:bCs/>
+                <w:color w:val="000000"/>
+                <w:szCs w:val="24"/>
+                <w:lang w:val="en-CA" w:eastAsia="en-CA"/>
+              </w:rPr>
+              <w:t>kN</w:t>
+            </w:r>
+            <w:proofErr w:type="spellEnd"/>
+            <w:r>
+              <w:rPr>
+                <w:rFonts w:ascii="Aptos Narrow" w:eastAsia="Times New Roman" w:hAnsi="Aptos Narrow" w:cs="Times New Roman"/>
+                <w:b/>
+                <w:bCs/>
+                <w:color w:val="000000"/>
+                <w:szCs w:val="24"/>
+                <w:lang w:val="en-CA" w:eastAsia="en-CA"/>
+              </w:rPr>
+              <w:t>)</w:t>
             </w:r>
           </w:p>
         </w:tc>
@@ -11754,7 +11949,31 @@
                 <w:szCs w:val="24"/>
                 <w:lang w:val="en-CA" w:eastAsia="en-CA"/>
               </w:rPr>
-              <w:t xml:space="preserve"> (kN)</w:t>
+              <w:t xml:space="preserve"> (</w:t>
+            </w:r>
+            <w:proofErr w:type="spellStart"/>
+            <w:r>
+              <w:rPr>
+                <w:rFonts w:ascii="Aptos Narrow" w:eastAsia="Times New Roman" w:hAnsi="Aptos Narrow" w:cs="Times New Roman"/>
+                <w:b/>
+                <w:bCs/>
+                <w:color w:val="000000"/>
+                <w:szCs w:val="24"/>
+                <w:lang w:val="en-CA" w:eastAsia="en-CA"/>
+              </w:rPr>
+              <w:t>kN</w:t>
+            </w:r>
+            <w:proofErr w:type="spellEnd"/>
+            <w:r>
+              <w:rPr>
+                <w:rFonts w:ascii="Aptos Narrow" w:eastAsia="Times New Roman" w:hAnsi="Aptos Narrow" w:cs="Times New Roman"/>
+                <w:b/>
+                <w:bCs/>
+                <w:color w:val="000000"/>
+                <w:szCs w:val="24"/>
+                <w:lang w:val="en-CA" w:eastAsia="en-CA"/>
+              </w:rPr>
+              <w:t>)</w:t>
             </w:r>
           </w:p>
         </w:tc>
@@ -12974,7 +13193,31 @@
                 <w:szCs w:val="24"/>
                 <w:lang w:val="en-CA" w:eastAsia="en-CA"/>
               </w:rPr>
-              <w:t xml:space="preserve"> (kN)</w:t>
+              <w:t xml:space="preserve"> (</w:t>
+            </w:r>
+            <w:proofErr w:type="spellStart"/>
+            <w:r>
+              <w:rPr>
+                <w:rFonts w:ascii="Aptos Narrow" w:eastAsia="Times New Roman" w:hAnsi="Aptos Narrow" w:cs="Times New Roman"/>
+                <w:b/>
+                <w:bCs/>
+                <w:color w:val="000000"/>
+                <w:szCs w:val="24"/>
+                <w:lang w:val="en-CA" w:eastAsia="en-CA"/>
+              </w:rPr>
+              <w:t>kN</w:t>
+            </w:r>
+            <w:proofErr w:type="spellEnd"/>
+            <w:r>
+              <w:rPr>
+                <w:rFonts w:ascii="Aptos Narrow" w:eastAsia="Times New Roman" w:hAnsi="Aptos Narrow" w:cs="Times New Roman"/>
+                <w:b/>
+                <w:bCs/>
+                <w:color w:val="000000"/>
+                <w:szCs w:val="24"/>
+                <w:lang w:val="en-CA" w:eastAsia="en-CA"/>
+              </w:rPr>
+              <w:t>)</w:t>
             </w:r>
           </w:p>
         </w:tc>
@@ -13025,7 +13268,31 @@
                 <w:szCs w:val="24"/>
                 <w:lang w:val="en-CA" w:eastAsia="en-CA"/>
               </w:rPr>
-              <w:t xml:space="preserve"> (kN)</w:t>
+              <w:t xml:space="preserve"> (</w:t>
+            </w:r>
+            <w:proofErr w:type="spellStart"/>
+            <w:r>
+              <w:rPr>
+                <w:rFonts w:ascii="Aptos Narrow" w:eastAsia="Times New Roman" w:hAnsi="Aptos Narrow" w:cs="Times New Roman"/>
+                <w:b/>
+                <w:bCs/>
+                <w:color w:val="000000"/>
+                <w:szCs w:val="24"/>
+                <w:lang w:val="en-CA" w:eastAsia="en-CA"/>
+              </w:rPr>
+              <w:t>kN</w:t>
+            </w:r>
+            <w:proofErr w:type="spellEnd"/>
+            <w:r>
+              <w:rPr>
+                <w:rFonts w:ascii="Aptos Narrow" w:eastAsia="Times New Roman" w:hAnsi="Aptos Narrow" w:cs="Times New Roman"/>
+                <w:b/>
+                <w:bCs/>
+                <w:color w:val="000000"/>
+                <w:szCs w:val="24"/>
+                <w:lang w:val="en-CA" w:eastAsia="en-CA"/>
+              </w:rPr>
+              <w:t>)</w:t>
             </w:r>
           </w:p>
         </w:tc>
@@ -13076,7 +13343,31 @@
                 <w:szCs w:val="24"/>
                 <w:lang w:val="en-CA" w:eastAsia="en-CA"/>
               </w:rPr>
-              <w:t xml:space="preserve"> (kN)</w:t>
+              <w:t xml:space="preserve"> (</w:t>
+            </w:r>
+            <w:proofErr w:type="spellStart"/>
+            <w:r>
+              <w:rPr>
+                <w:rFonts w:ascii="Aptos Narrow" w:eastAsia="Times New Roman" w:hAnsi="Aptos Narrow" w:cs="Times New Roman"/>
+                <w:b/>
+                <w:bCs/>
+                <w:color w:val="000000"/>
+                <w:szCs w:val="24"/>
+                <w:lang w:val="en-CA" w:eastAsia="en-CA"/>
+              </w:rPr>
+              <w:t>kN</w:t>
+            </w:r>
+            <w:proofErr w:type="spellEnd"/>
+            <w:r>
+              <w:rPr>
+                <w:rFonts w:ascii="Aptos Narrow" w:eastAsia="Times New Roman" w:hAnsi="Aptos Narrow" w:cs="Times New Roman"/>
+                <w:b/>
+                <w:bCs/>
+                <w:color w:val="000000"/>
+                <w:szCs w:val="24"/>
+                <w:lang w:val="en-CA" w:eastAsia="en-CA"/>
+              </w:rPr>
+              <w:t>)</w:t>
             </w:r>
           </w:p>
         </w:tc>
@@ -13112,6 +13403,7 @@
                 <w:lang w:val="en-CA" w:eastAsia="en-CA"/>
               </w:rPr>
             </w:pPr>
+            <w:proofErr w:type="spellStart"/>
             <w:r>
               <w:rPr>
                 <w:rFonts w:ascii="Aptos Narrow" w:eastAsia="Times New Roman" w:hAnsi="Aptos Narrow" w:cs="Times New Roman"/>
@@ -13123,6 +13415,7 @@
               </w:rPr>
               <w:t>CatBoost</w:t>
             </w:r>
+            <w:proofErr w:type="spellEnd"/>
           </w:p>
         </w:tc>
         <w:tc>
@@ -14037,6 +14330,7 @@
                 <w:lang w:val="en-CA" w:eastAsia="en-CA"/>
               </w:rPr>
             </w:pPr>
+            <w:proofErr w:type="spellStart"/>
             <w:r>
               <w:rPr>
                 <w:rFonts w:ascii="Aptos Narrow" w:eastAsia="Times New Roman" w:hAnsi="Aptos Narrow" w:cs="Times New Roman"/>
@@ -14048,6 +14342,7 @@
               </w:rPr>
               <w:t>XGBoost</w:t>
             </w:r>
+            <w:proofErr w:type="spellEnd"/>
           </w:p>
         </w:tc>
         <w:tc>
@@ -14222,6 +14517,7 @@
                 <w:lang w:val="en-CA" w:eastAsia="en-CA"/>
               </w:rPr>
             </w:pPr>
+            <w:proofErr w:type="spellStart"/>
             <w:r>
               <w:rPr>
                 <w:rFonts w:ascii="Aptos Narrow" w:eastAsia="Times New Roman" w:hAnsi="Aptos Narrow" w:cs="Times New Roman"/>
@@ -14233,6 +14529,7 @@
               </w:rPr>
               <w:t>LightGB</w:t>
             </w:r>
+            <w:proofErr w:type="spellEnd"/>
           </w:p>
         </w:tc>
         <w:tc>
@@ -14818,6 +15115,7 @@
                 <w:lang w:val="en-CA" w:eastAsia="en-CA"/>
               </w:rPr>
             </w:pPr>
+            <w:proofErr w:type="spellStart"/>
             <w:r>
               <w:rPr>
                 <w:rFonts w:ascii="Aptos Narrow" w:eastAsia="Times New Roman" w:hAnsi="Aptos Narrow" w:cs="Times New Roman"/>
@@ -14829,6 +15127,7 @@
               </w:rPr>
               <w:t>CatBoost</w:t>
             </w:r>
+            <w:proofErr w:type="spellEnd"/>
           </w:p>
         </w:tc>
       </w:tr>
@@ -15078,7 +15377,31 @@
                 <w:szCs w:val="24"/>
                 <w:lang w:val="en-CA" w:eastAsia="en-CA"/>
               </w:rPr>
-              <w:t xml:space="preserve"> (kN)</w:t>
+              <w:t xml:space="preserve"> (</w:t>
+            </w:r>
+            <w:proofErr w:type="spellStart"/>
+            <w:r>
+              <w:rPr>
+                <w:rFonts w:ascii="Aptos Narrow" w:eastAsia="Times New Roman" w:hAnsi="Aptos Narrow" w:cs="Times New Roman"/>
+                <w:b/>
+                <w:bCs/>
+                <w:color w:val="000000"/>
+                <w:szCs w:val="24"/>
+                <w:lang w:val="en-CA" w:eastAsia="en-CA"/>
+              </w:rPr>
+              <w:t>kN</w:t>
+            </w:r>
+            <w:proofErr w:type="spellEnd"/>
+            <w:r>
+              <w:rPr>
+                <w:rFonts w:ascii="Aptos Narrow" w:eastAsia="Times New Roman" w:hAnsi="Aptos Narrow" w:cs="Times New Roman"/>
+                <w:b/>
+                <w:bCs/>
+                <w:color w:val="000000"/>
+                <w:szCs w:val="24"/>
+                <w:lang w:val="en-CA" w:eastAsia="en-CA"/>
+              </w:rPr>
+              <w:t>)</w:t>
             </w:r>
           </w:p>
         </w:tc>
@@ -15601,13 +15924,29 @@
         <w:t xml:space="preserve">on the other hand </w:t>
       </w:r>
       <w:r>
-        <w:t xml:space="preserve">used multiple machine-learning algorithms like RF, KNN AdaBoost, GNRT, and XGBoost </w:t>
+        <w:t xml:space="preserve">used multiple machine-learning algorithms like RF, KNN AdaBoost, GNRT, and </w:t>
+      </w:r>
+      <w:proofErr w:type="spellStart"/>
+      <w:r>
+        <w:t>XGBoost</w:t>
+      </w:r>
+      <w:proofErr w:type="spellEnd"/>
+      <w:r>
+        <w:t xml:space="preserve"> </w:t>
       </w:r>
       <w:r>
         <w:t>trained</w:t>
       </w:r>
       <w:r>
-        <w:t xml:space="preserve"> on the 142 data samples of circular CFSST Columns. He found that XGBoost provides the best accuracy based on the R</w:t>
+        <w:t xml:space="preserve"> on the 142 data samples of circular CFSST Columns. He found that </w:t>
+      </w:r>
+      <w:proofErr w:type="spellStart"/>
+      <w:r>
+        <w:t>XGBoost</w:t>
+      </w:r>
+      <w:proofErr w:type="spellEnd"/>
+      <w:r>
+        <w:t xml:space="preserve"> provides the best accuracy based on the R</w:t>
       </w:r>
       <w:r>
         <w:rPr>
@@ -15979,7 +16318,21 @@
         <w:rPr>
           <w:highlight w:val="yellow"/>
         </w:rPr>
-        <w:t xml:space="preserve"> Utilize Shapley Additive exPlanations (SHAP) to elucidate the relationship between input parameters and predicted outcomes.</w:t>
+        <w:t xml:space="preserve"> Utilize Shapley Additive </w:t>
+      </w:r>
+      <w:proofErr w:type="spellStart"/>
+      <w:r>
+        <w:rPr>
+          <w:highlight w:val="yellow"/>
+        </w:rPr>
+        <w:t>exPlanations</w:t>
+      </w:r>
+      <w:proofErr w:type="spellEnd"/>
+      <w:r>
+        <w:rPr>
+          <w:highlight w:val="yellow"/>
+        </w:rPr>
+        <w:t xml:space="preserve"> (SHAP) to elucidate the relationship between input parameters and predicted outcomes.</w:t>
       </w:r>
     </w:p>
     <w:p>
@@ -16104,7 +16457,35 @@
         <w:rPr>
           <w:szCs w:val="24"/>
         </w:rPr>
-        <w:t>This study aims to develop a reliable machine learning (ML) model for predicting the axial capacity of Concrete-Filled Stainless-Steel Tubular (CFSST) columns using a data-driven approach. The model's output is the axial compression capacity (N_Test) measured in kilonewtons (kN), while the input parameters include:</w:t>
+        <w:t>This study aims to develop a reliable machine learning (ML) model for predicting the axial capacity of Concrete-Filled Stainless-Steel Tubular (CFSST) columns using a data-driven approach. The model's output is the axial compression capacity (</w:t>
+      </w:r>
+      <w:proofErr w:type="spellStart"/>
+      <w:r>
+        <w:rPr>
+          <w:szCs w:val="24"/>
+        </w:rPr>
+        <w:t>N_Test</w:t>
+      </w:r>
+      <w:proofErr w:type="spellEnd"/>
+      <w:r>
+        <w:rPr>
+          <w:szCs w:val="24"/>
+        </w:rPr>
+        <w:t>) measured in kilonewtons (</w:t>
+      </w:r>
+      <w:proofErr w:type="spellStart"/>
+      <w:r>
+        <w:rPr>
+          <w:szCs w:val="24"/>
+        </w:rPr>
+        <w:t>kN</w:t>
+      </w:r>
+      <w:proofErr w:type="spellEnd"/>
+      <w:r>
+        <w:rPr>
+          <w:szCs w:val="24"/>
+        </w:rPr>
+        <w:t>), while the input parameters include:</w:t>
       </w:r>
     </w:p>
     <w:p>
@@ -16281,16 +16662,25 @@
           <w:color w:val="000000"/>
           <w:szCs w:val="24"/>
         </w:rPr>
-        <w:t>Stainless steel elastic modulus (E</w:t>
-      </w:r>
+        <w:t>Stainless steel elastic modulus (</w:t>
+      </w:r>
+      <w:proofErr w:type="spellStart"/>
       <w:r>
         <w:rPr>
           <w:color w:val="000000"/>
           <w:szCs w:val="24"/>
+        </w:rPr>
+        <w:t>E</w:t>
+      </w:r>
+      <w:r>
+        <w:rPr>
+          <w:color w:val="000000"/>
+          <w:szCs w:val="24"/>
           <w:vertAlign w:val="subscript"/>
         </w:rPr>
         <w:t>o</w:t>
       </w:r>
+      <w:proofErr w:type="spellEnd"/>
       <w:r>
         <w:rPr>
           <w:color w:val="000000"/>
@@ -16352,16 +16742,25 @@
           <w:color w:val="000000"/>
           <w:szCs w:val="24"/>
         </w:rPr>
-        <w:t>Concrete compressive strength (f’</w:t>
-      </w:r>
+        <w:t>Concrete compressive strength (</w:t>
+      </w:r>
+      <w:proofErr w:type="spellStart"/>
       <w:r>
         <w:rPr>
           <w:color w:val="000000"/>
           <w:szCs w:val="24"/>
+        </w:rPr>
+        <w:t>f’</w:t>
+      </w:r>
+      <w:r>
+        <w:rPr>
+          <w:color w:val="000000"/>
+          <w:szCs w:val="24"/>
           <w:vertAlign w:val="subscript"/>
         </w:rPr>
         <w:t>c</w:t>
       </w:r>
+      <w:proofErr w:type="spellEnd"/>
       <w:r>
         <w:rPr>
           <w:color w:val="000000"/>
@@ -17206,6 +17605,7 @@
                 <w:i/>
               </w:rPr>
             </w:pPr>
+            <w:proofErr w:type="spellStart"/>
             <w:r>
               <w:rPr>
                 <w:i/>
@@ -17216,7 +17616,14 @@
               <w:rPr>
                 <w:vertAlign w:val="subscript"/>
               </w:rPr>
-              <w:t xml:space="preserve">o </w:t>
+              <w:t>o</w:t>
+            </w:r>
+            <w:proofErr w:type="spellEnd"/>
+            <w:r>
+              <w:rPr>
+                <w:vertAlign w:val="subscript"/>
+              </w:rPr>
+              <w:t xml:space="preserve"> </w:t>
             </w:r>
             <w:r>
               <w:t>(MPa)</w:t>
@@ -17803,7 +18210,23 @@
           <w:color w:val="000000"/>
           <w:szCs w:val="24"/>
         </w:rPr>
-        <w:t xml:space="preserve"> Thickness (t) is the most influential dimension, with a correlation coefficient (r-value) of 0.85. Diameter (D) and length (L) follow as the second most important features, both with r values of 0.84. </w:t>
+        <w:t xml:space="preserve"> Thickness (t) is the most influential dimension, with a correlation coefficient (</w:t>
+      </w:r>
+      <w:proofErr w:type="spellStart"/>
+      <w:r>
+        <w:rPr>
+          <w:color w:val="000000"/>
+          <w:szCs w:val="24"/>
+        </w:rPr>
+        <w:t>r-value</w:t>
+      </w:r>
+      <w:proofErr w:type="spellEnd"/>
+      <w:r>
+        <w:rPr>
+          <w:color w:val="000000"/>
+          <w:szCs w:val="24"/>
+        </w:rPr>
+        <w:t xml:space="preserve">) of 0.85. Diameter (D) and length (L) follow as the second most important features, both with r values of 0.84. </w:t>
       </w:r>
     </w:p>
     <w:p>
@@ -19240,6 +19663,7 @@
           <w:szCs w:val="23"/>
         </w:rPr>
       </w:pPr>
+      <w:proofErr w:type="spellStart"/>
       <w:r>
         <w:rPr>
           <w:rFonts w:cs="Times New Roman"/>
@@ -19269,6 +19693,7 @@
         </w:rPr>
         <w:t>AIS</w:t>
       </w:r>
+      <w:proofErr w:type="spellEnd"/>
       <w:r>
         <w:rPr>
           <w:rFonts w:cs="Times New Roman"/>
@@ -20872,6 +21297,7 @@
           <w:szCs w:val="23"/>
         </w:rPr>
       </w:pPr>
+      <w:proofErr w:type="spellStart"/>
       <w:r>
         <w:rPr>
           <w:rFonts w:eastAsiaTheme="minorEastAsia" w:cs="Times New Roman"/>
@@ -20889,6 +21315,7 @@
         </w:rPr>
         <w:t>c</w:t>
       </w:r>
+      <w:proofErr w:type="spellEnd"/>
       <w:r>
         <w:rPr>
           <w:rFonts w:eastAsiaTheme="minorEastAsia" w:cs="Times New Roman"/>
@@ -20994,6 +21421,7 @@
         </w:rPr>
         <w:t xml:space="preserve"> </w:t>
       </w:r>
+      <w:proofErr w:type="spellStart"/>
       <w:r>
         <w:rPr>
           <w:rFonts w:cs="Times New Roman"/>
@@ -21023,6 +21451,7 @@
         </w:rPr>
         <w:t>EC</w:t>
       </w:r>
+      <w:proofErr w:type="spellEnd"/>
       <w:r>
         <w:rPr>
           <w:rFonts w:cs="Times New Roman"/>
@@ -21047,6 +21476,7 @@
         </w:rPr>
         <w:tab/>
       </w:r>
+      <w:proofErr w:type="spellStart"/>
       <w:r>
         <w:rPr>
           <w:rFonts w:cs="Times New Roman"/>
@@ -21066,6 +21496,7 @@
         </w:rPr>
         <w:t>cr</w:t>
       </w:r>
+      <w:proofErr w:type="spellEnd"/>
       <w:r>
         <w:rPr>
           <w:rFonts w:cs="Times New Roman"/>
@@ -22484,6 +22915,7 @@
           <w:szCs w:val="23"/>
         </w:rPr>
       </w:pPr>
+      <w:proofErr w:type="spellStart"/>
       <w:r>
         <w:rPr>
           <w:rFonts w:cs="Times New Roman"/>
@@ -22501,6 +22933,7 @@
         </w:rPr>
         <w:t>fs</w:t>
       </w:r>
+      <w:proofErr w:type="spellEnd"/>
       <w:r>
         <w:rPr>
           <w:rFonts w:cs="Times New Roman"/>
@@ -22569,6 +23002,7 @@
         </w:rPr>
         <w:t xml:space="preserve">  </w:t>
       </w:r>
+      <w:proofErr w:type="spellStart"/>
       <w:r>
         <w:rPr>
           <w:rFonts w:cs="Times New Roman"/>
@@ -22598,6 +23032,7 @@
         </w:rPr>
         <w:t>Cs</w:t>
       </w:r>
+      <w:proofErr w:type="spellEnd"/>
       <w:r>
         <w:rPr>
           <w:rFonts w:cs="Times New Roman"/>
@@ -22826,6 +23261,7 @@
           <w:szCs w:val="23"/>
         </w:rPr>
       </w:pPr>
+      <w:proofErr w:type="spellStart"/>
       <w:r>
         <w:rPr>
           <w:rFonts w:eastAsiaTheme="minorEastAsia" w:cs="Times New Roman"/>
@@ -22843,6 +23279,7 @@
         </w:rPr>
         <w:t>c</w:t>
       </w:r>
+      <w:proofErr w:type="spellEnd"/>
       <w:r>
         <w:rPr>
           <w:rFonts w:eastAsiaTheme="minorEastAsia" w:cs="Times New Roman"/>
@@ -22895,7 +23332,7 @@
         <w:jc w:val="both"/>
       </w:pPr>
       <w:r>
-        <w:t>It's important to note that since there are no specific codes for stainless steel, equations for conventional CFST columns were applied.</w:t>
+        <w:t>For the purposes of calculating the accurate capacities, the resistance factors have been taken as 1, to rule out any intended conservatism from the picture.</w:t>
       </w:r>
     </w:p>
     <w:p>
@@ -22903,6 +23340,15 @@
         <w:jc w:val="both"/>
       </w:pPr>
       <w:r>
+        <w:t>It's important to note that since there are no specific codes for stainless steel, equations for conventional CFST columns were applied.</w:t>
+      </w:r>
+    </w:p>
+    <w:p>
+      <w:pPr>
+        <w:jc w:val="both"/>
+      </w:pPr>
+      <w:r>
+        <w:lastRenderedPageBreak/>
         <w:t xml:space="preserve">As discussed in the </w:t>
       </w:r>
       <w:hyperlink w:anchor="_CHAPTER_1:_INTRODUCTION" w:history="1">
@@ -22931,7 +23377,6 @@
           <w:b/>
           <w:bCs/>
         </w:rPr>
-        <w:lastRenderedPageBreak/>
         <w:t>Input Restrictions:</w:t>
       </w:r>
       <w:r>
@@ -22981,7 +23426,15 @@
         <w:t>Steel Yield Strength Limitations:</w:t>
       </w:r>
       <w:r>
-        <w:t xml:space="preserve"> In some codes, the maximum steel yield strength (fy) is capped at 460 MPa.</w:t>
+        <w:t xml:space="preserve"> In some codes, the maximum steel yield strength (</w:t>
+      </w:r>
+      <w:proofErr w:type="spellStart"/>
+      <w:r>
+        <w:t>fy</w:t>
+      </w:r>
+      <w:proofErr w:type="spellEnd"/>
+      <w:r>
+        <w:t>) is capped at 460 MPa.</w:t>
       </w:r>
     </w:p>
     <w:p>
@@ -22999,7 +23452,21 @@
         <w:rPr>
           <w:highlight w:val="yellow"/>
         </w:rPr>
-        <w:t>Compare the results using the MAE R2 etc and summarize</w:t>
+        <w:t xml:space="preserve">Compare the results using the MAE R2 </w:t>
+      </w:r>
+      <w:proofErr w:type="spellStart"/>
+      <w:r>
+        <w:rPr>
+          <w:highlight w:val="yellow"/>
+        </w:rPr>
+        <w:t>etc</w:t>
+      </w:r>
+      <w:proofErr w:type="spellEnd"/>
+      <w:r>
+        <w:rPr>
+          <w:highlight w:val="yellow"/>
+        </w:rPr>
+        <w:t xml:space="preserve"> and summarize</w:t>
       </w:r>
       <w:r>
         <w:br w:type="page"/>
@@ -23033,11 +23500,19 @@
           <w:szCs w:val="32"/>
         </w:rPr>
       </w:pPr>
+      <w:proofErr w:type="spellStart"/>
       <w:r>
         <w:rPr>
           <w:highlight w:val="yellow"/>
         </w:rPr>
-        <w:t>Github:</w:t>
+        <w:t>Github</w:t>
+      </w:r>
+      <w:proofErr w:type="spellEnd"/>
+      <w:r>
+        <w:rPr>
+          <w:highlight w:val="yellow"/>
+        </w:rPr>
+        <w:t>:</w:t>
       </w:r>
       <w:r>
         <w:t xml:space="preserve"> </w:t>
@@ -23212,7 +23687,15 @@
         <w:t>Thin-Walled Struct.</w:t>
       </w:r>
       <w:r>
-        <w:t>, vol. 83, pp. 182–189, Oct. 2014, doi: 10.1016/j.tws.2014.01.021.</w:t>
+        <w:t xml:space="preserve">, vol. 83, pp. 182–189, Oct. 2014, </w:t>
+      </w:r>
+      <w:proofErr w:type="spellStart"/>
+      <w:r>
+        <w:t>doi</w:t>
+      </w:r>
+      <w:proofErr w:type="spellEnd"/>
+      <w:r>
+        <w:t>: 10.1016/j.tws.2014.01.021.</w:t>
       </w:r>
     </w:p>
     <w:bookmarkEnd w:id="28"/>
@@ -23238,7 +23721,15 @@
         <w:t>J. Constr. Steel Res.</w:t>
       </w:r>
       <w:r>
-        <w:t>, vol. 64, no. 11, pp. 1194–1198, Nov. 2008, doi: 10.1016/j.jcsr.2008.05.006.</w:t>
+        <w:t xml:space="preserve">, vol. 64, no. 11, pp. 1194–1198, Nov. 2008, </w:t>
+      </w:r>
+      <w:proofErr w:type="spellStart"/>
+      <w:r>
+        <w:t>doi</w:t>
+      </w:r>
+      <w:proofErr w:type="spellEnd"/>
+      <w:r>
+        <w:t>: 10.1016/j.jcsr.2008.05.006.</w:t>
       </w:r>
     </w:p>
     <w:bookmarkEnd w:id="29"/>
@@ -23270,7 +23761,15 @@
         <w:t>Fire Saf. J.</w:t>
       </w:r>
       <w:r>
-        <w:t>, vol. 81, pp. 17–31, Apr. 2016, doi: 10.1016/j.firesaf.2016.01.013.</w:t>
+        <w:t xml:space="preserve">, vol. 81, pp. 17–31, Apr. 2016, </w:t>
+      </w:r>
+      <w:proofErr w:type="spellStart"/>
+      <w:r>
+        <w:t>doi</w:t>
+      </w:r>
+      <w:proofErr w:type="spellEnd"/>
+      <w:r>
+        <w:t>: 10.1016/j.firesaf.2016.01.013.</w:t>
       </w:r>
     </w:p>
     <w:p>
@@ -23295,7 +23794,15 @@
         <w:t>Prog. Struct. Eng. Mater.</w:t>
       </w:r>
       <w:r>
-        <w:t>, vol. 7, no. 2, pp. 45–55, Apr. 2005, doi: 10.1002/pse.190.</w:t>
+        <w:t xml:space="preserve">, vol. 7, no. 2, pp. 45–55, Apr. 2005, </w:t>
+      </w:r>
+      <w:proofErr w:type="spellStart"/>
+      <w:r>
+        <w:t>doi</w:t>
+      </w:r>
+      <w:proofErr w:type="spellEnd"/>
+      <w:r>
+        <w:t>: 10.1002/pse.190.</w:t>
       </w:r>
     </w:p>
     <w:bookmarkEnd w:id="31"/>
@@ -23308,7 +23815,15 @@
       </w:r>
       <w:r>
         <w:tab/>
-        <w:t xml:space="preserve">B. Uy, Z. Tao, and L.-H. Han, “Behaviour of short and slender concrete-filled stainless steel tubular columns,” </w:t>
+        <w:t>B. Uy, Z. Tao, and L.-H. Han, “</w:t>
+      </w:r>
+      <w:proofErr w:type="spellStart"/>
+      <w:r>
+        <w:t>Behaviour</w:t>
+      </w:r>
+      <w:proofErr w:type="spellEnd"/>
+      <w:r>
+        <w:t xml:space="preserve"> of short and slender concrete-filled stainless steel tubular columns,” </w:t>
       </w:r>
       <w:r>
         <w:rPr>
@@ -23318,7 +23833,15 @@
         <w:t>J. Constr. Steel Res.</w:t>
       </w:r>
       <w:r>
-        <w:t>, vol. 67, no. 3, pp. 360–378, Mar. 2011, doi: 10.1016/j.jcsr.2010.10.004.</w:t>
+        <w:t xml:space="preserve">, vol. 67, no. 3, pp. 360–378, Mar. 2011, </w:t>
+      </w:r>
+      <w:proofErr w:type="spellStart"/>
+      <w:r>
+        <w:t>doi</w:t>
+      </w:r>
+      <w:proofErr w:type="spellEnd"/>
+      <w:r>
+        <w:t>: 10.1016/j.jcsr.2010.10.004.</w:t>
       </w:r>
     </w:p>
     <w:bookmarkEnd w:id="30"/>
@@ -23350,7 +23873,15 @@
         <w:t>J. Constr. Steel Res.</w:t>
       </w:r>
       <w:r>
-        <w:t>, vol. 152, pp. 117–131, Jan. 2019, doi: 10.1016/j.jcsr.2018.02.038.</w:t>
+        <w:t xml:space="preserve">, vol. 152, pp. 117–131, Jan. 2019, </w:t>
+      </w:r>
+      <w:proofErr w:type="spellStart"/>
+      <w:r>
+        <w:t>doi</w:t>
+      </w:r>
+      <w:proofErr w:type="spellEnd"/>
+      <w:r>
+        <w:t>: 10.1016/j.jcsr.2018.02.038.</w:t>
       </w:r>
     </w:p>
     <w:bookmarkEnd w:id="32"/>
@@ -23382,7 +23913,15 @@
         <w:t>J. Constr. Steel Res.</w:t>
       </w:r>
       <w:r>
-        <w:t>, vol. 67, no. 11, pp. 1719–1732, Nov. 2011, doi: 10.1016/j.jcsr.2011.04.012.</w:t>
+        <w:t xml:space="preserve">, vol. 67, no. 11, pp. 1719–1732, Nov. 2011, </w:t>
+      </w:r>
+      <w:proofErr w:type="spellStart"/>
+      <w:r>
+        <w:t>doi</w:t>
+      </w:r>
+      <w:proofErr w:type="spellEnd"/>
+      <w:r>
+        <w:t>: 10.1016/j.jcsr.2011.04.012.</w:t>
       </w:r>
     </w:p>
     <w:bookmarkEnd w:id="33"/>
@@ -23414,7 +23953,15 @@
         <w:t>Thin-Walled Struct.</w:t>
       </w:r>
       <w:r>
-        <w:t>, vol. 144, p. 106273, Nov. 2019, doi: 10.1016/j.tws.2019.106273.</w:t>
+        <w:t xml:space="preserve">, vol. 144, p. 106273, Nov. 2019, </w:t>
+      </w:r>
+      <w:proofErr w:type="spellStart"/>
+      <w:r>
+        <w:t>doi</w:t>
+      </w:r>
+      <w:proofErr w:type="spellEnd"/>
+      <w:r>
+        <w:t>: 10.1016/j.tws.2019.106273.</w:t>
       </w:r>
     </w:p>
     <w:bookmarkEnd w:id="34"/>
@@ -23436,7 +23983,15 @@
       </w:r>
       <w:bookmarkStart w:id="35" w:name="eight"/>
       <w:r>
-        <w:t xml:space="preserve">A. He, Y. Liang, and O. Zhao, “Behaviour and residual compression resistances of circular high strength concrete-filled </w:t>
+        <w:t>A. He, Y. Liang, and O. Zhao, “</w:t>
+      </w:r>
+      <w:proofErr w:type="spellStart"/>
+      <w:r>
+        <w:t>Behaviour</w:t>
+      </w:r>
+      <w:proofErr w:type="spellEnd"/>
+      <w:r>
+        <w:t xml:space="preserve"> and residual compression resistances of circular high strength concrete-filled </w:t>
       </w:r>
       <w:proofErr w:type="gramStart"/>
       <w:r>
@@ -23454,7 +24009,15 @@
         <w:t>Eng. Struct.</w:t>
       </w:r>
       <w:r>
-        <w:t>, vol. 203, p. 109897, Jan. 2020, doi: 10.1016/j.engstruct.2019.109897.</w:t>
+        <w:t xml:space="preserve">, vol. 203, p. 109897, Jan. 2020, </w:t>
+      </w:r>
+      <w:proofErr w:type="spellStart"/>
+      <w:r>
+        <w:t>doi</w:t>
+      </w:r>
+      <w:proofErr w:type="spellEnd"/>
+      <w:r>
+        <w:t>: 10.1016/j.engstruct.2019.109897.</w:t>
       </w:r>
     </w:p>
     <w:p>
@@ -23472,10 +24035,12 @@
         <w:tab/>
         <w:t xml:space="preserve">Standards Australia, “Bridge </w:t>
       </w:r>
+      <w:proofErr w:type="spellStart"/>
       <w:proofErr w:type="gramStart"/>
       <w:r>
         <w:t>design,part</w:t>
       </w:r>
+      <w:proofErr w:type="spellEnd"/>
       <w:proofErr w:type="gramEnd"/>
       <w:r>
         <w:t xml:space="preserve"> 6: steel and composite construction.” </w:t>
@@ -23549,7 +24114,15 @@
         <w:t>J. Constr. Steel Res.</w:t>
       </w:r>
       <w:r>
-        <w:t>, vol. 158, pp. 405–416, Jul. 2019, doi: 10.1016/j.jcsr.2019.04.002.</w:t>
+        <w:t xml:space="preserve">, vol. 158, pp. 405–416, Jul. 2019, </w:t>
+      </w:r>
+      <w:proofErr w:type="spellStart"/>
+      <w:r>
+        <w:t>doi</w:t>
+      </w:r>
+      <w:proofErr w:type="spellEnd"/>
+      <w:r>
+        <w:t>: 10.1016/j.jcsr.2019.04.002.</w:t>
       </w:r>
     </w:p>
     <w:p>
@@ -23586,7 +24159,15 @@
         <w:t>J. Constr. Steel Res.</w:t>
       </w:r>
       <w:r>
-        <w:t>, vol. 64, no. 11, pp. 1275–1282, Nov. 2008, doi: 10.1016/j.jcsr.2008.04.012.</w:t>
+        <w:t xml:space="preserve">, vol. 64, no. 11, pp. 1275–1282, Nov. 2008, </w:t>
+      </w:r>
+      <w:proofErr w:type="spellStart"/>
+      <w:r>
+        <w:t>doi</w:t>
+      </w:r>
+      <w:proofErr w:type="spellEnd"/>
+      <w:r>
+        <w:t>: 10.1016/j.jcsr.2008.04.012.</w:t>
       </w:r>
     </w:p>
     <w:p>
@@ -23599,7 +24180,15 @@
       <w:bookmarkStart w:id="42" w:name="eighteen"/>
       <w:r>
         <w:tab/>
-        <w:t xml:space="preserve">B. Young and E. Ellobody, “Experimental investigation of concrete-filled cold-formed high strength stainless steel tube columns,” </w:t>
+        <w:t xml:space="preserve">B. Young and E. </w:t>
+      </w:r>
+      <w:proofErr w:type="spellStart"/>
+      <w:r>
+        <w:t>Ellobody</w:t>
+      </w:r>
+      <w:proofErr w:type="spellEnd"/>
+      <w:r>
+        <w:t xml:space="preserve">, “Experimental investigation of concrete-filled cold-formed high strength stainless steel tube columns,” </w:t>
       </w:r>
       <w:r>
         <w:rPr>
@@ -23609,7 +24198,15 @@
         <w:t>J. Constr. Steel Res.</w:t>
       </w:r>
       <w:r>
-        <w:t>, vol. 62, no. 5, pp. 484–492, May 2006, doi: 10.1016/j.jcsr.2005.08.004.</w:t>
+        <w:t xml:space="preserve">, vol. 62, no. 5, pp. 484–492, May 2006, </w:t>
+      </w:r>
+      <w:proofErr w:type="spellStart"/>
+      <w:r>
+        <w:t>doi</w:t>
+      </w:r>
+      <w:proofErr w:type="spellEnd"/>
+      <w:r>
+        <w:t>: 10.1016/j.jcsr.2005.08.004.</w:t>
       </w:r>
     </w:p>
     <w:bookmarkEnd w:id="42"/>
@@ -23634,7 +24231,15 @@
         <w:t>Eng. Struct.</w:t>
       </w:r>
       <w:r>
-        <w:t>, vol. 205, p. 110106, Feb. 2020, doi: 10.1016/j.engstruct.2019.110106</w:t>
+        <w:t xml:space="preserve">, vol. 205, p. 110106, Feb. 2020, </w:t>
+      </w:r>
+      <w:proofErr w:type="spellStart"/>
+      <w:r>
+        <w:t>doi</w:t>
+      </w:r>
+      <w:proofErr w:type="spellEnd"/>
+      <w:r>
+        <w:t>: 10.1016/j.engstruct.2019.110106</w:t>
       </w:r>
       <w:bookmarkEnd w:id="43"/>
       <w:r>
@@ -23669,7 +24274,15 @@
         <w:t>Thin-Walled Struct.</w:t>
       </w:r>
       <w:r>
-        <w:t>, vol. 139, pp. 66–76, Jun. 2019, doi: 10.1016/j.tws.2019.02.014.</w:t>
+        <w:t xml:space="preserve">, vol. 139, pp. 66–76, Jun. 2019, </w:t>
+      </w:r>
+      <w:proofErr w:type="spellStart"/>
+      <w:r>
+        <w:t>doi</w:t>
+      </w:r>
+      <w:proofErr w:type="spellEnd"/>
+      <w:r>
+        <w:t>: 10.1016/j.tws.2019.02.014.</w:t>
       </w:r>
     </w:p>
     <w:bookmarkEnd w:id="44"/>
@@ -23699,7 +24312,15 @@
         <w:t>Thin-Walled Struct.</w:t>
       </w:r>
       <w:r>
-        <w:t>, vol. 108, pp. 163–184, Nov. 2016, doi: 10.1016/j.tws.2016.08.016</w:t>
+        <w:t xml:space="preserve">, vol. 108, pp. 163–184, Nov. 2016, </w:t>
+      </w:r>
+      <w:proofErr w:type="spellStart"/>
+      <w:r>
+        <w:t>doi</w:t>
+      </w:r>
+      <w:proofErr w:type="spellEnd"/>
+      <w:r>
+        <w:t>: 10.1016/j.tws.2016.08.016</w:t>
       </w:r>
       <w:bookmarkEnd w:id="45"/>
       <w:r>
@@ -23716,7 +24337,39 @@
       <w:bookmarkStart w:id="46" w:name="thirtythree"/>
       <w:r>
         <w:tab/>
-        <w:t xml:space="preserve">C. Cakiroglu, K. Islam, G. Bekdaş, U. Isikdag, and S. Mangalathu, “Explainable machine learning models for predicting the axial compression capacity of concrete filled steel tubular columns,” </w:t>
+        <w:t xml:space="preserve">C. </w:t>
+      </w:r>
+      <w:proofErr w:type="spellStart"/>
+      <w:r>
+        <w:t>Cakiroglu</w:t>
+      </w:r>
+      <w:proofErr w:type="spellEnd"/>
+      <w:r>
+        <w:t xml:space="preserve">, K. Islam, G. </w:t>
+      </w:r>
+      <w:proofErr w:type="spellStart"/>
+      <w:r>
+        <w:t>Bekdaş</w:t>
+      </w:r>
+      <w:proofErr w:type="spellEnd"/>
+      <w:r>
+        <w:t xml:space="preserve">, U. </w:t>
+      </w:r>
+      <w:proofErr w:type="spellStart"/>
+      <w:r>
+        <w:t>Isikdag</w:t>
+      </w:r>
+      <w:proofErr w:type="spellEnd"/>
+      <w:r>
+        <w:t xml:space="preserve">, and S. </w:t>
+      </w:r>
+      <w:proofErr w:type="spellStart"/>
+      <w:r>
+        <w:t>Mangalathu</w:t>
+      </w:r>
+      <w:proofErr w:type="spellEnd"/>
+      <w:r>
+        <w:t xml:space="preserve">, “Explainable machine learning models for predicting the axial compression capacity of concrete filled steel tubular columns,” </w:t>
       </w:r>
       <w:r>
         <w:rPr>
@@ -23726,7 +24379,15 @@
         <w:t>Constr. Build. Mater.</w:t>
       </w:r>
       <w:r>
-        <w:t>, vol. 356, p. 129227, Nov. 2022, doi: 10.1016/j.conbuildmat.2022.129227.</w:t>
+        <w:t xml:space="preserve">, vol. 356, p. 129227, Nov. 2022, </w:t>
+      </w:r>
+      <w:proofErr w:type="spellStart"/>
+      <w:r>
+        <w:t>doi</w:t>
+      </w:r>
+      <w:proofErr w:type="spellEnd"/>
+      <w:r>
+        <w:t>: 10.1016/j.conbuildmat.2022.129227.</w:t>
       </w:r>
     </w:p>
     <w:bookmarkEnd w:id="46"/>
@@ -23750,7 +24411,15 @@
         <w:t>J. Build. Eng.</w:t>
       </w:r>
       <w:r>
-        <w:t>, vol. 51, p. 104289, Jul. 2022, doi: 10.1016/j.jobe.2022.104289.</w:t>
+        <w:t xml:space="preserve">, vol. 51, p. 104289, Jul. 2022, </w:t>
+      </w:r>
+      <w:proofErr w:type="spellStart"/>
+      <w:r>
+        <w:t>doi</w:t>
+      </w:r>
+      <w:proofErr w:type="spellEnd"/>
+      <w:r>
+        <w:t>: 10.1016/j.jobe.2022.104289.</w:t>
       </w:r>
     </w:p>
     <w:bookmarkEnd w:id="47"/>
@@ -23774,7 +24443,15 @@
         <w:t>Compos. Struct.</w:t>
       </w:r>
       <w:r>
-        <w:t>, vol. 259, p. 113505, Mar. 2021, doi: 10.1016/j.compstruct.2020.113505.</w:t>
+        <w:t xml:space="preserve">, vol. 259, p. 113505, Mar. 2021, </w:t>
+      </w:r>
+      <w:proofErr w:type="spellStart"/>
+      <w:r>
+        <w:t>doi</w:t>
+      </w:r>
+      <w:proofErr w:type="spellEnd"/>
+      <w:r>
+        <w:t>: 10.1016/j.compstruct.2020.113505.</w:t>
       </w:r>
     </w:p>
     <w:bookmarkEnd w:id="48"/>
@@ -23798,7 +24475,15 @@
         <w:t>Eng. Struct.</w:t>
       </w:r>
       <w:r>
-        <w:t>, vol. 238, p. 112109, Jul. 2021, doi: 10.1016/j.engstruct.2021.112109.</w:t>
+        <w:t xml:space="preserve">, vol. 238, p. 112109, Jul. 2021, </w:t>
+      </w:r>
+      <w:proofErr w:type="spellStart"/>
+      <w:r>
+        <w:t>doi</w:t>
+      </w:r>
+      <w:proofErr w:type="spellEnd"/>
+      <w:r>
+        <w:t>: 10.1016/j.engstruct.2021.112109.</w:t>
       </w:r>
     </w:p>
     <w:p>
@@ -23816,7 +24501,23 @@
       </w:r>
       <w:r>
         <w:tab/>
-        <w:t>M. Zarringol, V. I. Patel, Q. Q. Liang, M. F. Hassanein, and M. Ahmed, “Machine-learning-based predictive models for concrete-filled double skin tubular columns,” Engineering Structures, vol. 304, p. 117593, Apr. 2024, doi: 10.1016/j.engstruct.2024.117593.</w:t>
+        <w:t xml:space="preserve">M. </w:t>
+      </w:r>
+      <w:proofErr w:type="spellStart"/>
+      <w:r>
+        <w:t>Zarringol</w:t>
+      </w:r>
+      <w:proofErr w:type="spellEnd"/>
+      <w:r>
+        <w:t xml:space="preserve">, V. I. Patel, Q. Q. Liang, M. F. Hassanein, and M. Ahmed, “Machine-learning-based predictive models for concrete-filled double skin tubular columns,” Engineering Structures, vol. 304, p. 117593, Apr. 2024, </w:t>
+      </w:r>
+      <w:proofErr w:type="spellStart"/>
+      <w:r>
+        <w:t>doi</w:t>
+      </w:r>
+      <w:proofErr w:type="spellEnd"/>
+      <w:r>
+        <w:t>: 10.1016/j.engstruct.2024.117593.</w:t>
       </w:r>
     </w:p>
     <w:p>
@@ -24107,7 +24808,23 @@
           <w:color w:val="000000"/>
           <w:szCs w:val="24"/>
         </w:rPr>
-        <w:t>, vol. 15, no. 5, pp. 1144–1159, Oct. 2021, doi: 10.1007/s11709-021-0762-4.</w:t>
+        <w:t xml:space="preserve">, vol. 15, no. 5, pp. 1144–1159, Oct. 2021, </w:t>
+      </w:r>
+      <w:proofErr w:type="spellStart"/>
+      <w:r>
+        <w:rPr>
+          <w:color w:val="000000"/>
+          <w:szCs w:val="24"/>
+        </w:rPr>
+        <w:t>doi</w:t>
+      </w:r>
+      <w:proofErr w:type="spellEnd"/>
+      <w:r>
+        <w:rPr>
+          <w:color w:val="000000"/>
+          <w:szCs w:val="24"/>
+        </w:rPr>
+        <w:t>: 10.1007/s11709-021-0762-4.</w:t>
       </w:r>
     </w:p>
     <w:p>
@@ -24174,7 +24891,23 @@
           <w:color w:val="000000"/>
           <w:szCs w:val="24"/>
         </w:rPr>
-        <w:t>, vol. 49, p. 104068, May 2022, doi: 10.1016/j.jobe.2022.104068.</w:t>
+        <w:t xml:space="preserve">, vol. 49, p. 104068, May 2022, </w:t>
+      </w:r>
+      <w:proofErr w:type="spellStart"/>
+      <w:r>
+        <w:rPr>
+          <w:color w:val="000000"/>
+          <w:szCs w:val="24"/>
+        </w:rPr>
+        <w:t>doi</w:t>
+      </w:r>
+      <w:proofErr w:type="spellEnd"/>
+      <w:r>
+        <w:rPr>
+          <w:color w:val="000000"/>
+          <w:szCs w:val="24"/>
+        </w:rPr>
+        <w:t>: 10.1016/j.jobe.2022.104068.</w:t>
       </w:r>
     </w:p>
     <w:p>
@@ -24226,7 +24959,23 @@
           <w:color w:val="000000"/>
           <w:szCs w:val="24"/>
         </w:rPr>
-        <w:t>, vol. 256, p. 113968, Apr. 2022, doi: 10.1016/j.engstruct.2022.113968.</w:t>
+        <w:t xml:space="preserve">, vol. 256, p. 113968, Apr. 2022, </w:t>
+      </w:r>
+      <w:proofErr w:type="spellStart"/>
+      <w:r>
+        <w:rPr>
+          <w:color w:val="000000"/>
+          <w:szCs w:val="24"/>
+        </w:rPr>
+        <w:t>doi</w:t>
+      </w:r>
+      <w:proofErr w:type="spellEnd"/>
+      <w:r>
+        <w:rPr>
+          <w:color w:val="000000"/>
+          <w:szCs w:val="24"/>
+        </w:rPr>
+        <w:t>: 10.1016/j.engstruct.2022.113968.</w:t>
       </w:r>
     </w:p>
     <w:p>
@@ -24293,7 +25042,23 @@
           <w:color w:val="000000"/>
           <w:szCs w:val="24"/>
         </w:rPr>
-        <w:t>, vol. 139, pp. 66–76, Jun. 2019, doi: 10.1016/j.tws.2019.02.014.</w:t>
+        <w:t xml:space="preserve">, vol. 139, pp. 66–76, Jun. 2019, </w:t>
+      </w:r>
+      <w:proofErr w:type="spellStart"/>
+      <w:r>
+        <w:rPr>
+          <w:color w:val="000000"/>
+          <w:szCs w:val="24"/>
+        </w:rPr>
+        <w:t>doi</w:t>
+      </w:r>
+      <w:proofErr w:type="spellEnd"/>
+      <w:r>
+        <w:rPr>
+          <w:color w:val="000000"/>
+          <w:szCs w:val="24"/>
+        </w:rPr>
+        <w:t>: 10.1016/j.tws.2019.02.014.</w:t>
       </w:r>
     </w:p>
     <w:p>
@@ -24329,7 +25094,23 @@
           <w:szCs w:val="24"/>
         </w:rPr>
         <w:tab/>
-        <w:t>Q. Ri and F. Dqg, “BEHAVIOR OF CONCRETE FILLED STAINLESS STEEL TUBULAR COLUMN UNDER AXIAL LOADS,” vol. 7, no. 1, 2019.</w:t>
+        <w:t xml:space="preserve">Q. Ri and F. </w:t>
+      </w:r>
+      <w:proofErr w:type="spellStart"/>
+      <w:r>
+        <w:rPr>
+          <w:color w:val="000000"/>
+          <w:szCs w:val="24"/>
+        </w:rPr>
+        <w:t>Dqg</w:t>
+      </w:r>
+      <w:proofErr w:type="spellEnd"/>
+      <w:r>
+        <w:rPr>
+          <w:color w:val="000000"/>
+          <w:szCs w:val="24"/>
+        </w:rPr>
+        <w:t>, “BEHAVIOR OF CONCRETE FILLED STAINLESS STEEL TUBULAR COLUMN UNDER AXIAL LOADS,” vol. 7, no. 1, 2019.</w:t>
       </w:r>
     </w:p>
     <w:p>
@@ -24365,7 +25146,23 @@
           <w:szCs w:val="24"/>
         </w:rPr>
         <w:tab/>
-        <w:t xml:space="preserve">Y. Cai and A. K. H. Kwan, “Behaviour and design of cold-formed austenitic stainless steel circular tubes infilled with seawater sea-sand concrete,” </w:t>
+        <w:t>Y. Cai and A. K. H. Kwan, “</w:t>
+      </w:r>
+      <w:proofErr w:type="spellStart"/>
+      <w:r>
+        <w:rPr>
+          <w:color w:val="000000"/>
+          <w:szCs w:val="24"/>
+        </w:rPr>
+        <w:t>Behaviour</w:t>
+      </w:r>
+      <w:proofErr w:type="spellEnd"/>
+      <w:r>
+        <w:rPr>
+          <w:color w:val="000000"/>
+          <w:szCs w:val="24"/>
+        </w:rPr>
+        <w:t xml:space="preserve"> and design of cold-formed austenitic stainless steel circular tubes infilled with seawater sea-sand concrete,” </w:t>
       </w:r>
       <w:r>
         <w:rPr>
@@ -24380,7 +25177,23 @@
           <w:color w:val="000000"/>
           <w:szCs w:val="24"/>
         </w:rPr>
-        <w:t>, vol. 241, p. 112435, Aug. 2021, doi: 10.1016/j.engstruct.2021.112435.</w:t>
+        <w:t xml:space="preserve">, vol. 241, p. 112435, Aug. 2021, </w:t>
+      </w:r>
+      <w:proofErr w:type="spellStart"/>
+      <w:r>
+        <w:rPr>
+          <w:color w:val="000000"/>
+          <w:szCs w:val="24"/>
+        </w:rPr>
+        <w:t>doi</w:t>
+      </w:r>
+      <w:proofErr w:type="spellEnd"/>
+      <w:r>
+        <w:rPr>
+          <w:color w:val="000000"/>
+          <w:szCs w:val="24"/>
+        </w:rPr>
+        <w:t>: 10.1016/j.engstruct.2021.112435.</w:t>
       </w:r>
     </w:p>
     <w:p>
@@ -24416,7 +25229,23 @@
           <w:szCs w:val="24"/>
         </w:rPr>
         <w:tab/>
-        <w:t xml:space="preserve">A. He, Y. Liang, and O. Zhao, “Behaviour and residual compression resistances of circular high strength concrete-filled </w:t>
+        <w:t>A. He, Y. Liang, and O. Zhao, “</w:t>
+      </w:r>
+      <w:proofErr w:type="spellStart"/>
+      <w:r>
+        <w:rPr>
+          <w:color w:val="000000"/>
+          <w:szCs w:val="24"/>
+        </w:rPr>
+        <w:t>Behaviour</w:t>
+      </w:r>
+      <w:proofErr w:type="spellEnd"/>
+      <w:r>
+        <w:rPr>
+          <w:color w:val="000000"/>
+          <w:szCs w:val="24"/>
+        </w:rPr>
+        <w:t xml:space="preserve"> and residual compression resistances of circular high strength concrete-filled </w:t>
       </w:r>
       <w:proofErr w:type="gramStart"/>
       <w:r>
@@ -24447,7 +25276,23 @@
           <w:color w:val="000000"/>
           <w:szCs w:val="24"/>
         </w:rPr>
-        <w:t>, vol. 203, p. 109897, Jan. 2020, doi: 10.1016/j.engstruct.2019.109897.</w:t>
+        <w:t xml:space="preserve">, vol. 203, p. 109897, Jan. 2020, </w:t>
+      </w:r>
+      <w:proofErr w:type="spellStart"/>
+      <w:r>
+        <w:rPr>
+          <w:color w:val="000000"/>
+          <w:szCs w:val="24"/>
+        </w:rPr>
+        <w:t>doi</w:t>
+      </w:r>
+      <w:proofErr w:type="spellEnd"/>
+      <w:r>
+        <w:rPr>
+          <w:color w:val="000000"/>
+          <w:szCs w:val="24"/>
+        </w:rPr>
+        <w:t>: 10.1016/j.engstruct.2019.109897.</w:t>
       </w:r>
     </w:p>
     <w:p>
@@ -24483,7 +25328,23 @@
           <w:szCs w:val="24"/>
         </w:rPr>
         <w:tab/>
-        <w:t xml:space="preserve">V. W. Y. Tam, Z.-B. Wang, and Z. Tao, “Behaviour of recycled aggregate concrete filled stainless steel stub columns,” </w:t>
+        <w:t>V. W. Y. Tam, Z.-B. Wang, and Z. Tao, “</w:t>
+      </w:r>
+      <w:proofErr w:type="spellStart"/>
+      <w:r>
+        <w:rPr>
+          <w:color w:val="000000"/>
+          <w:szCs w:val="24"/>
+        </w:rPr>
+        <w:t>Behaviour</w:t>
+      </w:r>
+      <w:proofErr w:type="spellEnd"/>
+      <w:r>
+        <w:rPr>
+          <w:color w:val="000000"/>
+          <w:szCs w:val="24"/>
+        </w:rPr>
+        <w:t xml:space="preserve"> of recycled aggregate concrete filled stainless steel stub columns,” </w:t>
       </w:r>
       <w:r>
         <w:rPr>
@@ -24498,7 +25359,23 @@
           <w:color w:val="000000"/>
           <w:szCs w:val="24"/>
         </w:rPr>
-        <w:t>, vol. 47, no. 1–2, pp. 293–310, Jan. 2014, doi: 10.1617/s11527-013-0061-1.</w:t>
+        <w:t xml:space="preserve">, vol. 47, no. 1–2, pp. 293–310, Jan. 2014, </w:t>
+      </w:r>
+      <w:proofErr w:type="spellStart"/>
+      <w:r>
+        <w:rPr>
+          <w:color w:val="000000"/>
+          <w:szCs w:val="24"/>
+        </w:rPr>
+        <w:t>doi</w:t>
+      </w:r>
+      <w:proofErr w:type="spellEnd"/>
+      <w:r>
+        <w:rPr>
+          <w:color w:val="000000"/>
+          <w:szCs w:val="24"/>
+        </w:rPr>
+        <w:t>: 10.1617/s11527-013-0061-1.</w:t>
       </w:r>
     </w:p>
     <w:p>
@@ -24534,7 +25411,23 @@
           <w:szCs w:val="24"/>
         </w:rPr>
         <w:tab/>
-        <w:t xml:space="preserve">B. Uy, Z. Tao, and L.-H. Han, “Behaviour of short and slender concrete-filled stainless steel tubular columns,” </w:t>
+        <w:t>B. Uy, Z. Tao, and L.-H. Han, “</w:t>
+      </w:r>
+      <w:proofErr w:type="spellStart"/>
+      <w:r>
+        <w:rPr>
+          <w:color w:val="000000"/>
+          <w:szCs w:val="24"/>
+        </w:rPr>
+        <w:t>Behaviour</w:t>
+      </w:r>
+      <w:proofErr w:type="spellEnd"/>
+      <w:r>
+        <w:rPr>
+          <w:color w:val="000000"/>
+          <w:szCs w:val="24"/>
+        </w:rPr>
+        <w:t xml:space="preserve"> of short and slender concrete-filled stainless steel tubular columns,” </w:t>
       </w:r>
       <w:r>
         <w:rPr>
@@ -24549,7 +25442,23 @@
           <w:color w:val="000000"/>
           <w:szCs w:val="24"/>
         </w:rPr>
-        <w:t>, vol. 67, no. 3, pp. 360–378, Mar. 2011, doi: 10.1016/j.jcsr.2010.10.004.</w:t>
+        <w:t xml:space="preserve">, vol. 67, no. 3, pp. 360–378, Mar. 2011, </w:t>
+      </w:r>
+      <w:proofErr w:type="spellStart"/>
+      <w:r>
+        <w:rPr>
+          <w:color w:val="000000"/>
+          <w:szCs w:val="24"/>
+        </w:rPr>
+        <w:t>doi</w:t>
+      </w:r>
+      <w:proofErr w:type="spellEnd"/>
+      <w:r>
+        <w:rPr>
+          <w:color w:val="000000"/>
+          <w:szCs w:val="24"/>
+        </w:rPr>
+        <w:t>: 10.1016/j.jcsr.2010.10.004.</w:t>
       </w:r>
     </w:p>
     <w:p>
@@ -24616,7 +25525,23 @@
           <w:color w:val="000000"/>
           <w:szCs w:val="24"/>
         </w:rPr>
-        <w:t>, vol. 184, p. 106813, Sep. 2021, doi: 10.1016/j.jcsr.2021.106813.</w:t>
+        <w:t xml:space="preserve">, vol. 184, p. 106813, Sep. 2021, </w:t>
+      </w:r>
+      <w:proofErr w:type="spellStart"/>
+      <w:r>
+        <w:rPr>
+          <w:color w:val="000000"/>
+          <w:szCs w:val="24"/>
+        </w:rPr>
+        <w:t>doi</w:t>
+      </w:r>
+      <w:proofErr w:type="spellEnd"/>
+      <w:r>
+        <w:rPr>
+          <w:color w:val="000000"/>
+          <w:szCs w:val="24"/>
+        </w:rPr>
+        <w:t>: 10.1016/j.jcsr.2021.106813.</w:t>
       </w:r>
     </w:p>
     <w:p>
@@ -24667,7 +25592,23 @@
           <w:color w:val="000000"/>
           <w:szCs w:val="24"/>
         </w:rPr>
-        <w:t>, vol. 205, p. 110106, Feb. 2020, doi: 10.1016/j.engstruct.2019.110106.</w:t>
+        <w:t xml:space="preserve">, vol. 205, p. 110106, Feb. 2020, </w:t>
+      </w:r>
+      <w:proofErr w:type="spellStart"/>
+      <w:r>
+        <w:rPr>
+          <w:color w:val="000000"/>
+          <w:szCs w:val="24"/>
+        </w:rPr>
+        <w:t>doi</w:t>
+      </w:r>
+      <w:proofErr w:type="spellEnd"/>
+      <w:r>
+        <w:rPr>
+          <w:color w:val="000000"/>
+          <w:szCs w:val="24"/>
+        </w:rPr>
+        <w:t>: 10.1016/j.engstruct.2019.110106.</w:t>
       </w:r>
     </w:p>
     <w:p>
@@ -24718,7 +25659,23 @@
           <w:color w:val="000000"/>
           <w:szCs w:val="24"/>
         </w:rPr>
-        <w:t>, vol. 179, p. 106566, Apr. 2021, doi: 10.1016/j.jcsr.2021.106566.</w:t>
+        <w:t xml:space="preserve">, vol. 179, p. 106566, Apr. 2021, </w:t>
+      </w:r>
+      <w:proofErr w:type="spellStart"/>
+      <w:r>
+        <w:rPr>
+          <w:color w:val="000000"/>
+          <w:szCs w:val="24"/>
+        </w:rPr>
+        <w:t>doi</w:t>
+      </w:r>
+      <w:proofErr w:type="spellEnd"/>
+      <w:r>
+        <w:rPr>
+          <w:color w:val="000000"/>
+          <w:szCs w:val="24"/>
+        </w:rPr>
+        <w:t>: 10.1016/j.jcsr.2021.106566.</w:t>
       </w:r>
     </w:p>
     <w:p>
@@ -24769,7 +25726,23 @@
           <w:color w:val="000000"/>
           <w:szCs w:val="24"/>
         </w:rPr>
-        <w:t>, vol. 158, pp. 405–416, Jul. 2019, doi: 10.1016/j.jcsr.2019.04.002.</w:t>
+        <w:t xml:space="preserve">, vol. 158, pp. 405–416, Jul. 2019, </w:t>
+      </w:r>
+      <w:proofErr w:type="spellStart"/>
+      <w:r>
+        <w:rPr>
+          <w:color w:val="000000"/>
+          <w:szCs w:val="24"/>
+        </w:rPr>
+        <w:t>doi</w:t>
+      </w:r>
+      <w:proofErr w:type="spellEnd"/>
+      <w:r>
+        <w:rPr>
+          <w:color w:val="000000"/>
+          <w:szCs w:val="24"/>
+        </w:rPr>
+        <w:t>: 10.1016/j.jcsr.2019.04.002.</w:t>
       </w:r>
     </w:p>
     <w:p>
@@ -24820,7 +25793,23 @@
           <w:color w:val="000000"/>
           <w:szCs w:val="24"/>
         </w:rPr>
-        <w:t>, vol. 144, p. 106273, Nov. 2019, doi: 10.1016/j.tws.2019.106273.</w:t>
+        <w:t xml:space="preserve">, vol. 144, p. 106273, Nov. 2019, </w:t>
+      </w:r>
+      <w:proofErr w:type="spellStart"/>
+      <w:r>
+        <w:rPr>
+          <w:color w:val="000000"/>
+          <w:szCs w:val="24"/>
+        </w:rPr>
+        <w:t>doi</w:t>
+      </w:r>
+      <w:proofErr w:type="spellEnd"/>
+      <w:r>
+        <w:rPr>
+          <w:color w:val="000000"/>
+          <w:szCs w:val="24"/>
+        </w:rPr>
+        <w:t>: 10.1016/j.tws.2019.106273.</w:t>
       </w:r>
     </w:p>
     <w:p>
@@ -24856,7 +25845,55 @@
           <w:szCs w:val="24"/>
         </w:rPr>
         <w:tab/>
-        <w:t xml:space="preserve">S. Boulaares, D. Boutagouga, and A. Houam, “Experimental behavior of circular composite columns with different weld arrangements,” </w:t>
+        <w:t xml:space="preserve">S. </w:t>
+      </w:r>
+      <w:proofErr w:type="spellStart"/>
+      <w:r>
+        <w:rPr>
+          <w:color w:val="000000"/>
+          <w:szCs w:val="24"/>
+        </w:rPr>
+        <w:t>Boulaares</w:t>
+      </w:r>
+      <w:proofErr w:type="spellEnd"/>
+      <w:r>
+        <w:rPr>
+          <w:color w:val="000000"/>
+          <w:szCs w:val="24"/>
+        </w:rPr>
+        <w:t xml:space="preserve">, D. </w:t>
+      </w:r>
+      <w:proofErr w:type="spellStart"/>
+      <w:r>
+        <w:rPr>
+          <w:color w:val="000000"/>
+          <w:szCs w:val="24"/>
+        </w:rPr>
+        <w:t>Boutagouga</w:t>
+      </w:r>
+      <w:proofErr w:type="spellEnd"/>
+      <w:r>
+        <w:rPr>
+          <w:color w:val="000000"/>
+          <w:szCs w:val="24"/>
+        </w:rPr>
+        <w:t xml:space="preserve">, and A. </w:t>
+      </w:r>
+      <w:proofErr w:type="spellStart"/>
+      <w:r>
+        <w:rPr>
+          <w:color w:val="000000"/>
+          <w:szCs w:val="24"/>
+        </w:rPr>
+        <w:t>Houam</w:t>
+      </w:r>
+      <w:proofErr w:type="spellEnd"/>
+      <w:r>
+        <w:rPr>
+          <w:color w:val="000000"/>
+          <w:szCs w:val="24"/>
+        </w:rPr>
+        <w:t xml:space="preserve">, “Experimental behavior of circular composite columns with different weld arrangements,” </w:t>
       </w:r>
       <w:r>
         <w:rPr>
@@ -24871,7 +25908,23 @@
           <w:color w:val="000000"/>
           <w:szCs w:val="24"/>
         </w:rPr>
-        <w:t>, vol. 192, p. 107229, May 2022, doi: 10.1016/j.jcsr.2022.107229.</w:t>
+        <w:t xml:space="preserve">, vol. 192, p. 107229, May 2022, </w:t>
+      </w:r>
+      <w:proofErr w:type="spellStart"/>
+      <w:r>
+        <w:rPr>
+          <w:color w:val="000000"/>
+          <w:szCs w:val="24"/>
+        </w:rPr>
+        <w:t>doi</w:t>
+      </w:r>
+      <w:proofErr w:type="spellEnd"/>
+      <w:r>
+        <w:rPr>
+          <w:color w:val="000000"/>
+          <w:szCs w:val="24"/>
+        </w:rPr>
+        <w:t>: 10.1016/j.jcsr.2022.107229.</w:t>
       </w:r>
     </w:p>
     <w:p>
@@ -24907,7 +25960,23 @@
           <w:szCs w:val="24"/>
         </w:rPr>
         <w:tab/>
-        <w:t xml:space="preserve">Y.-F. Yang and G.-L. Ma, “Experimental behaviour of recycled aggregate concrete filled stainless steel tube stub columns and beams,” </w:t>
+        <w:t xml:space="preserve">Y.-F. Yang and G.-L. Ma, “Experimental </w:t>
+      </w:r>
+      <w:proofErr w:type="spellStart"/>
+      <w:r>
+        <w:rPr>
+          <w:color w:val="000000"/>
+          <w:szCs w:val="24"/>
+        </w:rPr>
+        <w:t>behaviour</w:t>
+      </w:r>
+      <w:proofErr w:type="spellEnd"/>
+      <w:r>
+        <w:rPr>
+          <w:color w:val="000000"/>
+          <w:szCs w:val="24"/>
+        </w:rPr>
+        <w:t xml:space="preserve"> of recycled aggregate concrete filled stainless steel tube stub columns and beams,” </w:t>
       </w:r>
       <w:r>
         <w:rPr>
@@ -24922,7 +25991,23 @@
           <w:color w:val="000000"/>
           <w:szCs w:val="24"/>
         </w:rPr>
-        <w:t>, vol. 66, pp. 62–75, May 2013, doi: 10.1016/j.tws.2013.01.017.</w:t>
+        <w:t xml:space="preserve">, vol. 66, pp. 62–75, May 2013, </w:t>
+      </w:r>
+      <w:proofErr w:type="spellStart"/>
+      <w:r>
+        <w:rPr>
+          <w:color w:val="000000"/>
+          <w:szCs w:val="24"/>
+        </w:rPr>
+        <w:t>doi</w:t>
+      </w:r>
+      <w:proofErr w:type="spellEnd"/>
+      <w:r>
+        <w:rPr>
+          <w:color w:val="000000"/>
+          <w:szCs w:val="24"/>
+        </w:rPr>
+        <w:t>: 10.1016/j.tws.2013.01.017.</w:t>
       </w:r>
     </w:p>
     <w:p>
@@ -24959,7 +26044,23 @@
           <w:szCs w:val="24"/>
         </w:rPr>
         <w:tab/>
-        <w:t xml:space="preserve">B. Young and E. Ellobody, “Experimental investigation of concrete-filled cold-formed high strength stainless steel tube columns,” </w:t>
+        <w:t xml:space="preserve">B. Young and E. </w:t>
+      </w:r>
+      <w:proofErr w:type="spellStart"/>
+      <w:r>
+        <w:rPr>
+          <w:color w:val="000000"/>
+          <w:szCs w:val="24"/>
+        </w:rPr>
+        <w:t>Ellobody</w:t>
+      </w:r>
+      <w:proofErr w:type="spellEnd"/>
+      <w:r>
+        <w:rPr>
+          <w:color w:val="000000"/>
+          <w:szCs w:val="24"/>
+        </w:rPr>
+        <w:t xml:space="preserve">, “Experimental investigation of concrete-filled cold-formed high strength stainless steel tube columns,” </w:t>
       </w:r>
       <w:r>
         <w:rPr>
@@ -24974,7 +26075,23 @@
           <w:color w:val="000000"/>
           <w:szCs w:val="24"/>
         </w:rPr>
-        <w:t>, vol. 62, no. 5, pp. 484–492, May 2006, doi: 10.1016/j.jcsr.2005.08.004.</w:t>
+        <w:t xml:space="preserve">, vol. 62, no. 5, pp. 484–492, May 2006, </w:t>
+      </w:r>
+      <w:proofErr w:type="spellStart"/>
+      <w:r>
+        <w:rPr>
+          <w:color w:val="000000"/>
+          <w:szCs w:val="24"/>
+        </w:rPr>
+        <w:t>doi</w:t>
+      </w:r>
+      <w:proofErr w:type="spellEnd"/>
+      <w:r>
+        <w:rPr>
+          <w:color w:val="000000"/>
+          <w:szCs w:val="24"/>
+        </w:rPr>
+        <w:t>: 10.1016/j.jcsr.2005.08.004.</w:t>
       </w:r>
     </w:p>
     <w:p>
@@ -25025,7 +26142,23 @@
           <w:color w:val="000000"/>
           <w:szCs w:val="24"/>
         </w:rPr>
-        <w:t>, vol. 155, pp. 46–61, Apr. 2019, doi: 10.1016/j.jcsr.2018.12.009.</w:t>
+        <w:t xml:space="preserve">, vol. 155, pp. 46–61, Apr. 2019, </w:t>
+      </w:r>
+      <w:proofErr w:type="spellStart"/>
+      <w:r>
+        <w:rPr>
+          <w:color w:val="000000"/>
+          <w:szCs w:val="24"/>
+        </w:rPr>
+        <w:t>doi</w:t>
+      </w:r>
+      <w:proofErr w:type="spellEnd"/>
+      <w:r>
+        <w:rPr>
+          <w:color w:val="000000"/>
+          <w:szCs w:val="24"/>
+        </w:rPr>
+        <w:t>: 10.1016/j.jcsr.2018.12.009.</w:t>
       </w:r>
     </w:p>
     <w:p>
@@ -25063,13 +26196,59 @@
         <w:tab/>
         <w:t xml:space="preserve">Y. Chen and Y. Huang, “Experimental research on static behavior of welded concrete-filled stainless steel square stub columns under axial compression,” </w:t>
       </w:r>
+      <w:proofErr w:type="spellStart"/>
       <w:r>
         <w:rPr>
           <w:i/>
           <w:color w:val="000000"/>
           <w:szCs w:val="24"/>
         </w:rPr>
-        <w:t>Jianzhu Jiegou Xuebao/Journal of Building Structures</w:t>
+        <w:t>Jianzhu</w:t>
+      </w:r>
+      <w:proofErr w:type="spellEnd"/>
+      <w:r>
+        <w:rPr>
+          <w:i/>
+          <w:color w:val="000000"/>
+          <w:szCs w:val="24"/>
+        </w:rPr>
+        <w:t xml:space="preserve"> </w:t>
+      </w:r>
+      <w:proofErr w:type="spellStart"/>
+      <w:r>
+        <w:rPr>
+          <w:i/>
+          <w:color w:val="000000"/>
+          <w:szCs w:val="24"/>
+        </w:rPr>
+        <w:t>Jiegou</w:t>
+      </w:r>
+      <w:proofErr w:type="spellEnd"/>
+      <w:r>
+        <w:rPr>
+          <w:i/>
+          <w:color w:val="000000"/>
+          <w:szCs w:val="24"/>
+        </w:rPr>
+        <w:t xml:space="preserve"> </w:t>
+      </w:r>
+      <w:proofErr w:type="spellStart"/>
+      <w:r>
+        <w:rPr>
+          <w:i/>
+          <w:color w:val="000000"/>
+          <w:szCs w:val="24"/>
+        </w:rPr>
+        <w:t>Xuebao</w:t>
+      </w:r>
+      <w:proofErr w:type="spellEnd"/>
+      <w:r>
+        <w:rPr>
+          <w:i/>
+          <w:color w:val="000000"/>
+          <w:szCs w:val="24"/>
+        </w:rPr>
+        <w:t>/Journal of Building Structures</w:t>
       </w:r>
       <w:r>
         <w:rPr>
@@ -25143,7 +26322,23 @@
           <w:color w:val="000000"/>
           <w:szCs w:val="24"/>
         </w:rPr>
-        <w:t>, vol. 106, pp. 390–406, Sep. 2016, doi: 10.1016/j.tws.2016.05.014.</w:t>
+        <w:t xml:space="preserve">, vol. 106, pp. 390–406, Sep. 2016, </w:t>
+      </w:r>
+      <w:proofErr w:type="spellStart"/>
+      <w:r>
+        <w:rPr>
+          <w:color w:val="000000"/>
+          <w:szCs w:val="24"/>
+        </w:rPr>
+        <w:t>doi</w:t>
+      </w:r>
+      <w:proofErr w:type="spellEnd"/>
+      <w:r>
+        <w:rPr>
+          <w:color w:val="000000"/>
+          <w:szCs w:val="24"/>
+        </w:rPr>
+        <w:t>: 10.1016/j.tws.2016.05.014.</w:t>
       </w:r>
     </w:p>
     <w:p>
@@ -25179,7 +26374,23 @@
           <w:szCs w:val="24"/>
         </w:rPr>
         <w:tab/>
-        <w:t xml:space="preserve">A. He, Y. Liang, and O. Zhao, “Flexural buckling behaviour and resistances of circular high strength concrete-filled stainless steel tube columns,” </w:t>
+        <w:t xml:space="preserve">A. He, Y. Liang, and O. Zhao, “Flexural buckling </w:t>
+      </w:r>
+      <w:proofErr w:type="spellStart"/>
+      <w:r>
+        <w:rPr>
+          <w:color w:val="000000"/>
+          <w:szCs w:val="24"/>
+        </w:rPr>
+        <w:t>behaviour</w:t>
+      </w:r>
+      <w:proofErr w:type="spellEnd"/>
+      <w:r>
+        <w:rPr>
+          <w:color w:val="000000"/>
+          <w:szCs w:val="24"/>
+        </w:rPr>
+        <w:t xml:space="preserve"> and resistances of circular high strength concrete-filled stainless steel tube columns,” </w:t>
       </w:r>
       <w:r>
         <w:rPr>
@@ -25194,7 +26405,23 @@
           <w:color w:val="000000"/>
           <w:szCs w:val="24"/>
         </w:rPr>
-        <w:t>, vol. 219, p. 110893, Sep. 2020, doi: 10.1016/j.engstruct.2020.110893.</w:t>
+        <w:t xml:space="preserve">, vol. 219, p. 110893, Sep. 2020, </w:t>
+      </w:r>
+      <w:proofErr w:type="spellStart"/>
+      <w:r>
+        <w:rPr>
+          <w:color w:val="000000"/>
+          <w:szCs w:val="24"/>
+        </w:rPr>
+        <w:t>doi</w:t>
+      </w:r>
+      <w:proofErr w:type="spellEnd"/>
+      <w:r>
+        <w:rPr>
+          <w:color w:val="000000"/>
+          <w:szCs w:val="24"/>
+        </w:rPr>
+        <w:t>: 10.1016/j.engstruct.2020.110893.</w:t>
       </w:r>
     </w:p>
     <w:p>
@@ -25245,7 +26472,23 @@
           <w:color w:val="000000"/>
           <w:szCs w:val="24"/>
         </w:rPr>
-        <w:t>, vol. 67, no. 11, pp. 1719–1732, Nov. 2011, doi: 10.1016/j.jcsr.2011.04.012.</w:t>
+        <w:t xml:space="preserve">, vol. 67, no. 11, pp. 1719–1732, Nov. 2011, </w:t>
+      </w:r>
+      <w:proofErr w:type="spellStart"/>
+      <w:r>
+        <w:rPr>
+          <w:color w:val="000000"/>
+          <w:szCs w:val="24"/>
+        </w:rPr>
+        <w:t>doi</w:t>
+      </w:r>
+      <w:proofErr w:type="spellEnd"/>
+      <w:r>
+        <w:rPr>
+          <w:color w:val="000000"/>
+          <w:szCs w:val="24"/>
+        </w:rPr>
+        <w:t>: 10.1016/j.jcsr.2011.04.012.</w:t>
       </w:r>
     </w:p>
     <w:p>
@@ -25312,7 +26555,23 @@
           <w:color w:val="000000"/>
           <w:szCs w:val="24"/>
         </w:rPr>
-        <w:t>, vol. 64, no. 11, pp. 1275–1282, Nov. 2008, doi: 10.1016/j.jcsr.2008.04.012.</w:t>
+        <w:t xml:space="preserve">, vol. 64, no. 11, pp. 1275–1282, Nov. 2008, </w:t>
+      </w:r>
+      <w:proofErr w:type="spellStart"/>
+      <w:r>
+        <w:rPr>
+          <w:color w:val="000000"/>
+          <w:szCs w:val="24"/>
+        </w:rPr>
+        <w:t>doi</w:t>
+      </w:r>
+      <w:proofErr w:type="spellEnd"/>
+      <w:r>
+        <w:rPr>
+          <w:color w:val="000000"/>
+          <w:szCs w:val="24"/>
+        </w:rPr>
+        <w:t>: 10.1016/j.jcsr.2008.04.012.</w:t>
       </w:r>
     </w:p>
     <w:p>
@@ -25348,7 +26607,23 @@
           <w:szCs w:val="24"/>
         </w:rPr>
         <w:tab/>
-        <w:t xml:space="preserve">A. M. Sharif, G. M. Al-Mekhlafi, and M. A. Al-Osta, “Structural performance of CFRP-strengthened concrete-filled stainless steel tubular short columns,” </w:t>
+        <w:t>A. M. Sharif, G. M. Al-</w:t>
+      </w:r>
+      <w:proofErr w:type="spellStart"/>
+      <w:r>
+        <w:rPr>
+          <w:color w:val="000000"/>
+          <w:szCs w:val="24"/>
+        </w:rPr>
+        <w:t>Mekhlafi</w:t>
+      </w:r>
+      <w:proofErr w:type="spellEnd"/>
+      <w:r>
+        <w:rPr>
+          <w:color w:val="000000"/>
+          <w:szCs w:val="24"/>
+        </w:rPr>
+        <w:t xml:space="preserve">, and M. A. Al-Osta, “Structural performance of CFRP-strengthened concrete-filled stainless steel tubular short columns,” </w:t>
       </w:r>
       <w:r>
         <w:rPr>
@@ -25363,7 +26638,23 @@
           <w:color w:val="000000"/>
           <w:szCs w:val="24"/>
         </w:rPr>
-        <w:t>, vol. 183, pp. 94–109, Mar. 2019, doi: 10.1016/j.engstruct.2019.01.011.</w:t>
+        <w:t xml:space="preserve">, vol. 183, pp. 94–109, Mar. 2019, </w:t>
+      </w:r>
+      <w:proofErr w:type="spellStart"/>
+      <w:r>
+        <w:rPr>
+          <w:color w:val="000000"/>
+          <w:szCs w:val="24"/>
+        </w:rPr>
+        <w:t>doi</w:t>
+      </w:r>
+      <w:proofErr w:type="spellEnd"/>
+      <w:r>
+        <w:rPr>
+          <w:color w:val="000000"/>
+          <w:szCs w:val="24"/>
+        </w:rPr>
+        <w:t>: 10.1016/j.engstruct.2019.01.011.</w:t>
       </w:r>
     </w:p>
     <w:p>
@@ -25415,7 +26706,39 @@
           <w:color w:val="000000"/>
           <w:szCs w:val="24"/>
         </w:rPr>
-        <w:t xml:space="preserve"> members,” Doctor of Philosophy, The University of Hong Kong, Pokfulam Road, Hong Kong SAR, 2017. doi: 10.5353/th_991043979524003414.</w:t>
+        <w:t xml:space="preserve"> members,” Doctor of Philosophy, The University of Hong Kong, </w:t>
+      </w:r>
+      <w:proofErr w:type="spellStart"/>
+      <w:r>
+        <w:rPr>
+          <w:color w:val="000000"/>
+          <w:szCs w:val="24"/>
+        </w:rPr>
+        <w:t>Pokfulam</w:t>
+      </w:r>
+      <w:proofErr w:type="spellEnd"/>
+      <w:r>
+        <w:rPr>
+          <w:color w:val="000000"/>
+          <w:szCs w:val="24"/>
+        </w:rPr>
+        <w:t xml:space="preserve"> Road, Hong Kong SAR, 2017. </w:t>
+      </w:r>
+      <w:proofErr w:type="spellStart"/>
+      <w:r>
+        <w:rPr>
+          <w:color w:val="000000"/>
+          <w:szCs w:val="24"/>
+        </w:rPr>
+        <w:t>doi</w:t>
+      </w:r>
+      <w:proofErr w:type="spellEnd"/>
+      <w:r>
+        <w:rPr>
+          <w:color w:val="000000"/>
+          <w:szCs w:val="24"/>
+        </w:rPr>
+        <w:t>: 10.5353/th_991043979524003414.</w:t>
       </w:r>
     </w:p>
     <w:p>
@@ -25482,7 +26805,23 @@
           <w:color w:val="000000"/>
           <w:szCs w:val="24"/>
         </w:rPr>
-        <w:t>, vol. 108, pp. 163–184, Nov. 2016, doi: 10.1016/j.tws.2016.08.016.</w:t>
+        <w:t xml:space="preserve">, vol. 108, pp. 163–184, Nov. 2016, </w:t>
+      </w:r>
+      <w:proofErr w:type="spellStart"/>
+      <w:r>
+        <w:rPr>
+          <w:color w:val="000000"/>
+          <w:szCs w:val="24"/>
+        </w:rPr>
+        <w:t>doi</w:t>
+      </w:r>
+      <w:proofErr w:type="spellEnd"/>
+      <w:r>
+        <w:rPr>
+          <w:color w:val="000000"/>
+          <w:szCs w:val="24"/>
+        </w:rPr>
+        <w:t>: 10.1016/j.tws.2016.08.016.</w:t>
       </w:r>
     </w:p>
     <w:p/>
@@ -28603,28 +29942,28 @@
 </file>
 
 <file path=customXml/item1.xml><?xml version="1.0" encoding="utf-8"?>
-<b:Sources xmlns:b="http://schemas.openxmlformats.org/officeDocument/2006/bibliography" xmlns="http://schemas.openxmlformats.org/officeDocument/2006/bibliography" SelectedStyle="\APASixthEditionOfficeOnline.xsl" StyleName="APA" Version="6"/>
-</file>
-
-<file path=customXml/item2.xml><?xml version="1.0" encoding="utf-8"?>
 <go:gDocsCustomXmlDataStorage xmlns:go="http://customooxmlschemas.google.com/" xmlns:r="http://schemas.openxmlformats.org/officeDocument/2006/relationships" uri="GoogleDocsCustomDataVersion2">
   <go:docsCustomData xmlns:go="http://customooxmlschemas.google.com/" roundtripDataSignature="AMtx7mg/kvEPv6bClEGILcd8gVh51S2H5g==">CgMxLjAyCGguZ2pkZ3hzMgloLjMwajB6bGwyCWguMWZvYjl0ZTIJaC4zem55c2g3MgloLjJldDkycDAyCGgudHlqY3d0MgloLjNkeTZ2a20yCWguMXQzaDVzZjIJaC40ZDM0b2c4MgloLjJzOGV5bzEyCWguMTdkcDh2dTIJaC4zcmRjcmpuMgloLjI2aW4xcmcyCGgubG54Yno5MgloLjM1bmt1bjI4AHIhMTJTLXlfR0NNOFJPTTFZQXo2TVZIbTNDMFluUVk5bHhZ</go:docsCustomData>
 </go:gDocsCustomXmlDataStorage>
 </file>
 
-<file path=customXml/itemProps1.xml><?xml version="1.0" encoding="utf-8"?>
-<ds:datastoreItem xmlns:ds="http://schemas.openxmlformats.org/officeDocument/2006/customXml" ds:itemID="{E0607B3E-F205-44D2-83CC-1871932B161A}">
-  <ds:schemaRefs>
-    <ds:schemaRef ds:uri="http://schemas.openxmlformats.org/officeDocument/2006/bibliography"/>
-  </ds:schemaRefs>
-</ds:datastoreItem>
+<file path=customXml/item2.xml><?xml version="1.0" encoding="utf-8"?>
+<b:Sources xmlns:b="http://schemas.openxmlformats.org/officeDocument/2006/bibliography" xmlns="http://schemas.openxmlformats.org/officeDocument/2006/bibliography" SelectedStyle="\APASixthEditionOfficeOnline.xsl" StyleName="APA" Version="6"/>
 </file>
 
-<file path=customXml/itemProps2.xml><?xml version="1.0" encoding="utf-8"?>
+<file path=customXml/itemProps1.xml><?xml version="1.0" encoding="utf-8"?>
 <ds:datastoreItem xmlns:ds="http://schemas.openxmlformats.org/officeDocument/2006/customXml" ds:itemID="{11111111-1234-1234-1234-123412341234}">
   <ds:schemaRefs>
     <ds:schemaRef ds:uri="http://customooxmlschemas.google.com/"/>
     <ds:schemaRef ds:uri="http://schemas.openxmlformats.org/officeDocument/2006/relationships"/>
   </ds:schemaRefs>
 </ds:datastoreItem>
+</file>
+
+<file path=customXml/itemProps2.xml><?xml version="1.0" encoding="utf-8"?>
+<ds:datastoreItem xmlns:ds="http://schemas.openxmlformats.org/officeDocument/2006/customXml" ds:itemID="{E0607B3E-F205-44D2-83CC-1871932B161A}">
+  <ds:schemaRefs>
+    <ds:schemaRef ds:uri="http://schemas.openxmlformats.org/officeDocument/2006/bibliography"/>
+  </ds:schemaRefs>
+</ds:datastoreItem>
 </file>
</xml_diff>

<commit_message>
Prepared Plots for presentation, updated databases and report
</commit_message>
<xml_diff>
--- a/Report/ENGG 680 Project Report.docx
+++ b/Report/ENGG 680 Project Report.docx
@@ -230,7 +230,7 @@
         <w:rPr>
           <w:rtl w:val="0"/>
         </w:rPr>
-        <w:t xml:space="preserve">Ishpreet Kapoor- UCID: 30226713</w:t>
+        <w:t xml:space="preserve">David, Amoah Vervoorn- UCID: 30265659</w:t>
       </w:r>
     </w:p>
     <w:p>
@@ -15942,12 +15942,12 @@
           <wp:inline distB="0" distT="0" distL="0" distR="0">
             <wp:extent cx="4444807" cy="3827166"/>
             <wp:effectExtent b="0" l="0" r="0" t="0"/>
-            <wp:docPr id="1746396061" name="image5.png"/>
+            <wp:docPr id="1746396061" name="image1.png"/>
             <a:graphic>
               <a:graphicData uri="http://schemas.openxmlformats.org/drawingml/2006/picture">
                 <pic:pic>
                   <pic:nvPicPr>
-                    <pic:cNvPr id="0" name="image5.png"/>
+                    <pic:cNvPr id="0" name="image1.png"/>
                     <pic:cNvPicPr preferRelativeResize="0"/>
                   </pic:nvPicPr>
                   <pic:blipFill>
@@ -16080,12 +16080,12 @@
           <wp:inline distB="0" distT="0" distL="0" distR="0">
             <wp:extent cx="5353971" cy="1711063"/>
             <wp:effectExtent b="0" l="0" r="0" t="0"/>
-            <wp:docPr id="1746396063" name="image1.png"/>
+            <wp:docPr id="1746396063" name="image7.png"/>
             <a:graphic>
               <a:graphicData uri="http://schemas.openxmlformats.org/drawingml/2006/picture">
                 <pic:pic>
                   <pic:nvPicPr>
-                    <pic:cNvPr id="0" name="image1.png"/>
+                    <pic:cNvPr id="0" name="image7.png"/>
                     <pic:cNvPicPr preferRelativeResize="0"/>
                   </pic:nvPicPr>
                   <pic:blipFill>
@@ -16128,12 +16128,12 @@
           <wp:inline distB="0" distT="0" distL="0" distR="0">
             <wp:extent cx="5322466" cy="1641920"/>
             <wp:effectExtent b="0" l="0" r="0" t="0"/>
-            <wp:docPr id="1746396062" name="image6.png"/>
+            <wp:docPr id="1746396062" name="image4.png"/>
             <a:graphic>
               <a:graphicData uri="http://schemas.openxmlformats.org/drawingml/2006/picture">
                 <pic:pic>
                   <pic:nvPicPr>
-                    <pic:cNvPr id="0" name="image6.png"/>
+                    <pic:cNvPr id="0" name="image4.png"/>
                     <pic:cNvPicPr preferRelativeResize="0"/>
                   </pic:nvPicPr>
                   <pic:blipFill>
@@ -16199,12 +16199,12 @@
           <wp:inline distB="0" distT="0" distL="0" distR="0">
             <wp:extent cx="6145837" cy="2298780"/>
             <wp:effectExtent b="0" l="0" r="0" t="0"/>
-            <wp:docPr id="1746396065" name="image7.png"/>
+            <wp:docPr id="1746396065" name="image5.png"/>
             <a:graphic>
               <a:graphicData uri="http://schemas.openxmlformats.org/drawingml/2006/picture">
                 <pic:pic>
                   <pic:nvPicPr>
-                    <pic:cNvPr id="0" name="image7.png"/>
+                    <pic:cNvPr id="0" name="image5.png"/>
                     <pic:cNvPicPr preferRelativeResize="0"/>
                   </pic:nvPicPr>
                   <pic:blipFill>
@@ -16249,12 +16249,12 @@
           <wp:inline distB="0" distT="0" distL="0" distR="0">
             <wp:extent cx="3365634" cy="2610701"/>
             <wp:effectExtent b="0" l="0" r="0" t="0"/>
-            <wp:docPr id="1746396064" name="image4.png"/>
+            <wp:docPr id="1746396064" name="image6.png"/>
             <a:graphic>
               <a:graphicData uri="http://schemas.openxmlformats.org/drawingml/2006/picture">
                 <pic:pic>
                   <pic:nvPicPr>
-                    <pic:cNvPr id="0" name="image4.png"/>
+                    <pic:cNvPr id="0" name="image6.png"/>
                     <pic:cNvPicPr preferRelativeResize="0"/>
                   </pic:nvPicPr>
                   <pic:blipFill>

</xml_diff>

<commit_message>
Prepared Plots for report and entered results for the report
</commit_message>
<xml_diff>
--- a/Report/ENGG 680 Project Report.docx
+++ b/Report/ENGG 680 Project Report.docx
@@ -24,12 +24,12 @@
             <wp:extent cx="1577340" cy="1275690"/>
             <wp:effectExtent b="0" l="0" r="0" t="0"/>
             <wp:wrapNone/>
-            <wp:docPr descr="University of Calgary | Drupal.org" id="1746396059" name="image2.jpg"/>
+            <wp:docPr descr="University of Calgary | Drupal.org" id="1746396067" name="image5.jpg"/>
             <a:graphic>
               <a:graphicData uri="http://schemas.openxmlformats.org/drawingml/2006/picture">
                 <pic:pic>
                   <pic:nvPicPr>
-                    <pic:cNvPr descr="University of Calgary | Drupal.org" id="0" name="image2.jpg"/>
+                    <pic:cNvPr descr="University of Calgary | Drupal.org" id="0" name="image5.jpg"/>
                     <pic:cNvPicPr preferRelativeResize="0"/>
                   </pic:nvPicPr>
                   <pic:blipFill>
@@ -330,7 +330,7 @@
           <w:u w:val="single"/>
           <w:rtl w:val="0"/>
         </w:rPr>
-        <w:t xml:space="preserve">Submitted on: Dec 12, 2023</w:t>
+        <w:t xml:space="preserve">Submitted on: Dec 9, 2024</w:t>
       </w:r>
       <w:r>
         <w:br w:type="page"/>
@@ -15942,12 +15942,12 @@
           <wp:inline distB="0" distT="0" distL="0" distR="0">
             <wp:extent cx="4444807" cy="3827166"/>
             <wp:effectExtent b="0" l="0" r="0" t="0"/>
-            <wp:docPr id="1746396061" name="image1.png"/>
+            <wp:docPr id="1746396070" name="image7.png"/>
             <a:graphic>
               <a:graphicData uri="http://schemas.openxmlformats.org/drawingml/2006/picture">
                 <pic:pic>
                   <pic:nvPicPr>
-                    <pic:cNvPr id="0" name="image1.png"/>
+                    <pic:cNvPr id="0" name="image7.png"/>
                     <pic:cNvPicPr preferRelativeResize="0"/>
                   </pic:nvPicPr>
                   <pic:blipFill>
@@ -16001,12 +16001,12 @@
           <wp:inline distB="0" distT="0" distL="0" distR="0">
             <wp:extent cx="3916219" cy="3604702"/>
             <wp:effectExtent b="0" l="0" r="0" t="0"/>
-            <wp:docPr id="1746396060" name="image3.png"/>
+            <wp:docPr id="1746396069" name="image8.png"/>
             <a:graphic>
               <a:graphicData uri="http://schemas.openxmlformats.org/drawingml/2006/picture">
                 <pic:pic>
                   <pic:nvPicPr>
-                    <pic:cNvPr id="0" name="image3.png"/>
+                    <pic:cNvPr id="0" name="image8.png"/>
                     <pic:cNvPicPr preferRelativeResize="0"/>
                   </pic:nvPicPr>
                   <pic:blipFill>
@@ -16080,12 +16080,12 @@
           <wp:inline distB="0" distT="0" distL="0" distR="0">
             <wp:extent cx="5353971" cy="1711063"/>
             <wp:effectExtent b="0" l="0" r="0" t="0"/>
-            <wp:docPr id="1746396063" name="image7.png"/>
+            <wp:docPr id="1746396072" name="image10.png"/>
             <a:graphic>
               <a:graphicData uri="http://schemas.openxmlformats.org/drawingml/2006/picture">
                 <pic:pic>
                   <pic:nvPicPr>
-                    <pic:cNvPr id="0" name="image7.png"/>
+                    <pic:cNvPr id="0" name="image10.png"/>
                     <pic:cNvPicPr preferRelativeResize="0"/>
                   </pic:nvPicPr>
                   <pic:blipFill>
@@ -16128,12 +16128,12 @@
           <wp:inline distB="0" distT="0" distL="0" distR="0">
             <wp:extent cx="5322466" cy="1641920"/>
             <wp:effectExtent b="0" l="0" r="0" t="0"/>
-            <wp:docPr id="1746396062" name="image4.png"/>
+            <wp:docPr id="1746396071" name="image9.png"/>
             <a:graphic>
               <a:graphicData uri="http://schemas.openxmlformats.org/drawingml/2006/picture">
                 <pic:pic>
                   <pic:nvPicPr>
-                    <pic:cNvPr id="0" name="image4.png"/>
+                    <pic:cNvPr id="0" name="image9.png"/>
                     <pic:cNvPicPr preferRelativeResize="0"/>
                   </pic:nvPicPr>
                   <pic:blipFill>
@@ -16199,12 +16199,12 @@
           <wp:inline distB="0" distT="0" distL="0" distR="0">
             <wp:extent cx="6145837" cy="2298780"/>
             <wp:effectExtent b="0" l="0" r="0" t="0"/>
-            <wp:docPr id="1746396065" name="image5.png"/>
+            <wp:docPr id="1746396074" name="image15.png"/>
             <a:graphic>
               <a:graphicData uri="http://schemas.openxmlformats.org/drawingml/2006/picture">
                 <pic:pic>
                   <pic:nvPicPr>
-                    <pic:cNvPr id="0" name="image5.png"/>
+                    <pic:cNvPr id="0" name="image15.png"/>
                     <pic:cNvPicPr preferRelativeResize="0"/>
                   </pic:nvPicPr>
                   <pic:blipFill>
@@ -16249,12 +16249,12 @@
           <wp:inline distB="0" distT="0" distL="0" distR="0">
             <wp:extent cx="3365634" cy="2610701"/>
             <wp:effectExtent b="0" l="0" r="0" t="0"/>
-            <wp:docPr id="1746396064" name="image6.png"/>
+            <wp:docPr id="1746396073" name="image11.png"/>
             <a:graphic>
               <a:graphicData uri="http://schemas.openxmlformats.org/drawingml/2006/picture">
                 <pic:pic>
                   <pic:nvPicPr>
-                    <pic:cNvPr id="0" name="image6.png"/>
+                    <pic:cNvPr id="0" name="image11.png"/>
                     <pic:cNvPicPr preferRelativeResize="0"/>
                   </pic:nvPicPr>
                   <pic:blipFill>
@@ -16447,10 +16447,7 @@
     <w:p>
       <w:pPr>
         <w:pStyle w:val="Heading1"/>
-        <w:rPr>
-          <w:b w:val="0"/>
-          <w:highlight w:val="yellow"/>
-        </w:rPr>
+        <w:rPr/>
       </w:pPr>
       <w:bookmarkStart w:colFirst="0" w:colLast="0" w:name="_heading=h.23ckvvd" w:id="22"/>
       <w:bookmarkEnd w:id="22"/>
@@ -16460,8 +16457,595 @@
         </w:rPr>
         <w:t xml:space="preserve">CHAPTER 4: COMPARISON OF PREDICTIONS FROM DIFFERENT ML MODELS</w:t>
       </w:r>
-      <w:r>
-        <w:br w:type="page"/>
+    </w:p>
+    <w:p>
+      <w:pPr>
+        <w:rPr/>
+      </w:pPr>
+      <w:r>
+        <w:rPr>
+          <w:rtl w:val="0"/>
+        </w:rPr>
+        <w:tab/>
+        <w:t xml:space="preserve">For this project we decided to create Linear Regression, Random Forest Regression, XGBoost, and CatBoost models to handle both our Rectangular and Circular datasets which resulted in the construction of 8 models. We evaluated the performance of these models based on 3 error metrics and the use of plots representing the predicted axial capacities of the testing set for each model.</w:t>
+      </w:r>
+    </w:p>
+    <w:p>
+      <w:pPr>
+        <w:rPr/>
+      </w:pPr>
+      <w:r>
+        <w:rPr>
+          <w:rtl w:val="0"/>
+        </w:rPr>
+      </w:r>
+    </w:p>
+    <w:p>
+      <w:pPr>
+        <w:rPr/>
+      </w:pPr>
+      <w:r>
+        <w:rPr>
+          <w:rtl w:val="0"/>
+        </w:rPr>
+        <w:tab/>
+        <w:t xml:space="preserve">The 3 error metrics used in our project were:</w:t>
+      </w:r>
+    </w:p>
+    <w:p>
+      <w:pPr>
+        <w:jc w:val="right"/>
+        <w:rPr/>
+      </w:pPr>
+      <m:oMath>
+        <m:r>
+          <w:rPr/>
+          <m:t xml:space="preserve">MSE = </m:t>
+        </m:r>
+        <m:f>
+          <m:fPr>
+            <m:ctrlPr>
+              <w:rPr/>
+            </m:ctrlPr>
+          </m:fPr>
+          <m:num>
+            <m:r>
+              <w:rPr/>
+              <m:t xml:space="preserve">1</m:t>
+            </m:r>
+          </m:num>
+          <m:den>
+            <m:r>
+              <w:rPr/>
+              <m:t xml:space="preserve">N</m:t>
+            </m:r>
+          </m:den>
+        </m:f>
+        <m:nary>
+          <m:naryPr>
+            <m:chr m:val="∑"/>
+            <m:ctrlPr>
+              <w:rPr/>
+            </m:ctrlPr>
+          </m:naryPr>
+          <m:sub>
+            <m:r>
+              <w:rPr/>
+              <m:t xml:space="preserve">i=1</m:t>
+            </m:r>
+          </m:sub>
+          <m:sup>
+            <m:r>
+              <w:rPr/>
+              <m:t xml:space="preserve">N</m:t>
+            </m:r>
+          </m:sup>
+        </m:nary>
+        <m:r>
+          <w:rPr/>
+          <m:t xml:space="preserve">(</m:t>
+        </m:r>
+        <m:sSub>
+          <m:sSubPr>
+            <m:ctrlPr>
+              <w:rPr/>
+            </m:ctrlPr>
+          </m:sSubPr>
+          <m:e>
+            <m:r>
+              <w:rPr/>
+              <m:t xml:space="preserve">y</m:t>
+            </m:r>
+          </m:e>
+          <m:sub>
+            <m:r>
+              <w:rPr/>
+              <m:t xml:space="preserve">i</m:t>
+            </m:r>
+          </m:sub>
+        </m:sSub>
+        <m:r>
+          <w:rPr/>
+          <m:t xml:space="preserve">-</m:t>
+        </m:r>
+        <m:acc>
+          <m:accPr>
+            <m:chr m:val="̂"/>
+            <m:ctrlPr>
+              <w:rPr/>
+            </m:ctrlPr>
+          </m:accPr>
+          <m:e>
+            <m:r>
+              <w:rPr/>
+              <m:t xml:space="preserve">y</m:t>
+            </m:r>
+          </m:e>
+        </m:acc>
+        <m:sSup>
+          <m:sSupPr>
+            <m:ctrlPr>
+              <w:rPr/>
+            </m:ctrlPr>
+          </m:sSupPr>
+          <m:e>
+            <m:r>
+              <w:rPr/>
+              <m:t xml:space="preserve">)</m:t>
+            </m:r>
+          </m:e>
+          <m:sup>
+            <m:r>
+              <w:rPr/>
+              <m:t xml:space="preserve">2</m:t>
+            </m:r>
+          </m:sup>
+        </m:sSup>
+      </m:oMath>
+      <w:r>
+        <w:rPr>
+          <w:rtl w:val="0"/>
+        </w:rPr>
+        <w:t xml:space="preserve">                                                     (1)</w:t>
+      </w:r>
+    </w:p>
+    <w:p>
+      <w:pPr>
+        <w:jc w:val="right"/>
+        <w:rPr/>
+      </w:pPr>
+      <w:r>
+        <w:rPr>
+          <w:rtl w:val="0"/>
+        </w:rPr>
+      </w:r>
+    </w:p>
+    <w:p>
+      <w:pPr>
+        <w:jc w:val="right"/>
+        <w:rPr/>
+      </w:pPr>
+      <m:oMath>
+        <m:sSup>
+          <m:sSupPr>
+            <m:ctrlPr>
+              <w:rPr/>
+            </m:ctrlPr>
+          </m:sSupPr>
+          <m:e>
+            <m:r>
+              <w:rPr/>
+              <m:t xml:space="preserve">R</m:t>
+            </m:r>
+          </m:e>
+          <m:sup>
+            <m:r>
+              <w:rPr/>
+              <m:t xml:space="preserve">2</m:t>
+            </m:r>
+          </m:sup>
+        </m:sSup>
+        <m:r>
+          <w:rPr/>
+          <m:t xml:space="preserve">=1-</m:t>
+        </m:r>
+        <m:f>
+          <m:fPr>
+            <m:ctrlPr>
+              <w:rPr/>
+            </m:ctrlPr>
+          </m:fPr>
+          <m:num>
+            <m:nary>
+              <m:naryPr>
+                <m:chr m:val="∑"/>
+                <m:ctrlPr>
+                  <w:rPr/>
+                </m:ctrlPr>
+              </m:naryPr>
+              <m:sub/>
+              <m:sup/>
+            </m:nary>
+            <m:r>
+              <w:rPr/>
+              <m:t xml:space="preserve">(</m:t>
+            </m:r>
+            <m:sSub>
+              <m:sSubPr>
+                <m:ctrlPr>
+                  <w:rPr/>
+                </m:ctrlPr>
+              </m:sSubPr>
+              <m:e>
+                <m:r>
+                  <w:rPr/>
+                  <m:t xml:space="preserve">y</m:t>
+                </m:r>
+              </m:e>
+              <m:sub>
+                <m:r>
+                  <w:rPr/>
+                  <m:t xml:space="preserve">i</m:t>
+                </m:r>
+              </m:sub>
+            </m:sSub>
+            <m:r>
+              <w:rPr/>
+              <m:t xml:space="preserve">-</m:t>
+            </m:r>
+            <m:acc>
+              <m:accPr>
+                <m:chr m:val="̂"/>
+                <m:ctrlPr>
+                  <w:rPr/>
+                </m:ctrlPr>
+              </m:accPr>
+              <m:e>
+                <m:r>
+                  <w:rPr/>
+                  <m:t xml:space="preserve">y</m:t>
+                </m:r>
+              </m:e>
+            </m:acc>
+            <m:sSup>
+              <m:sSupPr>
+                <m:ctrlPr>
+                  <w:rPr/>
+                </m:ctrlPr>
+              </m:sSupPr>
+              <m:e>
+                <m:r>
+                  <w:rPr/>
+                  <m:t xml:space="preserve">)</m:t>
+                </m:r>
+              </m:e>
+              <m:sup>
+                <m:r>
+                  <w:rPr/>
+                  <m:t xml:space="preserve">2</m:t>
+                </m:r>
+              </m:sup>
+            </m:sSup>
+          </m:num>
+          <m:den>
+            <m:nary>
+              <m:naryPr>
+                <m:chr m:val="∑"/>
+                <m:ctrlPr>
+                  <w:rPr/>
+                </m:ctrlPr>
+              </m:naryPr>
+              <m:sub/>
+              <m:sup/>
+            </m:nary>
+            <m:r>
+              <w:rPr/>
+              <m:t xml:space="preserve">(</m:t>
+            </m:r>
+            <m:sSub>
+              <m:sSubPr>
+                <m:ctrlPr>
+                  <w:rPr/>
+                </m:ctrlPr>
+              </m:sSubPr>
+              <m:e>
+                <m:r>
+                  <w:rPr/>
+                  <m:t xml:space="preserve">y</m:t>
+                </m:r>
+              </m:e>
+              <m:sub>
+                <m:r>
+                  <w:rPr/>
+                  <m:t xml:space="preserve">i</m:t>
+                </m:r>
+              </m:sub>
+            </m:sSub>
+            <m:r>
+              <w:rPr/>
+              <m:t xml:space="preserve">-</m:t>
+            </m:r>
+            <m:bar>
+              <m:barPr>
+                <m:pos/>
+                <m:ctrlPr>
+                  <w:rPr/>
+                </m:ctrlPr>
+              </m:barPr>
+              <m:e>
+                <m:r>
+                  <w:rPr/>
+                  <m:t xml:space="preserve">y</m:t>
+                </m:r>
+              </m:e>
+            </m:bar>
+            <m:sSup>
+              <m:sSupPr>
+                <m:ctrlPr>
+                  <w:rPr/>
+                </m:ctrlPr>
+              </m:sSupPr>
+              <m:e>
+                <m:r>
+                  <w:rPr/>
+                  <m:t xml:space="preserve">)</m:t>
+                </m:r>
+              </m:e>
+              <m:sup>
+                <m:r>
+                  <w:rPr/>
+                  <m:t xml:space="preserve">2</m:t>
+                </m:r>
+              </m:sup>
+            </m:sSup>
+          </m:den>
+        </m:f>
+      </m:oMath>
+      <w:r>
+        <w:rPr>
+          <w:rtl w:val="0"/>
+        </w:rPr>
+        <w:t xml:space="preserve">                                                         (2)</w:t>
+      </w:r>
+    </w:p>
+    <w:p>
+      <w:pPr>
+        <w:jc w:val="right"/>
+        <w:rPr/>
+      </w:pPr>
+      <w:r>
+        <w:rPr>
+          <w:rtl w:val="0"/>
+        </w:rPr>
+      </w:r>
+    </w:p>
+    <w:p>
+      <w:pPr>
+        <w:jc w:val="right"/>
+        <w:rPr/>
+      </w:pPr>
+      <m:oMath>
+        <m:r>
+          <w:rPr/>
+          <m:t xml:space="preserve">MAPE=</m:t>
+        </m:r>
+        <m:f>
+          <m:fPr>
+            <m:ctrlPr>
+              <w:rPr/>
+            </m:ctrlPr>
+          </m:fPr>
+          <m:num>
+            <m:r>
+              <w:rPr/>
+              <m:t xml:space="preserve">1</m:t>
+            </m:r>
+          </m:num>
+          <m:den>
+            <m:r>
+              <w:rPr/>
+              <m:t xml:space="preserve">N</m:t>
+            </m:r>
+          </m:den>
+        </m:f>
+        <m:nary>
+          <m:naryPr>
+            <m:chr m:val="∑"/>
+            <m:ctrlPr>
+              <w:rPr/>
+            </m:ctrlPr>
+          </m:naryPr>
+          <m:sub>
+            <m:r>
+              <w:rPr/>
+              <m:t xml:space="preserve">i=1</m:t>
+            </m:r>
+          </m:sub>
+          <m:sup>
+            <m:r>
+              <w:rPr/>
+              <m:t xml:space="preserve">N</m:t>
+            </m:r>
+          </m:sup>
+        </m:nary>
+        <m:d>
+          <m:dPr>
+            <m:begChr m:val="|"/>
+            <m:endChr m:val="|"/>
+            <m:ctrlPr>
+              <w:rPr/>
+            </m:ctrlPr>
+          </m:dPr>
+          <m:e>
+            <m:f>
+              <m:fPr>
+                <m:ctrlPr>
+                  <w:rPr/>
+                </m:ctrlPr>
+              </m:fPr>
+              <m:num>
+                <m:acc>
+                  <m:accPr>
+                    <m:chr m:val="̂"/>
+                    <m:ctrlPr>
+                      <w:rPr/>
+                    </m:ctrlPr>
+                  </m:accPr>
+                  <m:e>
+                    <m:r>
+                      <w:rPr/>
+                      <m:t xml:space="preserve">y</m:t>
+                    </m:r>
+                  </m:e>
+                </m:acc>
+                <m:r>
+                  <w:rPr/>
+                  <m:t xml:space="preserve">-</m:t>
+                </m:r>
+                <m:sSub>
+                  <m:sSubPr>
+                    <m:ctrlPr>
+                      <w:rPr/>
+                    </m:ctrlPr>
+                  </m:sSubPr>
+                  <m:e>
+                    <m:r>
+                      <w:rPr/>
+                      <m:t xml:space="preserve">y</m:t>
+                    </m:r>
+                  </m:e>
+                  <m:sub>
+                    <m:r>
+                      <w:rPr/>
+                      <m:t xml:space="preserve">i</m:t>
+                    </m:r>
+                  </m:sub>
+                </m:sSub>
+              </m:num>
+              <m:den>
+                <m:sSub>
+                  <m:sSubPr>
+                    <m:ctrlPr>
+                      <w:rPr/>
+                    </m:ctrlPr>
+                  </m:sSubPr>
+                  <m:e>
+                    <m:r>
+                      <w:rPr/>
+                      <m:t xml:space="preserve">y</m:t>
+                    </m:r>
+                  </m:e>
+                  <m:sub>
+                    <m:r>
+                      <w:rPr/>
+                      <m:t xml:space="preserve">i</m:t>
+                    </m:r>
+                  </m:sub>
+                </m:sSub>
+              </m:den>
+            </m:f>
+          </m:e>
+        </m:d>
+        <m:r>
+          <w:rPr/>
+          <m:t>×</m:t>
+        </m:r>
+        <m:r>
+          <w:rPr/>
+          <m:t xml:space="preserve">100%</m:t>
+        </m:r>
+      </m:oMath>
+      <w:r>
+        <w:rPr>
+          <w:rtl w:val="0"/>
+        </w:rPr>
+        <w:t xml:space="preserve">                                             (3)</w:t>
+      </w:r>
+    </w:p>
+    <w:p>
+      <w:pPr>
+        <w:jc w:val="right"/>
+        <w:rPr/>
+      </w:pPr>
+      <w:r>
+        <w:rPr>
+          <w:rtl w:val="0"/>
+        </w:rPr>
+      </w:r>
+    </w:p>
+    <w:p>
+      <w:pPr>
+        <w:rPr/>
+      </w:pPr>
+      <w:r>
+        <w:rPr>
+          <w:rtl w:val="0"/>
+        </w:rPr>
+        <w:tab/>
+        <w:t xml:space="preserve">The 3 error metrics displayed above were used to determine model accuracy along with if a model was underfitting or overfitting. Although we did place a primary focus on the R squared value for our grid search results. This decision was made because the R squared metric is the easiest to compare between models, especially since our rectangular dataset and circular dataset contain different features and a different number of features.  Applying these error metrics to the best results of our grid searches we obtained the following results for our model training and testing.</w:t>
+      </w:r>
+      <w:r>
+        <w:drawing>
+          <wp:anchor allowOverlap="1" behindDoc="0" distB="114300" distT="114300" distL="114300" distR="114300" hidden="0" layoutInCell="1" locked="0" relativeHeight="0" simplePos="0">
+            <wp:simplePos x="0" y="0"/>
+            <wp:positionH relativeFrom="column">
+              <wp:posOffset>857250</wp:posOffset>
+            </wp:positionH>
+            <wp:positionV relativeFrom="paragraph">
+              <wp:posOffset>1562100</wp:posOffset>
+            </wp:positionV>
+            <wp:extent cx="4238625" cy="1241712"/>
+            <wp:effectExtent b="0" l="0" r="0" t="0"/>
+            <wp:wrapSquare wrapText="bothSides" distB="114300" distT="114300" distL="114300" distR="114300"/>
+            <wp:docPr id="1746396062" name="image1.png"/>
+            <a:graphic>
+              <a:graphicData uri="http://schemas.openxmlformats.org/drawingml/2006/picture">
+                <pic:pic>
+                  <pic:nvPicPr>
+                    <pic:cNvPr id="0" name="image1.png"/>
+                    <pic:cNvPicPr preferRelativeResize="0"/>
+                  </pic:nvPicPr>
+                  <pic:blipFill>
+                    <a:blip r:embed="rId14"/>
+                    <a:srcRect b="0" l="0" r="0" t="0"/>
+                    <a:stretch>
+                      <a:fillRect/>
+                    </a:stretch>
+                  </pic:blipFill>
+                  <pic:spPr>
+                    <a:xfrm>
+                      <a:off x="0" y="0"/>
+                      <a:ext cx="4238625" cy="1241712"/>
+                    </a:xfrm>
+                    <a:prstGeom prst="rect"/>
+                    <a:ln/>
+                  </pic:spPr>
+                </pic:pic>
+              </a:graphicData>
+            </a:graphic>
+          </wp:anchor>
+        </w:drawing>
+      </w:r>
+    </w:p>
+    <w:p>
+      <w:pPr>
+        <w:rPr/>
+      </w:pPr>
+      <w:r>
+        <w:rPr>
+          <w:rtl w:val="0"/>
+        </w:rPr>
+      </w:r>
+    </w:p>
+    <w:p>
+      <w:pPr>
+        <w:rPr/>
+      </w:pPr>
+      <w:r>
+        <w:rPr>
+          <w:rtl w:val="0"/>
+        </w:rPr>
+        <w:t xml:space="preserve"> </w:t>
       </w:r>
       <w:r>
         <w:rPr>
@@ -16474,12 +17058,1229 @@
         <w:pStyle w:val="Heading1"/>
         <w:rPr/>
       </w:pPr>
-      <w:bookmarkStart w:colFirst="0" w:colLast="0" w:name="_heading=h.ihv636" w:id="23"/>
+      <w:bookmarkStart w:colFirst="0" w:colLast="0" w:name="_heading=h.mgkrmqp7vh4h" w:id="23"/>
       <w:bookmarkEnd w:id="23"/>
       <w:r>
         <w:rPr>
           <w:rtl w:val="0"/>
         </w:rPr>
+      </w:r>
+    </w:p>
+    <w:p>
+      <w:pPr>
+        <w:jc w:val="center"/>
+        <w:rPr>
+          <w:sz w:val="16"/>
+          <w:szCs w:val="16"/>
+        </w:rPr>
+      </w:pPr>
+      <w:r>
+        <w:rPr>
+          <w:rtl w:val="0"/>
+        </w:rPr>
+      </w:r>
+    </w:p>
+    <w:p>
+      <w:pPr>
+        <w:jc w:val="center"/>
+        <w:rPr>
+          <w:sz w:val="16"/>
+          <w:szCs w:val="16"/>
+        </w:rPr>
+      </w:pPr>
+      <w:r>
+        <w:rPr>
+          <w:rtl w:val="0"/>
+        </w:rPr>
+      </w:r>
+    </w:p>
+    <w:p>
+      <w:pPr>
+        <w:jc w:val="center"/>
+        <w:rPr>
+          <w:sz w:val="16"/>
+          <w:szCs w:val="16"/>
+          <w:u w:val="single"/>
+        </w:rPr>
+      </w:pPr>
+      <w:r>
+        <w:rPr>
+          <w:sz w:val="18"/>
+          <w:szCs w:val="18"/>
+          <w:rtl w:val="0"/>
+        </w:rPr>
+        <w:t xml:space="preserve">Table _</w:t>
+      </w:r>
+      <w:r>
+        <w:rPr>
+          <w:sz w:val="18"/>
+          <w:szCs w:val="18"/>
+          <w:u w:val="single"/>
+          <w:rtl w:val="0"/>
+        </w:rPr>
+        <w:t xml:space="preserve"> </w:t>
+      </w:r>
+      <w:r>
+        <w:rPr>
+          <w:sz w:val="18"/>
+          <w:szCs w:val="18"/>
+          <w:rtl w:val="0"/>
+        </w:rPr>
+        <w:t xml:space="preserve">Error Results for the Circular Models Training</w:t>
+      </w:r>
+      <w:r>
+        <w:rPr>
+          <w:sz w:val="16"/>
+          <w:szCs w:val="16"/>
+          <w:u w:val="single"/>
+          <w:rtl w:val="0"/>
+        </w:rPr>
+        <w:t xml:space="preserve"> </w:t>
+      </w:r>
+    </w:p>
+    <w:p>
+      <w:pPr>
+        <w:jc w:val="center"/>
+        <w:rPr>
+          <w:sz w:val="16"/>
+          <w:szCs w:val="16"/>
+          <w:u w:val="single"/>
+        </w:rPr>
+      </w:pPr>
+      <w:r>
+        <w:br w:type="page"/>
+      </w:r>
+      <w:r>
+        <w:rPr>
+          <w:sz w:val="16"/>
+          <w:szCs w:val="16"/>
+          <w:u w:val="single"/>
+          <w:rtl w:val="0"/>
+        </w:rPr>
+        <w:t xml:space="preserve">  </w:t>
+      </w:r>
+      <w:r>
+        <w:drawing>
+          <wp:anchor allowOverlap="1" behindDoc="0" distB="114300" distT="114300" distL="114300" distR="114300" hidden="0" layoutInCell="1" locked="0" relativeHeight="0" simplePos="0">
+            <wp:simplePos x="0" y="0"/>
+            <wp:positionH relativeFrom="column">
+              <wp:posOffset>852488</wp:posOffset>
+            </wp:positionH>
+            <wp:positionV relativeFrom="paragraph">
+              <wp:posOffset>209550</wp:posOffset>
+            </wp:positionV>
+            <wp:extent cx="4238625" cy="1266825"/>
+            <wp:effectExtent b="0" l="0" r="0" t="0"/>
+            <wp:wrapSquare wrapText="bothSides" distB="114300" distT="114300" distL="114300" distR="114300"/>
+            <wp:docPr id="1746396068" name="image14.png"/>
+            <a:graphic>
+              <a:graphicData uri="http://schemas.openxmlformats.org/drawingml/2006/picture">
+                <pic:pic>
+                  <pic:nvPicPr>
+                    <pic:cNvPr id="0" name="image14.png"/>
+                    <pic:cNvPicPr preferRelativeResize="0"/>
+                  </pic:nvPicPr>
+                  <pic:blipFill>
+                    <a:blip r:embed="rId15"/>
+                    <a:srcRect b="0" l="0" r="0" t="0"/>
+                    <a:stretch>
+                      <a:fillRect/>
+                    </a:stretch>
+                  </pic:blipFill>
+                  <pic:spPr>
+                    <a:xfrm>
+                      <a:off x="0" y="0"/>
+                      <a:ext cx="4238625" cy="1266825"/>
+                    </a:xfrm>
+                    <a:prstGeom prst="rect"/>
+                    <a:ln/>
+                  </pic:spPr>
+                </pic:pic>
+              </a:graphicData>
+            </a:graphic>
+          </wp:anchor>
+        </w:drawing>
+      </w:r>
+    </w:p>
+    <w:p>
+      <w:pPr>
+        <w:jc w:val="center"/>
+        <w:rPr>
+          <w:sz w:val="16"/>
+          <w:szCs w:val="16"/>
+          <w:u w:val="single"/>
+        </w:rPr>
+      </w:pPr>
+      <w:r>
+        <w:rPr>
+          <w:rtl w:val="0"/>
+        </w:rPr>
+      </w:r>
+    </w:p>
+    <w:p>
+      <w:pPr>
+        <w:jc w:val="center"/>
+        <w:rPr>
+          <w:sz w:val="16"/>
+          <w:szCs w:val="16"/>
+          <w:u w:val="single"/>
+        </w:rPr>
+      </w:pPr>
+      <w:r>
+        <w:rPr>
+          <w:rtl w:val="0"/>
+        </w:rPr>
+      </w:r>
+    </w:p>
+    <w:p>
+      <w:pPr>
+        <w:pStyle w:val="Heading1"/>
+        <w:rPr/>
+      </w:pPr>
+      <w:bookmarkStart w:colFirst="0" w:colLast="0" w:name="_heading=h.dov459qsmlg8" w:id="24"/>
+      <w:bookmarkEnd w:id="24"/>
+      <w:r>
+        <w:rPr>
+          <w:rtl w:val="0"/>
+        </w:rPr>
+      </w:r>
+    </w:p>
+    <w:p>
+      <w:pPr>
+        <w:pStyle w:val="Heading1"/>
+        <w:rPr/>
+      </w:pPr>
+      <w:bookmarkStart w:colFirst="0" w:colLast="0" w:name="_heading=h.a3ftiz2r3en9" w:id="25"/>
+      <w:bookmarkEnd w:id="25"/>
+      <w:r>
+        <w:rPr>
+          <w:rtl w:val="0"/>
+        </w:rPr>
+      </w:r>
+    </w:p>
+    <w:p>
+      <w:pPr>
+        <w:pStyle w:val="Heading1"/>
+        <w:rPr/>
+      </w:pPr>
+      <w:bookmarkStart w:colFirst="0" w:colLast="0" w:name="_heading=h.3he27qbaf1rs" w:id="26"/>
+      <w:bookmarkEnd w:id="26"/>
+      <w:r>
+        <w:rPr>
+          <w:rtl w:val="0"/>
+        </w:rPr>
+      </w:r>
+    </w:p>
+    <w:p>
+      <w:pPr>
+        <w:jc w:val="center"/>
+        <w:rPr>
+          <w:sz w:val="18"/>
+          <w:szCs w:val="18"/>
+        </w:rPr>
+      </w:pPr>
+      <w:r>
+        <w:rPr>
+          <w:sz w:val="18"/>
+          <w:szCs w:val="18"/>
+          <w:rtl w:val="0"/>
+        </w:rPr>
+        <w:t xml:space="preserve">Table _</w:t>
+      </w:r>
+      <w:r>
+        <w:rPr>
+          <w:sz w:val="18"/>
+          <w:szCs w:val="18"/>
+          <w:u w:val="single"/>
+          <w:rtl w:val="0"/>
+        </w:rPr>
+        <w:t xml:space="preserve"> </w:t>
+      </w:r>
+      <w:r>
+        <w:rPr>
+          <w:sz w:val="18"/>
+          <w:szCs w:val="18"/>
+          <w:rtl w:val="0"/>
+        </w:rPr>
+        <w:t xml:space="preserve">Error Results for the Rectangular  Models Training</w:t>
+      </w:r>
+    </w:p>
+    <w:p>
+      <w:pPr>
+        <w:jc w:val="center"/>
+        <w:rPr>
+          <w:sz w:val="18"/>
+          <w:szCs w:val="18"/>
+        </w:rPr>
+      </w:pPr>
+      <w:r>
+        <w:rPr>
+          <w:rtl w:val="0"/>
+        </w:rPr>
+      </w:r>
+    </w:p>
+    <w:p>
+      <w:pPr>
+        <w:jc w:val="center"/>
+        <w:rPr>
+          <w:sz w:val="18"/>
+          <w:szCs w:val="18"/>
+        </w:rPr>
+      </w:pPr>
+      <w:r>
+        <w:rPr>
+          <w:sz w:val="18"/>
+          <w:szCs w:val="18"/>
+        </w:rPr>
+        <w:drawing>
+          <wp:inline distB="114300" distT="114300" distL="114300" distR="114300">
+            <wp:extent cx="4304079" cy="1258115"/>
+            <wp:effectExtent b="0" l="0" r="0" t="0"/>
+            <wp:docPr id="1746396077" name="image13.png"/>
+            <a:graphic>
+              <a:graphicData uri="http://schemas.openxmlformats.org/drawingml/2006/picture">
+                <pic:pic>
+                  <pic:nvPicPr>
+                    <pic:cNvPr id="0" name="image13.png"/>
+                    <pic:cNvPicPr preferRelativeResize="0"/>
+                  </pic:nvPicPr>
+                  <pic:blipFill>
+                    <a:blip r:embed="rId16"/>
+                    <a:srcRect b="0" l="0" r="0" t="0"/>
+                    <a:stretch>
+                      <a:fillRect/>
+                    </a:stretch>
+                  </pic:blipFill>
+                  <pic:spPr>
+                    <a:xfrm>
+                      <a:off x="0" y="0"/>
+                      <a:ext cx="4304079" cy="1258115"/>
+                    </a:xfrm>
+                    <a:prstGeom prst="rect"/>
+                    <a:ln/>
+                  </pic:spPr>
+                </pic:pic>
+              </a:graphicData>
+            </a:graphic>
+          </wp:inline>
+        </w:drawing>
+      </w:r>
+      <w:r>
+        <w:rPr>
+          <w:rtl w:val="0"/>
+        </w:rPr>
+      </w:r>
+    </w:p>
+    <w:p>
+      <w:pPr>
+        <w:jc w:val="center"/>
+        <w:rPr>
+          <w:sz w:val="18"/>
+          <w:szCs w:val="18"/>
+        </w:rPr>
+      </w:pPr>
+      <w:r>
+        <w:rPr>
+          <w:sz w:val="18"/>
+          <w:szCs w:val="18"/>
+          <w:rtl w:val="0"/>
+        </w:rPr>
+        <w:t xml:space="preserve">Table _</w:t>
+      </w:r>
+      <w:r>
+        <w:rPr>
+          <w:sz w:val="18"/>
+          <w:szCs w:val="18"/>
+          <w:u w:val="single"/>
+          <w:rtl w:val="0"/>
+        </w:rPr>
+        <w:t xml:space="preserve"> </w:t>
+      </w:r>
+      <w:r>
+        <w:rPr>
+          <w:sz w:val="18"/>
+          <w:szCs w:val="18"/>
+          <w:rtl w:val="0"/>
+        </w:rPr>
+        <w:t xml:space="preserve">Error Results for the Circular Models Testing</w:t>
+      </w:r>
+    </w:p>
+    <w:p>
+      <w:pPr>
+        <w:jc w:val="center"/>
+        <w:rPr>
+          <w:sz w:val="18"/>
+          <w:szCs w:val="18"/>
+        </w:rPr>
+      </w:pPr>
+      <w:r>
+        <w:rPr>
+          <w:rtl w:val="0"/>
+        </w:rPr>
+      </w:r>
+    </w:p>
+    <w:p>
+      <w:pPr>
+        <w:jc w:val="center"/>
+        <w:rPr>
+          <w:sz w:val="18"/>
+          <w:szCs w:val="18"/>
+        </w:rPr>
+      </w:pPr>
+      <w:r>
+        <w:rPr>
+          <w:sz w:val="18"/>
+          <w:szCs w:val="18"/>
+        </w:rPr>
+        <w:drawing>
+          <wp:inline distB="114300" distT="114300" distL="114300" distR="114300">
+            <wp:extent cx="4336439" cy="1266825"/>
+            <wp:effectExtent b="0" l="0" r="0" t="0"/>
+            <wp:docPr id="1746396065" name="image2.png"/>
+            <a:graphic>
+              <a:graphicData uri="http://schemas.openxmlformats.org/drawingml/2006/picture">
+                <pic:pic>
+                  <pic:nvPicPr>
+                    <pic:cNvPr id="0" name="image2.png"/>
+                    <pic:cNvPicPr preferRelativeResize="0"/>
+                  </pic:nvPicPr>
+                  <pic:blipFill>
+                    <a:blip r:embed="rId17"/>
+                    <a:srcRect b="0" l="0" r="0" t="0"/>
+                    <a:stretch>
+                      <a:fillRect/>
+                    </a:stretch>
+                  </pic:blipFill>
+                  <pic:spPr>
+                    <a:xfrm>
+                      <a:off x="0" y="0"/>
+                      <a:ext cx="4336439" cy="1266825"/>
+                    </a:xfrm>
+                    <a:prstGeom prst="rect"/>
+                    <a:ln/>
+                  </pic:spPr>
+                </pic:pic>
+              </a:graphicData>
+            </a:graphic>
+          </wp:inline>
+        </w:drawing>
+      </w:r>
+      <w:r>
+        <w:rPr>
+          <w:rtl w:val="0"/>
+        </w:rPr>
+      </w:r>
+    </w:p>
+    <w:p>
+      <w:pPr>
+        <w:jc w:val="center"/>
+        <w:rPr>
+          <w:sz w:val="18"/>
+          <w:szCs w:val="18"/>
+        </w:rPr>
+      </w:pPr>
+      <w:r>
+        <w:rPr>
+          <w:sz w:val="18"/>
+          <w:szCs w:val="18"/>
+          <w:rtl w:val="0"/>
+        </w:rPr>
+        <w:t xml:space="preserve">Table _</w:t>
+      </w:r>
+      <w:r>
+        <w:rPr>
+          <w:sz w:val="18"/>
+          <w:szCs w:val="18"/>
+          <w:u w:val="single"/>
+          <w:rtl w:val="0"/>
+        </w:rPr>
+        <w:t xml:space="preserve"> </w:t>
+      </w:r>
+      <w:r>
+        <w:rPr>
+          <w:sz w:val="18"/>
+          <w:szCs w:val="18"/>
+          <w:rtl w:val="0"/>
+        </w:rPr>
+        <w:t xml:space="preserve">Error Results for the Rectangular  Models Testing</w:t>
+      </w:r>
+    </w:p>
+    <w:p>
+      <w:pPr>
+        <w:rPr>
+          <w:sz w:val="18"/>
+          <w:szCs w:val="18"/>
+        </w:rPr>
+      </w:pPr>
+      <w:r>
+        <w:rPr>
+          <w:rtl w:val="0"/>
+        </w:rPr>
+      </w:r>
+    </w:p>
+    <w:p>
+      <w:pPr>
+        <w:rPr/>
+      </w:pPr>
+      <w:r>
+        <w:rPr>
+          <w:rtl w:val="0"/>
+        </w:rPr>
+        <w:tab/>
+        <w:t xml:space="preserve">From the results listed in the tables above we determined that the top performing models for the circular dataset were the Catboost and the Random Forest Regressor. For the rectangular data set it was not as obvious however we decided that the XGBoost and the Random Forest Regressor did the best job in minimizing the change in magnitude of the error between training and testing. </w:t>
+      </w:r>
+    </w:p>
+    <w:p>
+      <w:pPr>
+        <w:rPr/>
+      </w:pPr>
+      <w:r>
+        <w:rPr>
+          <w:rtl w:val="0"/>
+        </w:rPr>
+        <w:tab/>
+        <w:t xml:space="preserve">Along with the error metrics we mentioned that we also generated plots based on the predicted axial capacity for the testing set for each of the models. These plots will be displayed below.</w:t>
+      </w:r>
+    </w:p>
+    <w:p>
+      <w:pPr>
+        <w:jc w:val="center"/>
+        <w:rPr/>
+      </w:pPr>
+      <w:r>
+        <w:rPr/>
+        <w:drawing>
+          <wp:inline distB="114300" distT="114300" distL="114300" distR="114300">
+            <wp:extent cx="5295900" cy="3248025"/>
+            <wp:effectExtent b="0" l="0" r="0" t="0"/>
+            <wp:docPr id="1746396061" name="image3.png"/>
+            <a:graphic>
+              <a:graphicData uri="http://schemas.openxmlformats.org/drawingml/2006/picture">
+                <pic:pic>
+                  <pic:nvPicPr>
+                    <pic:cNvPr id="0" name="image3.png"/>
+                    <pic:cNvPicPr preferRelativeResize="0"/>
+                  </pic:nvPicPr>
+                  <pic:blipFill>
+                    <a:blip r:embed="rId18"/>
+                    <a:srcRect b="2666" l="4166" r="6730" t="6400"/>
+                    <a:stretch>
+                      <a:fillRect/>
+                    </a:stretch>
+                  </pic:blipFill>
+                  <pic:spPr>
+                    <a:xfrm>
+                      <a:off x="0" y="0"/>
+                      <a:ext cx="5295900" cy="3248025"/>
+                    </a:xfrm>
+                    <a:prstGeom prst="rect"/>
+                    <a:ln/>
+                  </pic:spPr>
+                </pic:pic>
+              </a:graphicData>
+            </a:graphic>
+          </wp:inline>
+        </w:drawing>
+      </w:r>
+      <w:r>
+        <w:rPr>
+          <w:rtl w:val="0"/>
+        </w:rPr>
+      </w:r>
+    </w:p>
+    <w:p>
+      <w:pPr>
+        <w:jc w:val="center"/>
+        <w:rPr>
+          <w:sz w:val="18"/>
+          <w:szCs w:val="18"/>
+        </w:rPr>
+      </w:pPr>
+      <w:r>
+        <w:rPr>
+          <w:sz w:val="18"/>
+          <w:szCs w:val="18"/>
+          <w:rtl w:val="0"/>
+        </w:rPr>
+        <w:t xml:space="preserve">Figure _ Results of the Circular Linear Regression Model </w:t>
+      </w:r>
+    </w:p>
+    <w:p>
+      <w:pPr>
+        <w:jc w:val="center"/>
+        <w:rPr>
+          <w:sz w:val="18"/>
+          <w:szCs w:val="18"/>
+        </w:rPr>
+      </w:pPr>
+      <w:r>
+        <w:rPr>
+          <w:sz w:val="18"/>
+          <w:szCs w:val="18"/>
+        </w:rPr>
+        <w:drawing>
+          <wp:inline distB="114300" distT="114300" distL="114300" distR="114300">
+            <wp:extent cx="5200650" cy="3241475"/>
+            <wp:effectExtent b="0" l="0" r="0" t="0"/>
+            <wp:docPr id="1746396063" name="image12.png"/>
+            <a:graphic>
+              <a:graphicData uri="http://schemas.openxmlformats.org/drawingml/2006/picture">
+                <pic:pic>
+                  <pic:nvPicPr>
+                    <pic:cNvPr id="0" name="image12.png"/>
+                    <pic:cNvPicPr preferRelativeResize="0"/>
+                  </pic:nvPicPr>
+                  <pic:blipFill>
+                    <a:blip r:embed="rId19"/>
+                    <a:srcRect b="2581" l="5128" r="7371" t="6749"/>
+                    <a:stretch>
+                      <a:fillRect/>
+                    </a:stretch>
+                  </pic:blipFill>
+                  <pic:spPr>
+                    <a:xfrm>
+                      <a:off x="0" y="0"/>
+                      <a:ext cx="5200650" cy="3241475"/>
+                    </a:xfrm>
+                    <a:prstGeom prst="rect"/>
+                    <a:ln/>
+                  </pic:spPr>
+                </pic:pic>
+              </a:graphicData>
+            </a:graphic>
+          </wp:inline>
+        </w:drawing>
+      </w:r>
+      <w:r>
+        <w:rPr>
+          <w:rtl w:val="0"/>
+        </w:rPr>
+      </w:r>
+    </w:p>
+    <w:p>
+      <w:pPr>
+        <w:jc w:val="center"/>
+        <w:rPr>
+          <w:sz w:val="18"/>
+          <w:szCs w:val="18"/>
+        </w:rPr>
+      </w:pPr>
+      <w:r>
+        <w:rPr>
+          <w:sz w:val="18"/>
+          <w:szCs w:val="18"/>
+          <w:rtl w:val="0"/>
+        </w:rPr>
+        <w:t xml:space="preserve">Figure _ Results of the Rectangular Linear Regression Model</w:t>
+      </w:r>
+    </w:p>
+    <w:p>
+      <w:pPr>
+        <w:jc w:val="center"/>
+        <w:rPr>
+          <w:sz w:val="18"/>
+          <w:szCs w:val="18"/>
+        </w:rPr>
+      </w:pPr>
+      <w:r>
+        <w:rPr>
+          <w:rtl w:val="0"/>
+        </w:rPr>
+      </w:r>
+    </w:p>
+    <w:p>
+      <w:pPr>
+        <w:jc w:val="center"/>
+        <w:rPr>
+          <w:sz w:val="18"/>
+          <w:szCs w:val="18"/>
+        </w:rPr>
+      </w:pPr>
+      <w:r>
+        <w:rPr>
+          <w:sz w:val="18"/>
+          <w:szCs w:val="18"/>
+        </w:rPr>
+        <w:drawing>
+          <wp:inline distB="114300" distT="114300" distL="114300" distR="114300">
+            <wp:extent cx="5048250" cy="3076575"/>
+            <wp:effectExtent b="0" l="0" r="0" t="0"/>
+            <wp:docPr id="1746396059" name="image6.png"/>
+            <a:graphic>
+              <a:graphicData uri="http://schemas.openxmlformats.org/drawingml/2006/picture">
+                <pic:pic>
+                  <pic:nvPicPr>
+                    <pic:cNvPr id="0" name="image6.png"/>
+                    <pic:cNvPicPr preferRelativeResize="0"/>
+                  </pic:nvPicPr>
+                  <pic:blipFill>
+                    <a:blip r:embed="rId20"/>
+                    <a:srcRect b="3305" l="4139" r="8042" t="7713"/>
+                    <a:stretch>
+                      <a:fillRect/>
+                    </a:stretch>
+                  </pic:blipFill>
+                  <pic:spPr>
+                    <a:xfrm>
+                      <a:off x="0" y="0"/>
+                      <a:ext cx="5048250" cy="3076575"/>
+                    </a:xfrm>
+                    <a:prstGeom prst="rect"/>
+                    <a:ln/>
+                  </pic:spPr>
+                </pic:pic>
+              </a:graphicData>
+            </a:graphic>
+          </wp:inline>
+        </w:drawing>
+      </w:r>
+      <w:r>
+        <w:rPr>
+          <w:rtl w:val="0"/>
+        </w:rPr>
+      </w:r>
+    </w:p>
+    <w:p>
+      <w:pPr>
+        <w:jc w:val="center"/>
+        <w:rPr>
+          <w:sz w:val="18"/>
+          <w:szCs w:val="18"/>
+        </w:rPr>
+      </w:pPr>
+      <w:r>
+        <w:rPr>
+          <w:sz w:val="18"/>
+          <w:szCs w:val="18"/>
+          <w:rtl w:val="0"/>
+        </w:rPr>
+        <w:t xml:space="preserve">Figure _ Results of the Circular Random Forest Regressor Model</w:t>
+      </w:r>
+    </w:p>
+    <w:p>
+      <w:pPr>
+        <w:jc w:val="center"/>
+        <w:rPr>
+          <w:sz w:val="18"/>
+          <w:szCs w:val="18"/>
+        </w:rPr>
+      </w:pPr>
+      <w:r>
+        <w:rPr>
+          <w:rtl w:val="0"/>
+        </w:rPr>
+      </w:r>
+    </w:p>
+    <w:p>
+      <w:pPr>
+        <w:jc w:val="center"/>
+        <w:rPr>
+          <w:sz w:val="18"/>
+          <w:szCs w:val="18"/>
+        </w:rPr>
+      </w:pPr>
+      <w:r>
+        <w:rPr>
+          <w:sz w:val="18"/>
+          <w:szCs w:val="18"/>
+        </w:rPr>
+        <w:drawing>
+          <wp:inline distB="114300" distT="114300" distL="114300" distR="114300">
+            <wp:extent cx="5019675" cy="3133725"/>
+            <wp:effectExtent b="0" l="0" r="0" t="0"/>
+            <wp:docPr id="1746396064" name="image16.png"/>
+            <a:graphic>
+              <a:graphicData uri="http://schemas.openxmlformats.org/drawingml/2006/picture">
+                <pic:pic>
+                  <pic:nvPicPr>
+                    <pic:cNvPr id="0" name="image16.png"/>
+                    <pic:cNvPicPr preferRelativeResize="0"/>
+                  </pic:nvPicPr>
+                  <pic:blipFill>
+                    <a:blip r:embed="rId21"/>
+                    <a:srcRect b="3099" l="5128" r="8683" t="7395"/>
+                    <a:stretch>
+                      <a:fillRect/>
+                    </a:stretch>
+                  </pic:blipFill>
+                  <pic:spPr>
+                    <a:xfrm>
+                      <a:off x="0" y="0"/>
+                      <a:ext cx="5019675" cy="3133725"/>
+                    </a:xfrm>
+                    <a:prstGeom prst="rect"/>
+                    <a:ln/>
+                  </pic:spPr>
+                </pic:pic>
+              </a:graphicData>
+            </a:graphic>
+          </wp:inline>
+        </w:drawing>
+      </w:r>
+      <w:r>
+        <w:rPr>
+          <w:rtl w:val="0"/>
+        </w:rPr>
+      </w:r>
+    </w:p>
+    <w:p>
+      <w:pPr>
+        <w:jc w:val="center"/>
+        <w:rPr>
+          <w:sz w:val="18"/>
+          <w:szCs w:val="18"/>
+        </w:rPr>
+      </w:pPr>
+      <w:r>
+        <w:rPr>
+          <w:sz w:val="18"/>
+          <w:szCs w:val="18"/>
+          <w:rtl w:val="0"/>
+        </w:rPr>
+        <w:t xml:space="preserve">Figure _ Results of the Rectangular Random Forest Regression Model</w:t>
+      </w:r>
+    </w:p>
+    <w:p>
+      <w:pPr>
+        <w:jc w:val="center"/>
+        <w:rPr>
+          <w:sz w:val="18"/>
+          <w:szCs w:val="18"/>
+        </w:rPr>
+      </w:pPr>
+      <w:r>
+        <w:rPr>
+          <w:sz w:val="18"/>
+          <w:szCs w:val="18"/>
+        </w:rPr>
+        <w:drawing>
+          <wp:inline distB="114300" distT="114300" distL="114300" distR="114300">
+            <wp:extent cx="5176838" cy="3228975"/>
+            <wp:effectExtent b="0" l="0" r="0" t="0"/>
+            <wp:docPr id="1746396076" name="image18.png"/>
+            <a:graphic>
+              <a:graphicData uri="http://schemas.openxmlformats.org/drawingml/2006/picture">
+                <pic:pic>
+                  <pic:nvPicPr>
+                    <pic:cNvPr id="0" name="image18.png"/>
+                    <pic:cNvPicPr preferRelativeResize="0"/>
+                  </pic:nvPicPr>
+                  <pic:blipFill>
+                    <a:blip r:embed="rId22"/>
+                    <a:srcRect b="3147" l="4006" r="8970" t="6451"/>
+                    <a:stretch>
+                      <a:fillRect/>
+                    </a:stretch>
+                  </pic:blipFill>
+                  <pic:spPr>
+                    <a:xfrm>
+                      <a:off x="0" y="0"/>
+                      <a:ext cx="5176838" cy="3228975"/>
+                    </a:xfrm>
+                    <a:prstGeom prst="rect"/>
+                    <a:ln/>
+                  </pic:spPr>
+                </pic:pic>
+              </a:graphicData>
+            </a:graphic>
+          </wp:inline>
+        </w:drawing>
+      </w:r>
+      <w:r>
+        <w:rPr>
+          <w:rtl w:val="0"/>
+        </w:rPr>
+      </w:r>
+    </w:p>
+    <w:p>
+      <w:pPr>
+        <w:jc w:val="center"/>
+        <w:rPr>
+          <w:sz w:val="18"/>
+          <w:szCs w:val="18"/>
+        </w:rPr>
+      </w:pPr>
+      <w:r>
+        <w:rPr>
+          <w:sz w:val="18"/>
+          <w:szCs w:val="18"/>
+          <w:rtl w:val="0"/>
+        </w:rPr>
+        <w:t xml:space="preserve">Figure _ Results of the Circular XGBoost Model</w:t>
+      </w:r>
+    </w:p>
+    <w:p>
+      <w:pPr>
+        <w:jc w:val="center"/>
+        <w:rPr>
+          <w:sz w:val="18"/>
+          <w:szCs w:val="18"/>
+        </w:rPr>
+      </w:pPr>
+      <w:r>
+        <w:rPr>
+          <w:rtl w:val="0"/>
+        </w:rPr>
+      </w:r>
+    </w:p>
+    <w:p>
+      <w:pPr>
+        <w:jc w:val="center"/>
+        <w:rPr>
+          <w:sz w:val="18"/>
+          <w:szCs w:val="18"/>
+        </w:rPr>
+      </w:pPr>
+      <w:r>
+        <w:rPr>
+          <w:sz w:val="18"/>
+          <w:szCs w:val="18"/>
+        </w:rPr>
+        <w:drawing>
+          <wp:inline distB="114300" distT="114300" distL="114300" distR="114300">
+            <wp:extent cx="5086350" cy="3178482"/>
+            <wp:effectExtent b="0" l="0" r="0" t="0"/>
+            <wp:docPr id="1746396060" name="image4.png"/>
+            <a:graphic>
+              <a:graphicData uri="http://schemas.openxmlformats.org/drawingml/2006/picture">
+                <pic:pic>
+                  <pic:nvPicPr>
+                    <pic:cNvPr id="0" name="image4.png"/>
+                    <pic:cNvPicPr preferRelativeResize="0"/>
+                  </pic:nvPicPr>
+                  <pic:blipFill>
+                    <a:blip r:embed="rId23"/>
+                    <a:srcRect b="3550" l="5448" r="8974" t="7386"/>
+                    <a:stretch>
+                      <a:fillRect/>
+                    </a:stretch>
+                  </pic:blipFill>
+                  <pic:spPr>
+                    <a:xfrm>
+                      <a:off x="0" y="0"/>
+                      <a:ext cx="5086350" cy="3178482"/>
+                    </a:xfrm>
+                    <a:prstGeom prst="rect"/>
+                    <a:ln/>
+                  </pic:spPr>
+                </pic:pic>
+              </a:graphicData>
+            </a:graphic>
+          </wp:inline>
+        </w:drawing>
+      </w:r>
+      <w:r>
+        <w:rPr>
+          <w:rtl w:val="0"/>
+        </w:rPr>
+      </w:r>
+    </w:p>
+    <w:p>
+      <w:pPr>
+        <w:jc w:val="center"/>
+        <w:rPr>
+          <w:sz w:val="18"/>
+          <w:szCs w:val="18"/>
+        </w:rPr>
+      </w:pPr>
+      <w:r>
+        <w:rPr>
+          <w:sz w:val="18"/>
+          <w:szCs w:val="18"/>
+          <w:rtl w:val="0"/>
+        </w:rPr>
+        <w:t xml:space="preserve">Figure _ Results of the Rectangular XGBoost Model</w:t>
+      </w:r>
+    </w:p>
+    <w:p>
+      <w:pPr>
+        <w:jc w:val="center"/>
+        <w:rPr>
+          <w:sz w:val="18"/>
+          <w:szCs w:val="18"/>
+        </w:rPr>
+      </w:pPr>
+      <w:r>
+        <w:rPr>
+          <w:sz w:val="18"/>
+          <w:szCs w:val="18"/>
+        </w:rPr>
+        <w:drawing>
+          <wp:inline distB="114300" distT="114300" distL="114300" distR="114300">
+            <wp:extent cx="5138738" cy="3200400"/>
+            <wp:effectExtent b="0" l="0" r="0" t="0"/>
+            <wp:docPr id="1746396075" name="image19.png"/>
+            <a:graphic>
+              <a:graphicData uri="http://schemas.openxmlformats.org/drawingml/2006/picture">
+                <pic:pic>
+                  <pic:nvPicPr>
+                    <pic:cNvPr id="0" name="image19.png"/>
+                    <pic:cNvPicPr preferRelativeResize="0"/>
+                  </pic:nvPicPr>
+                  <pic:blipFill>
+                    <a:blip r:embed="rId24"/>
+                    <a:srcRect b="3466" l="4326" r="9214" t="6933"/>
+                    <a:stretch>
+                      <a:fillRect/>
+                    </a:stretch>
+                  </pic:blipFill>
+                  <pic:spPr>
+                    <a:xfrm>
+                      <a:off x="0" y="0"/>
+                      <a:ext cx="5138738" cy="3200400"/>
+                    </a:xfrm>
+                    <a:prstGeom prst="rect"/>
+                    <a:ln/>
+                  </pic:spPr>
+                </pic:pic>
+              </a:graphicData>
+            </a:graphic>
+          </wp:inline>
+        </w:drawing>
+      </w:r>
+      <w:r>
+        <w:rPr>
+          <w:rtl w:val="0"/>
+        </w:rPr>
+      </w:r>
+    </w:p>
+    <w:p>
+      <w:pPr>
+        <w:jc w:val="center"/>
+        <w:rPr>
+          <w:sz w:val="18"/>
+          <w:szCs w:val="18"/>
+        </w:rPr>
+      </w:pPr>
+      <w:r>
+        <w:rPr>
+          <w:sz w:val="18"/>
+          <w:szCs w:val="18"/>
+          <w:rtl w:val="0"/>
+        </w:rPr>
+        <w:t xml:space="preserve">Figure _ Results of the Circular CatBoost Model</w:t>
+      </w:r>
+    </w:p>
+    <w:p>
+      <w:pPr>
+        <w:jc w:val="center"/>
+        <w:rPr>
+          <w:sz w:val="18"/>
+          <w:szCs w:val="18"/>
+        </w:rPr>
+      </w:pPr>
+      <w:r>
+        <w:rPr>
+          <w:rtl w:val="0"/>
+        </w:rPr>
+      </w:r>
+    </w:p>
+    <w:p>
+      <w:pPr>
+        <w:jc w:val="center"/>
+        <w:rPr>
+          <w:sz w:val="18"/>
+          <w:szCs w:val="18"/>
+        </w:rPr>
+      </w:pPr>
+      <w:r>
+        <w:rPr>
+          <w:sz w:val="18"/>
+          <w:szCs w:val="18"/>
+        </w:rPr>
+        <w:drawing>
+          <wp:inline distB="114300" distT="114300" distL="114300" distR="114300">
+            <wp:extent cx="5086350" cy="3193010"/>
+            <wp:effectExtent b="0" l="0" r="0" t="0"/>
+            <wp:docPr id="1746396066" name="image17.png"/>
+            <a:graphic>
+              <a:graphicData uri="http://schemas.openxmlformats.org/drawingml/2006/picture">
+                <pic:pic>
+                  <pic:nvPicPr>
+                    <pic:cNvPr id="0" name="image17.png"/>
+                    <pic:cNvPicPr preferRelativeResize="0"/>
+                  </pic:nvPicPr>
+                  <pic:blipFill>
+                    <a:blip r:embed="rId25"/>
+                    <a:srcRect b="3138" l="5448" r="8974" t="7526"/>
+                    <a:stretch>
+                      <a:fillRect/>
+                    </a:stretch>
+                  </pic:blipFill>
+                  <pic:spPr>
+                    <a:xfrm>
+                      <a:off x="0" y="0"/>
+                      <a:ext cx="5086350" cy="3193010"/>
+                    </a:xfrm>
+                    <a:prstGeom prst="rect"/>
+                    <a:ln/>
+                  </pic:spPr>
+                </pic:pic>
+              </a:graphicData>
+            </a:graphic>
+          </wp:inline>
+        </w:drawing>
+      </w:r>
+      <w:r>
+        <w:rPr>
+          <w:rtl w:val="0"/>
+        </w:rPr>
+      </w:r>
+    </w:p>
+    <w:p>
+      <w:pPr>
+        <w:jc w:val="center"/>
+        <w:rPr>
+          <w:sz w:val="18"/>
+          <w:szCs w:val="18"/>
+        </w:rPr>
+      </w:pPr>
+      <w:r>
+        <w:rPr>
+          <w:sz w:val="18"/>
+          <w:szCs w:val="18"/>
+          <w:rtl w:val="0"/>
+        </w:rPr>
+        <w:t xml:space="preserve">Figure _ Results of the Rectangular CatBoost Model</w:t>
+      </w:r>
+    </w:p>
+    <w:p>
+      <w:pPr>
+        <w:jc w:val="center"/>
+        <w:rPr>
+          <w:sz w:val="18"/>
+          <w:szCs w:val="18"/>
+        </w:rPr>
+      </w:pPr>
+      <w:r>
+        <w:rPr>
+          <w:rtl w:val="0"/>
+        </w:rPr>
+      </w:r>
+    </w:p>
+    <w:p>
+      <w:pPr>
+        <w:jc w:val="center"/>
+        <w:rPr>
+          <w:sz w:val="18"/>
+          <w:szCs w:val="18"/>
+        </w:rPr>
+      </w:pPr>
+      <w:r>
+        <w:rPr>
+          <w:rtl w:val="0"/>
+        </w:rPr>
+      </w:r>
+    </w:p>
+    <w:p>
+      <w:pPr>
+        <w:jc w:val="center"/>
+        <w:rPr>
+          <w:sz w:val="18"/>
+          <w:szCs w:val="18"/>
+        </w:rPr>
+      </w:pPr>
+      <w:r>
+        <w:rPr>
+          <w:rtl w:val="0"/>
+        </w:rPr>
+      </w:r>
+    </w:p>
+    <w:p>
+      <w:pPr>
+        <w:ind w:left="0" w:firstLine="720"/>
+        <w:rPr/>
+      </w:pPr>
+      <w:r>
+        <w:rPr>
+          <w:rtl w:val="0"/>
+        </w:rPr>
+        <w:t xml:space="preserve">Looking at the plots above we have the x-axis set to display the actual axial capacity while the y-axis represents the model's predicted axial capacity. There is also a x = y line running through the middle of each plot, this line would represent a perfect fit but we are also using this line to help determine the best fitting model. Since we are using these models to predict the strength of columns we also need to take into account safety concerns. This means we would much rather have a model that underpredicts the axial capacity rather than overpredict the overall strength. Taking this into consideration we now look at the figure _, _, _, and _. These plots represent the circular and rectangular Random Forest Regressor models, the rectangular XGBoost and the circular CatBoost. Looking back at our error metric results these 4 models represent the top 2 performing models for each of the rectangular and the circular dataset. Using both the error metric results and the visualized final predictions of the models we can see that for the Rectangular Data set the XGBoost model was our best performing model and for the Circular Data set it was the CatBoost model as they both minimize the magnitude and the number of overpredictions seen in their respective figures. Overall we can say that the Circular CatBoost was our best model of the 8, it minimized change in error between the training and testing set while also providing one of the best fits for the plot.</w:t>
+      </w:r>
+    </w:p>
+    <w:p>
+      <w:pPr>
+        <w:ind w:left="0" w:firstLine="720"/>
+        <w:rPr>
+          <w:sz w:val="18"/>
+          <w:szCs w:val="18"/>
+        </w:rPr>
+      </w:pPr>
+      <w:r>
+        <w:rPr>
+          <w:rtl w:val="0"/>
+        </w:rPr>
+        <w:t xml:space="preserve">Next we will look at each dataset individually, starting with the rectangular data set. Ranking the 4 models from best to worst we get that the XGBoost, Random Forest Regressor, CatBoost and then the Linear Regression, the worst model being the Linear Regression was expected since it is the least computationally powerful and it is not capable of considering the non linear portions of our dataset. That being said it was mostly used as a baseline in order to compare it to our more complex and computationally powerful models. The next model is the CatBoost which is surprising as it was our best performing model when applying it to the circular dataset, the lack in performance of this model has been attributed to it being slightly too simple when looking at the hyperparameters applied for the grid search. We believe that slight adjustments to the grid search intervals could have allowed the model to perform slightly better and it could have even been our best performing model. Now looking at the remaining 2, as mentioned above the Random Forest Regressor and the XGBoost where very similar in results we believe this to be because they are our 2 most complex models in terms of parameter setup. We believe that since the rectangular dataset contains an extra highly correlated feature it responded best to our more complex models which happened to be the Random Forest Regressor and the XGBoost. </w:t>
+      </w:r>
+      <w:r>
+        <w:rPr>
+          <w:rtl w:val="0"/>
+        </w:rPr>
+      </w:r>
+    </w:p>
+    <w:p>
+      <w:pPr>
+        <w:ind w:left="0" w:firstLine="720"/>
+        <w:rPr>
+          <w:sz w:val="18"/>
+          <w:szCs w:val="18"/>
+        </w:rPr>
+      </w:pPr>
+      <w:r>
+        <w:rPr>
+          <w:rtl w:val="0"/>
+        </w:rPr>
+        <w:t xml:space="preserve">Lastly there are the models trained using the circular dataset. Just like with the rectangular dataset the Linear Regression model is the worst performing for the same reasons and it was once again used as a baseline to compare model performance. Now looking at the remaining three models we see an inverse in performance with the XGBoost now in the third place spot and the CatBoost as our top performer. Comparing the dataset there are only 4 features in the circular dataset with correlation above a value of 0.4, compared to the 6 found within the rectangular dataset. Because of this we believe the slightly less complex model in the CatBoost was able to perform best for the circular dataset. </w:t>
+      </w:r>
+      <w:r>
+        <w:br w:type="page"/>
+      </w:r>
+      <w:r>
+        <w:rPr>
+          <w:rtl w:val="0"/>
+        </w:rPr>
+      </w:r>
+    </w:p>
+    <w:p>
+      <w:pPr>
+        <w:ind w:firstLine="720"/>
+        <w:jc w:val="center"/>
+        <w:rPr>
+          <w:sz w:val="18"/>
+          <w:szCs w:val="18"/>
+        </w:rPr>
+      </w:pPr>
+      <w:r>
+        <w:rPr>
+          <w:rtl w:val="0"/>
+        </w:rPr>
+      </w:r>
+    </w:p>
+    <w:p>
+      <w:pPr>
+        <w:jc w:val="center"/>
+        <w:rPr>
+          <w:sz w:val="18"/>
+          <w:szCs w:val="18"/>
+        </w:rPr>
+      </w:pPr>
+      <w:r>
+        <w:rPr>
+          <w:rtl w:val="0"/>
+        </w:rPr>
+      </w:r>
+    </w:p>
+    <w:p>
+      <w:pPr>
+        <w:pStyle w:val="Heading1"/>
+        <w:rPr/>
+      </w:pPr>
+      <w:bookmarkStart w:colFirst="0" w:colLast="0" w:name="_heading=h.ihv636" w:id="27"/>
+      <w:bookmarkEnd w:id="27"/>
+      <w:r>
+        <w:rPr>
+          <w:rtl w:val="0"/>
+        </w:rPr>
         <w:t xml:space="preserve">CHAPTER 5: COMPARISON OF RESULTS WITH EXISTING DESIGN CODE EQUATIONS</w:t>
       </w:r>
     </w:p>
@@ -16491,20 +18292,19 @@
         <w:rPr>
           <w:rtl w:val="0"/>
         </w:rPr>
-        <w:t xml:space="preserve">To further evaluate the </w:t>
-      </w:r>
-      <w:r>
-        <w:rPr>
-          <w:highlight w:val="yellow"/>
-          <w:rtl w:val="0"/>
-        </w:rPr>
-        <w:t xml:space="preserve">__________ model's</w:t>
-      </w:r>
-      <w:r>
-        <w:rPr>
-          <w:rtl w:val="0"/>
-        </w:rPr>
-        <w:t xml:space="preserve"> accuracy, its results were compared against three established design code provisions:</w:t>
+        <w:t xml:space="preserve">To further evaluate the Circular </w:t>
+      </w:r>
+      <w:r>
+        <w:rPr>
+          <w:rtl w:val="0"/>
+        </w:rPr>
+        <w:t xml:space="preserve">Catboost</w:t>
+      </w:r>
+      <w:r>
+        <w:rPr>
+          <w:rtl w:val="0"/>
+        </w:rPr>
+        <w:t xml:space="preserve"> models’s accuracy, its results were compared against three established design code provisions:</w:t>
       </w:r>
     </w:p>
     <w:p>
@@ -21389,8 +23189,8 @@
         <w:pStyle w:val="Heading2"/>
         <w:rPr/>
       </w:pPr>
-      <w:bookmarkStart w:colFirst="0" w:colLast="0" w:name="_heading=h.32hioqz" w:id="24"/>
-      <w:bookmarkEnd w:id="24"/>
+      <w:bookmarkStart w:colFirst="0" w:colLast="0" w:name="_heading=h.32hioqz" w:id="28"/>
+      <w:bookmarkEnd w:id="28"/>
       <w:r>
         <w:rPr>
           <w:rtl w:val="0"/>
@@ -21423,8 +23223,8 @@
         <w:pStyle w:val="Heading1"/>
         <w:rPr/>
       </w:pPr>
-      <w:bookmarkStart w:colFirst="0" w:colLast="0" w:name="_heading=h.1hmsyys" w:id="25"/>
-      <w:bookmarkEnd w:id="25"/>
+      <w:bookmarkStart w:colFirst="0" w:colLast="0" w:name="_heading=h.1hmsyys" w:id="29"/>
+      <w:bookmarkEnd w:id="29"/>
       <w:r>
         <w:rPr>
           <w:rtl w:val="0"/>
@@ -21466,8 +23266,8 @@
         <w:pStyle w:val="Heading1"/>
         <w:rPr/>
       </w:pPr>
-      <w:bookmarkStart w:colFirst="0" w:colLast="0" w:name="_heading=h.41mghml" w:id="26"/>
-      <w:bookmarkEnd w:id="26"/>
+      <w:bookmarkStart w:colFirst="0" w:colLast="0" w:name="_heading=h.41mghml" w:id="30"/>
+      <w:bookmarkEnd w:id="30"/>
       <w:r>
         <w:rPr>
           <w:rtl w:val="0"/>
@@ -21735,8 +23535,8 @@
         <w:pStyle w:val="Heading1"/>
         <w:rPr/>
       </w:pPr>
-      <w:bookmarkStart w:colFirst="0" w:colLast="0" w:name="_heading=h.2grqrue" w:id="27"/>
-      <w:bookmarkEnd w:id="27"/>
+      <w:bookmarkStart w:colFirst="0" w:colLast="0" w:name="_heading=h.2grqrue" w:id="31"/>
+      <w:bookmarkEnd w:id="31"/>
       <w:r>
         <w:rPr>
           <w:rtl w:val="0"/>
@@ -21796,8 +23596,8 @@
         <w:t xml:space="preserve">[1]</w:t>
         <w:tab/>
       </w:r>
-      <w:bookmarkStart w:colFirst="0" w:colLast="0" w:name="bookmark=id.vx1227" w:id="28"/>
-      <w:bookmarkEnd w:id="28"/>
+      <w:bookmarkStart w:colFirst="0" w:colLast="0" w:name="bookmark=id.vx1227" w:id="32"/>
+      <w:bookmarkEnd w:id="32"/>
       <w:r>
         <w:rPr>
           <w:rFonts w:ascii="Calibri" w:cs="Calibri" w:eastAsia="Calibri" w:hAnsi="Calibri"/>
@@ -21902,8 +23702,8 @@
         <w:t xml:space="preserve">[2]</w:t>
         <w:tab/>
       </w:r>
-      <w:bookmarkStart w:colFirst="0" w:colLast="0" w:name="bookmark=id.3fwokq0" w:id="29"/>
-      <w:bookmarkEnd w:id="29"/>
+      <w:bookmarkStart w:colFirst="0" w:colLast="0" w:name="bookmark=id.3fwokq0" w:id="33"/>
+      <w:bookmarkEnd w:id="33"/>
       <w:r>
         <w:rPr>
           <w:rFonts w:ascii="Calibri" w:cs="Calibri" w:eastAsia="Calibri" w:hAnsi="Calibri"/>
@@ -22007,8 +23807,8 @@
         </w:rPr>
         <w:t xml:space="preserve">[3]</w:t>
       </w:r>
-      <w:bookmarkStart w:colFirst="0" w:colLast="0" w:name="bookmark=id.1v1yuxt" w:id="30"/>
-      <w:bookmarkEnd w:id="30"/>
+      <w:bookmarkStart w:colFirst="0" w:colLast="0" w:name="bookmark=id.1v1yuxt" w:id="34"/>
+      <w:bookmarkEnd w:id="34"/>
       <w:r>
         <w:rPr>
           <w:rFonts w:ascii="Calibri" w:cs="Calibri" w:eastAsia="Calibri" w:hAnsi="Calibri"/>
@@ -22114,8 +23914,8 @@
         <w:t xml:space="preserve">[4]</w:t>
         <w:tab/>
       </w:r>
-      <w:bookmarkStart w:colFirst="0" w:colLast="0" w:name="bookmark=id.4f1mdlm" w:id="31"/>
-      <w:bookmarkEnd w:id="31"/>
+      <w:bookmarkStart w:colFirst="0" w:colLast="0" w:name="bookmark=id.4f1mdlm" w:id="35"/>
+      <w:bookmarkEnd w:id="35"/>
       <w:r>
         <w:rPr>
           <w:rFonts w:ascii="Calibri" w:cs="Calibri" w:eastAsia="Calibri" w:hAnsi="Calibri"/>
@@ -22308,8 +24108,8 @@
         <w:t xml:space="preserve">[6]</w:t>
         <w:tab/>
       </w:r>
-      <w:bookmarkStart w:colFirst="0" w:colLast="0" w:name="bookmark=id.2u6wntf" w:id="32"/>
-      <w:bookmarkEnd w:id="32"/>
+      <w:bookmarkStart w:colFirst="0" w:colLast="0" w:name="bookmark=id.2u6wntf" w:id="36"/>
+      <w:bookmarkEnd w:id="36"/>
       <w:r>
         <w:rPr>
           <w:rFonts w:ascii="Calibri" w:cs="Calibri" w:eastAsia="Calibri" w:hAnsi="Calibri"/>
@@ -22414,8 +24214,8 @@
         <w:t xml:space="preserve">[7]</w:t>
         <w:tab/>
       </w:r>
-      <w:bookmarkStart w:colFirst="0" w:colLast="0" w:name="bookmark=id.19c6y18" w:id="33"/>
-      <w:bookmarkEnd w:id="33"/>
+      <w:bookmarkStart w:colFirst="0" w:colLast="0" w:name="bookmark=id.19c6y18" w:id="37"/>
+      <w:bookmarkEnd w:id="37"/>
       <w:r>
         <w:rPr>
           <w:rFonts w:ascii="Calibri" w:cs="Calibri" w:eastAsia="Calibri" w:hAnsi="Calibri"/>
@@ -22520,8 +24320,8 @@
         <w:t xml:space="preserve">[8]</w:t>
         <w:tab/>
       </w:r>
-      <w:bookmarkStart w:colFirst="0" w:colLast="0" w:name="bookmark=id.3tbugp1" w:id="34"/>
-      <w:bookmarkEnd w:id="34"/>
+      <w:bookmarkStart w:colFirst="0" w:colLast="0" w:name="bookmark=id.3tbugp1" w:id="38"/>
+      <w:bookmarkEnd w:id="38"/>
       <w:r>
         <w:rPr>
           <w:rFonts w:ascii="Calibri" w:cs="Calibri" w:eastAsia="Calibri" w:hAnsi="Calibri"/>
@@ -22626,8 +24426,8 @@
         <w:t xml:space="preserve">[9]</w:t>
         <w:tab/>
       </w:r>
-      <w:bookmarkStart w:colFirst="0" w:colLast="0" w:name="bookmark=id.28h4qwu" w:id="35"/>
-      <w:bookmarkEnd w:id="35"/>
+      <w:bookmarkStart w:colFirst="0" w:colLast="0" w:name="bookmark=id.28h4qwu" w:id="39"/>
+      <w:bookmarkEnd w:id="39"/>
       <w:r>
         <w:rPr>
           <w:rFonts w:ascii="Calibri" w:cs="Calibri" w:eastAsia="Calibri" w:hAnsi="Calibri"/>
@@ -22731,8 +24531,8 @@
         </w:rPr>
         <w:t xml:space="preserve">[1</w:t>
       </w:r>
-      <w:bookmarkStart w:colFirst="0" w:colLast="0" w:name="bookmark=id.nmf14n" w:id="36"/>
-      <w:bookmarkEnd w:id="36"/>
+      <w:bookmarkStart w:colFirst="0" w:colLast="0" w:name="bookmark=id.nmf14n" w:id="40"/>
+      <w:bookmarkEnd w:id="40"/>
       <w:r>
         <w:rPr>
           <w:rFonts w:ascii="Calibri" w:cs="Calibri" w:eastAsia="Calibri" w:hAnsi="Calibri"/>
@@ -22804,8 +24604,8 @@
         </w:rPr>
         <w:t xml:space="preserve">[11]</w:t>
       </w:r>
-      <w:bookmarkStart w:colFirst="0" w:colLast="0" w:name="bookmark=id.37m2jsg" w:id="37"/>
-      <w:bookmarkEnd w:id="37"/>
+      <w:bookmarkStart w:colFirst="0" w:colLast="0" w:name="bookmark=id.37m2jsg" w:id="41"/>
+      <w:bookmarkEnd w:id="41"/>
       <w:r>
         <w:rPr>
           <w:rFonts w:ascii="Calibri" w:cs="Calibri" w:eastAsia="Calibri" w:hAnsi="Calibri"/>
@@ -22877,8 +24677,8 @@
         <w:t xml:space="preserve">[12]</w:t>
         <w:tab/>
       </w:r>
-      <w:bookmarkStart w:colFirst="0" w:colLast="0" w:name="bookmark=id.1mrcu09" w:id="38"/>
-      <w:bookmarkEnd w:id="38"/>
+      <w:bookmarkStart w:colFirst="0" w:colLast="0" w:name="bookmark=id.1mrcu09" w:id="42"/>
+      <w:bookmarkEnd w:id="42"/>
       <w:r>
         <w:rPr>
           <w:rFonts w:ascii="Calibri" w:cs="Calibri" w:eastAsia="Calibri" w:hAnsi="Calibri"/>
@@ -22948,8 +24748,8 @@
         </w:rPr>
         <w:t xml:space="preserve">[13]</w:t>
       </w:r>
-      <w:bookmarkStart w:colFirst="0" w:colLast="0" w:name="bookmark=id.46r0co2" w:id="39"/>
-      <w:bookmarkEnd w:id="39"/>
+      <w:bookmarkStart w:colFirst="0" w:colLast="0" w:name="bookmark=id.46r0co2" w:id="43"/>
+      <w:bookmarkEnd w:id="43"/>
       <w:r>
         <w:rPr>
           <w:rFonts w:ascii="Calibri" w:cs="Calibri" w:eastAsia="Calibri" w:hAnsi="Calibri"/>
@@ -23020,8 +24820,8 @@
         </w:rPr>
         <w:t xml:space="preserve">[1</w:t>
       </w:r>
-      <w:bookmarkStart w:colFirst="0" w:colLast="0" w:name="bookmark=id.2lwamvv" w:id="40"/>
-      <w:bookmarkEnd w:id="40"/>
+      <w:bookmarkStart w:colFirst="0" w:colLast="0" w:name="bookmark=id.2lwamvv" w:id="44"/>
+      <w:bookmarkEnd w:id="44"/>
       <w:r>
         <w:rPr>
           <w:rFonts w:ascii="Calibri" w:cs="Calibri" w:eastAsia="Calibri" w:hAnsi="Calibri"/>
@@ -23127,8 +24927,8 @@
         </w:rPr>
         <w:t xml:space="preserve">[15]</w:t>
       </w:r>
-      <w:bookmarkStart w:colFirst="0" w:colLast="0" w:name="bookmark=id.111kx3o" w:id="41"/>
-      <w:bookmarkEnd w:id="41"/>
+      <w:bookmarkStart w:colFirst="0" w:colLast="0" w:name="bookmark=id.111kx3o" w:id="45"/>
+      <w:bookmarkEnd w:id="45"/>
       <w:r>
         <w:rPr>
           <w:rFonts w:ascii="Calibri" w:cs="Calibri" w:eastAsia="Calibri" w:hAnsi="Calibri"/>
@@ -23233,8 +25033,8 @@
         </w:rPr>
         <w:t xml:space="preserve">[16]</w:t>
       </w:r>
-      <w:bookmarkStart w:colFirst="0" w:colLast="0" w:name="bookmark=id.3l18frh" w:id="42"/>
-      <w:bookmarkEnd w:id="42"/>
+      <w:bookmarkStart w:colFirst="0" w:colLast="0" w:name="bookmark=id.3l18frh" w:id="46"/>
+      <w:bookmarkEnd w:id="46"/>
       <w:r>
         <w:rPr>
           <w:rFonts w:ascii="Calibri" w:cs="Calibri" w:eastAsia="Calibri" w:hAnsi="Calibri"/>
@@ -23339,8 +25139,8 @@
         </w:rPr>
         <w:t xml:space="preserve">[17]</w:t>
       </w:r>
-      <w:bookmarkStart w:colFirst="0" w:colLast="0" w:name="bookmark=id.206ipza" w:id="43"/>
-      <w:bookmarkEnd w:id="43"/>
+      <w:bookmarkStart w:colFirst="0" w:colLast="0" w:name="bookmark=id.206ipza" w:id="47"/>
+      <w:bookmarkEnd w:id="47"/>
       <w:r>
         <w:rPr>
           <w:rFonts w:ascii="Calibri" w:cs="Calibri" w:eastAsia="Calibri" w:hAnsi="Calibri"/>
@@ -23445,8 +25245,8 @@
         </w:rPr>
         <w:t xml:space="preserve">[18]</w:t>
       </w:r>
-      <w:bookmarkStart w:colFirst="0" w:colLast="0" w:name="bookmark=id.4k668n3" w:id="44"/>
-      <w:bookmarkEnd w:id="44"/>
+      <w:bookmarkStart w:colFirst="0" w:colLast="0" w:name="bookmark=id.4k668n3" w:id="48"/>
+      <w:bookmarkEnd w:id="48"/>
       <w:r>
         <w:rPr>
           <w:rFonts w:ascii="Calibri" w:cs="Calibri" w:eastAsia="Calibri" w:hAnsi="Calibri"/>
@@ -23551,8 +25351,8 @@
         </w:rPr>
         <w:t xml:space="preserve">[19]</w:t>
       </w:r>
-      <w:bookmarkStart w:colFirst="0" w:colLast="0" w:name="bookmark=id.2zbgiuw" w:id="45"/>
-      <w:bookmarkEnd w:id="45"/>
+      <w:bookmarkStart w:colFirst="0" w:colLast="0" w:name="bookmark=id.2zbgiuw" w:id="49"/>
+      <w:bookmarkEnd w:id="49"/>
       <w:r>
         <w:rPr>
           <w:rFonts w:ascii="Calibri" w:cs="Calibri" w:eastAsia="Calibri" w:hAnsi="Calibri"/>
@@ -23657,8 +25457,8 @@
         </w:rPr>
         <w:t xml:space="preserve">[20]</w:t>
       </w:r>
-      <w:bookmarkStart w:colFirst="0" w:colLast="0" w:name="bookmark=id.1egqt2p" w:id="46"/>
-      <w:bookmarkEnd w:id="46"/>
+      <w:bookmarkStart w:colFirst="0" w:colLast="0" w:name="bookmark=id.1egqt2p" w:id="50"/>
+      <w:bookmarkEnd w:id="50"/>
       <w:r>
         <w:rPr>
           <w:rFonts w:ascii="Calibri" w:cs="Calibri" w:eastAsia="Calibri" w:hAnsi="Calibri"/>
@@ -23763,8 +25563,8 @@
         </w:rPr>
         <w:t xml:space="preserve">[21]</w:t>
       </w:r>
-      <w:bookmarkStart w:colFirst="0" w:colLast="0" w:name="bookmark=id.3ygebqi" w:id="47"/>
-      <w:bookmarkEnd w:id="47"/>
+      <w:bookmarkStart w:colFirst="0" w:colLast="0" w:name="bookmark=id.3ygebqi" w:id="51"/>
+      <w:bookmarkEnd w:id="51"/>
       <w:r>
         <w:rPr>
           <w:rFonts w:ascii="Calibri" w:cs="Calibri" w:eastAsia="Calibri" w:hAnsi="Calibri"/>
@@ -23869,8 +25669,8 @@
         </w:rPr>
         <w:t xml:space="preserve">[22]</w:t>
       </w:r>
-      <w:bookmarkStart w:colFirst="0" w:colLast="0" w:name="bookmark=id.2dlolyb" w:id="48"/>
-      <w:bookmarkEnd w:id="48"/>
+      <w:bookmarkStart w:colFirst="0" w:colLast="0" w:name="bookmark=id.2dlolyb" w:id="52"/>
+      <w:bookmarkEnd w:id="52"/>
       <w:r>
         <w:rPr>
           <w:rFonts w:ascii="Calibri" w:cs="Calibri" w:eastAsia="Calibri" w:hAnsi="Calibri"/>
@@ -23975,8 +25775,8 @@
         </w:rPr>
         <w:t xml:space="preserve">[23]</w:t>
       </w:r>
-      <w:bookmarkStart w:colFirst="0" w:colLast="0" w:name="bookmark=id.sqyw64" w:id="49"/>
-      <w:bookmarkEnd w:id="49"/>
+      <w:bookmarkStart w:colFirst="0" w:colLast="0" w:name="bookmark=id.sqyw64" w:id="53"/>
+      <w:bookmarkEnd w:id="53"/>
       <w:r>
         <w:rPr>
           <w:rFonts w:ascii="Calibri" w:cs="Calibri" w:eastAsia="Calibri" w:hAnsi="Calibri"/>
@@ -24358,8 +26158,8 @@
         </w:rPr>
         <w:t xml:space="preserve">[2</w:t>
       </w:r>
-      <w:bookmarkStart w:colFirst="0" w:colLast="0" w:name="bookmark=id.3cqmetx" w:id="50"/>
-      <w:bookmarkEnd w:id="50"/>
+      <w:bookmarkStart w:colFirst="0" w:colLast="0" w:name="bookmark=id.3cqmetx" w:id="54"/>
+      <w:bookmarkEnd w:id="54"/>
       <w:r>
         <w:rPr>
           <w:rtl w:val="0"/>
@@ -24382,13 +26182,33 @@
     </w:p>
     <w:p>
       <w:pPr>
+        <w:rPr/>
+      </w:pPr>
+      <w:r>
+        <w:rPr>
+          <w:rtl w:val="0"/>
+        </w:rPr>
+      </w:r>
+    </w:p>
+    <w:p>
+      <w:pPr>
+        <w:rPr/>
+      </w:pPr>
+      <w:r>
+        <w:rPr>
+          <w:rtl w:val="0"/>
+        </w:rPr>
+      </w:r>
+    </w:p>
+    <w:p>
+      <w:pPr>
         <w:pStyle w:val="Heading2"/>
         <w:rPr>
           <w:rFonts w:ascii="Calibri" w:cs="Calibri" w:eastAsia="Calibri" w:hAnsi="Calibri"/>
         </w:rPr>
       </w:pPr>
-      <w:bookmarkStart w:colFirst="0" w:colLast="0" w:name="_heading=h.1rvwp1q" w:id="51"/>
-      <w:bookmarkEnd w:id="51"/>
+      <w:bookmarkStart w:colFirst="0" w:colLast="0" w:name="_heading=h.1rvwp1q" w:id="55"/>
+      <w:bookmarkEnd w:id="55"/>
       <w:r>
         <w:rPr>
           <w:rFonts w:ascii="Calibri" w:cs="Calibri" w:eastAsia="Calibri" w:hAnsi="Calibri"/>
@@ -25696,13 +27516,37 @@
       </w:r>
     </w:p>
     <w:sectPr>
-      <w:headerReference r:id="rId14" w:type="default"/>
+      <w:headerReference r:id="rId26" w:type="default"/>
+      <w:footerReference r:id="rId27" w:type="default"/>
       <w:pgSz w:h="15840" w:w="12240" w:orient="portrait"/>
       <w:pgMar w:bottom="1440" w:top="1440" w:left="1440" w:right="1440" w:header="720" w:footer="720"/>
       <w:pgNumType w:start="1"/>
     </w:sectPr>
   </w:body>
 </w:document>
+</file>
+
+<file path=word/footer1.xml><?xml version="1.0" encoding="utf-8"?>
+<w:ftr xmlns:mc="http://schemas.openxmlformats.org/markup-compatibility/2006" xmlns:o="urn:schemas-microsoft-com:office:office" xmlns:r="http://schemas.openxmlformats.org/officeDocument/2006/relationships" xmlns:m="http://schemas.openxmlformats.org/officeDocument/2006/math" xmlns:v="urn:schemas-microsoft-com:vml" xmlns:wp="http://schemas.openxmlformats.org/drawingml/2006/wordprocessingDrawing" xmlns:w10="urn:schemas-microsoft-com:office:word" xmlns:w="http://schemas.openxmlformats.org/wordprocessingml/2006/main" xmlns:wne="http://schemas.microsoft.com/office/word/2006/wordml" xmlns:sl="http://schemas.openxmlformats.org/schemaLibrary/2006/main" xmlns:a="http://schemas.openxmlformats.org/drawingml/2006/main" xmlns:pic="http://schemas.openxmlformats.org/drawingml/2006/picture" xmlns:c="http://schemas.openxmlformats.org/drawingml/2006/chart" xmlns:lc="http://schemas.openxmlformats.org/drawingml/2006/lockedCanvas" xmlns:dgm="http://schemas.openxmlformats.org/drawingml/2006/diagram" xmlns:wps="http://schemas.microsoft.com/office/word/2010/wordprocessingShape" xmlns:wpg="http://schemas.microsoft.com/office/word/2010/wordprocessingGroup" xmlns:w14="http://schemas.microsoft.com/office/word/2010/wordml" xmlns:w15="http://schemas.microsoft.com/office/word/2012/wordml" xmlns:w16="http://schemas.microsoft.com/office/word/2018/wordml" xmlns:w16cex="http://schemas.microsoft.com/office/word/2018/wordml/cex" xmlns:w16cid="http://schemas.microsoft.com/office/word/2016/wordml/cid" xmlns="http://schemas.microsoft.com/office/tasks/2019/documenttasks" xmlns:cr="http://schemas.microsoft.com/office/comments/2020/reactions">
+  <w:p>
+    <w:pPr>
+      <w:jc w:val="right"/>
+      <w:rPr/>
+    </w:pPr>
+    <w:r>
+      <w:rPr/>
+      <w:fldChar w:fldCharType="begin"/>
+      <w:instrText xml:space="preserve">PAGE</w:instrText>
+      <w:fldChar w:fldCharType="separate"/>
+      <w:fldChar w:fldCharType="end"/>
+    </w:r>
+    <w:r>
+      <w:rPr>
+        <w:rtl w:val="0"/>
+      </w:rPr>
+    </w:r>
+  </w:p>
+</w:ftr>
 </file>
 
 <file path=word/header1.xml><?xml version="1.0" encoding="utf-8"?>
@@ -27872,7 +29716,7 @@
 
 <file path=customXML/item1.xml><?xml version="1.0" encoding="utf-8"?>
 <go:gDocsCustomXmlDataStorage xmlns:go="http://customooxmlschemas.google.com/" xmlns:r="http://schemas.openxmlformats.org/officeDocument/2006/relationships" uri="GoogleDocsCustomDataVersion2">
-  <go:docsCustomData xmlns:go="http://customooxmlschemas.google.com/" roundtripDataSignature="AMtx7mi6+piyzfEHaF9r3vnXfi/1MFYQVw==">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</go:docsCustomData>
+  <go:docsCustomData xmlns:go="http://customooxmlschemas.google.com/" roundtripDataSignature="AMtx7mhvZPHia7vSud2hYcYVDoDNZ3nERg==">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</go:docsCustomData>
 </go:gDocsCustomXmlDataStorage>
 </file>
 

</xml_diff>

<commit_message>
Updated Report appendices and title
</commit_message>
<xml_diff>
--- a/Report/ENGG 680 Project Report.docx
+++ b/Report/ENGG 680 Project Report.docx
@@ -675,7 +675,7 @@
           <w:rFonts w:ascii="Times New Roman" w:cs="Times New Roman" w:eastAsia="Times New Roman" w:hAnsi="Times New Roman"/>
           <w:rtl w:val="0"/>
         </w:rPr>
-        <w:t xml:space="preserve">Concrete-filled stainless-steel tubular (CFSST) columns are preferred over traditional concrete-filled steel tubular (CFST) columns, given their superior corrosion resistance. While extensive experimental and numerical research has been conducted to assess the behaviour of CFSST columns under various loading conditions, accurately predicting their axial capacity remains challenging. The distinct properties of stainless steel compared to carbon steel render the existing design code equations for conventional CFST columns unreliable for predicting the strength of the CFSST columns. The main aim of this study is to leverage machine learning techniques to overcome the limitations of traditional prediction methods and provide a more reliable solution to estimating the axial capacity of CFSST columns. Datasets were compiled to predict axial capacity for rectangular and circular columns. Linear Regression, CatBoost, XGBoost, and RandomForest models were created, with XGBoost performing the best for rectangular columns and CatBoost for circular columns. Our models’ performance provides an accurate way to predict axial capacity when compared to industry design codes. </w:t>
+        <w:t xml:space="preserve">Concrete-filled stainless-steel tubular (CFSST) columns are preferred over traditional concrete-filled steel tubular (CFST) columns, given their superior corrosion resistance. While extensive experimental and numerical research has been conducted to assess the behaviour of CFSST columns under various loading conditions, accurately predicting their axial capacity remains challenging. The distinct properties of stainless steel compared to carbon steel render the existing design code equations for conventional CFST columns unreliable for predicting the strength of the CFSST columns. The main aim of this study is to leverage machine learning techniques to overcome the limitations of traditional prediction methods and provide a more reliable solution to estimating the axial capacity of CFSST columns. Datasets were compiled to predict axial capacity for rectangular and circular columns. Linear Regression, CatBoost, XGBoost, and RandomForest models were created, with XGBoost performing the best for rectangular columns and CatBoost for circular columns. Our models’ performance provides an accurate way to predict axial capacity compared to industry design codes. </w:t>
       </w:r>
     </w:p>
     <w:p>
@@ -6614,7 +6614,7 @@
           <w:rFonts w:ascii="Times New Roman" w:cs="Times New Roman" w:eastAsia="Times New Roman" w:hAnsi="Times New Roman"/>
           <w:rtl w:val="0"/>
         </w:rPr>
-        <w:t xml:space="preserve">Various libraries were used to set up and run the four different machine learning models. Pandas and Numpy were used for all data manipulation. Matplot Lib and Seaborn were used to visualize the results for each model. Libraries from Scikit-learn were implemented to evaluate the model performance, split up the data into training and testing datasets, and prepare the data for the machine learning models. The error metrics implemented were Mean-Squared Error, R2 Score, and Mean Absolute Percentage Error. The Train Test Split library was used specifically to divide the dataset for either training the model or testing the model. The scalers used were Standard Scaler, Robust Scaler, and Polynomial Features. Pipeline was also implemented to streamline the overall workflow. Finally, GridSearchCV was used to find the best hyperparameters to use for each machine learning model.</w:t>
+        <w:t xml:space="preserve">Various libraries were used to set up and run the four different machine learning models. Pandas and Numpy were used for all data manipulation. MatplotLib and Seaborn were used to visualize the results for each model. Libraries from Scikit-learn were implemented to evaluate the model performance, split up the data into training and testing datasets, and prepare the data for the machine learning models. The error metrics implemented were Mean-Squared Error, R2 Score, and Mean Absolute Percentage Error. The Train Test Split library was used specifically to divide the dataset for either training the model or testing the model. The scalers used were Standard Scaler, Robust Scaler, and Polynomial Features. Pipeline was also implemented to streamline the overall workflow. Finally, GridSearchCV was used to find the best hyperparameters to use for each machine learning model.</w:t>
       </w:r>
     </w:p>
     <w:p>
@@ -6680,7 +6680,7 @@
           <w:rFonts w:ascii="Times New Roman" w:cs="Times New Roman" w:eastAsia="Times New Roman" w:hAnsi="Times New Roman"/>
           <w:rtl w:val="0"/>
         </w:rPr>
-        <w:t xml:space="preserve">The Linear Regression machine learning model assumes a linear relationship between the feature variables (input) and target variable (output) (Equation 1). The model has a risk of being inaccurate because of the assumption of a linear relationship between features, therefore the model isn’t capable of dealing with non-linear relationships. </w:t>
+        <w:t xml:space="preserve">The Linear Regression machine learning model assumes a linear relationship between the feature variables (input) and target variable (output) (Equation 1). The model has a risk of being inaccurate because of the assumption of a linear relationship between features, therefore the model isn’t capable of dealing with non-linear relationships. This is predicted to produce a model that is underfit.</w:t>
       </w:r>
     </w:p>
     <w:p>
@@ -6760,14 +6760,14 @@
           <w:rFonts w:ascii="Times New Roman" w:cs="Times New Roman" w:eastAsia="Times New Roman" w:hAnsi="Times New Roman"/>
           <w:rtl w:val="0"/>
         </w:rPr>
-        <w:t xml:space="preserve">The XGBoost Regressor is a type of gradient boosting algorithm that has been optimized that creates trees by building off of previous ones. It first minimizes the Loss L by using gradient descent. Then, each newly created tree will correct errors in trees before it </w:t>
-      </w:r>
-      <w:r>
-        <w:rPr>
-          <w:rFonts w:ascii="Times New Roman" w:cs="Times New Roman" w:eastAsia="Times New Roman" w:hAnsi="Times New Roman"/>
-          <w:rtl w:val="0"/>
-        </w:rPr>
-        <w:t xml:space="preserve">(Equation 3). </w:t>
+        <w:t xml:space="preserve">The XGBoost Regressor is a type of gradient boosting algorithm that has been optimized that creates trees by building off of previous ones. It first minimizes the Loss L by using gradient descent (Equation 3). Then, each newly created tree will correct errors in trees before it by using the general gradient boosting equation </w:t>
+      </w:r>
+      <w:r>
+        <w:rPr>
+          <w:rFonts w:ascii="Times New Roman" w:cs="Times New Roman" w:eastAsia="Times New Roman" w:hAnsi="Times New Roman"/>
+          <w:rtl w:val="0"/>
+        </w:rPr>
+        <w:t xml:space="preserve">(Equation 4). </w:t>
       </w:r>
       <w:r>
         <w:rPr>
@@ -6817,7 +6817,7 @@
           <w:rFonts w:ascii="Times New Roman" w:cs="Times New Roman" w:eastAsia="Times New Roman" w:hAnsi="Times New Roman"/>
           <w:rtl w:val="0"/>
         </w:rPr>
-        <w:t xml:space="preserve">The CatBoost Regressor builds an ensemble of decision trees, similar to the Random Forest Regressor. It also has gradient boosting like XGBoost Regressor, but also has ordered boosting to help reduce overfitting and symmetric trees (Equation 4).</w:t>
+        <w:t xml:space="preserve">The CatBoost Regressor builds an ensemble of decision trees, similar to the Random Forest Regressor. Similar to XGBoost Regressor, it incorporates the Loss Function to minimize loss using gradient descent (Equation 3). The general gradient boosting is similar to XGBoost (Equation 4).</w:t>
       </w:r>
     </w:p>
     <w:p>
@@ -6831,11 +6831,25 @@
           <w:rFonts w:ascii="Times New Roman" w:cs="Times New Roman" w:eastAsia="Times New Roman" w:hAnsi="Times New Roman"/>
           <w:rtl w:val="0"/>
         </w:rPr>
-        <w:t xml:space="preserve">CatBoost Regressor also uses a lo</w:t>
+        <w:t xml:space="preserve">The CatBoost Regressor model also uses a lot of memory compared to Linear Regression and Random Forest Regressor models. The primary advantage of the CatBoost Regressor over XGBoost is that there are fewer hyperparameters to tune. Some other differences between the two models is that CatBoost Regressor uses symmetric decision trees as opposed to the asymmetric tree structure of XGBoost. Another key difference between the models is that Catboost utilizes ordered boosting to help prevent overfitting and generalizing the data too much.</w:t>
       </w:r>
     </w:p>
     <w:p>
       <w:pPr>
+        <w:rPr>
+          <w:rFonts w:ascii="Times New Roman" w:cs="Times New Roman" w:eastAsia="Times New Roman" w:hAnsi="Times New Roman"/>
+        </w:rPr>
+      </w:pPr>
+      <w:r>
+        <w:rPr>
+          <w:rFonts w:ascii="Times New Roman" w:cs="Times New Roman" w:eastAsia="Times New Roman" w:hAnsi="Times New Roman"/>
+          <w:rtl w:val="0"/>
+        </w:rPr>
+        <w:t xml:space="preserve">This model does still have a chance to produce an overfit model if there are too many iterations, the trees are too deep, and the learning rate is too low. The model risks producing an underfit result if the boosting iteration number is too low, the trees are too shallow, or the learning rate is set too high.</w:t>
+      </w:r>
+    </w:p>
+    <w:p>
+      <w:pPr>
         <w:pStyle w:val="Heading2"/>
         <w:jc w:val="both"/>
         <w:rPr>
@@ -6876,11 +6890,21 @@
     </w:p>
     <w:p>
       <w:pPr>
+        <w:pStyle w:val="Heading2"/>
         <w:jc w:val="both"/>
         <w:rPr>
           <w:rFonts w:ascii="Times New Roman" w:cs="Times New Roman" w:eastAsia="Times New Roman" w:hAnsi="Times New Roman"/>
         </w:rPr>
       </w:pPr>
+      <w:bookmarkStart w:colFirst="0" w:colLast="0" w:name="_heading=h.jez6emud8831" w:id="14"/>
+      <w:bookmarkEnd w:id="14"/>
+      <w:r>
+        <w:rPr>
+          <w:rFonts w:ascii="Times New Roman" w:cs="Times New Roman" w:eastAsia="Times New Roman" w:hAnsi="Times New Roman"/>
+          <w:rtl w:val="0"/>
+        </w:rPr>
+        <w:t xml:space="preserve">Correlation of the Four Chosen Models</w:t>
+      </w:r>
       <w:r>
         <w:rPr>
           <w:rtl w:val="0"/>
@@ -6892,31 +6916,12 @@
         <w:jc w:val="both"/>
         <w:rPr>
           <w:rFonts w:ascii="Times New Roman" w:cs="Times New Roman" w:eastAsia="Times New Roman" w:hAnsi="Times New Roman"/>
-          <w:i w:val="1"/>
-          <w:sz w:val="20"/>
-          <w:szCs w:val="20"/>
-        </w:rPr>
-      </w:pPr>
-      <w:r>
-        <w:rPr>
-          <w:rFonts w:ascii="Times New Roman" w:cs="Times New Roman" w:eastAsia="Times New Roman" w:hAnsi="Times New Roman"/>
-          <w:i w:val="1"/>
-          <w:sz w:val="20"/>
-          <w:szCs w:val="20"/>
-          <w:highlight w:val="yellow"/>
-          <w:rtl w:val="0"/>
-        </w:rPr>
-        <w:t xml:space="preserve">Why they are correlated</w:t>
-      </w:r>
-      <w:r>
-        <w:rPr>
-          <w:rFonts w:ascii="Times New Roman" w:cs="Times New Roman" w:eastAsia="Times New Roman" w:hAnsi="Times New Roman"/>
-          <w:i w:val="1"/>
-          <w:sz w:val="20"/>
-          <w:szCs w:val="20"/>
-          <w:rtl w:val="0"/>
-        </w:rPr>
-        <w:t xml:space="preserve"> </w:t>
+        </w:rPr>
+      </w:pPr>
+      <w:r>
+        <w:rPr>
+          <w:rtl w:val="0"/>
+        </w:rPr>
       </w:r>
     </w:p>
     <w:p>
@@ -6925,79 +6930,277 @@
         <w:rPr>
           <w:rFonts w:ascii="Times New Roman" w:cs="Times New Roman" w:eastAsia="Times New Roman" w:hAnsi="Times New Roman"/>
           <w:i w:val="1"/>
-          <w:sz w:val="20"/>
-          <w:szCs w:val="20"/>
-        </w:rPr>
-      </w:pPr>
-      <w:r>
-        <w:rPr>
-          <w:rFonts w:ascii="Times New Roman" w:cs="Times New Roman" w:eastAsia="Times New Roman" w:hAnsi="Times New Roman"/>
-          <w:i w:val="1"/>
-          <w:sz w:val="20"/>
-          <w:szCs w:val="20"/>
-          <w:rtl w:val="0"/>
-        </w:rPr>
-        <w:t xml:space="preserve">Why those models did not work?</w:t>
+        </w:rPr>
+      </w:pPr>
+      <w:r>
+        <w:rPr>
+          <w:rtl w:val="0"/>
+        </w:rPr>
       </w:r>
     </w:p>
     <w:p>
       <w:pPr>
-        <w:jc w:val="both"/>
-        <w:rPr>
-          <w:rFonts w:ascii="Times New Roman" w:cs="Times New Roman" w:eastAsia="Times New Roman" w:hAnsi="Times New Roman"/>
-          <w:i w:val="1"/>
-          <w:sz w:val="20"/>
-          <w:szCs w:val="20"/>
-        </w:rPr>
-      </w:pPr>
-      <w:r>
-        <w:rPr>
-          <w:rFonts w:ascii="Times New Roman" w:cs="Times New Roman" w:eastAsia="Times New Roman" w:hAnsi="Times New Roman"/>
-          <w:i w:val="1"/>
-          <w:sz w:val="20"/>
-          <w:szCs w:val="20"/>
-          <w:rtl w:val="0"/>
-        </w:rPr>
-        <w:t xml:space="preserve">Explain by the means of math involved the algorithms</w:t>
+        <w:pStyle w:val="Heading1"/>
+        <w:jc w:val="center"/>
+        <w:rPr>
+          <w:rFonts w:ascii="Times New Roman" w:cs="Times New Roman" w:eastAsia="Times New Roman" w:hAnsi="Times New Roman"/>
+        </w:rPr>
+      </w:pPr>
+      <w:bookmarkStart w:colFirst="0" w:colLast="0" w:name="_heading=h.wgx5b9d76rg1" w:id="15"/>
+      <w:bookmarkEnd w:id="15"/>
+      <w:r>
+        <w:rPr>
+          <w:rFonts w:ascii="Times New Roman" w:cs="Times New Roman" w:eastAsia="Times New Roman" w:hAnsi="Times New Roman"/>
+          <w:rtl w:val="0"/>
+        </w:rPr>
+        <w:t xml:space="preserve">RESULTS</w:t>
       </w:r>
     </w:p>
     <w:p>
       <w:pPr>
+        <w:pStyle w:val="Heading2"/>
         <w:jc w:val="both"/>
         <w:rPr>
           <w:rFonts w:ascii="Times New Roman" w:cs="Times New Roman" w:eastAsia="Times New Roman" w:hAnsi="Times New Roman"/>
-          <w:i w:val="1"/>
-          <w:sz w:val="20"/>
-          <w:szCs w:val="20"/>
-        </w:rPr>
-      </w:pPr>
-      <w:r>
-        <w:rPr>
-          <w:rFonts w:ascii="Times New Roman" w:cs="Times New Roman" w:eastAsia="Times New Roman" w:hAnsi="Times New Roman"/>
-          <w:i w:val="1"/>
-          <w:sz w:val="20"/>
-          <w:szCs w:val="20"/>
-          <w:rtl w:val="0"/>
-        </w:rPr>
-        <w:t xml:space="preserve">Curve Underfitting vs overfitting for different models or hyperparameter tunings</w:t>
+        </w:rPr>
+      </w:pPr>
+      <w:bookmarkStart w:colFirst="0" w:colLast="0" w:name="_heading=h.qfdqyxtgnfq7" w:id="16"/>
+      <w:bookmarkEnd w:id="16"/>
+      <w:r>
+        <w:rPr>
+          <w:rFonts w:ascii="Times New Roman" w:cs="Times New Roman" w:eastAsia="Times New Roman" w:hAnsi="Times New Roman"/>
+          <w:rtl w:val="0"/>
+        </w:rPr>
+        <w:t xml:space="preserve">Evaluation Metrics</w:t>
       </w:r>
     </w:p>
     <w:p>
       <w:pPr>
+        <w:jc w:val="both"/>
+        <w:rPr>
+          <w:rFonts w:ascii="Times New Roman" w:cs="Times New Roman" w:eastAsia="Times New Roman" w:hAnsi="Times New Roman"/>
+        </w:rPr>
+      </w:pPr>
+      <w:r>
+        <w:rPr>
+          <w:rFonts w:ascii="Times New Roman" w:cs="Times New Roman" w:eastAsia="Times New Roman" w:hAnsi="Times New Roman"/>
+          <w:rtl w:val="0"/>
+        </w:rPr>
+        <w:t xml:space="preserve">For this project we decided to create Linear Regression, Random Forest Regression, XGBoost, and CatBoost models to handle both our Rectangular and Circular datasets which resulted in the construction of eight models. We evaluated the performance of these models based on Mean Square Error (Equation 5), R</w:t>
+      </w:r>
+      <w:r>
+        <w:rPr>
+          <w:rFonts w:ascii="Times New Roman" w:cs="Times New Roman" w:eastAsia="Times New Roman" w:hAnsi="Times New Roman"/>
+          <w:vertAlign w:val="superscript"/>
+          <w:rtl w:val="0"/>
+        </w:rPr>
+        <w:t xml:space="preserve">2</w:t>
+      </w:r>
+      <w:r>
+        <w:rPr>
+          <w:rFonts w:ascii="Times New Roman" w:cs="Times New Roman" w:eastAsia="Times New Roman" w:hAnsi="Times New Roman"/>
+          <w:rtl w:val="0"/>
+        </w:rPr>
+        <w:t xml:space="preserve"> (Equation 6), and Mean Absolute Percent Error (Equation 7).</w:t>
+      </w:r>
+      <w:r>
+        <w:rPr>
+          <w:rFonts w:ascii="Times New Roman" w:cs="Times New Roman" w:eastAsia="Times New Roman" w:hAnsi="Times New Roman"/>
+          <w:rtl w:val="0"/>
+        </w:rPr>
+        <w:t xml:space="preserve"> We also used plots representing the predicted vs actual axial capacities of the testing set for each model.</w:t>
+      </w:r>
+    </w:p>
+    <w:p>
+      <w:pPr>
+        <w:jc w:val="both"/>
+        <w:rPr>
+          <w:rFonts w:ascii="Times New Roman" w:cs="Times New Roman" w:eastAsia="Times New Roman" w:hAnsi="Times New Roman"/>
+          <w:sz w:val="18"/>
+          <w:szCs w:val="18"/>
+        </w:rPr>
+      </w:pPr>
+      <w:r>
+        <w:rPr>
+          <w:rFonts w:ascii="Times New Roman" w:cs="Times New Roman" w:eastAsia="Times New Roman" w:hAnsi="Times New Roman"/>
+          <w:rtl w:val="0"/>
+        </w:rPr>
+        <w:t xml:space="preserve">The three error metrics were used to determine model accuracy and whether the model was underfitting or overfitting. Our primary evaluation metric was R</w:t>
+      </w:r>
+      <w:r>
+        <w:rPr>
+          <w:rFonts w:ascii="Times New Roman" w:cs="Times New Roman" w:eastAsia="Times New Roman" w:hAnsi="Times New Roman"/>
+          <w:vertAlign w:val="superscript"/>
+          <w:rtl w:val="0"/>
+        </w:rPr>
+        <w:t xml:space="preserve">2 </w:t>
+      </w:r>
+      <w:r>
+        <w:rPr>
+          <w:rFonts w:ascii="Times New Roman" w:cs="Times New Roman" w:eastAsia="Times New Roman" w:hAnsi="Times New Roman"/>
+          <w:rtl w:val="0"/>
+        </w:rPr>
+        <w:t xml:space="preserve">for our grid search results. This decision was made because R</w:t>
+      </w:r>
+      <w:r>
+        <w:rPr>
+          <w:rFonts w:ascii="Times New Roman" w:cs="Times New Roman" w:eastAsia="Times New Roman" w:hAnsi="Times New Roman"/>
+          <w:vertAlign w:val="superscript"/>
+          <w:rtl w:val="0"/>
+        </w:rPr>
+        <w:t xml:space="preserve">2 </w:t>
+      </w:r>
+      <w:r>
+        <w:rPr>
+          <w:rFonts w:ascii="Times New Roman" w:cs="Times New Roman" w:eastAsia="Times New Roman" w:hAnsi="Times New Roman"/>
+          <w:rtl w:val="0"/>
+        </w:rPr>
+        <w:t xml:space="preserve"> is the easiest to compare between models, especially since our rectangular dataset and circular dataset contain different numbers and types of features.  These error metrics were applied to the best results from our grid searches. </w:t>
+      </w:r>
+      <w:r>
+        <w:rPr>
+          <w:rtl w:val="0"/>
+        </w:rPr>
+      </w:r>
+    </w:p>
+    <w:p>
+      <w:pPr>
+        <w:pStyle w:val="Heading2"/>
+        <w:jc w:val="both"/>
+        <w:rPr>
+          <w:rFonts w:ascii="Times New Roman" w:cs="Times New Roman" w:eastAsia="Times New Roman" w:hAnsi="Times New Roman"/>
+        </w:rPr>
+      </w:pPr>
+      <w:bookmarkStart w:colFirst="0" w:colLast="0" w:name="_heading=h.wn8ngmx0gj21" w:id="17"/>
+      <w:bookmarkEnd w:id="17"/>
+      <w:r>
+        <w:rPr>
+          <w:rFonts w:ascii="Times New Roman" w:cs="Times New Roman" w:eastAsia="Times New Roman" w:hAnsi="Times New Roman"/>
+          <w:rtl w:val="0"/>
+        </w:rPr>
+        <w:t xml:space="preserve">Model Performance </w:t>
+      </w:r>
+      <w:r>
+        <w:rPr>
+          <w:rtl w:val="0"/>
+        </w:rPr>
+      </w:r>
+    </w:p>
+    <w:p>
+      <w:pPr>
+        <w:jc w:val="both"/>
+        <w:rPr>
+          <w:rFonts w:ascii="Times New Roman" w:cs="Times New Roman" w:eastAsia="Times New Roman" w:hAnsi="Times New Roman"/>
+        </w:rPr>
+      </w:pPr>
+      <w:r>
+        <w:rPr>
+          <w:rFonts w:ascii="Times New Roman" w:cs="Times New Roman" w:eastAsia="Times New Roman" w:hAnsi="Times New Roman"/>
+          <w:rtl w:val="0"/>
+        </w:rPr>
+        <w:t xml:space="preserve">We determined that the top performing models for the circular dataset were the Catboost and the Random Forest Regressor. For the rectangular data set it was not as obvious however we decided that the XGBoost and the Random Forest Regressor did the best job in minimizing the change in magnitude of the error between training and testing. </w:t>
+      </w:r>
+    </w:p>
+    <w:p>
+      <w:pPr>
+        <w:jc w:val="both"/>
+        <w:rPr>
+          <w:rFonts w:ascii="Times New Roman" w:cs="Times New Roman" w:eastAsia="Times New Roman" w:hAnsi="Times New Roman"/>
+          <w:sz w:val="18"/>
+          <w:szCs w:val="18"/>
+        </w:rPr>
+      </w:pPr>
+      <w:r>
+        <w:rPr>
+          <w:rFonts w:ascii="Times New Roman" w:cs="Times New Roman" w:eastAsia="Times New Roman" w:hAnsi="Times New Roman"/>
+          <w:rtl w:val="0"/>
+        </w:rPr>
+        <w:t xml:space="preserve">Along with the error metrics we mentioned that we also generated plots based on the predicted axial capacity for the testing set for each of the models. These plots will be displayed below.</w:t>
+      </w:r>
+      <w:r>
+        <w:rPr>
+          <w:rtl w:val="0"/>
+        </w:rPr>
+      </w:r>
+    </w:p>
+    <w:p>
+      <w:pPr>
+        <w:ind w:left="0" w:firstLine="0"/>
+        <w:jc w:val="both"/>
+        <w:rPr>
+          <w:rFonts w:ascii="Times New Roman" w:cs="Times New Roman" w:eastAsia="Times New Roman" w:hAnsi="Times New Roman"/>
+        </w:rPr>
+      </w:pPr>
+      <w:r>
+        <w:rPr>
+          <w:rFonts w:ascii="Times New Roman" w:cs="Times New Roman" w:eastAsia="Times New Roman" w:hAnsi="Times New Roman"/>
+          <w:rtl w:val="0"/>
+        </w:rPr>
+        <w:t xml:space="preserve">Looking at the plots above we have the x-axis set to display the actual axial capacity while the y-axis represents the model's predicted axial capacity. There is also an x = y line running through the middle of each plot, this line would represent a perfect fit, but we are also using this line to help determine the best-fitting model. Since we are using these models to predict the strength of columns we also need to consider safety concerns. This means we would much rather have a model that underpredicts the axial capacity rather than overpredicts the overall strength. Taking this into consideration we now look at the figure _, _, _, and _. These plots represent the circular and rectangular Random Forest Regressor models, the rectangular XGBoost and the circular CatBoost. Looking back at our error metric results these 4 models represent the top 2 performing models for each of the rectangular and the circular dataset. Using both the error metric results and the visualized final predictions of the models we can see that for the Rectangular Data set the XGBoost model was our best performing model and for the Circular Data set it was the CatBoost model as they both minimize the magnitude and the number of overpredictions seen in their respective figures. Overall we can say that the Circular CatBoost was our best model of the 8, it minimized change in error between the training and testing set while also providing one of the best fits for the plot.</w:t>
+      </w:r>
+    </w:p>
+    <w:p>
+      <w:pPr>
+        <w:ind w:left="0" w:firstLine="0"/>
+        <w:jc w:val="both"/>
+        <w:rPr>
+          <w:rFonts w:ascii="Times New Roman" w:cs="Times New Roman" w:eastAsia="Times New Roman" w:hAnsi="Times New Roman"/>
+          <w:sz w:val="18"/>
+          <w:szCs w:val="18"/>
+        </w:rPr>
+      </w:pPr>
+      <w:r>
+        <w:rPr>
+          <w:rFonts w:ascii="Times New Roman" w:cs="Times New Roman" w:eastAsia="Times New Roman" w:hAnsi="Times New Roman"/>
+          <w:rtl w:val="0"/>
+        </w:rPr>
+        <w:t xml:space="preserve">Next we will look at each dataset individually, starting with the rectangular data set. Ranking the 4 models from best to worst we get that the XGBoost, Random Forest Regressor, CatBoost and then the Linear Regression, the worst model being the Linear Regression was expected since it is the least computationally powerful and it is not capable of considering the non linear portions of our dataset. That being said it was mostly used as a baseline to compare it to our more complex and computationally powerful models. The next model is the CatBoost which is surprising as it was our best performing model when applying it to the circular dataset, the lack in performance of this model has been attributed to it being slightly too simple when looking at the hyperparameters applied for the grid search. We believe that slight adjustments to the grid search intervals could have allowed the model to perform slightly better and it could have even been our best performing model. Now looking at the remaining 2, as mentioned above the Random Forest Regressor and the XGBoost were very similar in results we believe this to be because they are our 2 most complex models in terms of parameter setup. We believe that since the rectangular dataset contains an extra highly correlated feature it responded best to our more complex models which happened to be the Random Forest Regressor and the XGBoost. </w:t>
+      </w:r>
+      <w:r>
+        <w:rPr>
+          <w:rtl w:val="0"/>
+        </w:rPr>
+      </w:r>
+    </w:p>
+    <w:p>
+      <w:pPr>
+        <w:ind w:left="0" w:firstLine="0"/>
+        <w:jc w:val="both"/>
+        <w:rPr>
+          <w:rFonts w:ascii="Times New Roman" w:cs="Times New Roman" w:eastAsia="Times New Roman" w:hAnsi="Times New Roman"/>
+        </w:rPr>
+      </w:pPr>
+      <w:r>
+        <w:rPr>
+          <w:rFonts w:ascii="Times New Roman" w:cs="Times New Roman" w:eastAsia="Times New Roman" w:hAnsi="Times New Roman"/>
+          <w:rtl w:val="0"/>
+        </w:rPr>
+        <w:t xml:space="preserve">Lastly there are the models trained using the circular dataset. Just like with the rectangular dataset, the Linear Regression model is the worst performing for the same reasons, and it was once again used as a baseline to compare model performance. Looking at the remaining three models, we see an inverse in performance with the XGBoost now in the third place spot and the CatBoost as our top performer. Comparing the datasets, there are only four features in the circular dataset with a correlation above a value of 0.4, compared to the six found within the rectangular dataset. Because of this, we believe the slightly less complex model in the CatBoost performed best for the circular dataset. </w:t>
+      </w:r>
+    </w:p>
+    <w:p>
+      <w:pPr>
         <w:pStyle w:val="Heading1"/>
         <w:jc w:val="center"/>
         <w:rPr>
           <w:rFonts w:ascii="Times New Roman" w:cs="Times New Roman" w:eastAsia="Times New Roman" w:hAnsi="Times New Roman"/>
         </w:rPr>
       </w:pPr>
-      <w:bookmarkStart w:colFirst="0" w:colLast="0" w:name="_heading=h.wgx5b9d76rg1" w:id="14"/>
-      <w:bookmarkEnd w:id="14"/>
-      <w:r>
-        <w:rPr>
-          <w:rFonts w:ascii="Times New Roman" w:cs="Times New Roman" w:eastAsia="Times New Roman" w:hAnsi="Times New Roman"/>
-          <w:rtl w:val="0"/>
-        </w:rPr>
-        <w:t xml:space="preserve">RESULTS</w:t>
+      <w:bookmarkStart w:colFirst="0" w:colLast="0" w:name="_heading=h.ihv636" w:id="18"/>
+      <w:bookmarkEnd w:id="18"/>
+      <w:r>
+        <w:rPr>
+          <w:rFonts w:ascii="Times New Roman" w:cs="Times New Roman" w:eastAsia="Times New Roman" w:hAnsi="Times New Roman"/>
+          <w:rtl w:val="0"/>
+        </w:rPr>
+        <w:t xml:space="preserve">D</w:t>
+      </w:r>
+      <w:r>
+        <w:rPr>
+          <w:rFonts w:ascii="Times New Roman" w:cs="Times New Roman" w:eastAsia="Times New Roman" w:hAnsi="Times New Roman"/>
+          <w:rtl w:val="0"/>
+        </w:rPr>
+        <w:t xml:space="preserve">ISCUSSION</w:t>
       </w:r>
     </w:p>
     <w:p>
@@ -7008,14 +7211,14 @@
           <w:rFonts w:ascii="Times New Roman" w:cs="Times New Roman" w:eastAsia="Times New Roman" w:hAnsi="Times New Roman"/>
         </w:rPr>
       </w:pPr>
-      <w:bookmarkStart w:colFirst="0" w:colLast="0" w:name="_heading=h.qfdqyxtgnfq7" w:id="15"/>
-      <w:bookmarkEnd w:id="15"/>
-      <w:r>
-        <w:rPr>
-          <w:rFonts w:ascii="Times New Roman" w:cs="Times New Roman" w:eastAsia="Times New Roman" w:hAnsi="Times New Roman"/>
-          <w:rtl w:val="0"/>
-        </w:rPr>
-        <w:t xml:space="preserve">Evaluation Metrics</w:t>
+      <w:bookmarkStart w:colFirst="0" w:colLast="0" w:name="_heading=h.scihbzsft94v" w:id="19"/>
+      <w:bookmarkEnd w:id="19"/>
+      <w:r>
+        <w:rPr>
+          <w:rFonts w:ascii="Times New Roman" w:cs="Times New Roman" w:eastAsia="Times New Roman" w:hAnsi="Times New Roman"/>
+          <w:rtl w:val="0"/>
+        </w:rPr>
+        <w:t xml:space="preserve">Model Performance and Fitting</w:t>
       </w:r>
     </w:p>
     <w:p>
@@ -7030,7 +7233,7 @@
           <w:rFonts w:ascii="Times New Roman" w:cs="Times New Roman" w:eastAsia="Times New Roman" w:hAnsi="Times New Roman"/>
           <w:rtl w:val="0"/>
         </w:rPr>
-        <w:t xml:space="preserve">For this project we decided to create Linear Regression, Random Forest Regression, XGBoost, and CatBoost models to handle both our Rectangular and Circular datasets which resulted in the construction of eight models. We evaluated the performance of these models based on Mean Square Error (Equation 5), R</w:t>
+        <w:t xml:space="preserve">Our models produced overfits for both our rectangular and circular datasets, with the exception of Linear Regression, as can be seen by the difference in R</w:t>
       </w:r>
       <w:r>
         <w:rPr>
@@ -7038,21 +7241,43 @@
           <w:vertAlign w:val="superscript"/>
           <w:rtl w:val="0"/>
         </w:rPr>
-        <w:t xml:space="preserve">2</w:t>
-      </w:r>
-      <w:r>
-        <w:rPr>
-          <w:rFonts w:ascii="Times New Roman" w:cs="Times New Roman" w:eastAsia="Times New Roman" w:hAnsi="Times New Roman"/>
-          <w:rtl w:val="0"/>
-        </w:rPr>
-        <w:t xml:space="preserve"> (Equation 6), and Mean Absolute Percent Error (Equation 7).</w:t>
-      </w:r>
-      <w:r>
-        <w:rPr>
-          <w:rFonts w:ascii="Times New Roman" w:cs="Times New Roman" w:eastAsia="Times New Roman" w:hAnsi="Times New Roman"/>
-          <w:rtl w:val="0"/>
-        </w:rPr>
-        <w:t xml:space="preserve"> We also used plots representing the predicted vs actual axial capacities of the testing set for each model.</w:t>
+        <w:t xml:space="preserve">2 </w:t>
+      </w:r>
+      <w:r>
+        <w:rPr>
+          <w:rFonts w:ascii="Times New Roman" w:cs="Times New Roman" w:eastAsia="Times New Roman" w:hAnsi="Times New Roman"/>
+          <w:rtl w:val="0"/>
+        </w:rPr>
+        <w:t xml:space="preserve">scores of training and test sets (Table 8, Table 9)</w:t>
+      </w:r>
+      <w:r>
+        <w:rPr>
+          <w:rFonts w:ascii="Times New Roman" w:cs="Times New Roman" w:eastAsia="Times New Roman" w:hAnsi="Times New Roman"/>
+          <w:rtl w:val="0"/>
+        </w:rPr>
+        <w:t xml:space="preserve">. It was expected that Linear Regression would produce an underfit, demonstrated by the decreasing R</w:t>
+      </w:r>
+      <w:r>
+        <w:rPr>
+          <w:rFonts w:ascii="Times New Roman" w:cs="Times New Roman" w:eastAsia="Times New Roman" w:hAnsi="Times New Roman"/>
+          <w:vertAlign w:val="superscript"/>
+          <w:rtl w:val="0"/>
+        </w:rPr>
+        <w:t xml:space="preserve">2 </w:t>
+      </w:r>
+      <w:r>
+        <w:rPr>
+          <w:rFonts w:ascii="Times New Roman" w:cs="Times New Roman" w:eastAsia="Times New Roman" w:hAnsi="Times New Roman"/>
+          <w:rtl w:val="0"/>
+        </w:rPr>
+        <w:t xml:space="preserve">value between the training and test sets. This model</w:t>
+      </w:r>
+      <w:r>
+        <w:rPr>
+          <w:rFonts w:ascii="Times New Roman" w:cs="Times New Roman" w:eastAsia="Times New Roman" w:hAnsi="Times New Roman"/>
+          <w:rtl w:val="0"/>
+        </w:rPr>
+        <w:t xml:space="preserve"> is too simple for our complex dataset and was used as a baseline measure of model performance. </w:t>
       </w:r>
     </w:p>
     <w:p>
@@ -7060,16 +7285,14 @@
         <w:jc w:val="both"/>
         <w:rPr>
           <w:rFonts w:ascii="Times New Roman" w:cs="Times New Roman" w:eastAsia="Times New Roman" w:hAnsi="Times New Roman"/>
-          <w:sz w:val="18"/>
-          <w:szCs w:val="18"/>
-        </w:rPr>
-      </w:pPr>
-      <w:r>
-        <w:rPr>
-          <w:rFonts w:ascii="Times New Roman" w:cs="Times New Roman" w:eastAsia="Times New Roman" w:hAnsi="Times New Roman"/>
-          <w:rtl w:val="0"/>
-        </w:rPr>
-        <w:t xml:space="preserve">The three error metrics were used to determine model accuracy and whether the model was underfitting or overfitting. Our primary evaluation metric was R</w:t>
+        </w:rPr>
+      </w:pPr>
+      <w:r>
+        <w:rPr>
+          <w:rFonts w:ascii="Times New Roman" w:cs="Times New Roman" w:eastAsia="Times New Roman" w:hAnsi="Times New Roman"/>
+          <w:rtl w:val="0"/>
+        </w:rPr>
+        <w:t xml:space="preserve">XGBoost and CatBoost were our top performing models for rectangular and circular sections respectively, as established by their ability to maintain a high R</w:t>
       </w:r>
       <w:r>
         <w:rPr>
@@ -7084,7 +7307,7 @@
           <w:rFonts w:ascii="Times New Roman" w:cs="Times New Roman" w:eastAsia="Times New Roman" w:hAnsi="Times New Roman"/>
           <w:rtl w:val="0"/>
         </w:rPr>
-        <w:t xml:space="preserve">for our grid search results. This decision was made because R</w:t>
+        <w:t xml:space="preserve">value in both test and training sets (Table 8, Table 9). Additionally, both models were able to slightly underestimate axial capacity making them the ideal model for real-world applications (Figure 6, Figure 7).  Despite their high performance, the models are overfitting. Both had a near perfect R</w:t>
       </w:r>
       <w:r>
         <w:rPr>
@@ -7099,12 +7322,7 @@
           <w:rFonts w:ascii="Times New Roman" w:cs="Times New Roman" w:eastAsia="Times New Roman" w:hAnsi="Times New Roman"/>
           <w:rtl w:val="0"/>
         </w:rPr>
-        <w:t xml:space="preserve"> is the easiest to compare between models, especially since our rectangular dataset and circular dataset contain different numbers and types of features.  These error metrics were applied to the best results from our grid searches. </w:t>
-      </w:r>
-      <w:r>
-        <w:rPr>
-          <w:rtl w:val="0"/>
-        </w:rPr>
+        <w:t xml:space="preserve">value in the training set, which then dropped in the test sets. This indicates that the models may be memorizing the dataset, making them less accurate when exposed to the testing datasets. </w:t>
       </w:r>
     </w:p>
     <w:p>
@@ -7115,270 +7333,8 @@
           <w:rFonts w:ascii="Times New Roman" w:cs="Times New Roman" w:eastAsia="Times New Roman" w:hAnsi="Times New Roman"/>
         </w:rPr>
       </w:pPr>
-      <w:bookmarkStart w:colFirst="0" w:colLast="0" w:name="_heading=h.wn8ngmx0gj21" w:id="16"/>
-      <w:bookmarkEnd w:id="16"/>
-      <w:r>
-        <w:rPr>
-          <w:rFonts w:ascii="Times New Roman" w:cs="Times New Roman" w:eastAsia="Times New Roman" w:hAnsi="Times New Roman"/>
-          <w:rtl w:val="0"/>
-        </w:rPr>
-        <w:t xml:space="preserve">Model Performance </w:t>
-      </w:r>
-      <w:r>
-        <w:rPr>
-          <w:rtl w:val="0"/>
-        </w:rPr>
-      </w:r>
-    </w:p>
-    <w:p>
-      <w:pPr>
-        <w:jc w:val="both"/>
-        <w:rPr>
-          <w:rFonts w:ascii="Times New Roman" w:cs="Times New Roman" w:eastAsia="Times New Roman" w:hAnsi="Times New Roman"/>
-        </w:rPr>
-      </w:pPr>
-      <w:r>
-        <w:rPr>
-          <w:rFonts w:ascii="Times New Roman" w:cs="Times New Roman" w:eastAsia="Times New Roman" w:hAnsi="Times New Roman"/>
-          <w:rtl w:val="0"/>
-        </w:rPr>
-        <w:t xml:space="preserve">We determined that the top performing models for the circular dataset were the Catboost and the Random Forest Regressor. For the rectangular data set it was not as obvious however we decided that the XGBoost and the Random Forest Regressor did the best job in minimizing the change in magnitude of the error between training and testing. </w:t>
-      </w:r>
-    </w:p>
-    <w:p>
-      <w:pPr>
-        <w:jc w:val="both"/>
-        <w:rPr>
-          <w:rFonts w:ascii="Times New Roman" w:cs="Times New Roman" w:eastAsia="Times New Roman" w:hAnsi="Times New Roman"/>
-          <w:sz w:val="18"/>
-          <w:szCs w:val="18"/>
-        </w:rPr>
-      </w:pPr>
-      <w:r>
-        <w:rPr>
-          <w:rFonts w:ascii="Times New Roman" w:cs="Times New Roman" w:eastAsia="Times New Roman" w:hAnsi="Times New Roman"/>
-          <w:rtl w:val="0"/>
-        </w:rPr>
-        <w:t xml:space="preserve">Along with the error metrics we mentioned that we also generated plots based on the predicted axial capacity for the testing set for each of the models. These plots will be displayed below.</w:t>
-      </w:r>
-      <w:r>
-        <w:rPr>
-          <w:rtl w:val="0"/>
-        </w:rPr>
-      </w:r>
-    </w:p>
-    <w:p>
-      <w:pPr>
-        <w:ind w:left="0" w:firstLine="0"/>
-        <w:jc w:val="both"/>
-        <w:rPr>
-          <w:rFonts w:ascii="Times New Roman" w:cs="Times New Roman" w:eastAsia="Times New Roman" w:hAnsi="Times New Roman"/>
-        </w:rPr>
-      </w:pPr>
-      <w:r>
-        <w:rPr>
-          <w:rFonts w:ascii="Times New Roman" w:cs="Times New Roman" w:eastAsia="Times New Roman" w:hAnsi="Times New Roman"/>
-          <w:rtl w:val="0"/>
-        </w:rPr>
-        <w:t xml:space="preserve">Looking at the plots above we have the x-axis set to display the actual axial capacity while the y-axis represents the model's predicted axial capacity. There is also an x = y line running through the middle of each plot, this line would represent a perfect fit, but we are also using this line to help determine the best-fitting model. Since we are using these models to predict the strength of columns we also need to consider safety concerns. This means we would much rather have a model that underpredicts the axial capacity rather than overpredicts the overall strength. Taking this into consideration we now look at the figure _, _, _, and _. These plots represent the circular and rectangular Random Forest Regressor models, the rectangular XGBoost and the circular CatBoost. Looking back at our error metric results these 4 models represent the top 2 performing models for each of the rectangular and the circular dataset. Using both the error metric results and the visualized final predictions of the models we can see that for the Rectangular Data set the XGBoost model was our best performing model and for the Circular Data set it was the CatBoost model as they both minimize the magnitude and the number of overpredictions seen in their respective figures. Overall we can say that the Circular CatBoost was our best model of the 8, it minimized change in error between the training and testing set while also providing one of the best fits for the plot.</w:t>
-      </w:r>
-    </w:p>
-    <w:p>
-      <w:pPr>
-        <w:ind w:left="0" w:firstLine="0"/>
-        <w:jc w:val="both"/>
-        <w:rPr>
-          <w:rFonts w:ascii="Times New Roman" w:cs="Times New Roman" w:eastAsia="Times New Roman" w:hAnsi="Times New Roman"/>
-          <w:sz w:val="18"/>
-          <w:szCs w:val="18"/>
-        </w:rPr>
-      </w:pPr>
-      <w:r>
-        <w:rPr>
-          <w:rFonts w:ascii="Times New Roman" w:cs="Times New Roman" w:eastAsia="Times New Roman" w:hAnsi="Times New Roman"/>
-          <w:rtl w:val="0"/>
-        </w:rPr>
-        <w:t xml:space="preserve">Next we will look at each dataset individually, starting with the rectangular data set. Ranking the 4 models from best to worst we get that the XGBoost, Random Forest Regressor, CatBoost and then the Linear Regression, the worst model being the Linear Regression was expected since it is the least computationally powerful and it is not capable of considering the non linear portions of our dataset. That being said it was mostly used as a baseline to compare it to our more complex and computationally powerful models. The next model is the CatBoost which is surprising as it was our best performing model when applying it to the circular dataset, the lack in performance of this model has been attributed to it being slightly too simple when looking at the hyperparameters applied for the grid search. We believe that slight adjustments to the grid search intervals could have allowed the model to perform slightly better and it could have even been our best performing model. Now looking at the remaining 2, as mentioned above the Random Forest Regressor and the XGBoost were very similar in results we believe this to be because they are our 2 most complex models in terms of parameter setup. We believe that since the rectangular dataset contains an extra highly correlated feature it responded best to our more complex models which happened to be the Random Forest Regressor and the XGBoost. </w:t>
-      </w:r>
-      <w:r>
-        <w:rPr>
-          <w:rtl w:val="0"/>
-        </w:rPr>
-      </w:r>
-    </w:p>
-    <w:p>
-      <w:pPr>
-        <w:ind w:left="0" w:firstLine="0"/>
-        <w:jc w:val="both"/>
-        <w:rPr>
-          <w:rFonts w:ascii="Times New Roman" w:cs="Times New Roman" w:eastAsia="Times New Roman" w:hAnsi="Times New Roman"/>
-        </w:rPr>
-      </w:pPr>
-      <w:r>
-        <w:rPr>
-          <w:rFonts w:ascii="Times New Roman" w:cs="Times New Roman" w:eastAsia="Times New Roman" w:hAnsi="Times New Roman"/>
-          <w:rtl w:val="0"/>
-        </w:rPr>
-        <w:t xml:space="preserve">Lastly there are the models trained using the circular dataset. Just like with the rectangular dataset, the Linear Regression model is the worst performing for the same reasons, and it was once again used as a baseline to compare model performance. Looking at the remaining three models, we see an inverse in performance with the XGBoost now in the third place spot and the CatBoost as our top performer. Comparing the datasets, there are only four features in the circular dataset with a correlation above a value of 0.4, compared to the six found within the rectangular dataset. Because of this, we believe the slightly less complex model in the CatBoost performed best for the circular dataset. </w:t>
-      </w:r>
-    </w:p>
-    <w:p>
-      <w:pPr>
-        <w:pStyle w:val="Heading1"/>
-        <w:jc w:val="center"/>
-        <w:rPr>
-          <w:rFonts w:ascii="Times New Roman" w:cs="Times New Roman" w:eastAsia="Times New Roman" w:hAnsi="Times New Roman"/>
-        </w:rPr>
-      </w:pPr>
-      <w:bookmarkStart w:colFirst="0" w:colLast="0" w:name="_heading=h.ihv636" w:id="17"/>
-      <w:bookmarkEnd w:id="17"/>
-      <w:r>
-        <w:rPr>
-          <w:rFonts w:ascii="Times New Roman" w:cs="Times New Roman" w:eastAsia="Times New Roman" w:hAnsi="Times New Roman"/>
-          <w:rtl w:val="0"/>
-        </w:rPr>
-        <w:t xml:space="preserve">D</w:t>
-      </w:r>
-      <w:r>
-        <w:rPr>
-          <w:rFonts w:ascii="Times New Roman" w:cs="Times New Roman" w:eastAsia="Times New Roman" w:hAnsi="Times New Roman"/>
-          <w:rtl w:val="0"/>
-        </w:rPr>
-        <w:t xml:space="preserve">ISCUSSION</w:t>
-      </w:r>
-    </w:p>
-    <w:p>
-      <w:pPr>
-        <w:pStyle w:val="Heading2"/>
-        <w:jc w:val="both"/>
-        <w:rPr>
-          <w:rFonts w:ascii="Times New Roman" w:cs="Times New Roman" w:eastAsia="Times New Roman" w:hAnsi="Times New Roman"/>
-        </w:rPr>
-      </w:pPr>
-      <w:bookmarkStart w:colFirst="0" w:colLast="0" w:name="_heading=h.scihbzsft94v" w:id="18"/>
-      <w:bookmarkEnd w:id="18"/>
-      <w:r>
-        <w:rPr>
-          <w:rFonts w:ascii="Times New Roman" w:cs="Times New Roman" w:eastAsia="Times New Roman" w:hAnsi="Times New Roman"/>
-          <w:rtl w:val="0"/>
-        </w:rPr>
-        <w:t xml:space="preserve">Model Performance and Fitting</w:t>
-      </w:r>
-    </w:p>
-    <w:p>
-      <w:pPr>
-        <w:jc w:val="both"/>
-        <w:rPr>
-          <w:rFonts w:ascii="Times New Roman" w:cs="Times New Roman" w:eastAsia="Times New Roman" w:hAnsi="Times New Roman"/>
-        </w:rPr>
-      </w:pPr>
-      <w:r>
-        <w:rPr>
-          <w:rFonts w:ascii="Times New Roman" w:cs="Times New Roman" w:eastAsia="Times New Roman" w:hAnsi="Times New Roman"/>
-          <w:rtl w:val="0"/>
-        </w:rPr>
-        <w:t xml:space="preserve">Our models produced overfits for both our rectangular and circular datasets, with the exception of Linear Regression, as can be seen by the difference in R</w:t>
-      </w:r>
-      <w:r>
-        <w:rPr>
-          <w:rFonts w:ascii="Times New Roman" w:cs="Times New Roman" w:eastAsia="Times New Roman" w:hAnsi="Times New Roman"/>
-          <w:vertAlign w:val="superscript"/>
-          <w:rtl w:val="0"/>
-        </w:rPr>
-        <w:t xml:space="preserve">2 </w:t>
-      </w:r>
-      <w:r>
-        <w:rPr>
-          <w:rFonts w:ascii="Times New Roman" w:cs="Times New Roman" w:eastAsia="Times New Roman" w:hAnsi="Times New Roman"/>
-          <w:rtl w:val="0"/>
-        </w:rPr>
-        <w:t xml:space="preserve">scores of training and test sets (Table 8, Table 9)</w:t>
-      </w:r>
-      <w:r>
-        <w:rPr>
-          <w:rFonts w:ascii="Times New Roman" w:cs="Times New Roman" w:eastAsia="Times New Roman" w:hAnsi="Times New Roman"/>
-          <w:rtl w:val="0"/>
-        </w:rPr>
-        <w:t xml:space="preserve">. It was expected that Linear Regression would produce an underfit, demonstrated by the decreasing R</w:t>
-      </w:r>
-      <w:r>
-        <w:rPr>
-          <w:rFonts w:ascii="Times New Roman" w:cs="Times New Roman" w:eastAsia="Times New Roman" w:hAnsi="Times New Roman"/>
-          <w:vertAlign w:val="superscript"/>
-          <w:rtl w:val="0"/>
-        </w:rPr>
-        <w:t xml:space="preserve">2 </w:t>
-      </w:r>
-      <w:r>
-        <w:rPr>
-          <w:rFonts w:ascii="Times New Roman" w:cs="Times New Roman" w:eastAsia="Times New Roman" w:hAnsi="Times New Roman"/>
-          <w:rtl w:val="0"/>
-        </w:rPr>
-        <w:t xml:space="preserve">value between the training and test sets. This model</w:t>
-      </w:r>
-      <w:r>
-        <w:rPr>
-          <w:rFonts w:ascii="Times New Roman" w:cs="Times New Roman" w:eastAsia="Times New Roman" w:hAnsi="Times New Roman"/>
-          <w:rtl w:val="0"/>
-        </w:rPr>
-        <w:t xml:space="preserve"> is too simple for our complex dataset and was used as a baseline measure of model performance. </w:t>
-      </w:r>
-    </w:p>
-    <w:p>
-      <w:pPr>
-        <w:jc w:val="both"/>
-        <w:rPr>
-          <w:rFonts w:ascii="Times New Roman" w:cs="Times New Roman" w:eastAsia="Times New Roman" w:hAnsi="Times New Roman"/>
-        </w:rPr>
-      </w:pPr>
-      <w:r>
-        <w:rPr>
-          <w:rFonts w:ascii="Times New Roman" w:cs="Times New Roman" w:eastAsia="Times New Roman" w:hAnsi="Times New Roman"/>
-          <w:rtl w:val="0"/>
-        </w:rPr>
-        <w:t xml:space="preserve">XGBoost and CatBoost were our top performing models for rectangular and circular sections respectively, as established by their ability to maintain a high R</w:t>
-      </w:r>
-      <w:r>
-        <w:rPr>
-          <w:rFonts w:ascii="Times New Roman" w:cs="Times New Roman" w:eastAsia="Times New Roman" w:hAnsi="Times New Roman"/>
-          <w:vertAlign w:val="superscript"/>
-          <w:rtl w:val="0"/>
-        </w:rPr>
-        <w:t xml:space="preserve">2 </w:t>
-      </w:r>
-      <w:r>
-        <w:rPr>
-          <w:rFonts w:ascii="Times New Roman" w:cs="Times New Roman" w:eastAsia="Times New Roman" w:hAnsi="Times New Roman"/>
-          <w:rtl w:val="0"/>
-        </w:rPr>
-        <w:t xml:space="preserve">value in both test and training sets (Table 8, Table 9). Additionally, both models were able to slightly underestimate axial capacity making them the ideal model for real-world applications (Figure 6, Figure 7).  Despite their high performance, the models are overfitting. Both had a near perfect R</w:t>
-      </w:r>
-      <w:r>
-        <w:rPr>
-          <w:rFonts w:ascii="Times New Roman" w:cs="Times New Roman" w:eastAsia="Times New Roman" w:hAnsi="Times New Roman"/>
-          <w:vertAlign w:val="superscript"/>
-          <w:rtl w:val="0"/>
-        </w:rPr>
-        <w:t xml:space="preserve">2 </w:t>
-      </w:r>
-      <w:r>
-        <w:rPr>
-          <w:rFonts w:ascii="Times New Roman" w:cs="Times New Roman" w:eastAsia="Times New Roman" w:hAnsi="Times New Roman"/>
-          <w:rtl w:val="0"/>
-        </w:rPr>
-        <w:t xml:space="preserve">value in the training set, which then dropped in the test sets. This indicates that the models may be memorizing the dataset, making them less accurate when exposed to the testing datasets. </w:t>
-      </w:r>
-    </w:p>
-    <w:p>
-      <w:pPr>
-        <w:pStyle w:val="Heading2"/>
-        <w:jc w:val="both"/>
-        <w:rPr>
-          <w:rFonts w:ascii="Times New Roman" w:cs="Times New Roman" w:eastAsia="Times New Roman" w:hAnsi="Times New Roman"/>
-        </w:rPr>
-      </w:pPr>
-      <w:bookmarkStart w:colFirst="0" w:colLast="0" w:name="_heading=h.pvkq1qfqjr1" w:id="19"/>
-      <w:bookmarkEnd w:id="19"/>
+      <w:bookmarkStart w:colFirst="0" w:colLast="0" w:name="_heading=h.pvkq1qfqjr1" w:id="20"/>
+      <w:bookmarkEnd w:id="20"/>
       <w:r>
         <w:rPr>
           <w:rFonts w:ascii="Times New Roman" w:cs="Times New Roman" w:eastAsia="Times New Roman" w:hAnsi="Times New Roman"/>
@@ -7684,8 +7640,8 @@
           <w:rFonts w:ascii="Times New Roman" w:cs="Times New Roman" w:eastAsia="Times New Roman" w:hAnsi="Times New Roman"/>
         </w:rPr>
       </w:pPr>
-      <w:bookmarkStart w:colFirst="0" w:colLast="0" w:name="_heading=h.qnvi51srgoev" w:id="20"/>
-      <w:bookmarkEnd w:id="20"/>
+      <w:bookmarkStart w:colFirst="0" w:colLast="0" w:name="_heading=h.qnvi51srgoev" w:id="21"/>
+      <w:bookmarkEnd w:id="21"/>
       <w:r>
         <w:rPr>
           <w:rFonts w:ascii="Times New Roman" w:cs="Times New Roman" w:eastAsia="Times New Roman" w:hAnsi="Times New Roman"/>
@@ -7758,46 +7714,62 @@
           <w:rFonts w:ascii="Times New Roman" w:cs="Times New Roman" w:eastAsia="Times New Roman" w:hAnsi="Times New Roman"/>
         </w:rPr>
       </w:pPr>
-      <w:bookmarkStart w:colFirst="0" w:colLast="0" w:name="_heading=h.kbldm42rqsae" w:id="21"/>
-      <w:bookmarkEnd w:id="21"/>
-      <w:r>
-        <w:rPr>
-          <w:rtl w:val="0"/>
-        </w:rPr>
+      <w:bookmarkStart w:colFirst="0" w:colLast="0" w:name="_heading=h.1hmsyys" w:id="22"/>
+      <w:bookmarkEnd w:id="22"/>
+      <w:r>
+        <w:rPr>
+          <w:rFonts w:ascii="Times New Roman" w:cs="Times New Roman" w:eastAsia="Times New Roman" w:hAnsi="Times New Roman"/>
+          <w:rtl w:val="0"/>
+        </w:rPr>
+        <w:t xml:space="preserve">CONCLUSION</w:t>
       </w:r>
     </w:p>
     <w:p>
       <w:pPr>
-        <w:pStyle w:val="Heading1"/>
-        <w:jc w:val="center"/>
-        <w:rPr>
-          <w:rFonts w:ascii="Times New Roman" w:cs="Times New Roman" w:eastAsia="Times New Roman" w:hAnsi="Times New Roman"/>
-        </w:rPr>
-      </w:pPr>
-      <w:bookmarkStart w:colFirst="0" w:colLast="0" w:name="_heading=h.a30z8if0lmrt" w:id="22"/>
-      <w:bookmarkEnd w:id="22"/>
-      <w:r>
-        <w:rPr>
-          <w:rtl w:val="0"/>
-        </w:rPr>
+        <w:pStyle w:val="Heading2"/>
+        <w:jc w:val="both"/>
+        <w:rPr>
+          <w:rFonts w:ascii="Times New Roman" w:cs="Times New Roman" w:eastAsia="Times New Roman" w:hAnsi="Times New Roman"/>
+        </w:rPr>
+      </w:pPr>
+      <w:bookmarkStart w:colFirst="0" w:colLast="0" w:name="_heading=h.a5vgq288uk5z" w:id="23"/>
+      <w:bookmarkEnd w:id="23"/>
+      <w:r>
+        <w:rPr>
+          <w:rFonts w:ascii="Times New Roman" w:cs="Times New Roman" w:eastAsia="Times New Roman" w:hAnsi="Times New Roman"/>
+          <w:rtl w:val="0"/>
+        </w:rPr>
+        <w:t xml:space="preserve">Recap of Key Results</w:t>
       </w:r>
     </w:p>
     <w:p>
       <w:pPr>
-        <w:pStyle w:val="Heading1"/>
-        <w:jc w:val="center"/>
-        <w:rPr>
-          <w:rFonts w:ascii="Times New Roman" w:cs="Times New Roman" w:eastAsia="Times New Roman" w:hAnsi="Times New Roman"/>
-        </w:rPr>
-      </w:pPr>
-      <w:bookmarkStart w:colFirst="0" w:colLast="0" w:name="_heading=h.1hmsyys" w:id="23"/>
-      <w:bookmarkEnd w:id="23"/>
-      <w:r>
-        <w:rPr>
-          <w:rFonts w:ascii="Times New Roman" w:cs="Times New Roman" w:eastAsia="Times New Roman" w:hAnsi="Times New Roman"/>
-          <w:rtl w:val="0"/>
-        </w:rPr>
-        <w:t xml:space="preserve">CONCLUSION</w:t>
+        <w:jc w:val="both"/>
+        <w:rPr>
+          <w:rFonts w:ascii="Times New Roman" w:cs="Times New Roman" w:eastAsia="Times New Roman" w:hAnsi="Times New Roman"/>
+        </w:rPr>
+      </w:pPr>
+      <w:r>
+        <w:rPr>
+          <w:rFonts w:ascii="Times New Roman" w:cs="Times New Roman" w:eastAsia="Times New Roman" w:hAnsi="Times New Roman"/>
+          <w:rtl w:val="0"/>
+        </w:rPr>
+        <w:t xml:space="preserve">This study demonstrated the superior predictive capabilities of machine learning models for axial capacity estimation in CFSST columns. In particular, XGBoost and CatBoost models achieved the highest accuracy for rectangular and circular columns, respectively, as validated by evaluation metrics like MSE, R</w:t>
+      </w:r>
+      <w:r>
+        <w:rPr>
+          <w:rFonts w:ascii="Times New Roman" w:cs="Times New Roman" w:eastAsia="Times New Roman" w:hAnsi="Times New Roman"/>
+          <w:vertAlign w:val="superscript"/>
+          <w:rtl w:val="0"/>
+        </w:rPr>
+        <w:t xml:space="preserve">2</w:t>
+      </w:r>
+      <w:r>
+        <w:rPr>
+          <w:rFonts w:ascii="Times New Roman" w:cs="Times New Roman" w:eastAsia="Times New Roman" w:hAnsi="Times New Roman"/>
+          <w:rtl w:val="0"/>
+        </w:rPr>
+        <w:t xml:space="preserve">, and MAPE. The application of comprehensive error metrics provided an in-depth assessment of model accuracy. Compared to traditional methods, the ML models showcased reduced error margins and higher consistency, affirming their effectiveness for structural design applications. These results highlight the potential of data-driven approaches to outperform traditional design codes in accuracy and reliability.</w:t>
       </w:r>
     </w:p>
     <w:p>
@@ -7810,17 +7782,14 @@
       <w:r>
         <w:rPr>
           <w:rFonts w:ascii="Times New Roman" w:cs="Times New Roman" w:eastAsia="Times New Roman" w:hAnsi="Times New Roman"/>
-          <w:highlight w:val="yellow"/>
-          <w:rtl w:val="0"/>
-        </w:rPr>
-        <w:t xml:space="preserve">Github:</w:t>
-      </w:r>
-      <w:r>
-        <w:rPr>
-          <w:rFonts w:ascii="Times New Roman" w:cs="Times New Roman" w:eastAsia="Times New Roman" w:hAnsi="Times New Roman"/>
-          <w:rtl w:val="0"/>
-        </w:rPr>
-        <w:t xml:space="preserve"> </w:t>
+          <w:rtl w:val="0"/>
+        </w:rPr>
+        <w:t xml:space="preserve">While the ML models delivered promising results, there are limitations to their generalizability. The models were trained on a specific dataset, and their applicability to other CFSST configurations or conditions may be restricted. Future studies should incorporate more diverse data to enhance the robustness of the predictions.</w:t>
+      </w:r>
+      <w:r>
+        <w:rPr>
+          <w:rtl w:val="0"/>
+        </w:rPr>
       </w:r>
     </w:p>
     <w:p>
@@ -7831,112 +7800,8 @@
           <w:rFonts w:ascii="Times New Roman" w:cs="Times New Roman" w:eastAsia="Times New Roman" w:hAnsi="Times New Roman"/>
         </w:rPr>
       </w:pPr>
-      <w:bookmarkStart w:colFirst="0" w:colLast="0" w:name="_heading=h.a5vgq288uk5z" w:id="24"/>
+      <w:bookmarkStart w:colFirst="0" w:colLast="0" w:name="_heading=h.1c2l1a39r1w" w:id="24"/>
       <w:bookmarkEnd w:id="24"/>
-      <w:r>
-        <w:rPr>
-          <w:rFonts w:ascii="Times New Roman" w:cs="Times New Roman" w:eastAsia="Times New Roman" w:hAnsi="Times New Roman"/>
-          <w:rtl w:val="0"/>
-        </w:rPr>
-        <w:t xml:space="preserve">Model Performance</w:t>
-      </w:r>
-    </w:p>
-    <w:p>
-      <w:pPr>
-        <w:jc w:val="both"/>
-        <w:rPr>
-          <w:rFonts w:ascii="Times New Roman" w:cs="Times New Roman" w:eastAsia="Times New Roman" w:hAnsi="Times New Roman"/>
-        </w:rPr>
-      </w:pPr>
-      <w:r>
-        <w:rPr>
-          <w:rFonts w:ascii="Times New Roman" w:cs="Times New Roman" w:eastAsia="Times New Roman" w:hAnsi="Times New Roman"/>
-          <w:rtl w:val="0"/>
-        </w:rPr>
-        <w:t xml:space="preserve">This study demonstrated the superior predictive capabilities of machine learning models for axial capacity estimation in CFSST columns. In particular, XGBoost and CatBoost models achieved the highest accuracy for rectangular and circular columns, respectively, as validated by evaluation metrics like RMSE, R2, and MAPE. These results highlight the potential of data-driven approaches to outperform traditional design codes like Eurocode in accuracy and reliability.</w:t>
-      </w:r>
-    </w:p>
-    <w:p>
-      <w:pPr>
-        <w:pStyle w:val="Heading2"/>
-        <w:jc w:val="both"/>
-        <w:rPr>
-          <w:rFonts w:ascii="Times New Roman" w:cs="Times New Roman" w:eastAsia="Times New Roman" w:hAnsi="Times New Roman"/>
-        </w:rPr>
-      </w:pPr>
-      <w:bookmarkStart w:colFirst="0" w:colLast="0" w:name="_heading=h.rks8evtihgz0" w:id="25"/>
-      <w:bookmarkEnd w:id="25"/>
-      <w:r>
-        <w:rPr>
-          <w:rFonts w:ascii="Times New Roman" w:cs="Times New Roman" w:eastAsia="Times New Roman" w:hAnsi="Times New Roman"/>
-          <w:rtl w:val="0"/>
-        </w:rPr>
-        <w:t xml:space="preserve">Validation Metric</w:t>
-      </w:r>
-    </w:p>
-    <w:p>
-      <w:pPr>
-        <w:jc w:val="both"/>
-        <w:rPr>
-          <w:rFonts w:ascii="Times New Roman" w:cs="Times New Roman" w:eastAsia="Times New Roman" w:hAnsi="Times New Roman"/>
-        </w:rPr>
-      </w:pPr>
-      <w:r>
-        <w:rPr>
-          <w:rFonts w:ascii="Times New Roman" w:cs="Times New Roman" w:eastAsia="Times New Roman" w:hAnsi="Times New Roman"/>
-          <w:rtl w:val="0"/>
-        </w:rPr>
-        <w:t xml:space="preserve">The application of comprehensive error metrics, including RMSE and R2, provided an in-depth assessment of model accuracy. Compared to traditional methods, the ML models showcased reduced error margins and higher consistency, affirming their effectiveness for structural design applications.</w:t>
-      </w:r>
-    </w:p>
-    <w:p>
-      <w:pPr>
-        <w:pStyle w:val="Heading2"/>
-        <w:jc w:val="both"/>
-        <w:rPr>
-          <w:rFonts w:ascii="Times New Roman" w:cs="Times New Roman" w:eastAsia="Times New Roman" w:hAnsi="Times New Roman"/>
-        </w:rPr>
-      </w:pPr>
-      <w:bookmarkStart w:colFirst="0" w:colLast="0" w:name="_heading=h.fbbka2ccnix3" w:id="26"/>
-      <w:bookmarkEnd w:id="26"/>
-      <w:r>
-        <w:rPr>
-          <w:rFonts w:ascii="Times New Roman" w:cs="Times New Roman" w:eastAsia="Times New Roman" w:hAnsi="Times New Roman"/>
-          <w:rtl w:val="0"/>
-        </w:rPr>
-        <w:t xml:space="preserve">Generalization Risks</w:t>
-      </w:r>
-    </w:p>
-    <w:p>
-      <w:pPr>
-        <w:jc w:val="both"/>
-        <w:rPr>
-          <w:rFonts w:ascii="Times New Roman" w:cs="Times New Roman" w:eastAsia="Times New Roman" w:hAnsi="Times New Roman"/>
-        </w:rPr>
-      </w:pPr>
-      <w:r>
-        <w:rPr>
-          <w:rFonts w:ascii="Times New Roman" w:cs="Times New Roman" w:eastAsia="Times New Roman" w:hAnsi="Times New Roman"/>
-          <w:rtl w:val="0"/>
-        </w:rPr>
-        <w:t xml:space="preserve">While the ML models delivered promising results, there are limitations to their generalizability. The models were trained on a specific dataset, and their applicability to other CFSST configurations or conditions may be restricted. Future studies should incorporate more diverse data to enhance the robustness of the predictions.</w:t>
-      </w:r>
-      <w:r>
-        <w:rPr>
-          <w:rtl w:val="0"/>
-        </w:rPr>
-      </w:r>
-    </w:p>
-    <w:p>
-      <w:pPr>
-        <w:pStyle w:val="Heading2"/>
-        <w:jc w:val="both"/>
-        <w:rPr>
-          <w:rFonts w:ascii="Times New Roman" w:cs="Times New Roman" w:eastAsia="Times New Roman" w:hAnsi="Times New Roman"/>
-        </w:rPr>
-      </w:pPr>
-      <w:bookmarkStart w:colFirst="0" w:colLast="0" w:name="_heading=h.1c2l1a39r1w" w:id="27"/>
-      <w:bookmarkEnd w:id="27"/>
       <w:r>
         <w:rPr>
           <w:rFonts w:ascii="Times New Roman" w:cs="Times New Roman" w:eastAsia="Times New Roman" w:hAnsi="Times New Roman"/>
@@ -8189,8 +8054,8 @@
           <w:rFonts w:ascii="Times New Roman" w:cs="Times New Roman" w:eastAsia="Times New Roman" w:hAnsi="Times New Roman"/>
         </w:rPr>
       </w:pPr>
-      <w:bookmarkStart w:colFirst="0" w:colLast="0" w:name="_heading=h.pgosozmr5td5" w:id="28"/>
-      <w:bookmarkEnd w:id="28"/>
+      <w:bookmarkStart w:colFirst="0" w:colLast="0" w:name="_heading=h.pgosozmr5td5" w:id="25"/>
+      <w:bookmarkEnd w:id="25"/>
       <w:r>
         <w:rPr>
           <w:rFonts w:ascii="Times New Roman" w:cs="Times New Roman" w:eastAsia="Times New Roman" w:hAnsi="Times New Roman"/>
@@ -15152,8 +15017,8 @@
           <w:szCs w:val="28"/>
         </w:rPr>
       </w:pPr>
-      <w:bookmarkStart w:colFirst="0" w:colLast="0" w:name="_heading=h.147n2zr" w:id="29"/>
-      <w:bookmarkEnd w:id="29"/>
+      <w:bookmarkStart w:colFirst="0" w:colLast="0" w:name="_heading=h.147n2zr" w:id="26"/>
+      <w:bookmarkEnd w:id="26"/>
       <w:r>
         <w:rPr>
           <w:rFonts w:ascii="Times New Roman" w:cs="Times New Roman" w:eastAsia="Times New Roman" w:hAnsi="Times New Roman"/>
@@ -16855,8 +16720,8 @@
           <w:rFonts w:ascii="Times New Roman" w:cs="Times New Roman" w:eastAsia="Times New Roman" w:hAnsi="Times New Roman"/>
         </w:rPr>
       </w:pPr>
-      <w:bookmarkStart w:colFirst="0" w:colLast="0" w:name="_heading=h.147n2zr" w:id="29"/>
-      <w:bookmarkEnd w:id="29"/>
+      <w:bookmarkStart w:colFirst="0" w:colLast="0" w:name="_heading=h.147n2zr" w:id="26"/>
+      <w:bookmarkEnd w:id="26"/>
       <w:r>
         <w:rPr>
           <w:rtl w:val="0"/>
@@ -16871,8 +16736,8 @@
           <w:rFonts w:ascii="Times New Roman" w:cs="Times New Roman" w:eastAsia="Times New Roman" w:hAnsi="Times New Roman"/>
         </w:rPr>
       </w:pPr>
-      <w:bookmarkStart w:colFirst="0" w:colLast="0" w:name="_heading=h.tmvn8emt24ja" w:id="30"/>
-      <w:bookmarkEnd w:id="30"/>
+      <w:bookmarkStart w:colFirst="0" w:colLast="0" w:name="_heading=h.tmvn8emt24ja" w:id="27"/>
+      <w:bookmarkEnd w:id="27"/>
       <w:r>
         <w:rPr>
           <w:rtl w:val="0"/>
@@ -17104,12 +16969,12 @@
           <wp:inline distB="114300" distT="114300" distL="114300" distR="114300">
             <wp:extent cx="3786297" cy="1130094"/>
             <wp:effectExtent b="0" l="0" r="0" t="0"/>
-            <wp:docPr id="1746396077" name="image11.png"/>
+            <wp:docPr id="1746396077" name="image2.png"/>
             <a:graphic>
               <a:graphicData uri="http://schemas.openxmlformats.org/drawingml/2006/picture">
                 <pic:pic>
                   <pic:nvPicPr>
-                    <pic:cNvPr id="0" name="image11.png"/>
+                    <pic:cNvPr id="0" name="image2.png"/>
                     <pic:cNvPicPr preferRelativeResize="0"/>
                   </pic:nvPicPr>
                   <pic:blipFill>
@@ -17281,12 +17146,12 @@
           <wp:inline distB="114300" distT="114300" distL="114300" distR="114300">
             <wp:extent cx="3800475" cy="1116089"/>
             <wp:effectExtent b="0" l="0" r="0" t="0"/>
-            <wp:docPr id="1746396078" name="image9.png"/>
+            <wp:docPr id="1746396078" name="image4.png"/>
             <a:graphic>
               <a:graphicData uri="http://schemas.openxmlformats.org/drawingml/2006/picture">
                 <pic:pic>
                   <pic:nvPicPr>
-                    <pic:cNvPr id="0" name="image9.png"/>
+                    <pic:cNvPr id="0" name="image4.png"/>
                     <pic:cNvPicPr preferRelativeResize="0"/>
                   </pic:nvPicPr>
                   <pic:blipFill>
@@ -17366,12 +17231,12 @@
           <wp:inline distB="114300" distT="114300" distL="114300" distR="114300">
             <wp:extent cx="3824288" cy="1111492"/>
             <wp:effectExtent b="0" l="0" r="0" t="0"/>
-            <wp:docPr id="1746396062" name="image17.png"/>
+            <wp:docPr id="1746396062" name="image7.png"/>
             <a:graphic>
               <a:graphicData uri="http://schemas.openxmlformats.org/drawingml/2006/picture">
                 <pic:pic>
                   <pic:nvPicPr>
-                    <pic:cNvPr id="0" name="image17.png"/>
+                    <pic:cNvPr id="0" name="image7.png"/>
                     <pic:cNvPicPr preferRelativeResize="0"/>
                   </pic:nvPicPr>
                   <pic:blipFill>
@@ -17447,12 +17312,12 @@
           <wp:inline distB="114300" distT="114300" distL="114300" distR="114300">
             <wp:extent cx="6324537" cy="1731028"/>
             <wp:effectExtent b="0" l="0" r="0" t="0"/>
-            <wp:docPr id="1746396070" name="image10.png"/>
+            <wp:docPr id="1746396070" name="image18.png"/>
             <a:graphic>
               <a:graphicData uri="http://schemas.openxmlformats.org/drawingml/2006/picture">
                 <pic:pic>
                   <pic:nvPicPr>
-                    <pic:cNvPr id="0" name="image10.png"/>
+                    <pic:cNvPr id="0" name="image18.png"/>
                     <pic:cNvPicPr preferRelativeResize="0"/>
                   </pic:nvPicPr>
                   <pic:blipFill>
@@ -17490,8 +17355,8 @@
           <w:rFonts w:ascii="Times New Roman" w:cs="Times New Roman" w:eastAsia="Times New Roman" w:hAnsi="Times New Roman"/>
         </w:rPr>
       </w:pPr>
-      <w:bookmarkStart w:colFirst="0" w:colLast="0" w:name="_heading=h.vwvkka83vwm6" w:id="31"/>
-      <w:bookmarkEnd w:id="31"/>
+      <w:bookmarkStart w:colFirst="0" w:colLast="0" w:name="_heading=h.vwvkka83vwm6" w:id="28"/>
+      <w:bookmarkEnd w:id="28"/>
       <w:r>
         <w:rPr>
           <w:rFonts w:ascii="Times New Roman" w:cs="Times New Roman" w:eastAsia="Times New Roman" w:hAnsi="Times New Roman"/>
@@ -17513,8 +17378,8 @@
           <w:rFonts w:ascii="Times New Roman" w:cs="Times New Roman" w:eastAsia="Times New Roman" w:hAnsi="Times New Roman"/>
         </w:rPr>
       </w:pPr>
-      <w:bookmarkStart w:colFirst="0" w:colLast="0" w:name="_heading=h.8xfncbzaebam" w:id="32"/>
-      <w:bookmarkEnd w:id="32"/>
+      <w:bookmarkStart w:colFirst="0" w:colLast="0" w:name="_heading=h.8xfncbzaebam" w:id="29"/>
+      <w:bookmarkEnd w:id="29"/>
       <w:r>
         <w:rPr>
           <w:rFonts w:ascii="Times New Roman" w:cs="Times New Roman" w:eastAsia="Times New Roman" w:hAnsi="Times New Roman"/>
@@ -17523,12 +17388,12 @@
           <wp:inline distB="114300" distT="114300" distL="114300" distR="114300">
             <wp:extent cx="5367338" cy="3291838"/>
             <wp:effectExtent b="0" l="0" r="0" t="0"/>
-            <wp:docPr id="1746396066" name="image13.png"/>
+            <wp:docPr id="1746396066" name="image14.png"/>
             <a:graphic>
               <a:graphicData uri="http://schemas.openxmlformats.org/drawingml/2006/picture">
                 <pic:pic>
                   <pic:nvPicPr>
-                    <pic:cNvPr id="0" name="image13.png"/>
+                    <pic:cNvPr id="0" name="image14.png"/>
                     <pic:cNvPicPr preferRelativeResize="0"/>
                   </pic:nvPicPr>
                   <pic:blipFill>
@@ -17600,12 +17465,12 @@
           <wp:inline distB="114300" distT="114300" distL="114300" distR="114300">
             <wp:extent cx="5233988" cy="3252278"/>
             <wp:effectExtent b="0" l="0" r="0" t="0"/>
-            <wp:docPr id="1746396063" name="image14.png"/>
+            <wp:docPr id="1746396063" name="image15.png"/>
             <a:graphic>
               <a:graphicData uri="http://schemas.openxmlformats.org/drawingml/2006/picture">
                 <pic:pic>
                   <pic:nvPicPr>
-                    <pic:cNvPr id="0" name="image14.png"/>
+                    <pic:cNvPr id="0" name="image15.png"/>
                     <pic:cNvPicPr preferRelativeResize="0"/>
                   </pic:nvPicPr>
                   <pic:blipFill>
@@ -17692,12 +17557,12 @@
           <wp:inline distB="114300" distT="114300" distL="114300" distR="114300">
             <wp:extent cx="5087323" cy="3100388"/>
             <wp:effectExtent b="0" l="0" r="0" t="0"/>
-            <wp:docPr id="1746396076" name="image12.png"/>
+            <wp:docPr id="1746396076" name="image17.png"/>
             <a:graphic>
               <a:graphicData uri="http://schemas.openxmlformats.org/drawingml/2006/picture">
                 <pic:pic>
                   <pic:nvPicPr>
-                    <pic:cNvPr id="0" name="image12.png"/>
+                    <pic:cNvPr id="0" name="image17.png"/>
                     <pic:cNvPicPr preferRelativeResize="0"/>
                   </pic:nvPicPr>
                   <pic:blipFill>
@@ -17784,12 +17649,12 @@
           <wp:inline distB="114300" distT="114300" distL="114300" distR="114300">
             <wp:extent cx="4995863" cy="3120058"/>
             <wp:effectExtent b="0" l="0" r="0" t="0"/>
-            <wp:docPr id="1746396059" name="image16.png"/>
+            <wp:docPr id="1746396059" name="image13.png"/>
             <a:graphic>
               <a:graphicData uri="http://schemas.openxmlformats.org/drawingml/2006/picture">
                 <pic:pic>
                   <pic:nvPicPr>
-                    <pic:cNvPr id="0" name="image16.png"/>
+                    <pic:cNvPr id="0" name="image13.png"/>
                     <pic:cNvPicPr preferRelativeResize="0"/>
                   </pic:nvPicPr>
                   <pic:blipFill>
@@ -17868,12 +17733,12 @@
           <wp:inline distB="114300" distT="114300" distL="114300" distR="114300">
             <wp:extent cx="5176838" cy="3228975"/>
             <wp:effectExtent b="0" l="0" r="0" t="0"/>
-            <wp:docPr id="1746396072" name="image18.png"/>
+            <wp:docPr id="1746396072" name="image16.png"/>
             <a:graphic>
               <a:graphicData uri="http://schemas.openxmlformats.org/drawingml/2006/picture">
                 <pic:pic>
                   <pic:nvPicPr>
-                    <pic:cNvPr id="0" name="image18.png"/>
+                    <pic:cNvPr id="0" name="image16.png"/>
                     <pic:cNvPicPr preferRelativeResize="0"/>
                   </pic:nvPicPr>
                   <pic:blipFill>
@@ -17960,12 +17825,12 @@
           <wp:inline distB="114300" distT="114300" distL="114300" distR="114300">
             <wp:extent cx="5062538" cy="3166456"/>
             <wp:effectExtent b="0" l="0" r="0" t="0"/>
-            <wp:docPr id="1746396065" name="image15.png"/>
+            <wp:docPr id="1746396065" name="image19.png"/>
             <a:graphic>
               <a:graphicData uri="http://schemas.openxmlformats.org/drawingml/2006/picture">
                 <pic:pic>
                   <pic:nvPicPr>
-                    <pic:cNvPr id="0" name="image15.png"/>
+                    <pic:cNvPr id="0" name="image19.png"/>
                     <pic:cNvPicPr preferRelativeResize="0"/>
                   </pic:nvPicPr>
                   <pic:blipFill>
@@ -18128,12 +17993,12 @@
           <wp:inline distB="114300" distT="114300" distL="114300" distR="114300">
             <wp:extent cx="5086350" cy="3193010"/>
             <wp:effectExtent b="0" l="0" r="0" t="0"/>
-            <wp:docPr id="1746396069" name="image19.png"/>
+            <wp:docPr id="1746396069" name="image9.png"/>
             <a:graphic>
               <a:graphicData uri="http://schemas.openxmlformats.org/drawingml/2006/picture">
                 <pic:pic>
                   <pic:nvPicPr>
-                    <pic:cNvPr id="0" name="image19.png"/>
+                    <pic:cNvPr id="0" name="image9.png"/>
                     <pic:cNvPicPr preferRelativeResize="0"/>
                   </pic:nvPicPr>
                   <pic:blipFill>
@@ -18229,12 +18094,12 @@
           <wp:inline distB="0" distT="0" distL="0" distR="0">
             <wp:extent cx="4195763" cy="3610955"/>
             <wp:effectExtent b="0" l="0" r="0" t="0"/>
-            <wp:docPr id="1746396067" name="image4.png"/>
+            <wp:docPr id="1746396067" name="image5.png"/>
             <a:graphic>
               <a:graphicData uri="http://schemas.openxmlformats.org/drawingml/2006/picture">
                 <pic:pic>
                   <pic:nvPicPr>
-                    <pic:cNvPr id="0" name="image4.png"/>
+                    <pic:cNvPr id="0" name="image5.png"/>
                     <pic:cNvPicPr preferRelativeResize="0"/>
                   </pic:nvPicPr>
                   <pic:blipFill>
@@ -18271,8 +18136,8 @@
           <w:rFonts w:ascii="Times New Roman" w:cs="Times New Roman" w:eastAsia="Times New Roman" w:hAnsi="Times New Roman"/>
         </w:rPr>
       </w:pPr>
-      <w:bookmarkStart w:colFirst="0" w:colLast="0" w:name="_heading=h.2s8eyo1" w:id="33"/>
-      <w:bookmarkEnd w:id="33"/>
+      <w:bookmarkStart w:colFirst="0" w:colLast="0" w:name="_heading=h.2s8eyo1" w:id="30"/>
+      <w:bookmarkEnd w:id="30"/>
       <w:r>
         <w:rPr>
           <w:rFonts w:ascii="Times New Roman" w:cs="Times New Roman" w:eastAsia="Times New Roman" w:hAnsi="Times New Roman"/>
@@ -18299,8 +18164,8 @@
           <w:szCs w:val="20"/>
         </w:rPr>
       </w:pPr>
-      <w:bookmarkStart w:colFirst="0" w:colLast="0" w:name="_heading=h.2s8eyo1" w:id="33"/>
-      <w:bookmarkEnd w:id="33"/>
+      <w:bookmarkStart w:colFirst="0" w:colLast="0" w:name="_heading=h.2s8eyo1" w:id="30"/>
+      <w:bookmarkEnd w:id="30"/>
       <w:r>
         <w:rPr>
           <w:rFonts w:ascii="Times New Roman" w:cs="Times New Roman" w:eastAsia="Times New Roman" w:hAnsi="Times New Roman"/>
@@ -18354,8 +18219,8 @@
           <w:szCs w:val="18"/>
         </w:rPr>
       </w:pPr>
-      <w:bookmarkStart w:colFirst="0" w:colLast="0" w:name="_heading=h.leootg9qx71w" w:id="34"/>
-      <w:bookmarkEnd w:id="34"/>
+      <w:bookmarkStart w:colFirst="0" w:colLast="0" w:name="_heading=h.leootg9qx71w" w:id="31"/>
+      <w:bookmarkEnd w:id="31"/>
       <w:r>
         <w:rPr>
           <w:rFonts w:ascii="Times New Roman" w:cs="Times New Roman" w:eastAsia="Times New Roman" w:hAnsi="Times New Roman"/>
@@ -18394,12 +18259,12 @@
           <wp:inline distB="0" distT="0" distL="0" distR="0">
             <wp:extent cx="5364391" cy="1714294"/>
             <wp:effectExtent b="0" l="0" r="0" t="0"/>
-            <wp:docPr id="1746396061" name="image5.png"/>
+            <wp:docPr id="1746396061" name="image1.png"/>
             <a:graphic>
               <a:graphicData uri="http://schemas.openxmlformats.org/drawingml/2006/picture">
                 <pic:pic>
                   <pic:nvPicPr>
-                    <pic:cNvPr id="0" name="image5.png"/>
+                    <pic:cNvPr id="0" name="image1.png"/>
                     <pic:cNvPicPr preferRelativeResize="0"/>
                   </pic:nvPicPr>
                   <pic:blipFill>
@@ -18446,12 +18311,12 @@
           <wp:inline distB="0" distT="0" distL="0" distR="0">
             <wp:extent cx="5415040" cy="1663120"/>
             <wp:effectExtent b="0" l="0" r="0" t="0"/>
-            <wp:docPr id="1746396068" name="image3.png"/>
+            <wp:docPr id="1746396068" name="image11.png"/>
             <a:graphic>
               <a:graphicData uri="http://schemas.openxmlformats.org/drawingml/2006/picture">
                 <pic:pic>
                   <pic:nvPicPr>
-                    <pic:cNvPr id="0" name="image3.png"/>
+                    <pic:cNvPr id="0" name="image11.png"/>
                     <pic:cNvPicPr preferRelativeResize="0"/>
                   </pic:nvPicPr>
                   <pic:blipFill>
@@ -18490,8 +18355,8 @@
           <w:szCs w:val="18"/>
         </w:rPr>
       </w:pPr>
-      <w:bookmarkStart w:colFirst="0" w:colLast="0" w:name="_heading=h.3rdcrjn" w:id="35"/>
-      <w:bookmarkEnd w:id="35"/>
+      <w:bookmarkStart w:colFirst="0" w:colLast="0" w:name="_heading=h.3rdcrjn" w:id="32"/>
+      <w:bookmarkEnd w:id="32"/>
       <w:r>
         <w:rPr>
           <w:rFonts w:ascii="Times New Roman" w:cs="Times New Roman" w:eastAsia="Times New Roman" w:hAnsi="Times New Roman"/>
@@ -18530,12 +18395,12 @@
           <wp:inline distB="0" distT="0" distL="0" distR="0">
             <wp:extent cx="5376863" cy="1997391"/>
             <wp:effectExtent b="0" l="0" r="0" t="0"/>
-            <wp:docPr id="1746396060" name="image2.png"/>
+            <wp:docPr id="1746396060" name="image3.png"/>
             <a:graphic>
               <a:graphicData uri="http://schemas.openxmlformats.org/drawingml/2006/picture">
                 <pic:pic>
                   <pic:nvPicPr>
-                    <pic:cNvPr id="0" name="image2.png"/>
+                    <pic:cNvPr id="0" name="image3.png"/>
                     <pic:cNvPicPr preferRelativeResize="0"/>
                   </pic:nvPicPr>
                   <pic:blipFill>
@@ -18585,12 +18450,12 @@
           <wp:inline distB="0" distT="0" distL="0" distR="0">
             <wp:extent cx="2290763" cy="1776694"/>
             <wp:effectExtent b="0" l="0" r="0" t="0"/>
-            <wp:docPr id="1746396074" name="image7.png"/>
+            <wp:docPr id="1746396074" name="image12.png"/>
             <a:graphic>
               <a:graphicData uri="http://schemas.openxmlformats.org/drawingml/2006/picture">
                 <pic:pic>
                   <pic:nvPicPr>
-                    <pic:cNvPr id="0" name="image7.png"/>
+                    <pic:cNvPr id="0" name="image12.png"/>
                     <pic:cNvPicPr preferRelativeResize="0"/>
                   </pic:nvPicPr>
                   <pic:blipFill>
@@ -18627,8 +18492,8 @@
           <w:rFonts w:ascii="Times New Roman" w:cs="Times New Roman" w:eastAsia="Times New Roman" w:hAnsi="Times New Roman"/>
         </w:rPr>
       </w:pPr>
-      <w:bookmarkStart w:colFirst="0" w:colLast="0" w:name="_heading=h.26in1rg" w:id="36"/>
-      <w:bookmarkEnd w:id="36"/>
+      <w:bookmarkStart w:colFirst="0" w:colLast="0" w:name="_heading=h.26in1rg" w:id="33"/>
+      <w:bookmarkEnd w:id="33"/>
       <w:r>
         <w:rPr>
           <w:rFonts w:ascii="Times New Roman" w:cs="Times New Roman" w:eastAsia="Times New Roman" w:hAnsi="Times New Roman"/>
@@ -18658,8 +18523,8 @@
           <w:rFonts w:ascii="Times New Roman" w:cs="Times New Roman" w:eastAsia="Times New Roman" w:hAnsi="Times New Roman"/>
         </w:rPr>
       </w:pPr>
-      <w:bookmarkStart w:colFirst="0" w:colLast="0" w:name="_heading=h.kje2cgq6ot6b" w:id="37"/>
-      <w:bookmarkEnd w:id="37"/>
+      <w:bookmarkStart w:colFirst="0" w:colLast="0" w:name="_heading=h.kje2cgq6ot6b" w:id="34"/>
+      <w:bookmarkEnd w:id="34"/>
       <w:r>
         <w:rPr>
           <w:rFonts w:ascii="Times New Roman" w:cs="Times New Roman" w:eastAsia="Times New Roman" w:hAnsi="Times New Roman"/>
@@ -18771,7 +18636,7 @@
                     <w:rPr>
                       <w:rFonts w:ascii="Times New Roman" w:cs="Times New Roman" w:eastAsia="Times New Roman" w:hAnsi="Times New Roman"/>
                     </w:rPr>
-                    <m:t xml:space="preserve">Y=</m:t>
+                    <m:t xml:space="preserve">y=</m:t>
                   </m:r>
                   <m:sSub>
                     <m:sSubPr>
@@ -19125,7 +18990,7 @@
                         <w:rPr>
                           <w:rFonts w:ascii="Times New Roman" w:cs="Times New Roman" w:eastAsia="Times New Roman" w:hAnsi="Times New Roman"/>
                         </w:rPr>
-                        <m:t xml:space="preserve">Y</m:t>
+                        <m:t xml:space="preserve">y</m:t>
                       </m:r>
                     </m:e>
                   </m:acc>
@@ -19133,7 +18998,7 @@
                     <w:rPr>
                       <w:rFonts w:ascii="Times New Roman" w:cs="Times New Roman" w:eastAsia="Times New Roman" w:hAnsi="Times New Roman"/>
                     </w:rPr>
-                    <m:t xml:space="preserve">=T1​t=</m:t>
+                    <m:t xml:space="preserve">=</m:t>
                   </m:r>
                   <m:f>
                     <m:fPr>
@@ -19221,7 +19086,7 @@
                     <w:rPr>
                       <w:rFonts w:ascii="Times New Roman" w:cs="Times New Roman" w:eastAsia="Times New Roman" w:hAnsi="Times New Roman"/>
                     </w:rPr>
-                    <m:t xml:space="preserve">​(X)</m:t>
+                    <m:t xml:space="preserve">​(x)</m:t>
                   </m:r>
                 </m:oMath>
                 <w:r>
@@ -19314,7 +19179,7 @@
                     <w:rFonts w:ascii="Times New Roman" w:cs="Times New Roman" w:eastAsia="Times New Roman" w:hAnsi="Times New Roman"/>
                     <w:rtl w:val="0"/>
                   </w:rPr>
-                  <w:t xml:space="preserve">XGBoost Regressor:</w:t>
+                  <w:t xml:space="preserve">Loss Function:</w:t>
                 </w:r>
               </w:p>
             </w:tc>
@@ -19388,7 +19253,7 @@
                         <w:rPr>
                           <w:rFonts w:ascii="Times New Roman" w:cs="Times New Roman" w:eastAsia="Times New Roman" w:hAnsi="Times New Roman"/>
                         </w:rPr>
-                        <m:t xml:space="preserve">Y</m:t>
+                        <m:t xml:space="preserve">y</m:t>
                       </m:r>
                     </m:e>
                     <m:sub>
@@ -19429,7 +19294,7 @@
                             <w:rPr>
                               <w:rFonts w:ascii="Times New Roman" w:cs="Times New Roman" w:eastAsia="Times New Roman" w:hAnsi="Times New Roman"/>
                             </w:rPr>
-                            <m:t xml:space="preserve">Y</m:t>
+                            <m:t xml:space="preserve">y</m:t>
                           </m:r>
                         </m:e>
                       </m:acc>
@@ -19565,7 +19430,35 @@
                     <w:rFonts w:ascii="Times New Roman" w:cs="Times New Roman" w:eastAsia="Times New Roman" w:hAnsi="Times New Roman"/>
                     <w:rtl w:val="0"/>
                   </w:rPr>
-                  <w:t xml:space="preserve">CatBoot Regressor:</w:t>
+                  <w:t xml:space="preserve">CatBoot Regressor and</w:t>
+                </w:r>
+              </w:p>
+              <w:p>
+                <w:pPr>
+                  <w:keepNext w:val="0"/>
+                  <w:keepLines w:val="0"/>
+                  <w:pageBreakBefore w:val="0"/>
+                  <w:widowControl w:val="0"/>
+                  <w:pBdr>
+                    <w:top w:space="0" w:sz="0" w:val="nil"/>
+                    <w:left w:space="0" w:sz="0" w:val="nil"/>
+                    <w:bottom w:space="0" w:sz="0" w:val="nil"/>
+                    <w:right w:space="0" w:sz="0" w:val="nil"/>
+                    <w:between w:space="0" w:sz="0" w:val="nil"/>
+                  </w:pBdr>
+                  <w:shd w:fill="auto" w:val="clear"/>
+                  <w:spacing w:after="0" w:before="0" w:line="240" w:lineRule="auto"/>
+                  <w:ind w:left="0" w:right="0" w:firstLine="0"/>
+                  <w:rPr>
+                    <w:rFonts w:ascii="Times New Roman" w:cs="Times New Roman" w:eastAsia="Times New Roman" w:hAnsi="Times New Roman"/>
+                  </w:rPr>
+                </w:pPr>
+                <w:r>
+                  <w:rPr>
+                    <w:rFonts w:ascii="Times New Roman" w:cs="Times New Roman" w:eastAsia="Times New Roman" w:hAnsi="Times New Roman"/>
+                    <w:rtl w:val="0"/>
+                  </w:rPr>
+                  <w:t xml:space="preserve">XGBoost Regressor:</w:t>
                 </w:r>
               </w:p>
             </w:tc>
@@ -19610,7 +19503,7 @@
                             <w:rPr>
                               <w:rFonts w:ascii="Times New Roman" w:cs="Times New Roman" w:eastAsia="Times New Roman" w:hAnsi="Times New Roman"/>
                             </w:rPr>
-                            <m:t xml:space="preserve">Y</m:t>
+                            <m:t xml:space="preserve">y</m:t>
                           </m:r>
                         </m:e>
                       </m:acc>
@@ -25539,8 +25432,8 @@
           <w:rFonts w:ascii="Times New Roman" w:cs="Times New Roman" w:eastAsia="Times New Roman" w:hAnsi="Times New Roman"/>
         </w:rPr>
       </w:pPr>
-      <w:bookmarkStart w:colFirst="0" w:colLast="0" w:name="_heading=h.2grqrue" w:id="38"/>
-      <w:bookmarkEnd w:id="38"/>
+      <w:bookmarkStart w:colFirst="0" w:colLast="0" w:name="_heading=h.2grqrue" w:id="35"/>
+      <w:bookmarkEnd w:id="35"/>
       <w:r>
         <w:rPr>
           <w:rFonts w:ascii="Times New Roman" w:cs="Times New Roman" w:eastAsia="Times New Roman" w:hAnsi="Times New Roman"/>
@@ -25599,8 +25492,8 @@
         <w:t xml:space="preserve">[1]</w:t>
         <w:tab/>
       </w:r>
-      <w:bookmarkStart w:colFirst="0" w:colLast="0" w:name="bookmark=id.vx1227" w:id="39"/>
-      <w:bookmarkEnd w:id="39"/>
+      <w:bookmarkStart w:colFirst="0" w:colLast="0" w:name="bookmark=id.vx1227" w:id="36"/>
+      <w:bookmarkEnd w:id="36"/>
       <w:r>
         <w:rPr>
           <w:rFonts w:ascii="Times New Roman" w:cs="Times New Roman" w:eastAsia="Times New Roman" w:hAnsi="Times New Roman"/>
@@ -25700,8 +25593,8 @@
         <w:t xml:space="preserve">[2]</w:t>
         <w:tab/>
       </w:r>
-      <w:bookmarkStart w:colFirst="0" w:colLast="0" w:name="bookmark=id.3fwokq0" w:id="40"/>
-      <w:bookmarkEnd w:id="40"/>
+      <w:bookmarkStart w:colFirst="0" w:colLast="0" w:name="bookmark=id.3fwokq0" w:id="37"/>
+      <w:bookmarkEnd w:id="37"/>
       <w:r>
         <w:rPr>
           <w:rFonts w:ascii="Times New Roman" w:cs="Times New Roman" w:eastAsia="Times New Roman" w:hAnsi="Times New Roman"/>
@@ -25800,8 +25693,8 @@
         </w:rPr>
         <w:t xml:space="preserve">[3]</w:t>
       </w:r>
-      <w:bookmarkStart w:colFirst="0" w:colLast="0" w:name="bookmark=id.1v1yuxt" w:id="41"/>
-      <w:bookmarkEnd w:id="41"/>
+      <w:bookmarkStart w:colFirst="0" w:colLast="0" w:name="bookmark=id.1v1yuxt" w:id="38"/>
+      <w:bookmarkEnd w:id="38"/>
       <w:r>
         <w:rPr>
           <w:rFonts w:ascii="Times New Roman" w:cs="Times New Roman" w:eastAsia="Times New Roman" w:hAnsi="Times New Roman"/>
@@ -25902,8 +25795,8 @@
         <w:t xml:space="preserve">[4]</w:t>
         <w:tab/>
       </w:r>
-      <w:bookmarkStart w:colFirst="0" w:colLast="0" w:name="bookmark=id.4f1mdlm" w:id="42"/>
-      <w:bookmarkEnd w:id="42"/>
+      <w:bookmarkStart w:colFirst="0" w:colLast="0" w:name="bookmark=id.4f1mdlm" w:id="39"/>
+      <w:bookmarkEnd w:id="39"/>
       <w:r>
         <w:rPr>
           <w:rFonts w:ascii="Times New Roman" w:cs="Times New Roman" w:eastAsia="Times New Roman" w:hAnsi="Times New Roman"/>
@@ -26087,8 +25980,8 @@
         <w:t xml:space="preserve">[6]</w:t>
         <w:tab/>
       </w:r>
-      <w:bookmarkStart w:colFirst="0" w:colLast="0" w:name="bookmark=id.2u6wntf" w:id="43"/>
-      <w:bookmarkEnd w:id="43"/>
+      <w:bookmarkStart w:colFirst="0" w:colLast="0" w:name="bookmark=id.2u6wntf" w:id="40"/>
+      <w:bookmarkEnd w:id="40"/>
       <w:r>
         <w:rPr>
           <w:rFonts w:ascii="Times New Roman" w:cs="Times New Roman" w:eastAsia="Times New Roman" w:hAnsi="Times New Roman"/>
@@ -26188,8 +26081,8 @@
         <w:t xml:space="preserve">[7]</w:t>
         <w:tab/>
       </w:r>
-      <w:bookmarkStart w:colFirst="0" w:colLast="0" w:name="bookmark=id.19c6y18" w:id="44"/>
-      <w:bookmarkEnd w:id="44"/>
+      <w:bookmarkStart w:colFirst="0" w:colLast="0" w:name="bookmark=id.19c6y18" w:id="41"/>
+      <w:bookmarkEnd w:id="41"/>
       <w:r>
         <w:rPr>
           <w:rFonts w:ascii="Times New Roman" w:cs="Times New Roman" w:eastAsia="Times New Roman" w:hAnsi="Times New Roman"/>
@@ -26289,8 +26182,8 @@
         <w:t xml:space="preserve">[8]</w:t>
         <w:tab/>
       </w:r>
-      <w:bookmarkStart w:colFirst="0" w:colLast="0" w:name="bookmark=id.3tbugp1" w:id="45"/>
-      <w:bookmarkEnd w:id="45"/>
+      <w:bookmarkStart w:colFirst="0" w:colLast="0" w:name="bookmark=id.3tbugp1" w:id="42"/>
+      <w:bookmarkEnd w:id="42"/>
       <w:r>
         <w:rPr>
           <w:rFonts w:ascii="Times New Roman" w:cs="Times New Roman" w:eastAsia="Times New Roman" w:hAnsi="Times New Roman"/>
@@ -26390,8 +26283,8 @@
         <w:t xml:space="preserve">[9]</w:t>
         <w:tab/>
       </w:r>
-      <w:bookmarkStart w:colFirst="0" w:colLast="0" w:name="bookmark=id.28h4qwu" w:id="46"/>
-      <w:bookmarkEnd w:id="46"/>
+      <w:bookmarkStart w:colFirst="0" w:colLast="0" w:name="bookmark=id.28h4qwu" w:id="43"/>
+      <w:bookmarkEnd w:id="43"/>
       <w:r>
         <w:rPr>
           <w:rFonts w:ascii="Times New Roman" w:cs="Times New Roman" w:eastAsia="Times New Roman" w:hAnsi="Times New Roman"/>
@@ -26490,8 +26383,8 @@
         </w:rPr>
         <w:t xml:space="preserve">[1</w:t>
       </w:r>
-      <w:bookmarkStart w:colFirst="0" w:colLast="0" w:name="bookmark=id.nmf14n" w:id="47"/>
-      <w:bookmarkEnd w:id="47"/>
+      <w:bookmarkStart w:colFirst="0" w:colLast="0" w:name="bookmark=id.nmf14n" w:id="44"/>
+      <w:bookmarkEnd w:id="44"/>
       <w:r>
         <w:rPr>
           <w:rFonts w:ascii="Times New Roman" w:cs="Times New Roman" w:eastAsia="Times New Roman" w:hAnsi="Times New Roman"/>
@@ -26560,8 +26453,8 @@
         </w:rPr>
         <w:t xml:space="preserve">[11]</w:t>
       </w:r>
-      <w:bookmarkStart w:colFirst="0" w:colLast="0" w:name="bookmark=id.37m2jsg" w:id="48"/>
-      <w:bookmarkEnd w:id="48"/>
+      <w:bookmarkStart w:colFirst="0" w:colLast="0" w:name="bookmark=id.37m2jsg" w:id="45"/>
+      <w:bookmarkEnd w:id="45"/>
       <w:r>
         <w:rPr>
           <w:rFonts w:ascii="Times New Roman" w:cs="Times New Roman" w:eastAsia="Times New Roman" w:hAnsi="Times New Roman"/>
@@ -26630,8 +26523,8 @@
         <w:t xml:space="preserve">[12]</w:t>
         <w:tab/>
       </w:r>
-      <w:bookmarkStart w:colFirst="0" w:colLast="0" w:name="bookmark=id.1mrcu09" w:id="49"/>
-      <w:bookmarkEnd w:id="49"/>
+      <w:bookmarkStart w:colFirst="0" w:colLast="0" w:name="bookmark=id.1mrcu09" w:id="46"/>
+      <w:bookmarkEnd w:id="46"/>
       <w:r>
         <w:rPr>
           <w:rFonts w:ascii="Times New Roman" w:cs="Times New Roman" w:eastAsia="Times New Roman" w:hAnsi="Times New Roman"/>
@@ -26698,8 +26591,8 @@
         </w:rPr>
         <w:t xml:space="preserve">[13]</w:t>
       </w:r>
-      <w:bookmarkStart w:colFirst="0" w:colLast="0" w:name="bookmark=id.46r0co2" w:id="50"/>
-      <w:bookmarkEnd w:id="50"/>
+      <w:bookmarkStart w:colFirst="0" w:colLast="0" w:name="bookmark=id.46r0co2" w:id="47"/>
+      <w:bookmarkEnd w:id="47"/>
       <w:r>
         <w:rPr>
           <w:rFonts w:ascii="Times New Roman" w:cs="Times New Roman" w:eastAsia="Times New Roman" w:hAnsi="Times New Roman"/>
@@ -26767,8 +26660,8 @@
         </w:rPr>
         <w:t xml:space="preserve">[1</w:t>
       </w:r>
-      <w:bookmarkStart w:colFirst="0" w:colLast="0" w:name="bookmark=id.2lwamvv" w:id="51"/>
-      <w:bookmarkEnd w:id="51"/>
+      <w:bookmarkStart w:colFirst="0" w:colLast="0" w:name="bookmark=id.2lwamvv" w:id="48"/>
+      <w:bookmarkEnd w:id="48"/>
       <w:r>
         <w:rPr>
           <w:rFonts w:ascii="Times New Roman" w:cs="Times New Roman" w:eastAsia="Times New Roman" w:hAnsi="Times New Roman"/>
@@ -26869,8 +26762,8 @@
         </w:rPr>
         <w:t xml:space="preserve">[15]</w:t>
       </w:r>
-      <w:bookmarkStart w:colFirst="0" w:colLast="0" w:name="bookmark=id.111kx3o" w:id="52"/>
-      <w:bookmarkEnd w:id="52"/>
+      <w:bookmarkStart w:colFirst="0" w:colLast="0" w:name="bookmark=id.111kx3o" w:id="49"/>
+      <w:bookmarkEnd w:id="49"/>
       <w:r>
         <w:rPr>
           <w:rFonts w:ascii="Times New Roman" w:cs="Times New Roman" w:eastAsia="Times New Roman" w:hAnsi="Times New Roman"/>
@@ -26970,8 +26863,8 @@
         </w:rPr>
         <w:t xml:space="preserve">[16]</w:t>
       </w:r>
-      <w:bookmarkStart w:colFirst="0" w:colLast="0" w:name="bookmark=id.3l18frh" w:id="53"/>
-      <w:bookmarkEnd w:id="53"/>
+      <w:bookmarkStart w:colFirst="0" w:colLast="0" w:name="bookmark=id.3l18frh" w:id="50"/>
+      <w:bookmarkEnd w:id="50"/>
       <w:r>
         <w:rPr>
           <w:rFonts w:ascii="Times New Roman" w:cs="Times New Roman" w:eastAsia="Times New Roman" w:hAnsi="Times New Roman"/>
@@ -27071,8 +26964,8 @@
         </w:rPr>
         <w:t xml:space="preserve">[17]</w:t>
       </w:r>
-      <w:bookmarkStart w:colFirst="0" w:colLast="0" w:name="bookmark=id.206ipza" w:id="54"/>
-      <w:bookmarkEnd w:id="54"/>
+      <w:bookmarkStart w:colFirst="0" w:colLast="0" w:name="bookmark=id.206ipza" w:id="51"/>
+      <w:bookmarkEnd w:id="51"/>
       <w:r>
         <w:rPr>
           <w:rFonts w:ascii="Times New Roman" w:cs="Times New Roman" w:eastAsia="Times New Roman" w:hAnsi="Times New Roman"/>
@@ -27172,8 +27065,8 @@
         </w:rPr>
         <w:t xml:space="preserve">[18]</w:t>
       </w:r>
-      <w:bookmarkStart w:colFirst="0" w:colLast="0" w:name="bookmark=id.4k668n3" w:id="55"/>
-      <w:bookmarkEnd w:id="55"/>
+      <w:bookmarkStart w:colFirst="0" w:colLast="0" w:name="bookmark=id.4k668n3" w:id="52"/>
+      <w:bookmarkEnd w:id="52"/>
       <w:r>
         <w:rPr>
           <w:rFonts w:ascii="Times New Roman" w:cs="Times New Roman" w:eastAsia="Times New Roman" w:hAnsi="Times New Roman"/>
@@ -27273,8 +27166,8 @@
         </w:rPr>
         <w:t xml:space="preserve">[19]</w:t>
       </w:r>
-      <w:bookmarkStart w:colFirst="0" w:colLast="0" w:name="bookmark=id.2zbgiuw" w:id="56"/>
-      <w:bookmarkEnd w:id="56"/>
+      <w:bookmarkStart w:colFirst="0" w:colLast="0" w:name="bookmark=id.2zbgiuw" w:id="53"/>
+      <w:bookmarkEnd w:id="53"/>
       <w:r>
         <w:rPr>
           <w:rFonts w:ascii="Times New Roman" w:cs="Times New Roman" w:eastAsia="Times New Roman" w:hAnsi="Times New Roman"/>
@@ -27374,8 +27267,8 @@
         </w:rPr>
         <w:t xml:space="preserve">[20]</w:t>
       </w:r>
-      <w:bookmarkStart w:colFirst="0" w:colLast="0" w:name="bookmark=id.1egqt2p" w:id="57"/>
-      <w:bookmarkEnd w:id="57"/>
+      <w:bookmarkStart w:colFirst="0" w:colLast="0" w:name="bookmark=id.1egqt2p" w:id="54"/>
+      <w:bookmarkEnd w:id="54"/>
       <w:r>
         <w:rPr>
           <w:rFonts w:ascii="Times New Roman" w:cs="Times New Roman" w:eastAsia="Times New Roman" w:hAnsi="Times New Roman"/>
@@ -27475,8 +27368,8 @@
         </w:rPr>
         <w:t xml:space="preserve">[21]</w:t>
       </w:r>
-      <w:bookmarkStart w:colFirst="0" w:colLast="0" w:name="bookmark=id.3ygebqi" w:id="58"/>
-      <w:bookmarkEnd w:id="58"/>
+      <w:bookmarkStart w:colFirst="0" w:colLast="0" w:name="bookmark=id.3ygebqi" w:id="55"/>
+      <w:bookmarkEnd w:id="55"/>
       <w:r>
         <w:rPr>
           <w:rFonts w:ascii="Times New Roman" w:cs="Times New Roman" w:eastAsia="Times New Roman" w:hAnsi="Times New Roman"/>
@@ -27576,8 +27469,8 @@
         </w:rPr>
         <w:t xml:space="preserve">[22]</w:t>
       </w:r>
-      <w:bookmarkStart w:colFirst="0" w:colLast="0" w:name="bookmark=id.2dlolyb" w:id="59"/>
-      <w:bookmarkEnd w:id="59"/>
+      <w:bookmarkStart w:colFirst="0" w:colLast="0" w:name="bookmark=id.2dlolyb" w:id="56"/>
+      <w:bookmarkEnd w:id="56"/>
       <w:r>
         <w:rPr>
           <w:rFonts w:ascii="Times New Roman" w:cs="Times New Roman" w:eastAsia="Times New Roman" w:hAnsi="Times New Roman"/>
@@ -27677,8 +27570,8 @@
         </w:rPr>
         <w:t xml:space="preserve">[23]</w:t>
       </w:r>
-      <w:bookmarkStart w:colFirst="0" w:colLast="0" w:name="bookmark=id.sqyw64" w:id="60"/>
-      <w:bookmarkEnd w:id="60"/>
+      <w:bookmarkStart w:colFirst="0" w:colLast="0" w:name="bookmark=id.sqyw64" w:id="57"/>
+      <w:bookmarkEnd w:id="57"/>
       <w:r>
         <w:rPr>
           <w:rFonts w:ascii="Times New Roman" w:cs="Times New Roman" w:eastAsia="Times New Roman" w:hAnsi="Times New Roman"/>
@@ -28047,8 +27940,8 @@
         </w:rPr>
         <w:t xml:space="preserve">[2</w:t>
       </w:r>
-      <w:bookmarkStart w:colFirst="0" w:colLast="0" w:name="bookmark=id.3cqmetx" w:id="61"/>
-      <w:bookmarkEnd w:id="61"/>
+      <w:bookmarkStart w:colFirst="0" w:colLast="0" w:name="bookmark=id.3cqmetx" w:id="58"/>
+      <w:bookmarkEnd w:id="58"/>
       <w:r>
         <w:rPr>
           <w:rFonts w:ascii="Times New Roman" w:cs="Times New Roman" w:eastAsia="Times New Roman" w:hAnsi="Times New Roman"/>
@@ -28082,8 +27975,8 @@
           <w:szCs w:val="30"/>
         </w:rPr>
       </w:pPr>
-      <w:bookmarkStart w:colFirst="0" w:colLast="0" w:name="_heading=h.mwp55l8x8pv2" w:id="62"/>
-      <w:bookmarkEnd w:id="62"/>
+      <w:bookmarkStart w:colFirst="0" w:colLast="0" w:name="_heading=h.mwp55l8x8pv2" w:id="59"/>
+      <w:bookmarkEnd w:id="59"/>
       <w:r>
         <w:rPr>
           <w:rtl w:val="0"/>
@@ -28148,8 +28041,8 @@
           <w:rFonts w:ascii="Times New Roman" w:cs="Times New Roman" w:eastAsia="Times New Roman" w:hAnsi="Times New Roman"/>
         </w:rPr>
       </w:pPr>
-      <w:bookmarkStart w:colFirst="0" w:colLast="0" w:name="_heading=h.1rvwp1q" w:id="63"/>
-      <w:bookmarkEnd w:id="63"/>
+      <w:bookmarkStart w:colFirst="0" w:colLast="0" w:name="_heading=h.1rvwp1q" w:id="60"/>
+      <w:bookmarkEnd w:id="60"/>
       <w:r>
         <w:rPr>
           <w:rFonts w:ascii="Times New Roman" w:cs="Times New Roman" w:eastAsia="Times New Roman" w:hAnsi="Times New Roman"/>
@@ -29814,12 +29707,12 @@
           <wp:extent cx="1480853" cy="1195388"/>
           <wp:effectExtent b="0" l="0" r="0" t="0"/>
           <wp:wrapNone/>
-          <wp:docPr descr="University of Calgary | Drupal.org" id="1746396073" name="image1.jpg"/>
+          <wp:docPr descr="University of Calgary | Drupal.org" id="1746396073" name="image10.jpg"/>
           <a:graphic>
             <a:graphicData uri="http://schemas.openxmlformats.org/drawingml/2006/picture">
               <pic:pic>
                 <pic:nvPicPr>
-                  <pic:cNvPr descr="University of Calgary | Drupal.org" id="0" name="image1.jpg"/>
+                  <pic:cNvPr descr="University of Calgary | Drupal.org" id="0" name="image10.jpg"/>
                   <pic:cNvPicPr preferRelativeResize="0"/>
                 </pic:nvPicPr>
                 <pic:blipFill>
@@ -31563,7 +31456,7 @@
 
 <file path=customXML/item1.xml><?xml version="1.0" encoding="utf-8"?>
 <go:gDocsCustomXmlDataStorage xmlns:go="http://customooxmlschemas.google.com/" xmlns:r="http://schemas.openxmlformats.org/officeDocument/2006/relationships" uri="GoogleDocsCustomDataVersion2">
-  <go:docsCustomData xmlns:go="http://customooxmlschemas.google.com/" roundtripDataSignature="AMtx7miIGLVX8I9WpmscQlBvvB6MYkQGnA==">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</go:docsCustomData>
+  <go:docsCustomData xmlns:go="http://customooxmlschemas.google.com/" roundtripDataSignature="AMtx7miijzFJgStb2032gTLpHAFBaTZgPg==">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</go:docsCustomData>
 </go:gDocsCustomXmlDataStorage>
 </file>
 

</xml_diff>

<commit_message>
Updated Report- fixed formatting/ page breaks
</commit_message>
<xml_diff>
--- a/Report/ENGG 680 Project Report.docx
+++ b/Report/ENGG 680 Project Report.docx
@@ -7169,6 +7169,7 @@
     </w:p>
     <w:p>
       <w:pPr>
+        <w:jc w:val="both"/>
         <w:rPr>
           <w:rFonts w:ascii="Times New Roman" w:cs="Times New Roman" w:eastAsia="Times New Roman" w:hAnsi="Times New Roman"/>
         </w:rPr>
@@ -7183,16 +7184,17 @@
     </w:p>
     <w:p>
       <w:pPr>
-        <w:rPr>
-          <w:rFonts w:ascii="Times New Roman" w:cs="Times New Roman" w:eastAsia="Times New Roman" w:hAnsi="Times New Roman"/>
-        </w:rPr>
-      </w:pPr>
-      <w:r>
-        <w:rPr>
-          <w:rFonts w:ascii="Times New Roman" w:cs="Times New Roman" w:eastAsia="Times New Roman" w:hAnsi="Times New Roman"/>
-          <w:rtl w:val="0"/>
-        </w:rPr>
-        <w:t xml:space="preserve">This model does still have a chance to produce an overfit model if there are too many iterations, the trees are too deep, and the learning rate is too low. The model risks producing an underfit result if the boosting iteration number is too low, the trees are too shallow, or the learning rate is set too high.</w:t>
+        <w:jc w:val="both"/>
+        <w:rPr>
+          <w:rFonts w:ascii="Times New Roman" w:cs="Times New Roman" w:eastAsia="Times New Roman" w:hAnsi="Times New Roman"/>
+        </w:rPr>
+      </w:pPr>
+      <w:r>
+        <w:rPr>
+          <w:rFonts w:ascii="Times New Roman" w:cs="Times New Roman" w:eastAsia="Times New Roman" w:hAnsi="Times New Roman"/>
+          <w:rtl w:val="0"/>
+        </w:rPr>
+        <w:t xml:space="preserve">This model does have a chance to produce an overfit model if there are too many iterations, the trees are too deep, or the learning rate is too low. The model risks producing an underfit result if the boosting iteration number is too low, the trees are too shallow, or the learning rate is set too high.</w:t>
       </w:r>
     </w:p>
     <w:p>
@@ -8079,19 +8081,6 @@
           <w:rtl w:val="0"/>
         </w:rPr>
         <w:t xml:space="preserve"> the accurate capacities, the resistance factors have been taken as 1 to rule out any intended conservatism from the picture. It is important to note that since there are no specific codes for stainless steel, equations for conventional CFST columns were applied.</w:t>
-      </w:r>
-    </w:p>
-    <w:p>
-      <w:pPr>
-        <w:jc w:val="both"/>
-        <w:rPr>
-          <w:rFonts w:ascii="Times New Roman" w:cs="Times New Roman" w:eastAsia="Times New Roman" w:hAnsi="Times New Roman"/>
-        </w:rPr>
-      </w:pPr>
-      <w:r>
-        <w:rPr>
-          <w:rtl w:val="0"/>
-        </w:rPr>
       </w:r>
     </w:p>
     <w:p>
@@ -8347,8 +8336,25 @@
           <w:rFonts w:ascii="Times New Roman" w:cs="Times New Roman" w:eastAsia="Times New Roman" w:hAnsi="Times New Roman"/>
         </w:rPr>
       </w:pPr>
-      <w:bookmarkStart w:colFirst="0" w:colLast="0" w:name="_heading=h.qnvi51srgoev" w:id="25"/>
+      <w:bookmarkStart w:colFirst="0" w:colLast="0" w:name="_heading=h.v8mhhwp9evb1" w:id="25"/>
       <w:bookmarkEnd w:id="25"/>
+      <w:r>
+        <w:rPr>
+          <w:rtl w:val="0"/>
+        </w:rPr>
+      </w:r>
+    </w:p>
+    <w:p>
+      <w:pPr>
+        <w:pStyle w:val="Heading2"/>
+        <w:spacing w:after="200" w:line="240" w:lineRule="auto"/>
+        <w:jc w:val="both"/>
+        <w:rPr>
+          <w:rFonts w:ascii="Times New Roman" w:cs="Times New Roman" w:eastAsia="Times New Roman" w:hAnsi="Times New Roman"/>
+        </w:rPr>
+      </w:pPr>
+      <w:bookmarkStart w:colFirst="0" w:colLast="0" w:name="_heading=h.qnvi51srgoev" w:id="26"/>
+      <w:bookmarkEnd w:id="26"/>
       <w:r>
         <w:rPr>
           <w:rFonts w:ascii="Times New Roman" w:cs="Times New Roman" w:eastAsia="Times New Roman" w:hAnsi="Times New Roman"/>
@@ -8421,8 +8427,8 @@
           <w:rFonts w:ascii="Times New Roman" w:cs="Times New Roman" w:eastAsia="Times New Roman" w:hAnsi="Times New Roman"/>
         </w:rPr>
       </w:pPr>
-      <w:bookmarkStart w:colFirst="0" w:colLast="0" w:name="_heading=h.1hmsyys" w:id="26"/>
-      <w:bookmarkEnd w:id="26"/>
+      <w:bookmarkStart w:colFirst="0" w:colLast="0" w:name="_heading=h.1hmsyys" w:id="27"/>
+      <w:bookmarkEnd w:id="27"/>
       <w:r>
         <w:rPr>
           <w:rFonts w:ascii="Times New Roman" w:cs="Times New Roman" w:eastAsia="Times New Roman" w:hAnsi="Times New Roman"/>
@@ -8710,8 +8716,8 @@
           <w:rFonts w:ascii="Times New Roman" w:cs="Times New Roman" w:eastAsia="Times New Roman" w:hAnsi="Times New Roman"/>
         </w:rPr>
       </w:pPr>
-      <w:bookmarkStart w:colFirst="0" w:colLast="0" w:name="_heading=h.pgosozmr5td5" w:id="27"/>
-      <w:bookmarkEnd w:id="27"/>
+      <w:bookmarkStart w:colFirst="0" w:colLast="0" w:name="_heading=h.pgosozmr5td5" w:id="28"/>
+      <w:bookmarkEnd w:id="28"/>
       <w:r>
         <w:rPr>
           <w:rFonts w:ascii="Times New Roman" w:cs="Times New Roman" w:eastAsia="Times New Roman" w:hAnsi="Times New Roman"/>
@@ -15692,8 +15698,8 @@
           <w:szCs w:val="28"/>
         </w:rPr>
       </w:pPr>
-      <w:bookmarkStart w:colFirst="0" w:colLast="0" w:name="_heading=h.147n2zr" w:id="28"/>
-      <w:bookmarkEnd w:id="28"/>
+      <w:bookmarkStart w:colFirst="0" w:colLast="0" w:name="_heading=h.147n2zr" w:id="29"/>
+      <w:bookmarkEnd w:id="29"/>
       <w:r>
         <w:rPr>
           <w:rFonts w:ascii="Times New Roman" w:cs="Times New Roman" w:eastAsia="Times New Roman" w:hAnsi="Times New Roman"/>
@@ -17395,8 +17401,8 @@
           <w:rFonts w:ascii="Times New Roman" w:cs="Times New Roman" w:eastAsia="Times New Roman" w:hAnsi="Times New Roman"/>
         </w:rPr>
       </w:pPr>
-      <w:bookmarkStart w:colFirst="0" w:colLast="0" w:name="_heading=h.147n2zr" w:id="28"/>
-      <w:bookmarkEnd w:id="28"/>
+      <w:bookmarkStart w:colFirst="0" w:colLast="0" w:name="_heading=h.147n2zr" w:id="29"/>
+      <w:bookmarkEnd w:id="29"/>
       <w:r>
         <w:rPr>
           <w:rtl w:val="0"/>
@@ -17411,8 +17417,8 @@
           <w:rFonts w:ascii="Times New Roman" w:cs="Times New Roman" w:eastAsia="Times New Roman" w:hAnsi="Times New Roman"/>
         </w:rPr>
       </w:pPr>
-      <w:bookmarkStart w:colFirst="0" w:colLast="0" w:name="_heading=h.tmvn8emt24ja" w:id="29"/>
-      <w:bookmarkEnd w:id="29"/>
+      <w:bookmarkStart w:colFirst="0" w:colLast="0" w:name="_heading=h.tmvn8emt24ja" w:id="30"/>
+      <w:bookmarkEnd w:id="30"/>
       <w:r>
         <w:rPr>
           <w:rtl w:val="0"/>
@@ -17562,21 +17568,6 @@
     </w:p>
     <w:p>
       <w:pPr>
-        <w:jc w:val="both"/>
-        <w:rPr>
-          <w:rFonts w:ascii="Times New Roman" w:cs="Times New Roman" w:eastAsia="Times New Roman" w:hAnsi="Times New Roman"/>
-          <w:b w:val="1"/>
-          <w:i w:val="1"/>
-        </w:rPr>
-      </w:pPr>
-      <w:r>
-        <w:rPr>
-          <w:rtl w:val="0"/>
-        </w:rPr>
-      </w:r>
-    </w:p>
-    <w:p>
-      <w:pPr>
         <w:spacing w:after="0" w:lineRule="auto"/>
         <w:jc w:val="center"/>
         <w:rPr>
@@ -17644,12 +17635,12 @@
           <wp:inline distB="114300" distT="114300" distL="114300" distR="114300">
             <wp:extent cx="3786297" cy="1130094"/>
             <wp:effectExtent b="0" l="0" r="0" t="0"/>
-            <wp:docPr id="1746396077" name="image11.png"/>
+            <wp:docPr id="1746396077" name="image1.png"/>
             <a:graphic>
               <a:graphicData uri="http://schemas.openxmlformats.org/drawingml/2006/picture">
                 <pic:pic>
                   <pic:nvPicPr>
-                    <pic:cNvPr id="0" name="image11.png"/>
+                    <pic:cNvPr id="0" name="image1.png"/>
                     <pic:cNvPicPr preferRelativeResize="0"/>
                   </pic:nvPicPr>
                   <pic:blipFill>
@@ -17744,12 +17735,12 @@
           <wp:inline distB="114300" distT="114300" distL="114300" distR="114300">
             <wp:extent cx="3784551" cy="1103424"/>
             <wp:effectExtent b="0" l="0" r="0" t="0"/>
-            <wp:docPr id="1746396075" name="image8.png"/>
+            <wp:docPr id="1746396075" name="image4.png"/>
             <a:graphic>
               <a:graphicData uri="http://schemas.openxmlformats.org/drawingml/2006/picture">
                 <pic:pic>
                   <pic:nvPicPr>
-                    <pic:cNvPr id="0" name="image8.png"/>
+                    <pic:cNvPr id="0" name="image4.png"/>
                     <pic:cNvPicPr preferRelativeResize="0"/>
                   </pic:nvPicPr>
                   <pic:blipFill>
@@ -17851,12 +17842,12 @@
           <wp:inline distB="114300" distT="114300" distL="114300" distR="114300">
             <wp:extent cx="3800475" cy="1116089"/>
             <wp:effectExtent b="0" l="0" r="0" t="0"/>
-            <wp:docPr id="1746396078" name="image9.png"/>
+            <wp:docPr id="1746396078" name="image10.png"/>
             <a:graphic>
               <a:graphicData uri="http://schemas.openxmlformats.org/drawingml/2006/picture">
                 <pic:pic>
                   <pic:nvPicPr>
-                    <pic:cNvPr id="0" name="image9.png"/>
+                    <pic:cNvPr id="0" name="image10.png"/>
                     <pic:cNvPicPr preferRelativeResize="0"/>
                   </pic:nvPicPr>
                   <pic:blipFill>
@@ -17937,7 +17928,6 @@
         <w:rPr>
           <w:rFonts w:ascii="Times New Roman" w:cs="Times New Roman" w:eastAsia="Times New Roman" w:hAnsi="Times New Roman"/>
           <w:b w:val="1"/>
-          <w:i w:val="1"/>
         </w:rPr>
       </w:pPr>
       <w:r>
@@ -17951,12 +17941,12 @@
           <wp:inline distB="114300" distT="114300" distL="114300" distR="114300">
             <wp:extent cx="3824288" cy="1111492"/>
             <wp:effectExtent b="0" l="0" r="0" t="0"/>
-            <wp:docPr id="1746396062" name="image6.png"/>
+            <wp:docPr id="1746396062" name="image9.png"/>
             <a:graphic>
               <a:graphicData uri="http://schemas.openxmlformats.org/drawingml/2006/picture">
                 <pic:pic>
                   <pic:nvPicPr>
-                    <pic:cNvPr id="0" name="image6.png"/>
+                    <pic:cNvPr id="0" name="image9.png"/>
                     <pic:cNvPicPr preferRelativeResize="0"/>
                   </pic:nvPicPr>
                   <pic:blipFill>
@@ -17988,7 +17978,6 @@
     </w:p>
     <w:p>
       <w:pPr>
-        <w:spacing w:after="0" w:lineRule="auto"/>
         <w:jc w:val="center"/>
         <w:rPr>
           <w:rFonts w:ascii="Times New Roman" w:cs="Times New Roman" w:eastAsia="Times New Roman" w:hAnsi="Times New Roman"/>
@@ -18003,7 +17992,6 @@
     </w:p>
     <w:p>
       <w:pPr>
-        <w:spacing w:after="0" w:lineRule="auto"/>
         <w:jc w:val="center"/>
         <w:rPr>
           <w:rFonts w:ascii="Times New Roman" w:cs="Times New Roman" w:eastAsia="Times New Roman" w:hAnsi="Times New Roman"/>
@@ -18018,7 +18006,6 @@
     </w:p>
     <w:p>
       <w:pPr>
-        <w:spacing w:after="0" w:lineRule="auto"/>
         <w:jc w:val="center"/>
         <w:rPr>
           <w:rFonts w:ascii="Times New Roman" w:cs="Times New Roman" w:eastAsia="Times New Roman" w:hAnsi="Times New Roman"/>
@@ -18033,7 +18020,6 @@
     </w:p>
     <w:p>
       <w:pPr>
-        <w:spacing w:after="0" w:lineRule="auto"/>
         <w:jc w:val="center"/>
         <w:rPr>
           <w:rFonts w:ascii="Times New Roman" w:cs="Times New Roman" w:eastAsia="Times New Roman" w:hAnsi="Times New Roman"/>
@@ -18048,67 +18034,6 @@
     </w:p>
     <w:p>
       <w:pPr>
-        <w:spacing w:after="0" w:lineRule="auto"/>
-        <w:jc w:val="center"/>
-        <w:rPr>
-          <w:rFonts w:ascii="Times New Roman" w:cs="Times New Roman" w:eastAsia="Times New Roman" w:hAnsi="Times New Roman"/>
-          <w:b w:val="1"/>
-        </w:rPr>
-      </w:pPr>
-      <w:r>
-        <w:rPr>
-          <w:rtl w:val="0"/>
-        </w:rPr>
-      </w:r>
-    </w:p>
-    <w:p>
-      <w:pPr>
-        <w:spacing w:after="0" w:lineRule="auto"/>
-        <w:jc w:val="center"/>
-        <w:rPr>
-          <w:rFonts w:ascii="Times New Roman" w:cs="Times New Roman" w:eastAsia="Times New Roman" w:hAnsi="Times New Roman"/>
-          <w:b w:val="1"/>
-        </w:rPr>
-      </w:pPr>
-      <w:r>
-        <w:rPr>
-          <w:rtl w:val="0"/>
-        </w:rPr>
-      </w:r>
-    </w:p>
-    <w:p>
-      <w:pPr>
-        <w:spacing w:after="0" w:lineRule="auto"/>
-        <w:jc w:val="center"/>
-        <w:rPr>
-          <w:rFonts w:ascii="Times New Roman" w:cs="Times New Roman" w:eastAsia="Times New Roman" w:hAnsi="Times New Roman"/>
-          <w:b w:val="1"/>
-        </w:rPr>
-      </w:pPr>
-      <w:r>
-        <w:rPr>
-          <w:rtl w:val="0"/>
-        </w:rPr>
-      </w:r>
-    </w:p>
-    <w:p>
-      <w:pPr>
-        <w:spacing w:after="0" w:lineRule="auto"/>
-        <w:jc w:val="center"/>
-        <w:rPr>
-          <w:rFonts w:ascii="Times New Roman" w:cs="Times New Roman" w:eastAsia="Times New Roman" w:hAnsi="Times New Roman"/>
-          <w:b w:val="1"/>
-        </w:rPr>
-      </w:pPr>
-      <w:r>
-        <w:rPr>
-          <w:rtl w:val="0"/>
-        </w:rPr>
-      </w:r>
-    </w:p>
-    <w:p>
-      <w:pPr>
-        <w:spacing w:after="0" w:lineRule="auto"/>
         <w:jc w:val="center"/>
         <w:rPr>
           <w:rFonts w:ascii="Times New Roman" w:cs="Times New Roman" w:eastAsia="Times New Roman" w:hAnsi="Times New Roman"/>
@@ -18210,8 +18135,8 @@
           <w:rFonts w:ascii="Times New Roman" w:cs="Times New Roman" w:eastAsia="Times New Roman" w:hAnsi="Times New Roman"/>
         </w:rPr>
       </w:pPr>
-      <w:bookmarkStart w:colFirst="0" w:colLast="0" w:name="_heading=h.98xapx8qs8p3" w:id="30"/>
-      <w:bookmarkEnd w:id="30"/>
+      <w:bookmarkStart w:colFirst="0" w:colLast="0" w:name="_heading=h.98xapx8qs8p3" w:id="31"/>
+      <w:bookmarkEnd w:id="31"/>
       <w:r>
         <w:rPr>
           <w:rtl w:val="0"/>
@@ -18226,27 +18151,11 @@
           <w:rFonts w:ascii="Times New Roman" w:cs="Times New Roman" w:eastAsia="Times New Roman" w:hAnsi="Times New Roman"/>
         </w:rPr>
       </w:pPr>
-      <w:bookmarkStart w:colFirst="0" w:colLast="0" w:name="_heading=h.etbsjpphxe18" w:id="31"/>
-      <w:bookmarkEnd w:id="31"/>
+      <w:bookmarkStart w:colFirst="0" w:colLast="0" w:name="_heading=h.etbsjpphxe18" w:id="32"/>
+      <w:bookmarkEnd w:id="32"/>
       <w:r>
         <w:br w:type="page"/>
       </w:r>
-      <w:r>
-        <w:rPr>
-          <w:rtl w:val="0"/>
-        </w:rPr>
-      </w:r>
-    </w:p>
-    <w:p>
-      <w:pPr>
-        <w:pStyle w:val="Heading1"/>
-        <w:jc w:val="center"/>
-        <w:rPr>
-          <w:rFonts w:ascii="Times New Roman" w:cs="Times New Roman" w:eastAsia="Times New Roman" w:hAnsi="Times New Roman"/>
-        </w:rPr>
-      </w:pPr>
-      <w:bookmarkStart w:colFirst="0" w:colLast="0" w:name="_heading=h.wpbiiuyosun" w:id="32"/>
-      <w:bookmarkEnd w:id="32"/>
       <w:r>
         <w:rPr>
           <w:rtl w:val="0"/>
@@ -18294,12 +18203,12 @@
           <wp:inline distB="114300" distT="114300" distL="114300" distR="114300">
             <wp:extent cx="5367338" cy="3291838"/>
             <wp:effectExtent b="0" l="0" r="0" t="0"/>
-            <wp:docPr id="1746396066" name="image13.png"/>
+            <wp:docPr id="1746396066" name="image19.png"/>
             <a:graphic>
               <a:graphicData uri="http://schemas.openxmlformats.org/drawingml/2006/picture">
                 <pic:pic>
                   <pic:nvPicPr>
-                    <pic:cNvPr id="0" name="image13.png"/>
+                    <pic:cNvPr id="0" name="image19.png"/>
                     <pic:cNvPicPr preferRelativeResize="0"/>
                   </pic:nvPicPr>
                   <pic:blipFill>
@@ -18371,12 +18280,12 @@
           <wp:inline distB="114300" distT="114300" distL="114300" distR="114300">
             <wp:extent cx="5233988" cy="3252278"/>
             <wp:effectExtent b="0" l="0" r="0" t="0"/>
-            <wp:docPr id="1746396063" name="image14.png"/>
+            <wp:docPr id="1746396063" name="image18.png"/>
             <a:graphic>
               <a:graphicData uri="http://schemas.openxmlformats.org/drawingml/2006/picture">
                 <pic:pic>
                   <pic:nvPicPr>
-                    <pic:cNvPr id="0" name="image14.png"/>
+                    <pic:cNvPr id="0" name="image18.png"/>
                     <pic:cNvPicPr preferRelativeResize="0"/>
                   </pic:nvPicPr>
                   <pic:blipFill>
@@ -18463,12 +18372,12 @@
           <wp:inline distB="114300" distT="114300" distL="114300" distR="114300">
             <wp:extent cx="5087323" cy="3100388"/>
             <wp:effectExtent b="0" l="0" r="0" t="0"/>
-            <wp:docPr id="1746396076" name="image18.png"/>
+            <wp:docPr id="1746396076" name="image17.png"/>
             <a:graphic>
               <a:graphicData uri="http://schemas.openxmlformats.org/drawingml/2006/picture">
                 <pic:pic>
                   <pic:nvPicPr>
-                    <pic:cNvPr id="0" name="image18.png"/>
+                    <pic:cNvPr id="0" name="image17.png"/>
                     <pic:cNvPicPr preferRelativeResize="0"/>
                   </pic:nvPicPr>
                   <pic:blipFill>
@@ -18555,12 +18464,12 @@
           <wp:inline distB="114300" distT="114300" distL="114300" distR="114300">
             <wp:extent cx="4995863" cy="3120058"/>
             <wp:effectExtent b="0" l="0" r="0" t="0"/>
-            <wp:docPr id="1746396059" name="image15.png"/>
+            <wp:docPr id="1746396059" name="image13.png"/>
             <a:graphic>
               <a:graphicData uri="http://schemas.openxmlformats.org/drawingml/2006/picture">
                 <pic:pic>
                   <pic:nvPicPr>
-                    <pic:cNvPr id="0" name="image15.png"/>
+                    <pic:cNvPr id="0" name="image13.png"/>
                     <pic:cNvPicPr preferRelativeResize="0"/>
                   </pic:nvPicPr>
                   <pic:blipFill>
@@ -18639,12 +18548,12 @@
           <wp:inline distB="114300" distT="114300" distL="114300" distR="114300">
             <wp:extent cx="5176838" cy="3228975"/>
             <wp:effectExtent b="0" l="0" r="0" t="0"/>
-            <wp:docPr id="1746396072" name="image19.png"/>
+            <wp:docPr id="1746396072" name="image12.png"/>
             <a:graphic>
               <a:graphicData uri="http://schemas.openxmlformats.org/drawingml/2006/picture">
                 <pic:pic>
                   <pic:nvPicPr>
-                    <pic:cNvPr id="0" name="image19.png"/>
+                    <pic:cNvPr id="0" name="image12.png"/>
                     <pic:cNvPicPr preferRelativeResize="0"/>
                   </pic:nvPicPr>
                   <pic:blipFill>
@@ -18731,12 +18640,12 @@
           <wp:inline distB="114300" distT="114300" distL="114300" distR="114300">
             <wp:extent cx="5062538" cy="3166456"/>
             <wp:effectExtent b="0" l="0" r="0" t="0"/>
-            <wp:docPr id="1746396065" name="image16.png"/>
+            <wp:docPr id="1746396065" name="image15.png"/>
             <a:graphic>
               <a:graphicData uri="http://schemas.openxmlformats.org/drawingml/2006/picture">
                 <pic:pic>
                   <pic:nvPicPr>
-                    <pic:cNvPr id="0" name="image16.png"/>
+                    <pic:cNvPr id="0" name="image15.png"/>
                     <pic:cNvPicPr preferRelativeResize="0"/>
                   </pic:nvPicPr>
                   <pic:blipFill>
@@ -18808,12 +18717,12 @@
           <wp:inline distB="114300" distT="114300" distL="114300" distR="114300">
             <wp:extent cx="5138738" cy="3200400"/>
             <wp:effectExtent b="0" l="0" r="0" t="0"/>
-            <wp:docPr id="1746396071" name="image12.png"/>
+            <wp:docPr id="1746396071" name="image14.png"/>
             <a:graphic>
               <a:graphicData uri="http://schemas.openxmlformats.org/drawingml/2006/picture">
                 <pic:pic>
                   <pic:nvPicPr>
-                    <pic:cNvPr id="0" name="image12.png"/>
+                    <pic:cNvPr id="0" name="image14.png"/>
                     <pic:cNvPicPr preferRelativeResize="0"/>
                   </pic:nvPicPr>
                   <pic:blipFill>
@@ -18899,12 +18808,12 @@
           <wp:inline distB="114300" distT="114300" distL="114300" distR="114300">
             <wp:extent cx="5086350" cy="3193010"/>
             <wp:effectExtent b="0" l="0" r="0" t="0"/>
-            <wp:docPr id="1746396069" name="image17.png"/>
+            <wp:docPr id="1746396069" name="image16.png"/>
             <a:graphic>
               <a:graphicData uri="http://schemas.openxmlformats.org/drawingml/2006/picture">
                 <pic:pic>
                   <pic:nvPicPr>
-                    <pic:cNvPr id="0" name="image17.png"/>
+                    <pic:cNvPr id="0" name="image16.png"/>
                     <pic:cNvPicPr preferRelativeResize="0"/>
                   </pic:nvPicPr>
                   <pic:blipFill>
@@ -19000,12 +18909,12 @@
           <wp:inline distB="0" distT="0" distL="0" distR="0">
             <wp:extent cx="4195763" cy="3610955"/>
             <wp:effectExtent b="0" l="0" r="0" t="0"/>
-            <wp:docPr id="1746396067" name="image7.png"/>
+            <wp:docPr id="1746396067" name="image6.png"/>
             <a:graphic>
               <a:graphicData uri="http://schemas.openxmlformats.org/drawingml/2006/picture">
                 <pic:pic>
                   <pic:nvPicPr>
-                    <pic:cNvPr id="0" name="image7.png"/>
+                    <pic:cNvPr id="0" name="image6.png"/>
                     <pic:cNvPicPr preferRelativeResize="0"/>
                   </pic:nvPicPr>
                   <pic:blipFill>
@@ -19081,12 +18990,12 @@
           <wp:inline distB="0" distT="0" distL="0" distR="0">
             <wp:extent cx="4096354" cy="3787195"/>
             <wp:effectExtent b="0" l="0" r="0" t="0"/>
-            <wp:docPr id="1746396064" name="image4.png"/>
+            <wp:docPr id="1746396064" name="image3.png"/>
             <a:graphic>
               <a:graphicData uri="http://schemas.openxmlformats.org/drawingml/2006/picture">
                 <pic:pic>
                   <pic:nvPicPr>
-                    <pic:cNvPr id="0" name="image4.png"/>
+                    <pic:cNvPr id="0" name="image3.png"/>
                     <pic:cNvPicPr preferRelativeResize="0"/>
                   </pic:nvPicPr>
                   <pic:blipFill>
@@ -19165,12 +19074,12 @@
           <wp:inline distB="0" distT="0" distL="0" distR="0">
             <wp:extent cx="5364391" cy="1714294"/>
             <wp:effectExtent b="0" l="0" r="0" t="0"/>
-            <wp:docPr id="1746396061" name="image5.png"/>
+            <wp:docPr id="1746396061" name="image11.png"/>
             <a:graphic>
               <a:graphicData uri="http://schemas.openxmlformats.org/drawingml/2006/picture">
                 <pic:pic>
                   <pic:nvPicPr>
-                    <pic:cNvPr id="0" name="image5.png"/>
+                    <pic:cNvPr id="0" name="image11.png"/>
                     <pic:cNvPicPr preferRelativeResize="0"/>
                   </pic:nvPicPr>
                   <pic:blipFill>
@@ -19217,12 +19126,12 @@
           <wp:inline distB="0" distT="0" distL="0" distR="0">
             <wp:extent cx="5415040" cy="1663120"/>
             <wp:effectExtent b="0" l="0" r="0" t="0"/>
-            <wp:docPr id="1746396068" name="image2.png"/>
+            <wp:docPr id="1746396068" name="image8.png"/>
             <a:graphic>
               <a:graphicData uri="http://schemas.openxmlformats.org/drawingml/2006/picture">
                 <pic:pic>
                   <pic:nvPicPr>
-                    <pic:cNvPr id="0" name="image2.png"/>
+                    <pic:cNvPr id="0" name="image8.png"/>
                     <pic:cNvPicPr preferRelativeResize="0"/>
                   </pic:nvPicPr>
                   <pic:blipFill>
@@ -19301,12 +19210,12 @@
           <wp:inline distB="0" distT="0" distL="0" distR="0">
             <wp:extent cx="5376863" cy="1997391"/>
             <wp:effectExtent b="0" l="0" r="0" t="0"/>
-            <wp:docPr id="1746396060" name="image1.png"/>
+            <wp:docPr id="1746396060" name="image2.png"/>
             <a:graphic>
               <a:graphicData uri="http://schemas.openxmlformats.org/drawingml/2006/picture">
                 <pic:pic>
                   <pic:nvPicPr>
-                    <pic:cNvPr id="0" name="image1.png"/>
+                    <pic:cNvPr id="0" name="image2.png"/>
                     <pic:cNvPicPr preferRelativeResize="0"/>
                   </pic:nvPicPr>
                   <pic:blipFill>
@@ -19356,12 +19265,12 @@
           <wp:inline distB="0" distT="0" distL="0" distR="0">
             <wp:extent cx="2290763" cy="1776694"/>
             <wp:effectExtent b="0" l="0" r="0" t="0"/>
-            <wp:docPr id="1746396074" name="image10.png"/>
+            <wp:docPr id="1746396074" name="image7.png"/>
             <a:graphic>
               <a:graphicData uri="http://schemas.openxmlformats.org/drawingml/2006/picture">
                 <pic:pic>
                   <pic:nvPicPr>
-                    <pic:cNvPr id="0" name="image10.png"/>
+                    <pic:cNvPr id="0" name="image7.png"/>
                     <pic:cNvPicPr preferRelativeResize="0"/>
                   </pic:nvPicPr>
                   <pic:blipFill>
@@ -19416,6 +19325,9 @@
         <w:t xml:space="preserve"> Histograms for parameters of Circular CFSST columns.</w:t>
       </w:r>
       <w:r>
+        <w:br w:type="page"/>
+      </w:r>
+      <w:r>
         <w:rPr>
           <w:rtl w:val="0"/>
         </w:rPr>
@@ -19429,43 +19341,8 @@
           <w:rFonts w:ascii="Times New Roman" w:cs="Times New Roman" w:eastAsia="Times New Roman" w:hAnsi="Times New Roman"/>
         </w:rPr>
       </w:pPr>
-      <w:bookmarkStart w:colFirst="0" w:colLast="0" w:name="_heading=h.8u9jvtfkm8mp" w:id="39"/>
+      <w:bookmarkStart w:colFirst="0" w:colLast="0" w:name="_heading=h.kje2cgq6ot6b" w:id="39"/>
       <w:bookmarkEnd w:id="39"/>
-      <w:r>
-        <w:rPr>
-          <w:rtl w:val="0"/>
-        </w:rPr>
-      </w:r>
-    </w:p>
-    <w:p>
-      <w:pPr>
-        <w:pStyle w:val="Heading1"/>
-        <w:jc w:val="center"/>
-        <w:rPr>
-          <w:rFonts w:ascii="Times New Roman" w:cs="Times New Roman" w:eastAsia="Times New Roman" w:hAnsi="Times New Roman"/>
-        </w:rPr>
-      </w:pPr>
-      <w:bookmarkStart w:colFirst="0" w:colLast="0" w:name="_heading=h.wku63zdotclb" w:id="40"/>
-      <w:bookmarkEnd w:id="40"/>
-      <w:r>
-        <w:br w:type="page"/>
-      </w:r>
-      <w:r>
-        <w:rPr>
-          <w:rtl w:val="0"/>
-        </w:rPr>
-      </w:r>
-    </w:p>
-    <w:p>
-      <w:pPr>
-        <w:pStyle w:val="Heading1"/>
-        <w:jc w:val="center"/>
-        <w:rPr>
-          <w:rFonts w:ascii="Times New Roman" w:cs="Times New Roman" w:eastAsia="Times New Roman" w:hAnsi="Times New Roman"/>
-        </w:rPr>
-      </w:pPr>
-      <w:bookmarkStart w:colFirst="0" w:colLast="0" w:name="_heading=h.kje2cgq6ot6b" w:id="41"/>
-      <w:bookmarkEnd w:id="41"/>
       <w:r>
         <w:rPr>
           <w:rFonts w:ascii="Times New Roman" w:cs="Times New Roman" w:eastAsia="Times New Roman" w:hAnsi="Times New Roman"/>
@@ -20740,7 +20617,7 @@
                   <w:shd w:fill="auto" w:val="clear"/>
                   <w:spacing w:after="0" w:before="0" w:line="276" w:lineRule="auto"/>
                   <w:ind w:left="0" w:right="0" w:firstLine="0"/>
-                  <w:jc w:val="center"/>
+                  <w:jc w:val="left"/>
                   <w:rPr>
                     <w:rFonts w:ascii="Times New Roman" w:cs="Times New Roman" w:eastAsia="Times New Roman" w:hAnsi="Times New Roman"/>
                   </w:rPr>
@@ -26399,8 +26276,8 @@
           <w:rFonts w:ascii="Times New Roman" w:cs="Times New Roman" w:eastAsia="Times New Roman" w:hAnsi="Times New Roman"/>
         </w:rPr>
       </w:pPr>
-      <w:bookmarkStart w:colFirst="0" w:colLast="0" w:name="_heading=h.uis3ivpnxjpm" w:id="42"/>
-      <w:bookmarkEnd w:id="42"/>
+      <w:bookmarkStart w:colFirst="0" w:colLast="0" w:name="_heading=h.uis3ivpnxjpm" w:id="40"/>
+      <w:bookmarkEnd w:id="40"/>
       <w:r>
         <w:br w:type="page"/>
       </w:r>
@@ -26418,8 +26295,8 @@
           <w:rFonts w:ascii="Times New Roman" w:cs="Times New Roman" w:eastAsia="Times New Roman" w:hAnsi="Times New Roman"/>
         </w:rPr>
       </w:pPr>
-      <w:bookmarkStart w:colFirst="0" w:colLast="0" w:name="_heading=h.2grqrue" w:id="43"/>
-      <w:bookmarkEnd w:id="43"/>
+      <w:bookmarkStart w:colFirst="0" w:colLast="0" w:name="_heading=h.2grqrue" w:id="41"/>
+      <w:bookmarkEnd w:id="41"/>
       <w:r>
         <w:rPr>
           <w:rFonts w:ascii="Times New Roman" w:cs="Times New Roman" w:eastAsia="Times New Roman" w:hAnsi="Times New Roman"/>
@@ -26478,8 +26355,8 @@
         <w:t xml:space="preserve">[1]</w:t>
         <w:tab/>
       </w:r>
-      <w:bookmarkStart w:colFirst="0" w:colLast="0" w:name="bookmark=id.vx1227" w:id="44"/>
-      <w:bookmarkEnd w:id="44"/>
+      <w:bookmarkStart w:colFirst="0" w:colLast="0" w:name="bookmark=id.vx1227" w:id="42"/>
+      <w:bookmarkEnd w:id="42"/>
       <w:r>
         <w:rPr>
           <w:rFonts w:ascii="Times New Roman" w:cs="Times New Roman" w:eastAsia="Times New Roman" w:hAnsi="Times New Roman"/>
@@ -26579,8 +26456,8 @@
         <w:t xml:space="preserve">[2]</w:t>
         <w:tab/>
       </w:r>
-      <w:bookmarkStart w:colFirst="0" w:colLast="0" w:name="bookmark=id.3fwokq0" w:id="45"/>
-      <w:bookmarkEnd w:id="45"/>
+      <w:bookmarkStart w:colFirst="0" w:colLast="0" w:name="bookmark=id.3fwokq0" w:id="43"/>
+      <w:bookmarkEnd w:id="43"/>
       <w:r>
         <w:rPr>
           <w:rFonts w:ascii="Times New Roman" w:cs="Times New Roman" w:eastAsia="Times New Roman" w:hAnsi="Times New Roman"/>
@@ -26679,8 +26556,8 @@
         </w:rPr>
         <w:t xml:space="preserve">[3]</w:t>
       </w:r>
-      <w:bookmarkStart w:colFirst="0" w:colLast="0" w:name="bookmark=id.1v1yuxt" w:id="46"/>
-      <w:bookmarkEnd w:id="46"/>
+      <w:bookmarkStart w:colFirst="0" w:colLast="0" w:name="bookmark=id.1v1yuxt" w:id="44"/>
+      <w:bookmarkEnd w:id="44"/>
       <w:r>
         <w:rPr>
           <w:rFonts w:ascii="Times New Roman" w:cs="Times New Roman" w:eastAsia="Times New Roman" w:hAnsi="Times New Roman"/>
@@ -26781,8 +26658,8 @@
         <w:t xml:space="preserve">[4]</w:t>
         <w:tab/>
       </w:r>
-      <w:bookmarkStart w:colFirst="0" w:colLast="0" w:name="bookmark=id.4f1mdlm" w:id="47"/>
-      <w:bookmarkEnd w:id="47"/>
+      <w:bookmarkStart w:colFirst="0" w:colLast="0" w:name="bookmark=id.4f1mdlm" w:id="45"/>
+      <w:bookmarkEnd w:id="45"/>
       <w:r>
         <w:rPr>
           <w:rFonts w:ascii="Times New Roman" w:cs="Times New Roman" w:eastAsia="Times New Roman" w:hAnsi="Times New Roman"/>
@@ -26966,8 +26843,8 @@
         <w:t xml:space="preserve">[6]</w:t>
         <w:tab/>
       </w:r>
-      <w:bookmarkStart w:colFirst="0" w:colLast="0" w:name="bookmark=id.2u6wntf" w:id="48"/>
-      <w:bookmarkEnd w:id="48"/>
+      <w:bookmarkStart w:colFirst="0" w:colLast="0" w:name="bookmark=id.2u6wntf" w:id="46"/>
+      <w:bookmarkEnd w:id="46"/>
       <w:r>
         <w:rPr>
           <w:rFonts w:ascii="Times New Roman" w:cs="Times New Roman" w:eastAsia="Times New Roman" w:hAnsi="Times New Roman"/>
@@ -27067,8 +26944,8 @@
         <w:t xml:space="preserve">[7]</w:t>
         <w:tab/>
       </w:r>
-      <w:bookmarkStart w:colFirst="0" w:colLast="0" w:name="bookmark=id.19c6y18" w:id="49"/>
-      <w:bookmarkEnd w:id="49"/>
+      <w:bookmarkStart w:colFirst="0" w:colLast="0" w:name="bookmark=id.19c6y18" w:id="47"/>
+      <w:bookmarkEnd w:id="47"/>
       <w:r>
         <w:rPr>
           <w:rFonts w:ascii="Times New Roman" w:cs="Times New Roman" w:eastAsia="Times New Roman" w:hAnsi="Times New Roman"/>
@@ -27168,8 +27045,8 @@
         <w:t xml:space="preserve">[8]</w:t>
         <w:tab/>
       </w:r>
-      <w:bookmarkStart w:colFirst="0" w:colLast="0" w:name="bookmark=id.3tbugp1" w:id="50"/>
-      <w:bookmarkEnd w:id="50"/>
+      <w:bookmarkStart w:colFirst="0" w:colLast="0" w:name="bookmark=id.3tbugp1" w:id="48"/>
+      <w:bookmarkEnd w:id="48"/>
       <w:r>
         <w:rPr>
           <w:rFonts w:ascii="Times New Roman" w:cs="Times New Roman" w:eastAsia="Times New Roman" w:hAnsi="Times New Roman"/>
@@ -27269,8 +27146,8 @@
         <w:t xml:space="preserve">[9]</w:t>
         <w:tab/>
       </w:r>
-      <w:bookmarkStart w:colFirst="0" w:colLast="0" w:name="bookmark=id.28h4qwu" w:id="51"/>
-      <w:bookmarkEnd w:id="51"/>
+      <w:bookmarkStart w:colFirst="0" w:colLast="0" w:name="bookmark=id.28h4qwu" w:id="49"/>
+      <w:bookmarkEnd w:id="49"/>
       <w:r>
         <w:rPr>
           <w:rFonts w:ascii="Times New Roman" w:cs="Times New Roman" w:eastAsia="Times New Roman" w:hAnsi="Times New Roman"/>
@@ -27369,8 +27246,8 @@
         </w:rPr>
         <w:t xml:space="preserve">[1</w:t>
       </w:r>
-      <w:bookmarkStart w:colFirst="0" w:colLast="0" w:name="bookmark=id.nmf14n" w:id="52"/>
-      <w:bookmarkEnd w:id="52"/>
+      <w:bookmarkStart w:colFirst="0" w:colLast="0" w:name="bookmark=id.nmf14n" w:id="50"/>
+      <w:bookmarkEnd w:id="50"/>
       <w:r>
         <w:rPr>
           <w:rFonts w:ascii="Times New Roman" w:cs="Times New Roman" w:eastAsia="Times New Roman" w:hAnsi="Times New Roman"/>
@@ -27439,8 +27316,8 @@
         </w:rPr>
         <w:t xml:space="preserve">[11]</w:t>
       </w:r>
-      <w:bookmarkStart w:colFirst="0" w:colLast="0" w:name="bookmark=id.37m2jsg" w:id="53"/>
-      <w:bookmarkEnd w:id="53"/>
+      <w:bookmarkStart w:colFirst="0" w:colLast="0" w:name="bookmark=id.37m2jsg" w:id="51"/>
+      <w:bookmarkEnd w:id="51"/>
       <w:r>
         <w:rPr>
           <w:rFonts w:ascii="Times New Roman" w:cs="Times New Roman" w:eastAsia="Times New Roman" w:hAnsi="Times New Roman"/>
@@ -27509,8 +27386,8 @@
         <w:t xml:space="preserve">[12]</w:t>
         <w:tab/>
       </w:r>
-      <w:bookmarkStart w:colFirst="0" w:colLast="0" w:name="bookmark=id.1mrcu09" w:id="54"/>
-      <w:bookmarkEnd w:id="54"/>
+      <w:bookmarkStart w:colFirst="0" w:colLast="0" w:name="bookmark=id.1mrcu09" w:id="52"/>
+      <w:bookmarkEnd w:id="52"/>
       <w:r>
         <w:rPr>
           <w:rFonts w:ascii="Times New Roman" w:cs="Times New Roman" w:eastAsia="Times New Roman" w:hAnsi="Times New Roman"/>
@@ -27577,8 +27454,8 @@
         </w:rPr>
         <w:t xml:space="preserve">[13]</w:t>
       </w:r>
-      <w:bookmarkStart w:colFirst="0" w:colLast="0" w:name="bookmark=id.46r0co2" w:id="55"/>
-      <w:bookmarkEnd w:id="55"/>
+      <w:bookmarkStart w:colFirst="0" w:colLast="0" w:name="bookmark=id.46r0co2" w:id="53"/>
+      <w:bookmarkEnd w:id="53"/>
       <w:r>
         <w:rPr>
           <w:rFonts w:ascii="Times New Roman" w:cs="Times New Roman" w:eastAsia="Times New Roman" w:hAnsi="Times New Roman"/>
@@ -27646,8 +27523,8 @@
         </w:rPr>
         <w:t xml:space="preserve">[1</w:t>
       </w:r>
-      <w:bookmarkStart w:colFirst="0" w:colLast="0" w:name="bookmark=id.2lwamvv" w:id="56"/>
-      <w:bookmarkEnd w:id="56"/>
+      <w:bookmarkStart w:colFirst="0" w:colLast="0" w:name="bookmark=id.2lwamvv" w:id="54"/>
+      <w:bookmarkEnd w:id="54"/>
       <w:r>
         <w:rPr>
           <w:rFonts w:ascii="Times New Roman" w:cs="Times New Roman" w:eastAsia="Times New Roman" w:hAnsi="Times New Roman"/>
@@ -27748,8 +27625,8 @@
         </w:rPr>
         <w:t xml:space="preserve">[15]</w:t>
       </w:r>
-      <w:bookmarkStart w:colFirst="0" w:colLast="0" w:name="bookmark=id.111kx3o" w:id="57"/>
-      <w:bookmarkEnd w:id="57"/>
+      <w:bookmarkStart w:colFirst="0" w:colLast="0" w:name="bookmark=id.111kx3o" w:id="55"/>
+      <w:bookmarkEnd w:id="55"/>
       <w:r>
         <w:rPr>
           <w:rFonts w:ascii="Times New Roman" w:cs="Times New Roman" w:eastAsia="Times New Roman" w:hAnsi="Times New Roman"/>
@@ -27849,8 +27726,8 @@
         </w:rPr>
         <w:t xml:space="preserve">[16]</w:t>
       </w:r>
-      <w:bookmarkStart w:colFirst="0" w:colLast="0" w:name="bookmark=id.3l18frh" w:id="58"/>
-      <w:bookmarkEnd w:id="58"/>
+      <w:bookmarkStart w:colFirst="0" w:colLast="0" w:name="bookmark=id.3l18frh" w:id="56"/>
+      <w:bookmarkEnd w:id="56"/>
       <w:r>
         <w:rPr>
           <w:rFonts w:ascii="Times New Roman" w:cs="Times New Roman" w:eastAsia="Times New Roman" w:hAnsi="Times New Roman"/>
@@ -27950,8 +27827,8 @@
         </w:rPr>
         <w:t xml:space="preserve">[17]</w:t>
       </w:r>
-      <w:bookmarkStart w:colFirst="0" w:colLast="0" w:name="bookmark=id.206ipza" w:id="59"/>
-      <w:bookmarkEnd w:id="59"/>
+      <w:bookmarkStart w:colFirst="0" w:colLast="0" w:name="bookmark=id.206ipza" w:id="57"/>
+      <w:bookmarkEnd w:id="57"/>
       <w:r>
         <w:rPr>
           <w:rFonts w:ascii="Times New Roman" w:cs="Times New Roman" w:eastAsia="Times New Roman" w:hAnsi="Times New Roman"/>
@@ -28051,8 +27928,8 @@
         </w:rPr>
         <w:t xml:space="preserve">[18]</w:t>
       </w:r>
-      <w:bookmarkStart w:colFirst="0" w:colLast="0" w:name="bookmark=id.4k668n3" w:id="60"/>
-      <w:bookmarkEnd w:id="60"/>
+      <w:bookmarkStart w:colFirst="0" w:colLast="0" w:name="bookmark=id.4k668n3" w:id="58"/>
+      <w:bookmarkEnd w:id="58"/>
       <w:r>
         <w:rPr>
           <w:rFonts w:ascii="Times New Roman" w:cs="Times New Roman" w:eastAsia="Times New Roman" w:hAnsi="Times New Roman"/>
@@ -28152,8 +28029,8 @@
         </w:rPr>
         <w:t xml:space="preserve">[19]</w:t>
       </w:r>
-      <w:bookmarkStart w:colFirst="0" w:colLast="0" w:name="bookmark=id.2zbgiuw" w:id="61"/>
-      <w:bookmarkEnd w:id="61"/>
+      <w:bookmarkStart w:colFirst="0" w:colLast="0" w:name="bookmark=id.2zbgiuw" w:id="59"/>
+      <w:bookmarkEnd w:id="59"/>
       <w:r>
         <w:rPr>
           <w:rFonts w:ascii="Times New Roman" w:cs="Times New Roman" w:eastAsia="Times New Roman" w:hAnsi="Times New Roman"/>
@@ -28253,8 +28130,8 @@
         </w:rPr>
         <w:t xml:space="preserve">[20]</w:t>
       </w:r>
-      <w:bookmarkStart w:colFirst="0" w:colLast="0" w:name="bookmark=id.1egqt2p" w:id="62"/>
-      <w:bookmarkEnd w:id="62"/>
+      <w:bookmarkStart w:colFirst="0" w:colLast="0" w:name="bookmark=id.1egqt2p" w:id="60"/>
+      <w:bookmarkEnd w:id="60"/>
       <w:r>
         <w:rPr>
           <w:rFonts w:ascii="Times New Roman" w:cs="Times New Roman" w:eastAsia="Times New Roman" w:hAnsi="Times New Roman"/>
@@ -28354,8 +28231,8 @@
         </w:rPr>
         <w:t xml:space="preserve">[21]</w:t>
       </w:r>
-      <w:bookmarkStart w:colFirst="0" w:colLast="0" w:name="bookmark=id.3ygebqi" w:id="63"/>
-      <w:bookmarkEnd w:id="63"/>
+      <w:bookmarkStart w:colFirst="0" w:colLast="0" w:name="bookmark=id.3ygebqi" w:id="61"/>
+      <w:bookmarkEnd w:id="61"/>
       <w:r>
         <w:rPr>
           <w:rFonts w:ascii="Times New Roman" w:cs="Times New Roman" w:eastAsia="Times New Roman" w:hAnsi="Times New Roman"/>
@@ -28455,8 +28332,8 @@
         </w:rPr>
         <w:t xml:space="preserve">[22]</w:t>
       </w:r>
-      <w:bookmarkStart w:colFirst="0" w:colLast="0" w:name="bookmark=id.2dlolyb" w:id="64"/>
-      <w:bookmarkEnd w:id="64"/>
+      <w:bookmarkStart w:colFirst="0" w:colLast="0" w:name="bookmark=id.2dlolyb" w:id="62"/>
+      <w:bookmarkEnd w:id="62"/>
       <w:r>
         <w:rPr>
           <w:rFonts w:ascii="Times New Roman" w:cs="Times New Roman" w:eastAsia="Times New Roman" w:hAnsi="Times New Roman"/>
@@ -28556,8 +28433,8 @@
         </w:rPr>
         <w:t xml:space="preserve">[23]</w:t>
       </w:r>
-      <w:bookmarkStart w:colFirst="0" w:colLast="0" w:name="bookmark=id.sqyw64" w:id="65"/>
-      <w:bookmarkEnd w:id="65"/>
+      <w:bookmarkStart w:colFirst="0" w:colLast="0" w:name="bookmark=id.sqyw64" w:id="63"/>
+      <w:bookmarkEnd w:id="63"/>
       <w:r>
         <w:rPr>
           <w:rFonts w:ascii="Times New Roman" w:cs="Times New Roman" w:eastAsia="Times New Roman" w:hAnsi="Times New Roman"/>
@@ -28926,8 +28803,8 @@
         </w:rPr>
         <w:t xml:space="preserve">[2</w:t>
       </w:r>
-      <w:bookmarkStart w:colFirst="0" w:colLast="0" w:name="bookmark=id.3cqmetx" w:id="66"/>
-      <w:bookmarkEnd w:id="66"/>
+      <w:bookmarkStart w:colFirst="0" w:colLast="0" w:name="bookmark=id.3cqmetx" w:id="64"/>
+      <w:bookmarkEnd w:id="64"/>
       <w:r>
         <w:rPr>
           <w:rFonts w:ascii="Times New Roman" w:cs="Times New Roman" w:eastAsia="Times New Roman" w:hAnsi="Times New Roman"/>
@@ -28961,8 +28838,8 @@
           <w:szCs w:val="30"/>
         </w:rPr>
       </w:pPr>
-      <w:bookmarkStart w:colFirst="0" w:colLast="0" w:name="_heading=h.mwp55l8x8pv2" w:id="67"/>
-      <w:bookmarkEnd w:id="67"/>
+      <w:bookmarkStart w:colFirst="0" w:colLast="0" w:name="_heading=h.mwp55l8x8pv2" w:id="65"/>
+      <w:bookmarkEnd w:id="65"/>
       <w:r>
         <w:rPr>
           <w:rtl w:val="0"/>
@@ -29027,8 +28904,8 @@
           <w:rFonts w:ascii="Times New Roman" w:cs="Times New Roman" w:eastAsia="Times New Roman" w:hAnsi="Times New Roman"/>
         </w:rPr>
       </w:pPr>
-      <w:bookmarkStart w:colFirst="0" w:colLast="0" w:name="_heading=h.1rvwp1q" w:id="68"/>
-      <w:bookmarkEnd w:id="68"/>
+      <w:bookmarkStart w:colFirst="0" w:colLast="0" w:name="_heading=h.1rvwp1q" w:id="66"/>
+      <w:bookmarkEnd w:id="66"/>
       <w:r>
         <w:rPr>
           <w:rFonts w:ascii="Times New Roman" w:cs="Times New Roman" w:eastAsia="Times New Roman" w:hAnsi="Times New Roman"/>
@@ -30684,12 +30561,12 @@
           <wp:extent cx="1480853" cy="1195388"/>
           <wp:effectExtent b="0" l="0" r="0" t="0"/>
           <wp:wrapNone/>
-          <wp:docPr descr="University of Calgary | Drupal.org" id="1746396073" name="image3.jpg"/>
+          <wp:docPr descr="University of Calgary | Drupal.org" id="1746396073" name="image5.jpg"/>
           <a:graphic>
             <a:graphicData uri="http://schemas.openxmlformats.org/drawingml/2006/picture">
               <pic:pic>
                 <pic:nvPicPr>
-                  <pic:cNvPr descr="University of Calgary | Drupal.org" id="0" name="image3.jpg"/>
+                  <pic:cNvPr descr="University of Calgary | Drupal.org" id="0" name="image5.jpg"/>
                   <pic:cNvPicPr preferRelativeResize="0"/>
                 </pic:nvPicPr>
                 <pic:blipFill>
@@ -32433,7 +32310,7 @@
 
 <file path=customXML/item1.xml><?xml version="1.0" encoding="utf-8"?>
 <go:gDocsCustomXmlDataStorage xmlns:go="http://customooxmlschemas.google.com/" xmlns:r="http://schemas.openxmlformats.org/officeDocument/2006/relationships" uri="GoogleDocsCustomDataVersion2">
-  <go:docsCustomData xmlns:go="http://customooxmlschemas.google.com/" roundtripDataSignature="AMtx7miRuHFK7SgtNEPKEVKLBd7WUZ4VGQ==">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</go:docsCustomData>
+  <go:docsCustomData xmlns:go="http://customooxmlschemas.google.com/" roundtripDataSignature="AMtx7mgik1xrqw5POTuhr3VEb1zqtY6fXA==">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</go:docsCustomData>
 </go:gDocsCustomXmlDataStorage>
 </file>
 

</xml_diff>

<commit_message>
made a few edits to the report
</commit_message>
<xml_diff>
--- a/Report/ENGG 680 Project Report.docx
+++ b/Report/ENGG 680 Project Report.docx
@@ -676,7 +676,49 @@
           <w:rFonts w:ascii="Times New Roman" w:cs="Times New Roman" w:eastAsia="Times New Roman" w:hAnsi="Times New Roman"/>
           <w:rtl w:val="0"/>
         </w:rPr>
-        <w:t xml:space="preserve">Concrete-filled stainless-steel tubular (CFSST) columns are preferred over traditional concrete-filled steel tubular (CFST) columns, given their superior corrosion resistance. While extensive experimental and numerical research has been conducted to assess the behaviour of CFSST columns under various loading conditions, accurately predicting their axial capacity remains challenging. The distinct properties of stainless steel compared to carbon steel render the existing design code equations for conventional CFST columns unreliable for predicting the strength of the CFSST columns. The main aim of this study is to leverage machine learning techniques to overcome the limitations of traditional prediction methods and provide a more reliable solution to estimating the axial capacity of CFSST columns. Datasets were compiled to predict axial capacity for rectangular and circular columns. Linear Regression, CatBoost Regressor, XGBoost Regressor, and Random Forest Regressor models were created, with XGBoost performing the best for rectangular columns and CatBoost for circular columns. Our models’ performance provides an accurate way to predict axial capacity compared to industry design codes. </w:t>
+        <w:t xml:space="preserve">Concrete-filled stainless-steel tubular (CFSST) columns are preferred over traditional concrete-filled steel tubular (CFST) columns, given their superior corrosion resistance. While extensive experimental and numerical research has been conducted to assess the behaviour of </w:t>
+      </w:r>
+      <w:r>
+        <w:rPr>
+          <w:rFonts w:ascii="Times New Roman" w:cs="Times New Roman" w:eastAsia="Times New Roman" w:hAnsi="Times New Roman"/>
+          <w:rtl w:val="0"/>
+        </w:rPr>
+        <w:t xml:space="preserve">CFSST</w:t>
+      </w:r>
+      <w:r>
+        <w:rPr>
+          <w:rFonts w:ascii="Times New Roman" w:cs="Times New Roman" w:eastAsia="Times New Roman" w:hAnsi="Times New Roman"/>
+          <w:rtl w:val="0"/>
+        </w:rPr>
+        <w:t xml:space="preserve"> columns under various loading conditions, accurately predicting their axial capacity remains challenging. The distinct properties of stainless steel compared to carbon steel render the existing design code equations for conventional CFST columns unreliable for predicting the strength of the </w:t>
+      </w:r>
+      <w:r>
+        <w:rPr>
+          <w:rFonts w:ascii="Times New Roman" w:cs="Times New Roman" w:eastAsia="Times New Roman" w:hAnsi="Times New Roman"/>
+          <w:rtl w:val="0"/>
+        </w:rPr>
+        <w:t xml:space="preserve">CFSST</w:t>
+      </w:r>
+      <w:r>
+        <w:rPr>
+          <w:rFonts w:ascii="Times New Roman" w:cs="Times New Roman" w:eastAsia="Times New Roman" w:hAnsi="Times New Roman"/>
+          <w:rtl w:val="0"/>
+        </w:rPr>
+        <w:t xml:space="preserve"> columns. The main aim of this study is to leverage machine learning techniques to overcome the limitations of traditional prediction methods and provide a more reliable solution to estimating the axial capacity of </w:t>
+      </w:r>
+      <w:r>
+        <w:rPr>
+          <w:rFonts w:ascii="Times New Roman" w:cs="Times New Roman" w:eastAsia="Times New Roman" w:hAnsi="Times New Roman"/>
+          <w:rtl w:val="0"/>
+        </w:rPr>
+        <w:t xml:space="preserve">CFSST</w:t>
+      </w:r>
+      <w:r>
+        <w:rPr>
+          <w:rFonts w:ascii="Times New Roman" w:cs="Times New Roman" w:eastAsia="Times New Roman" w:hAnsi="Times New Roman"/>
+          <w:rtl w:val="0"/>
+        </w:rPr>
+        <w:t xml:space="preserve"> columns. Datasets were compiled to predict axial capacity for rectangular and circular columns. Linear Regression, CatBoost Regressor, XGBoost Regressor, and Random Forest Regressor models were created, with XGBoost Regressor performing the best for rectangular columns and CatBoost Regressor performing the best for circular columns. Our models’ performance provides an accurate way to predict axial capacity compared to industry design codes. </w:t>
       </w:r>
     </w:p>
     <w:p>
@@ -955,14 +997,12 @@
             </w:tabs>
             <w:spacing w:after="0" w:before="60" w:line="240" w:lineRule="auto"/>
             <w:rPr>
-              <w:rFonts w:ascii="Arial" w:cs="Arial" w:eastAsia="Arial" w:hAnsi="Arial"/>
+              <w:rFonts w:ascii="Times New Roman" w:cs="Times New Roman" w:eastAsia="Times New Roman" w:hAnsi="Times New Roman"/>
               <w:b w:val="1"/>
               <w:i w:val="0"/>
               <w:smallCaps w:val="0"/>
               <w:strike w:val="0"/>
               <w:color w:val="000000"/>
-              <w:sz w:val="22"/>
-              <w:szCs w:val="22"/>
               <w:u w:val="none"/>
               <w:shd w:fill="auto" w:val="clear"/>
               <w:vertAlign w:val="baseline"/>
@@ -977,13 +1017,10 @@
             <w:r>
               <w:rPr>
                 <w:rFonts w:ascii="Times New Roman" w:cs="Times New Roman" w:eastAsia="Times New Roman" w:hAnsi="Times New Roman"/>
-                <w:b w:val="0"/>
                 <w:i w:val="0"/>
                 <w:smallCaps w:val="0"/>
                 <w:strike w:val="0"/>
                 <w:color w:val="000000"/>
-                <w:sz w:val="24"/>
-                <w:szCs w:val="24"/>
                 <w:u w:val="none"/>
                 <w:shd w:fill="auto" w:val="clear"/>
                 <w:vertAlign w:val="baseline"/>
@@ -1008,14 +1045,12 @@
             </w:tabs>
             <w:spacing w:after="0" w:before="60" w:line="240" w:lineRule="auto"/>
             <w:rPr>
-              <w:rFonts w:ascii="Arial" w:cs="Arial" w:eastAsia="Arial" w:hAnsi="Arial"/>
+              <w:rFonts w:ascii="Times New Roman" w:cs="Times New Roman" w:eastAsia="Times New Roman" w:hAnsi="Times New Roman"/>
               <w:b w:val="1"/>
               <w:i w:val="0"/>
               <w:smallCaps w:val="0"/>
               <w:strike w:val="0"/>
               <w:color w:val="000000"/>
-              <w:sz w:val="22"/>
-              <w:szCs w:val="22"/>
               <w:u w:val="none"/>
               <w:shd w:fill="auto" w:val="clear"/>
               <w:vertAlign w:val="baseline"/>
@@ -1025,13 +1060,10 @@
             <w:r>
               <w:rPr>
                 <w:rFonts w:ascii="Times New Roman" w:cs="Times New Roman" w:eastAsia="Times New Roman" w:hAnsi="Times New Roman"/>
-                <w:b w:val="0"/>
                 <w:i w:val="0"/>
                 <w:smallCaps w:val="0"/>
                 <w:strike w:val="0"/>
                 <w:color w:val="000000"/>
-                <w:sz w:val="24"/>
-                <w:szCs w:val="24"/>
                 <w:u w:val="none"/>
                 <w:shd w:fill="auto" w:val="clear"/>
                 <w:vertAlign w:val="baseline"/>
@@ -1056,14 +1088,12 @@
             </w:tabs>
             <w:spacing w:after="0" w:before="60" w:line="240" w:lineRule="auto"/>
             <w:rPr>
-              <w:rFonts w:ascii="Arial" w:cs="Arial" w:eastAsia="Arial" w:hAnsi="Arial"/>
+              <w:rFonts w:ascii="Times New Roman" w:cs="Times New Roman" w:eastAsia="Times New Roman" w:hAnsi="Times New Roman"/>
               <w:b w:val="1"/>
               <w:i w:val="0"/>
               <w:smallCaps w:val="0"/>
               <w:strike w:val="0"/>
               <w:color w:val="000000"/>
-              <w:sz w:val="22"/>
-              <w:szCs w:val="22"/>
               <w:u w:val="none"/>
               <w:shd w:fill="auto" w:val="clear"/>
               <w:vertAlign w:val="baseline"/>
@@ -1073,13 +1103,10 @@
             <w:r>
               <w:rPr>
                 <w:rFonts w:ascii="Times New Roman" w:cs="Times New Roman" w:eastAsia="Times New Roman" w:hAnsi="Times New Roman"/>
-                <w:b w:val="0"/>
                 <w:i w:val="0"/>
                 <w:smallCaps w:val="0"/>
                 <w:strike w:val="0"/>
                 <w:color w:val="000000"/>
-                <w:sz w:val="24"/>
-                <w:szCs w:val="24"/>
                 <w:u w:val="none"/>
                 <w:shd w:fill="auto" w:val="clear"/>
                 <w:vertAlign w:val="baseline"/>
@@ -1104,14 +1131,12 @@
             </w:tabs>
             <w:spacing w:after="0" w:before="60" w:line="240" w:lineRule="auto"/>
             <w:rPr>
-              <w:rFonts w:ascii="Arial" w:cs="Arial" w:eastAsia="Arial" w:hAnsi="Arial"/>
+              <w:rFonts w:ascii="Times New Roman" w:cs="Times New Roman" w:eastAsia="Times New Roman" w:hAnsi="Times New Roman"/>
               <w:b w:val="1"/>
               <w:i w:val="0"/>
               <w:smallCaps w:val="0"/>
               <w:strike w:val="0"/>
               <w:color w:val="000000"/>
-              <w:sz w:val="22"/>
-              <w:szCs w:val="22"/>
               <w:u w:val="none"/>
               <w:shd w:fill="auto" w:val="clear"/>
               <w:vertAlign w:val="baseline"/>
@@ -1121,19 +1146,145 @@
             <w:r>
               <w:rPr>
                 <w:rFonts w:ascii="Times New Roman" w:cs="Times New Roman" w:eastAsia="Times New Roman" w:hAnsi="Times New Roman"/>
-                <w:b w:val="0"/>
                 <w:i w:val="0"/>
                 <w:smallCaps w:val="0"/>
                 <w:strike w:val="0"/>
                 <w:color w:val="000000"/>
-                <w:sz w:val="24"/>
-                <w:szCs w:val="24"/>
                 <w:u w:val="none"/>
                 <w:shd w:fill="auto" w:val="clear"/>
                 <w:vertAlign w:val="baseline"/>
                 <w:rtl w:val="0"/>
               </w:rPr>
               <w:t xml:space="preserve">INTRODUCTION</w:t>
+              <w:tab/>
+              <w:t xml:space="preserve">5</w:t>
+            </w:r>
+          </w:hyperlink>
+          <w:r>
+            <w:rPr>
+              <w:rtl w:val="0"/>
+            </w:rPr>
+          </w:r>
+        </w:p>
+        <w:p>
+          <w:pPr>
+            <w:widowControl w:val="0"/>
+            <w:tabs>
+              <w:tab w:val="right" w:leader="dot" w:pos="12000"/>
+            </w:tabs>
+            <w:spacing w:after="0" w:before="60" w:line="240" w:lineRule="auto"/>
+            <w:ind w:left="360" w:firstLine="0"/>
+            <w:rPr>
+              <w:rFonts w:ascii="Times New Roman" w:cs="Times New Roman" w:eastAsia="Times New Roman" w:hAnsi="Times New Roman"/>
+              <w:i w:val="0"/>
+              <w:smallCaps w:val="0"/>
+              <w:strike w:val="0"/>
+              <w:color w:val="000000"/>
+              <w:u w:val="none"/>
+              <w:shd w:fill="auto" w:val="clear"/>
+              <w:vertAlign w:val="baseline"/>
+            </w:rPr>
+          </w:pPr>
+          <w:hyperlink w:anchor="_heading=h.1ci93xb">
+            <w:r>
+              <w:rPr>
+                <w:rFonts w:ascii="Times New Roman" w:cs="Times New Roman" w:eastAsia="Times New Roman" w:hAnsi="Times New Roman"/>
+                <w:i w:val="0"/>
+                <w:smallCaps w:val="0"/>
+                <w:strike w:val="0"/>
+                <w:color w:val="000000"/>
+                <w:u w:val="none"/>
+                <w:shd w:fill="auto" w:val="clear"/>
+                <w:vertAlign w:val="baseline"/>
+                <w:rtl w:val="0"/>
+              </w:rPr>
+              <w:t xml:space="preserve">Background</w:t>
+              <w:tab/>
+              <w:t xml:space="preserve">5</w:t>
+            </w:r>
+          </w:hyperlink>
+          <w:r>
+            <w:rPr>
+              <w:rtl w:val="0"/>
+            </w:rPr>
+          </w:r>
+        </w:p>
+        <w:p>
+          <w:pPr>
+            <w:widowControl w:val="0"/>
+            <w:tabs>
+              <w:tab w:val="right" w:leader="dot" w:pos="12000"/>
+            </w:tabs>
+            <w:spacing w:after="0" w:before="60" w:line="240" w:lineRule="auto"/>
+            <w:ind w:left="360" w:firstLine="0"/>
+            <w:rPr>
+              <w:rFonts w:ascii="Times New Roman" w:cs="Times New Roman" w:eastAsia="Times New Roman" w:hAnsi="Times New Roman"/>
+              <w:i w:val="0"/>
+              <w:smallCaps w:val="0"/>
+              <w:strike w:val="0"/>
+              <w:color w:val="000000"/>
+              <w:u w:val="none"/>
+              <w:shd w:fill="auto" w:val="clear"/>
+              <w:vertAlign w:val="baseline"/>
+            </w:rPr>
+          </w:pPr>
+          <w:hyperlink w:anchor="_heading=h.3whwml4">
+            <w:r>
+              <w:rPr>
+                <w:rFonts w:ascii="Times New Roman" w:cs="Times New Roman" w:eastAsia="Times New Roman" w:hAnsi="Times New Roman"/>
+                <w:i w:val="0"/>
+                <w:smallCaps w:val="0"/>
+                <w:strike w:val="0"/>
+                <w:color w:val="000000"/>
+                <w:u w:val="none"/>
+                <w:shd w:fill="auto" w:val="clear"/>
+                <w:vertAlign w:val="baseline"/>
+                <w:rtl w:val="0"/>
+              </w:rPr>
+              <w:t xml:space="preserve">Comparison between CFSST and Conventional CFST</w:t>
+              <w:tab/>
+              <w:t xml:space="preserve">5</w:t>
+            </w:r>
+          </w:hyperlink>
+          <w:r>
+            <w:rPr>
+              <w:rtl w:val="0"/>
+            </w:rPr>
+          </w:r>
+        </w:p>
+        <w:p>
+          <w:pPr>
+            <w:widowControl w:val="0"/>
+            <w:tabs>
+              <w:tab w:val="right" w:leader="dot" w:pos="12000"/>
+            </w:tabs>
+            <w:spacing w:after="0" w:before="60" w:line="240" w:lineRule="auto"/>
+            <w:ind w:left="360" w:firstLine="0"/>
+            <w:rPr>
+              <w:rFonts w:ascii="Times New Roman" w:cs="Times New Roman" w:eastAsia="Times New Roman" w:hAnsi="Times New Roman"/>
+              <w:i w:val="0"/>
+              <w:smallCaps w:val="0"/>
+              <w:strike w:val="0"/>
+              <w:color w:val="000000"/>
+              <w:u w:val="none"/>
+              <w:shd w:fill="auto" w:val="clear"/>
+              <w:vertAlign w:val="baseline"/>
+            </w:rPr>
+          </w:pPr>
+          <w:hyperlink w:anchor="_heading=h.qsh70q">
+            <w:r>
+              <w:rPr>
+                <w:rFonts w:ascii="Times New Roman" w:cs="Times New Roman" w:eastAsia="Times New Roman" w:hAnsi="Times New Roman"/>
+                <w:i w:val="0"/>
+                <w:smallCaps w:val="0"/>
+                <w:strike w:val="0"/>
+                <w:color w:val="000000"/>
+                <w:u w:val="none"/>
+                <w:shd w:fill="auto" w:val="clear"/>
+                <w:vertAlign w:val="baseline"/>
+                <w:rtl w:val="0"/>
+              </w:rPr>
+              <w:t xml:space="preserve">Literature Review</w:t>
               <w:tab/>
               <w:t xml:space="preserve">6</w:t>
             </w:r>
@@ -1153,134 +1304,30 @@
             <w:spacing w:after="0" w:before="60" w:line="240" w:lineRule="auto"/>
             <w:ind w:left="360" w:firstLine="0"/>
             <w:rPr>
-              <w:rFonts w:ascii="Arial" w:cs="Arial" w:eastAsia="Arial" w:hAnsi="Arial"/>
-              <w:b w:val="0"/>
+              <w:rFonts w:ascii="Times New Roman" w:cs="Times New Roman" w:eastAsia="Times New Roman" w:hAnsi="Times New Roman"/>
               <w:i w:val="0"/>
               <w:smallCaps w:val="0"/>
               <w:strike w:val="0"/>
               <w:color w:val="000000"/>
-              <w:sz w:val="22"/>
-              <w:szCs w:val="22"/>
               <w:u w:val="none"/>
               <w:shd w:fill="auto" w:val="clear"/>
               <w:vertAlign w:val="baseline"/>
             </w:rPr>
           </w:pPr>
-          <w:hyperlink w:anchor="_heading=h.1ci93xb">
+          <w:hyperlink w:anchor="_heading=h.3as4poj">
             <w:r>
               <w:rPr>
                 <w:rFonts w:ascii="Times New Roman" w:cs="Times New Roman" w:eastAsia="Times New Roman" w:hAnsi="Times New Roman"/>
-                <w:b w:val="0"/>
                 <w:i w:val="0"/>
                 <w:smallCaps w:val="0"/>
                 <w:strike w:val="0"/>
                 <w:color w:val="000000"/>
-                <w:sz w:val="24"/>
-                <w:szCs w:val="24"/>
                 <w:u w:val="none"/>
                 <w:shd w:fill="auto" w:val="clear"/>
                 <w:vertAlign w:val="baseline"/>
                 <w:rtl w:val="0"/>
               </w:rPr>
-              <w:t xml:space="preserve">Background</w:t>
-              <w:tab/>
-              <w:t xml:space="preserve">6</w:t>
-            </w:r>
-          </w:hyperlink>
-          <w:r>
-            <w:rPr>
-              <w:rtl w:val="0"/>
-            </w:rPr>
-          </w:r>
-        </w:p>
-        <w:p>
-          <w:pPr>
-            <w:widowControl w:val="0"/>
-            <w:tabs>
-              <w:tab w:val="right" w:leader="dot" w:pos="12000"/>
-            </w:tabs>
-            <w:spacing w:after="0" w:before="60" w:line="240" w:lineRule="auto"/>
-            <w:ind w:left="360" w:firstLine="0"/>
-            <w:rPr>
-              <w:rFonts w:ascii="Arial" w:cs="Arial" w:eastAsia="Arial" w:hAnsi="Arial"/>
-              <w:b w:val="0"/>
-              <w:i w:val="0"/>
-              <w:smallCaps w:val="0"/>
-              <w:strike w:val="0"/>
-              <w:color w:val="000000"/>
-              <w:sz w:val="22"/>
-              <w:szCs w:val="22"/>
-              <w:u w:val="none"/>
-              <w:shd w:fill="auto" w:val="clear"/>
-              <w:vertAlign w:val="baseline"/>
-            </w:rPr>
-          </w:pPr>
-          <w:hyperlink w:anchor="_heading=h.3whwml4">
-            <w:r>
-              <w:rPr>
-                <w:rFonts w:ascii="Times New Roman" w:cs="Times New Roman" w:eastAsia="Times New Roman" w:hAnsi="Times New Roman"/>
-                <w:b w:val="0"/>
-                <w:i w:val="0"/>
-                <w:smallCaps w:val="0"/>
-                <w:strike w:val="0"/>
-                <w:color w:val="000000"/>
-                <w:sz w:val="24"/>
-                <w:szCs w:val="24"/>
-                <w:u w:val="none"/>
-                <w:shd w:fill="auto" w:val="clear"/>
-                <w:vertAlign w:val="baseline"/>
-                <w:rtl w:val="0"/>
-              </w:rPr>
-              <w:t xml:space="preserve">Comparison between CFSST and Conventional CFST</w:t>
-              <w:tab/>
-              <w:t xml:space="preserve">6</w:t>
-            </w:r>
-          </w:hyperlink>
-          <w:r>
-            <w:rPr>
-              <w:rtl w:val="0"/>
-            </w:rPr>
-          </w:r>
-        </w:p>
-        <w:p>
-          <w:pPr>
-            <w:widowControl w:val="0"/>
-            <w:tabs>
-              <w:tab w:val="right" w:leader="dot" w:pos="12000"/>
-            </w:tabs>
-            <w:spacing w:after="0" w:before="60" w:line="240" w:lineRule="auto"/>
-            <w:ind w:left="360" w:firstLine="0"/>
-            <w:rPr>
-              <w:rFonts w:ascii="Arial" w:cs="Arial" w:eastAsia="Arial" w:hAnsi="Arial"/>
-              <w:b w:val="0"/>
-              <w:i w:val="0"/>
-              <w:smallCaps w:val="0"/>
-              <w:strike w:val="0"/>
-              <w:color w:val="000000"/>
-              <w:sz w:val="22"/>
-              <w:szCs w:val="22"/>
-              <w:u w:val="none"/>
-              <w:shd w:fill="auto" w:val="clear"/>
-              <w:vertAlign w:val="baseline"/>
-            </w:rPr>
-          </w:pPr>
-          <w:hyperlink w:anchor="_heading=h.qsh70q">
-            <w:r>
-              <w:rPr>
-                <w:rFonts w:ascii="Times New Roman" w:cs="Times New Roman" w:eastAsia="Times New Roman" w:hAnsi="Times New Roman"/>
-                <w:b w:val="0"/>
-                <w:i w:val="0"/>
-                <w:smallCaps w:val="0"/>
-                <w:strike w:val="0"/>
-                <w:color w:val="000000"/>
-                <w:sz w:val="24"/>
-                <w:szCs w:val="24"/>
-                <w:u w:val="none"/>
-                <w:shd w:fill="auto" w:val="clear"/>
-                <w:vertAlign w:val="baseline"/>
-                <w:rtl w:val="0"/>
-              </w:rPr>
-              <w:t xml:space="preserve">Literature Review</w:t>
+              <w:t xml:space="preserve">Research Gaps</w:t>
               <w:tab/>
               <w:t xml:space="preserve">7</w:t>
             </w:r>
@@ -1298,38 +1345,32 @@
               <w:tab w:val="right" w:leader="dot" w:pos="12000"/>
             </w:tabs>
             <w:spacing w:after="0" w:before="60" w:line="240" w:lineRule="auto"/>
-            <w:ind w:left="360" w:firstLine="0"/>
             <w:rPr>
-              <w:rFonts w:ascii="Arial" w:cs="Arial" w:eastAsia="Arial" w:hAnsi="Arial"/>
-              <w:b w:val="0"/>
+              <w:rFonts w:ascii="Times New Roman" w:cs="Times New Roman" w:eastAsia="Times New Roman" w:hAnsi="Times New Roman"/>
+              <w:b w:val="1"/>
               <w:i w:val="0"/>
               <w:smallCaps w:val="0"/>
               <w:strike w:val="0"/>
               <w:color w:val="000000"/>
-              <w:sz w:val="22"/>
-              <w:szCs w:val="22"/>
               <w:u w:val="none"/>
               <w:shd w:fill="auto" w:val="clear"/>
               <w:vertAlign w:val="baseline"/>
             </w:rPr>
           </w:pPr>
-          <w:hyperlink w:anchor="_heading=h.3as4poj">
+          <w:hyperlink w:anchor="_heading=h.1pxezwc">
             <w:r>
               <w:rPr>
                 <w:rFonts w:ascii="Times New Roman" w:cs="Times New Roman" w:eastAsia="Times New Roman" w:hAnsi="Times New Roman"/>
-                <w:b w:val="0"/>
                 <w:i w:val="0"/>
                 <w:smallCaps w:val="0"/>
                 <w:strike w:val="0"/>
                 <w:color w:val="000000"/>
-                <w:sz w:val="24"/>
-                <w:szCs w:val="24"/>
                 <w:u w:val="none"/>
                 <w:shd w:fill="auto" w:val="clear"/>
                 <w:vertAlign w:val="baseline"/>
                 <w:rtl w:val="0"/>
               </w:rPr>
-              <w:t xml:space="preserve">Research Gaps</w:t>
+              <w:t xml:space="preserve">OBJECTIVES</w:t>
               <w:tab/>
               <w:t xml:space="preserve">8</w:t>
             </w:r>
@@ -1348,38 +1389,33 @@
             </w:tabs>
             <w:spacing w:after="0" w:before="60" w:line="240" w:lineRule="auto"/>
             <w:rPr>
-              <w:rFonts w:ascii="Arial" w:cs="Arial" w:eastAsia="Arial" w:hAnsi="Arial"/>
+              <w:rFonts w:ascii="Times New Roman" w:cs="Times New Roman" w:eastAsia="Times New Roman" w:hAnsi="Times New Roman"/>
               <w:b w:val="1"/>
               <w:i w:val="0"/>
               <w:smallCaps w:val="0"/>
               <w:strike w:val="0"/>
               <w:color w:val="000000"/>
-              <w:sz w:val="22"/>
-              <w:szCs w:val="22"/>
               <w:u w:val="none"/>
               <w:shd w:fill="auto" w:val="clear"/>
               <w:vertAlign w:val="baseline"/>
             </w:rPr>
           </w:pPr>
-          <w:hyperlink w:anchor="_heading=h.1pxezwc">
+          <w:hyperlink w:anchor="_heading=h.49x2ik5">
             <w:r>
               <w:rPr>
                 <w:rFonts w:ascii="Times New Roman" w:cs="Times New Roman" w:eastAsia="Times New Roman" w:hAnsi="Times New Roman"/>
-                <w:b w:val="0"/>
                 <w:i w:val="0"/>
                 <w:smallCaps w:val="0"/>
                 <w:strike w:val="0"/>
                 <w:color w:val="000000"/>
-                <w:sz w:val="24"/>
-                <w:szCs w:val="24"/>
                 <w:u w:val="none"/>
                 <w:shd w:fill="auto" w:val="clear"/>
                 <w:vertAlign w:val="baseline"/>
                 <w:rtl w:val="0"/>
               </w:rPr>
-              <w:t xml:space="preserve">OBJECTIVES</w:t>
+              <w:t xml:space="preserve">METHODOLOGY</w:t>
               <w:tab/>
-              <w:t xml:space="preserve">9</w:t>
+              <w:t xml:space="preserve">8</w:t>
             </w:r>
           </w:hyperlink>
           <w:r>
@@ -1395,37 +1431,75 @@
               <w:tab w:val="right" w:leader="dot" w:pos="12000"/>
             </w:tabs>
             <w:spacing w:after="0" w:before="60" w:line="240" w:lineRule="auto"/>
+            <w:ind w:left="360" w:firstLine="0"/>
             <w:rPr>
-              <w:rFonts w:ascii="Arial" w:cs="Arial" w:eastAsia="Arial" w:hAnsi="Arial"/>
-              <w:b w:val="1"/>
+              <w:rFonts w:ascii="Times New Roman" w:cs="Times New Roman" w:eastAsia="Times New Roman" w:hAnsi="Times New Roman"/>
               <w:i w:val="0"/>
               <w:smallCaps w:val="0"/>
               <w:strike w:val="0"/>
               <w:color w:val="000000"/>
-              <w:sz w:val="22"/>
-              <w:szCs w:val="22"/>
               <w:u w:val="none"/>
               <w:shd w:fill="auto" w:val="clear"/>
               <w:vertAlign w:val="baseline"/>
             </w:rPr>
           </w:pPr>
-          <w:hyperlink w:anchor="_heading=h.49x2ik5">
+          <w:hyperlink w:anchor="_heading=h.isws5bbhdb30">
             <w:r>
               <w:rPr>
                 <w:rFonts w:ascii="Times New Roman" w:cs="Times New Roman" w:eastAsia="Times New Roman" w:hAnsi="Times New Roman"/>
-                <w:b w:val="0"/>
                 <w:i w:val="0"/>
                 <w:smallCaps w:val="0"/>
                 <w:strike w:val="0"/>
                 <w:color w:val="000000"/>
-                <w:sz w:val="24"/>
-                <w:szCs w:val="24"/>
                 <w:u w:val="none"/>
                 <w:shd w:fill="auto" w:val="clear"/>
                 <w:vertAlign w:val="baseline"/>
                 <w:rtl w:val="0"/>
               </w:rPr>
-              <w:t xml:space="preserve">METHODOLOGY</w:t>
+              <w:t xml:space="preserve">Dataset</w:t>
+              <w:tab/>
+              <w:t xml:space="preserve">8</w:t>
+            </w:r>
+          </w:hyperlink>
+          <w:r>
+            <w:rPr>
+              <w:rtl w:val="0"/>
+            </w:rPr>
+          </w:r>
+        </w:p>
+        <w:p>
+          <w:pPr>
+            <w:widowControl w:val="0"/>
+            <w:tabs>
+              <w:tab w:val="right" w:leader="dot" w:pos="12000"/>
+            </w:tabs>
+            <w:spacing w:after="0" w:before="60" w:line="240" w:lineRule="auto"/>
+            <w:ind w:left="360" w:firstLine="0"/>
+            <w:rPr>
+              <w:rFonts w:ascii="Times New Roman" w:cs="Times New Roman" w:eastAsia="Times New Roman" w:hAnsi="Times New Roman"/>
+              <w:i w:val="0"/>
+              <w:smallCaps w:val="0"/>
+              <w:strike w:val="0"/>
+              <w:color w:val="000000"/>
+              <w:u w:val="none"/>
+              <w:shd w:fill="auto" w:val="clear"/>
+              <w:vertAlign w:val="baseline"/>
+            </w:rPr>
+          </w:pPr>
+          <w:hyperlink w:anchor="_heading=h.rlpfi5k6wo3y">
+            <w:r>
+              <w:rPr>
+                <w:rFonts w:ascii="Times New Roman" w:cs="Times New Roman" w:eastAsia="Times New Roman" w:hAnsi="Times New Roman"/>
+                <w:i w:val="0"/>
+                <w:smallCaps w:val="0"/>
+                <w:strike w:val="0"/>
+                <w:color w:val="000000"/>
+                <w:u w:val="none"/>
+                <w:shd w:fill="auto" w:val="clear"/>
+                <w:vertAlign w:val="baseline"/>
+                <w:rtl w:val="0"/>
+              </w:rPr>
+              <w:t xml:space="preserve">Libraries Implemented</w:t>
               <w:tab/>
               <w:t xml:space="preserve">9</w:t>
             </w:r>
@@ -1445,36 +1519,30 @@
             <w:spacing w:after="0" w:before="60" w:line="240" w:lineRule="auto"/>
             <w:ind w:left="360" w:firstLine="0"/>
             <w:rPr>
-              <w:rFonts w:ascii="Arial" w:cs="Arial" w:eastAsia="Arial" w:hAnsi="Arial"/>
-              <w:b w:val="0"/>
+              <w:rFonts w:ascii="Times New Roman" w:cs="Times New Roman" w:eastAsia="Times New Roman" w:hAnsi="Times New Roman"/>
               <w:i w:val="0"/>
               <w:smallCaps w:val="0"/>
               <w:strike w:val="0"/>
               <w:color w:val="000000"/>
-              <w:sz w:val="22"/>
-              <w:szCs w:val="22"/>
               <w:u w:val="none"/>
               <w:shd w:fill="auto" w:val="clear"/>
               <w:vertAlign w:val="baseline"/>
             </w:rPr>
           </w:pPr>
-          <w:hyperlink w:anchor="_heading=h.isws5bbhdb30">
+          <w:hyperlink w:anchor="_heading=h.xyqsnqi8edb4">
             <w:r>
               <w:rPr>
                 <w:rFonts w:ascii="Times New Roman" w:cs="Times New Roman" w:eastAsia="Times New Roman" w:hAnsi="Times New Roman"/>
-                <w:b w:val="0"/>
                 <w:i w:val="0"/>
                 <w:smallCaps w:val="0"/>
                 <w:strike w:val="0"/>
                 <w:color w:val="000000"/>
-                <w:sz w:val="24"/>
-                <w:szCs w:val="24"/>
                 <w:u w:val="none"/>
                 <w:shd w:fill="auto" w:val="clear"/>
                 <w:vertAlign w:val="baseline"/>
                 <w:rtl w:val="0"/>
               </w:rPr>
-              <w:t xml:space="preserve">Dataset</w:t>
+              <w:t xml:space="preserve">Model Selection</w:t>
               <w:tab/>
               <w:t xml:space="preserve">9</w:t>
             </w:r>
@@ -1494,36 +1562,30 @@
             <w:spacing w:after="0" w:before="60" w:line="240" w:lineRule="auto"/>
             <w:ind w:left="360" w:firstLine="0"/>
             <w:rPr>
-              <w:rFonts w:ascii="Arial" w:cs="Arial" w:eastAsia="Arial" w:hAnsi="Arial"/>
-              <w:b w:val="0"/>
+              <w:rFonts w:ascii="Times New Roman" w:cs="Times New Roman" w:eastAsia="Times New Roman" w:hAnsi="Times New Roman"/>
               <w:i w:val="0"/>
               <w:smallCaps w:val="0"/>
               <w:strike w:val="0"/>
               <w:color w:val="000000"/>
-              <w:sz w:val="22"/>
-              <w:szCs w:val="22"/>
               <w:u w:val="none"/>
               <w:shd w:fill="auto" w:val="clear"/>
               <w:vertAlign w:val="baseline"/>
             </w:rPr>
           </w:pPr>
-          <w:hyperlink w:anchor="_heading=h.rlpfi5k6wo3y">
+          <w:hyperlink w:anchor="_heading=h.i2o52n3ja8e6">
             <w:r>
               <w:rPr>
                 <w:rFonts w:ascii="Times New Roman" w:cs="Times New Roman" w:eastAsia="Times New Roman" w:hAnsi="Times New Roman"/>
-                <w:b w:val="0"/>
                 <w:i w:val="0"/>
                 <w:smallCaps w:val="0"/>
                 <w:strike w:val="0"/>
                 <w:color w:val="000000"/>
-                <w:sz w:val="24"/>
-                <w:szCs w:val="24"/>
                 <w:u w:val="none"/>
                 <w:shd w:fill="auto" w:val="clear"/>
                 <w:vertAlign w:val="baseline"/>
                 <w:rtl w:val="0"/>
               </w:rPr>
-              <w:t xml:space="preserve">Libraries Implemented</w:t>
+              <w:t xml:space="preserve">Pre-Processing: Stratifying the Data</w:t>
               <w:tab/>
               <w:t xml:space="preserve">10</w:t>
             </w:r>
@@ -1543,36 +1605,30 @@
             <w:spacing w:after="0" w:before="60" w:line="240" w:lineRule="auto"/>
             <w:ind w:left="360" w:firstLine="0"/>
             <w:rPr>
-              <w:rFonts w:ascii="Arial" w:cs="Arial" w:eastAsia="Arial" w:hAnsi="Arial"/>
-              <w:b w:val="0"/>
+              <w:rFonts w:ascii="Times New Roman" w:cs="Times New Roman" w:eastAsia="Times New Roman" w:hAnsi="Times New Roman"/>
               <w:i w:val="0"/>
               <w:smallCaps w:val="0"/>
               <w:strike w:val="0"/>
               <w:color w:val="000000"/>
-              <w:sz w:val="22"/>
-              <w:szCs w:val="22"/>
               <w:u w:val="none"/>
               <w:shd w:fill="auto" w:val="clear"/>
               <w:vertAlign w:val="baseline"/>
             </w:rPr>
           </w:pPr>
-          <w:hyperlink w:anchor="_heading=h.xyqsnqi8edb4">
+          <w:hyperlink w:anchor="_heading=h.jez6emud8831">
             <w:r>
               <w:rPr>
                 <w:rFonts w:ascii="Times New Roman" w:cs="Times New Roman" w:eastAsia="Times New Roman" w:hAnsi="Times New Roman"/>
-                <w:b w:val="0"/>
                 <w:i w:val="0"/>
                 <w:smallCaps w:val="0"/>
                 <w:strike w:val="0"/>
                 <w:color w:val="000000"/>
-                <w:sz w:val="24"/>
-                <w:szCs w:val="24"/>
                 <w:u w:val="none"/>
                 <w:shd w:fill="auto" w:val="clear"/>
                 <w:vertAlign w:val="baseline"/>
                 <w:rtl w:val="0"/>
               </w:rPr>
-              <w:t xml:space="preserve">Model Selection</w:t>
+              <w:t xml:space="preserve">Correlation of the Four Chosen Models</w:t>
               <w:tab/>
               <w:t xml:space="preserve">10</w:t>
             </w:r>
@@ -1590,38 +1646,32 @@
               <w:tab w:val="right" w:leader="dot" w:pos="12000"/>
             </w:tabs>
             <w:spacing w:after="0" w:before="60" w:line="240" w:lineRule="auto"/>
-            <w:ind w:left="360" w:firstLine="0"/>
             <w:rPr>
-              <w:rFonts w:ascii="Arial" w:cs="Arial" w:eastAsia="Arial" w:hAnsi="Arial"/>
-              <w:b w:val="0"/>
+              <w:rFonts w:ascii="Times New Roman" w:cs="Times New Roman" w:eastAsia="Times New Roman" w:hAnsi="Times New Roman"/>
+              <w:b w:val="1"/>
               <w:i w:val="0"/>
               <w:smallCaps w:val="0"/>
               <w:strike w:val="0"/>
               <w:color w:val="000000"/>
-              <w:sz w:val="22"/>
-              <w:szCs w:val="22"/>
               <w:u w:val="none"/>
               <w:shd w:fill="auto" w:val="clear"/>
               <w:vertAlign w:val="baseline"/>
             </w:rPr>
           </w:pPr>
-          <w:hyperlink w:anchor="_heading=h.i2o52n3ja8e6">
+          <w:hyperlink w:anchor="_heading=h.wgx5b9d76rg1">
             <w:r>
               <w:rPr>
                 <w:rFonts w:ascii="Times New Roman" w:cs="Times New Roman" w:eastAsia="Times New Roman" w:hAnsi="Times New Roman"/>
-                <w:b w:val="0"/>
                 <w:i w:val="0"/>
                 <w:smallCaps w:val="0"/>
                 <w:strike w:val="0"/>
                 <w:color w:val="000000"/>
-                <w:sz w:val="24"/>
-                <w:szCs w:val="24"/>
                 <w:u w:val="none"/>
                 <w:shd w:fill="auto" w:val="clear"/>
                 <w:vertAlign w:val="baseline"/>
                 <w:rtl w:val="0"/>
               </w:rPr>
-              <w:t xml:space="preserve">Pre-Processing: Stratifying the Data</w:t>
+              <w:t xml:space="preserve">RESULTS</w:t>
               <w:tab/>
               <w:t xml:space="preserve">11</w:t>
             </w:r>
@@ -1641,36 +1691,30 @@
             <w:spacing w:after="0" w:before="60" w:line="240" w:lineRule="auto"/>
             <w:ind w:left="360" w:firstLine="0"/>
             <w:rPr>
-              <w:rFonts w:ascii="Arial" w:cs="Arial" w:eastAsia="Arial" w:hAnsi="Arial"/>
-              <w:b w:val="0"/>
+              <w:rFonts w:ascii="Times New Roman" w:cs="Times New Roman" w:eastAsia="Times New Roman" w:hAnsi="Times New Roman"/>
               <w:i w:val="0"/>
               <w:smallCaps w:val="0"/>
               <w:strike w:val="0"/>
               <w:color w:val="000000"/>
-              <w:sz w:val="22"/>
-              <w:szCs w:val="22"/>
               <w:u w:val="none"/>
               <w:shd w:fill="auto" w:val="clear"/>
               <w:vertAlign w:val="baseline"/>
             </w:rPr>
           </w:pPr>
-          <w:hyperlink w:anchor="_heading=h.jez6emud8831">
+          <w:hyperlink w:anchor="_heading=h.qfdqyxtgnfq7">
             <w:r>
               <w:rPr>
                 <w:rFonts w:ascii="Times New Roman" w:cs="Times New Roman" w:eastAsia="Times New Roman" w:hAnsi="Times New Roman"/>
-                <w:b w:val="0"/>
                 <w:i w:val="0"/>
                 <w:smallCaps w:val="0"/>
                 <w:strike w:val="0"/>
                 <w:color w:val="000000"/>
-                <w:sz w:val="24"/>
-                <w:szCs w:val="24"/>
                 <w:u w:val="none"/>
                 <w:shd w:fill="auto" w:val="clear"/>
                 <w:vertAlign w:val="baseline"/>
                 <w:rtl w:val="0"/>
               </w:rPr>
-              <w:t xml:space="preserve">Correlation of the Four Chosen Models</w:t>
+              <w:t xml:space="preserve">Evaluation Metrics</w:t>
               <w:tab/>
               <w:t xml:space="preserve">11</w:t>
             </w:r>
@@ -1688,37 +1732,204 @@
               <w:tab w:val="right" w:leader="dot" w:pos="12000"/>
             </w:tabs>
             <w:spacing w:after="0" w:before="60" w:line="240" w:lineRule="auto"/>
+            <w:ind w:left="360" w:firstLine="0"/>
             <w:rPr>
-              <w:rFonts w:ascii="Arial" w:cs="Arial" w:eastAsia="Arial" w:hAnsi="Arial"/>
-              <w:b w:val="1"/>
+              <w:rFonts w:ascii="Times New Roman" w:cs="Times New Roman" w:eastAsia="Times New Roman" w:hAnsi="Times New Roman"/>
               <w:i w:val="0"/>
               <w:smallCaps w:val="0"/>
               <w:strike w:val="0"/>
               <w:color w:val="000000"/>
-              <w:sz w:val="22"/>
-              <w:szCs w:val="22"/>
               <w:u w:val="none"/>
               <w:shd w:fill="auto" w:val="clear"/>
               <w:vertAlign w:val="baseline"/>
             </w:rPr>
           </w:pPr>
-          <w:hyperlink w:anchor="_heading=h.wgx5b9d76rg1">
+          <w:hyperlink w:anchor="_heading=h.t0u7tggz9zbz">
             <w:r>
               <w:rPr>
                 <w:rFonts w:ascii="Times New Roman" w:cs="Times New Roman" w:eastAsia="Times New Roman" w:hAnsi="Times New Roman"/>
-                <w:b w:val="0"/>
                 <w:i w:val="0"/>
                 <w:smallCaps w:val="0"/>
                 <w:strike w:val="0"/>
                 <w:color w:val="000000"/>
-                <w:sz w:val="24"/>
-                <w:szCs w:val="24"/>
                 <w:u w:val="none"/>
                 <w:shd w:fill="auto" w:val="clear"/>
                 <w:vertAlign w:val="baseline"/>
                 <w:rtl w:val="0"/>
               </w:rPr>
-              <w:t xml:space="preserve">RESULTS</w:t>
+              <w:t xml:space="preserve">Linear Regression</w:t>
+              <w:tab/>
+              <w:t xml:space="preserve">11</w:t>
+            </w:r>
+          </w:hyperlink>
+          <w:r>
+            <w:rPr>
+              <w:rtl w:val="0"/>
+            </w:rPr>
+          </w:r>
+        </w:p>
+        <w:p>
+          <w:pPr>
+            <w:widowControl w:val="0"/>
+            <w:tabs>
+              <w:tab w:val="right" w:leader="dot" w:pos="12000"/>
+            </w:tabs>
+            <w:spacing w:after="0" w:before="60" w:line="240" w:lineRule="auto"/>
+            <w:ind w:left="360" w:firstLine="0"/>
+            <w:rPr>
+              <w:rFonts w:ascii="Times New Roman" w:cs="Times New Roman" w:eastAsia="Times New Roman" w:hAnsi="Times New Roman"/>
+              <w:i w:val="0"/>
+              <w:smallCaps w:val="0"/>
+              <w:strike w:val="0"/>
+              <w:color w:val="000000"/>
+              <w:u w:val="none"/>
+              <w:shd w:fill="auto" w:val="clear"/>
+              <w:vertAlign w:val="baseline"/>
+            </w:rPr>
+          </w:pPr>
+          <w:hyperlink w:anchor="_heading=h.s91mrg8r9qv5">
+            <w:r>
+              <w:rPr>
+                <w:rFonts w:ascii="Times New Roman" w:cs="Times New Roman" w:eastAsia="Times New Roman" w:hAnsi="Times New Roman"/>
+                <w:i w:val="0"/>
+                <w:smallCaps w:val="0"/>
+                <w:strike w:val="0"/>
+                <w:color w:val="000000"/>
+                <w:u w:val="none"/>
+                <w:shd w:fill="auto" w:val="clear"/>
+                <w:vertAlign w:val="baseline"/>
+                <w:rtl w:val="0"/>
+              </w:rPr>
+              <w:t xml:space="preserve">Random Forest</w:t>
+              <w:tab/>
+              <w:t xml:space="preserve">11</w:t>
+            </w:r>
+          </w:hyperlink>
+          <w:r>
+            <w:rPr>
+              <w:rtl w:val="0"/>
+            </w:rPr>
+          </w:r>
+        </w:p>
+        <w:p>
+          <w:pPr>
+            <w:widowControl w:val="0"/>
+            <w:tabs>
+              <w:tab w:val="right" w:leader="dot" w:pos="12000"/>
+            </w:tabs>
+            <w:spacing w:after="0" w:before="60" w:line="240" w:lineRule="auto"/>
+            <w:ind w:left="360" w:firstLine="0"/>
+            <w:rPr>
+              <w:rFonts w:ascii="Times New Roman" w:cs="Times New Roman" w:eastAsia="Times New Roman" w:hAnsi="Times New Roman"/>
+              <w:i w:val="0"/>
+              <w:smallCaps w:val="0"/>
+              <w:strike w:val="0"/>
+              <w:color w:val="000000"/>
+              <w:u w:val="none"/>
+              <w:shd w:fill="auto" w:val="clear"/>
+              <w:vertAlign w:val="baseline"/>
+            </w:rPr>
+          </w:pPr>
+          <w:hyperlink w:anchor="_heading=h.f5wt9tqp2hcu">
+            <w:r>
+              <w:rPr>
+                <w:rFonts w:ascii="Times New Roman" w:cs="Times New Roman" w:eastAsia="Times New Roman" w:hAnsi="Times New Roman"/>
+                <w:i w:val="0"/>
+                <w:smallCaps w:val="0"/>
+                <w:strike w:val="0"/>
+                <w:color w:val="000000"/>
+                <w:u w:val="none"/>
+                <w:shd w:fill="auto" w:val="clear"/>
+                <w:vertAlign w:val="baseline"/>
+                <w:rtl w:val="0"/>
+              </w:rPr>
+              <w:t xml:space="preserve">XGBoost Regressor</w:t>
+              <w:tab/>
+              <w:t xml:space="preserve">11</w:t>
+            </w:r>
+          </w:hyperlink>
+          <w:r>
+            <w:rPr>
+              <w:rtl w:val="0"/>
+            </w:rPr>
+          </w:r>
+        </w:p>
+        <w:p>
+          <w:pPr>
+            <w:widowControl w:val="0"/>
+            <w:tabs>
+              <w:tab w:val="right" w:leader="dot" w:pos="12000"/>
+            </w:tabs>
+            <w:spacing w:after="0" w:before="60" w:line="240" w:lineRule="auto"/>
+            <w:ind w:left="360" w:firstLine="0"/>
+            <w:rPr>
+              <w:rFonts w:ascii="Times New Roman" w:cs="Times New Roman" w:eastAsia="Times New Roman" w:hAnsi="Times New Roman"/>
+              <w:i w:val="0"/>
+              <w:smallCaps w:val="0"/>
+              <w:strike w:val="0"/>
+              <w:color w:val="000000"/>
+              <w:u w:val="none"/>
+              <w:shd w:fill="auto" w:val="clear"/>
+              <w:vertAlign w:val="baseline"/>
+            </w:rPr>
+          </w:pPr>
+          <w:hyperlink w:anchor="_heading=h.vw0vouefz7gb">
+            <w:r>
+              <w:rPr>
+                <w:rFonts w:ascii="Times New Roman" w:cs="Times New Roman" w:eastAsia="Times New Roman" w:hAnsi="Times New Roman"/>
+                <w:i w:val="0"/>
+                <w:smallCaps w:val="0"/>
+                <w:strike w:val="0"/>
+                <w:color w:val="000000"/>
+                <w:u w:val="none"/>
+                <w:shd w:fill="auto" w:val="clear"/>
+                <w:vertAlign w:val="baseline"/>
+                <w:rtl w:val="0"/>
+              </w:rPr>
+              <w:t xml:space="preserve">CatBoost Regressor</w:t>
+              <w:tab/>
+              <w:t xml:space="preserve">11</w:t>
+            </w:r>
+          </w:hyperlink>
+          <w:r>
+            <w:rPr>
+              <w:rtl w:val="0"/>
+            </w:rPr>
+          </w:r>
+        </w:p>
+        <w:p>
+          <w:pPr>
+            <w:widowControl w:val="0"/>
+            <w:tabs>
+              <w:tab w:val="right" w:leader="dot" w:pos="12000"/>
+            </w:tabs>
+            <w:spacing w:after="0" w:before="60" w:line="240" w:lineRule="auto"/>
+            <w:ind w:left="360" w:firstLine="0"/>
+            <w:rPr>
+              <w:rFonts w:ascii="Times New Roman" w:cs="Times New Roman" w:eastAsia="Times New Roman" w:hAnsi="Times New Roman"/>
+              <w:i w:val="0"/>
+              <w:smallCaps w:val="0"/>
+              <w:strike w:val="0"/>
+              <w:color w:val="000000"/>
+              <w:u w:val="none"/>
+              <w:shd w:fill="auto" w:val="clear"/>
+              <w:vertAlign w:val="baseline"/>
+            </w:rPr>
+          </w:pPr>
+          <w:hyperlink w:anchor="_heading=h.wn8ngmx0gj21">
+            <w:r>
+              <w:rPr>
+                <w:rFonts w:ascii="Times New Roman" w:cs="Times New Roman" w:eastAsia="Times New Roman" w:hAnsi="Times New Roman"/>
+                <w:i w:val="0"/>
+                <w:smallCaps w:val="0"/>
+                <w:strike w:val="0"/>
+                <w:color w:val="000000"/>
+                <w:u w:val="none"/>
+                <w:shd w:fill="auto" w:val="clear"/>
+                <w:vertAlign w:val="baseline"/>
+                <w:rtl w:val="0"/>
+              </w:rPr>
+              <w:t xml:space="preserve">Overall Model Performance</w:t>
               <w:tab/>
               <w:t xml:space="preserve">12</w:t>
             </w:r>
@@ -1738,36 +1949,30 @@
             <w:spacing w:after="0" w:before="60" w:line="240" w:lineRule="auto"/>
             <w:ind w:left="360" w:firstLine="0"/>
             <w:rPr>
-              <w:rFonts w:ascii="Arial" w:cs="Arial" w:eastAsia="Arial" w:hAnsi="Arial"/>
-              <w:b w:val="0"/>
+              <w:rFonts w:ascii="Times New Roman" w:cs="Times New Roman" w:eastAsia="Times New Roman" w:hAnsi="Times New Roman"/>
               <w:i w:val="0"/>
               <w:smallCaps w:val="0"/>
               <w:strike w:val="0"/>
               <w:color w:val="000000"/>
-              <w:sz w:val="22"/>
-              <w:szCs w:val="22"/>
               <w:u w:val="none"/>
               <w:shd w:fill="auto" w:val="clear"/>
               <w:vertAlign w:val="baseline"/>
             </w:rPr>
           </w:pPr>
-          <w:hyperlink w:anchor="_heading=h.qfdqyxtgnfq7">
+          <w:hyperlink w:anchor="_heading=h.jyl1f613mo4y">
             <w:r>
               <w:rPr>
                 <w:rFonts w:ascii="Times New Roman" w:cs="Times New Roman" w:eastAsia="Times New Roman" w:hAnsi="Times New Roman"/>
-                <w:b w:val="0"/>
                 <w:i w:val="0"/>
                 <w:smallCaps w:val="0"/>
                 <w:strike w:val="0"/>
                 <w:color w:val="000000"/>
-                <w:sz w:val="24"/>
-                <w:szCs w:val="24"/>
                 <w:u w:val="none"/>
                 <w:shd w:fill="auto" w:val="clear"/>
                 <w:vertAlign w:val="baseline"/>
                 <w:rtl w:val="0"/>
               </w:rPr>
-              <w:t xml:space="preserve">Evaluation Metrics</w:t>
+              <w:t xml:space="preserve">DISCUSSION</w:t>
               <w:tab/>
               <w:t xml:space="preserve">12</w:t>
             </w:r>
@@ -1787,36 +1992,30 @@
             <w:spacing w:after="0" w:before="60" w:line="240" w:lineRule="auto"/>
             <w:ind w:left="360" w:firstLine="0"/>
             <w:rPr>
-              <w:rFonts w:ascii="Arial" w:cs="Arial" w:eastAsia="Arial" w:hAnsi="Arial"/>
-              <w:b w:val="0"/>
+              <w:rFonts w:ascii="Times New Roman" w:cs="Times New Roman" w:eastAsia="Times New Roman" w:hAnsi="Times New Roman"/>
               <w:i w:val="0"/>
               <w:smallCaps w:val="0"/>
               <w:strike w:val="0"/>
               <w:color w:val="000000"/>
-              <w:sz w:val="22"/>
-              <w:szCs w:val="22"/>
               <w:u w:val="none"/>
               <w:shd w:fill="auto" w:val="clear"/>
               <w:vertAlign w:val="baseline"/>
             </w:rPr>
           </w:pPr>
-          <w:hyperlink w:anchor="_heading=h.t0u7tggz9zbz">
+          <w:hyperlink w:anchor="_heading=h.scihbzsft94v">
             <w:r>
               <w:rPr>
                 <w:rFonts w:ascii="Times New Roman" w:cs="Times New Roman" w:eastAsia="Times New Roman" w:hAnsi="Times New Roman"/>
-                <w:b w:val="0"/>
                 <w:i w:val="0"/>
                 <w:smallCaps w:val="0"/>
                 <w:strike w:val="0"/>
                 <w:color w:val="000000"/>
-                <w:sz w:val="24"/>
-                <w:szCs w:val="24"/>
                 <w:u w:val="none"/>
                 <w:shd w:fill="auto" w:val="clear"/>
                 <w:vertAlign w:val="baseline"/>
                 <w:rtl w:val="0"/>
               </w:rPr>
-              <w:t xml:space="preserve">Linear Regression</w:t>
+              <w:t xml:space="preserve">Model Performance and Fitting</w:t>
               <w:tab/>
               <w:t xml:space="preserve">12</w:t>
             </w:r>
@@ -1836,38 +2035,32 @@
             <w:spacing w:after="0" w:before="60" w:line="240" w:lineRule="auto"/>
             <w:ind w:left="360" w:firstLine="0"/>
             <w:rPr>
-              <w:rFonts w:ascii="Arial" w:cs="Arial" w:eastAsia="Arial" w:hAnsi="Arial"/>
-              <w:b w:val="0"/>
+              <w:rFonts w:ascii="Times New Roman" w:cs="Times New Roman" w:eastAsia="Times New Roman" w:hAnsi="Times New Roman"/>
               <w:i w:val="0"/>
               <w:smallCaps w:val="0"/>
               <w:strike w:val="0"/>
               <w:color w:val="000000"/>
-              <w:sz w:val="22"/>
-              <w:szCs w:val="22"/>
               <w:u w:val="none"/>
               <w:shd w:fill="auto" w:val="clear"/>
               <w:vertAlign w:val="baseline"/>
             </w:rPr>
           </w:pPr>
-          <w:hyperlink w:anchor="_heading=h.s91mrg8r9qv5">
+          <w:hyperlink w:anchor="_heading=h.pvkq1qfqjr1">
             <w:r>
               <w:rPr>
                 <w:rFonts w:ascii="Times New Roman" w:cs="Times New Roman" w:eastAsia="Times New Roman" w:hAnsi="Times New Roman"/>
-                <w:b w:val="0"/>
                 <w:i w:val="0"/>
                 <w:smallCaps w:val="0"/>
                 <w:strike w:val="0"/>
                 <w:color w:val="000000"/>
-                <w:sz w:val="24"/>
-                <w:szCs w:val="24"/>
                 <w:u w:val="none"/>
                 <w:shd w:fill="auto" w:val="clear"/>
                 <w:vertAlign w:val="baseline"/>
                 <w:rtl w:val="0"/>
               </w:rPr>
-              <w:t xml:space="preserve">Random Forest</w:t>
+              <w:t xml:space="preserve">Comparison of ML Model Results with Existing Design Code Equations</w:t>
               <w:tab/>
-              <w:t xml:space="preserve">12</w:t>
+              <w:t xml:space="preserve">13</w:t>
             </w:r>
           </w:hyperlink>
           <w:r>
@@ -1885,134 +2078,30 @@
             <w:spacing w:after="0" w:before="60" w:line="240" w:lineRule="auto"/>
             <w:ind w:left="360" w:firstLine="0"/>
             <w:rPr>
-              <w:rFonts w:ascii="Arial" w:cs="Arial" w:eastAsia="Arial" w:hAnsi="Arial"/>
-              <w:b w:val="0"/>
+              <w:rFonts w:ascii="Times New Roman" w:cs="Times New Roman" w:eastAsia="Times New Roman" w:hAnsi="Times New Roman"/>
               <w:i w:val="0"/>
               <w:smallCaps w:val="0"/>
               <w:strike w:val="0"/>
               <w:color w:val="000000"/>
-              <w:sz w:val="22"/>
-              <w:szCs w:val="22"/>
               <w:u w:val="none"/>
               <w:shd w:fill="auto" w:val="clear"/>
               <w:vertAlign w:val="baseline"/>
             </w:rPr>
           </w:pPr>
-          <w:hyperlink w:anchor="_heading=h.f5wt9tqp2hcu">
+          <w:hyperlink w:anchor="_heading=h.qnvi51srgoev">
             <w:r>
               <w:rPr>
                 <w:rFonts w:ascii="Times New Roman" w:cs="Times New Roman" w:eastAsia="Times New Roman" w:hAnsi="Times New Roman"/>
-                <w:b w:val="0"/>
                 <w:i w:val="0"/>
                 <w:smallCaps w:val="0"/>
                 <w:strike w:val="0"/>
                 <w:color w:val="000000"/>
-                <w:sz w:val="24"/>
-                <w:szCs w:val="24"/>
                 <w:u w:val="none"/>
                 <w:shd w:fill="auto" w:val="clear"/>
                 <w:vertAlign w:val="baseline"/>
                 <w:rtl w:val="0"/>
               </w:rPr>
-              <w:t xml:space="preserve">XGBoost Regressor</w:t>
-              <w:tab/>
-              <w:t xml:space="preserve">12</w:t>
-            </w:r>
-          </w:hyperlink>
-          <w:r>
-            <w:rPr>
-              <w:rtl w:val="0"/>
-            </w:rPr>
-          </w:r>
-        </w:p>
-        <w:p>
-          <w:pPr>
-            <w:widowControl w:val="0"/>
-            <w:tabs>
-              <w:tab w:val="right" w:leader="dot" w:pos="12000"/>
-            </w:tabs>
-            <w:spacing w:after="0" w:before="60" w:line="240" w:lineRule="auto"/>
-            <w:ind w:left="360" w:firstLine="0"/>
-            <w:rPr>
-              <w:rFonts w:ascii="Arial" w:cs="Arial" w:eastAsia="Arial" w:hAnsi="Arial"/>
-              <w:b w:val="0"/>
-              <w:i w:val="0"/>
-              <w:smallCaps w:val="0"/>
-              <w:strike w:val="0"/>
-              <w:color w:val="000000"/>
-              <w:sz w:val="22"/>
-              <w:szCs w:val="22"/>
-              <w:u w:val="none"/>
-              <w:shd w:fill="auto" w:val="clear"/>
-              <w:vertAlign w:val="baseline"/>
-            </w:rPr>
-          </w:pPr>
-          <w:hyperlink w:anchor="_heading=h.vw0vouefz7gb">
-            <w:r>
-              <w:rPr>
-                <w:rFonts w:ascii="Times New Roman" w:cs="Times New Roman" w:eastAsia="Times New Roman" w:hAnsi="Times New Roman"/>
-                <w:b w:val="0"/>
-                <w:i w:val="0"/>
-                <w:smallCaps w:val="0"/>
-                <w:strike w:val="0"/>
-                <w:color w:val="000000"/>
-                <w:sz w:val="24"/>
-                <w:szCs w:val="24"/>
-                <w:u w:val="none"/>
-                <w:shd w:fill="auto" w:val="clear"/>
-                <w:vertAlign w:val="baseline"/>
-                <w:rtl w:val="0"/>
-              </w:rPr>
-              <w:t xml:space="preserve">CatBoost Regressor</w:t>
-              <w:tab/>
-              <w:t xml:space="preserve">12</w:t>
-            </w:r>
-          </w:hyperlink>
-          <w:r>
-            <w:rPr>
-              <w:rtl w:val="0"/>
-            </w:rPr>
-          </w:r>
-        </w:p>
-        <w:p>
-          <w:pPr>
-            <w:widowControl w:val="0"/>
-            <w:tabs>
-              <w:tab w:val="right" w:leader="dot" w:pos="12000"/>
-            </w:tabs>
-            <w:spacing w:after="0" w:before="60" w:line="240" w:lineRule="auto"/>
-            <w:ind w:left="360" w:firstLine="0"/>
-            <w:rPr>
-              <w:rFonts w:ascii="Arial" w:cs="Arial" w:eastAsia="Arial" w:hAnsi="Arial"/>
-              <w:b w:val="0"/>
-              <w:i w:val="0"/>
-              <w:smallCaps w:val="0"/>
-              <w:strike w:val="0"/>
-              <w:color w:val="000000"/>
-              <w:sz w:val="22"/>
-              <w:szCs w:val="22"/>
-              <w:u w:val="none"/>
-              <w:shd w:fill="auto" w:val="clear"/>
-              <w:vertAlign w:val="baseline"/>
-            </w:rPr>
-          </w:pPr>
-          <w:hyperlink w:anchor="_heading=h.wn8ngmx0gj21">
-            <w:r>
-              <w:rPr>
-                <w:rFonts w:ascii="Times New Roman" w:cs="Times New Roman" w:eastAsia="Times New Roman" w:hAnsi="Times New Roman"/>
-                <w:b w:val="0"/>
-                <w:i w:val="0"/>
-                <w:smallCaps w:val="0"/>
-                <w:strike w:val="0"/>
-                <w:color w:val="000000"/>
-                <w:sz w:val="24"/>
-                <w:szCs w:val="24"/>
-                <w:u w:val="none"/>
-                <w:shd w:fill="auto" w:val="clear"/>
-                <w:vertAlign w:val="baseline"/>
-                <w:rtl w:val="0"/>
-              </w:rPr>
-              <w:t xml:space="preserve">Overall Model Performance</w:t>
+              <w:t xml:space="preserve">Feature Correlation Analysis</w:t>
               <w:tab/>
               <w:t xml:space="preserve">13</w:t>
             </w:r>
@@ -2031,36 +2120,31 @@
             </w:tabs>
             <w:spacing w:after="0" w:before="60" w:line="240" w:lineRule="auto"/>
             <w:rPr>
-              <w:rFonts w:ascii="Arial" w:cs="Arial" w:eastAsia="Arial" w:hAnsi="Arial"/>
+              <w:rFonts w:ascii="Times New Roman" w:cs="Times New Roman" w:eastAsia="Times New Roman" w:hAnsi="Times New Roman"/>
               <w:b w:val="1"/>
               <w:i w:val="0"/>
               <w:smallCaps w:val="0"/>
               <w:strike w:val="0"/>
               <w:color w:val="000000"/>
-              <w:sz w:val="22"/>
-              <w:szCs w:val="22"/>
               <w:u w:val="none"/>
               <w:shd w:fill="auto" w:val="clear"/>
               <w:vertAlign w:val="baseline"/>
             </w:rPr>
           </w:pPr>
-          <w:hyperlink w:anchor="_heading=h.ihv636">
+          <w:hyperlink w:anchor="_heading=h.1hmsyys">
             <w:r>
               <w:rPr>
                 <w:rFonts w:ascii="Times New Roman" w:cs="Times New Roman" w:eastAsia="Times New Roman" w:hAnsi="Times New Roman"/>
-                <w:b w:val="0"/>
                 <w:i w:val="0"/>
                 <w:smallCaps w:val="0"/>
                 <w:strike w:val="0"/>
                 <w:color w:val="000000"/>
-                <w:sz w:val="24"/>
-                <w:szCs w:val="24"/>
                 <w:u w:val="none"/>
                 <w:shd w:fill="auto" w:val="clear"/>
                 <w:vertAlign w:val="baseline"/>
                 <w:rtl w:val="0"/>
               </w:rPr>
-              <w:t xml:space="preserve">DISCUSSION</w:t>
+              <w:t xml:space="preserve">CONCLUSION</w:t>
               <w:tab/>
               <w:t xml:space="preserve">14</w:t>
             </w:r>
@@ -2078,136 +2162,32 @@
               <w:tab w:val="right" w:leader="dot" w:pos="12000"/>
             </w:tabs>
             <w:spacing w:after="0" w:before="60" w:line="240" w:lineRule="auto"/>
-            <w:ind w:left="360" w:firstLine="0"/>
             <w:rPr>
-              <w:rFonts w:ascii="Arial" w:cs="Arial" w:eastAsia="Arial" w:hAnsi="Arial"/>
-              <w:b w:val="0"/>
+              <w:rFonts w:ascii="Times New Roman" w:cs="Times New Roman" w:eastAsia="Times New Roman" w:hAnsi="Times New Roman"/>
+              <w:b w:val="1"/>
               <w:i w:val="0"/>
               <w:smallCaps w:val="0"/>
               <w:strike w:val="0"/>
               <w:color w:val="000000"/>
-              <w:sz w:val="22"/>
-              <w:szCs w:val="22"/>
               <w:u w:val="none"/>
               <w:shd w:fill="auto" w:val="clear"/>
               <w:vertAlign w:val="baseline"/>
             </w:rPr>
           </w:pPr>
-          <w:hyperlink w:anchor="_heading=h.scihbzsft94v">
+          <w:hyperlink w:anchor="_heading=h.pgosozmr5td5">
             <w:r>
               <w:rPr>
                 <w:rFonts w:ascii="Times New Roman" w:cs="Times New Roman" w:eastAsia="Times New Roman" w:hAnsi="Times New Roman"/>
-                <w:b w:val="0"/>
                 <w:i w:val="0"/>
                 <w:smallCaps w:val="0"/>
                 <w:strike w:val="0"/>
                 <w:color w:val="000000"/>
-                <w:sz w:val="24"/>
-                <w:szCs w:val="24"/>
                 <w:u w:val="none"/>
                 <w:shd w:fill="auto" w:val="clear"/>
                 <w:vertAlign w:val="baseline"/>
                 <w:rtl w:val="0"/>
               </w:rPr>
-              <w:t xml:space="preserve">Model Performance and Fitting</w:t>
-              <w:tab/>
-              <w:t xml:space="preserve">14</w:t>
-            </w:r>
-          </w:hyperlink>
-          <w:r>
-            <w:rPr>
-              <w:rtl w:val="0"/>
-            </w:rPr>
-          </w:r>
-        </w:p>
-        <w:p>
-          <w:pPr>
-            <w:widowControl w:val="0"/>
-            <w:tabs>
-              <w:tab w:val="right" w:leader="dot" w:pos="12000"/>
-            </w:tabs>
-            <w:spacing w:after="0" w:before="60" w:line="240" w:lineRule="auto"/>
-            <w:ind w:left="360" w:firstLine="0"/>
-            <w:rPr>
-              <w:rFonts w:ascii="Arial" w:cs="Arial" w:eastAsia="Arial" w:hAnsi="Arial"/>
-              <w:b w:val="0"/>
-              <w:i w:val="0"/>
-              <w:smallCaps w:val="0"/>
-              <w:strike w:val="0"/>
-              <w:color w:val="000000"/>
-              <w:sz w:val="22"/>
-              <w:szCs w:val="22"/>
-              <w:u w:val="none"/>
-              <w:shd w:fill="auto" w:val="clear"/>
-              <w:vertAlign w:val="baseline"/>
-            </w:rPr>
-          </w:pPr>
-          <w:hyperlink w:anchor="_heading=h.pvkq1qfqjr1">
-            <w:r>
-              <w:rPr>
-                <w:rFonts w:ascii="Times New Roman" w:cs="Times New Roman" w:eastAsia="Times New Roman" w:hAnsi="Times New Roman"/>
-                <w:b w:val="0"/>
-                <w:i w:val="0"/>
-                <w:smallCaps w:val="0"/>
-                <w:strike w:val="0"/>
-                <w:color w:val="000000"/>
-                <w:sz w:val="24"/>
-                <w:szCs w:val="24"/>
-                <w:u w:val="none"/>
-                <w:shd w:fill="auto" w:val="clear"/>
-                <w:vertAlign w:val="baseline"/>
-                <w:rtl w:val="0"/>
-              </w:rPr>
-              <w:t xml:space="preserve">Comparison of ML Model Results with Existing Design Code Equations</w:t>
-              <w:tab/>
-              <w:t xml:space="preserve">14</w:t>
-            </w:r>
-          </w:hyperlink>
-          <w:r>
-            <w:rPr>
-              <w:rtl w:val="0"/>
-            </w:rPr>
-          </w:r>
-        </w:p>
-        <w:p>
-          <w:pPr>
-            <w:widowControl w:val="0"/>
-            <w:tabs>
-              <w:tab w:val="right" w:leader="dot" w:pos="12000"/>
-            </w:tabs>
-            <w:spacing w:after="0" w:before="60" w:line="240" w:lineRule="auto"/>
-            <w:ind w:left="360" w:firstLine="0"/>
-            <w:rPr>
-              <w:rFonts w:ascii="Arial" w:cs="Arial" w:eastAsia="Arial" w:hAnsi="Arial"/>
-              <w:b w:val="0"/>
-              <w:i w:val="0"/>
-              <w:smallCaps w:val="0"/>
-              <w:strike w:val="0"/>
-              <w:color w:val="000000"/>
-              <w:sz w:val="22"/>
-              <w:szCs w:val="22"/>
-              <w:u w:val="none"/>
-              <w:shd w:fill="auto" w:val="clear"/>
-              <w:vertAlign w:val="baseline"/>
-            </w:rPr>
-          </w:pPr>
-          <w:hyperlink w:anchor="_heading=h.qnvi51srgoev">
-            <w:r>
-              <w:rPr>
-                <w:rFonts w:ascii="Times New Roman" w:cs="Times New Roman" w:eastAsia="Times New Roman" w:hAnsi="Times New Roman"/>
-                <w:b w:val="0"/>
-                <w:i w:val="0"/>
-                <w:smallCaps w:val="0"/>
-                <w:strike w:val="0"/>
-                <w:color w:val="000000"/>
-                <w:sz w:val="24"/>
-                <w:szCs w:val="24"/>
-                <w:u w:val="none"/>
-                <w:shd w:fill="auto" w:val="clear"/>
-                <w:vertAlign w:val="baseline"/>
-                <w:rtl w:val="0"/>
-              </w:rPr>
-              <w:t xml:space="preserve">Feature Correlation Analysis</w:t>
+              <w:t xml:space="preserve">APPENDIX 1: TABLES</w:t>
               <w:tab/>
               <w:t xml:space="preserve">15</w:t>
             </w:r>
@@ -2226,38 +2206,33 @@
             </w:tabs>
             <w:spacing w:after="0" w:before="60" w:line="240" w:lineRule="auto"/>
             <w:rPr>
-              <w:rFonts w:ascii="Arial" w:cs="Arial" w:eastAsia="Arial" w:hAnsi="Arial"/>
+              <w:rFonts w:ascii="Times New Roman" w:cs="Times New Roman" w:eastAsia="Times New Roman" w:hAnsi="Times New Roman"/>
               <w:b w:val="1"/>
               <w:i w:val="0"/>
               <w:smallCaps w:val="0"/>
               <w:strike w:val="0"/>
               <w:color w:val="000000"/>
-              <w:sz w:val="22"/>
-              <w:szCs w:val="22"/>
               <w:u w:val="none"/>
               <w:shd w:fill="auto" w:val="clear"/>
               <w:vertAlign w:val="baseline"/>
             </w:rPr>
           </w:pPr>
-          <w:hyperlink w:anchor="_heading=h.1hmsyys">
+          <w:hyperlink w:anchor="_heading=h.vwvkka83vwm6">
             <w:r>
               <w:rPr>
                 <w:rFonts w:ascii="Times New Roman" w:cs="Times New Roman" w:eastAsia="Times New Roman" w:hAnsi="Times New Roman"/>
-                <w:b w:val="0"/>
                 <w:i w:val="0"/>
                 <w:smallCaps w:val="0"/>
                 <w:strike w:val="0"/>
                 <w:color w:val="000000"/>
-                <w:sz w:val="24"/>
-                <w:szCs w:val="24"/>
                 <w:u w:val="none"/>
                 <w:shd w:fill="auto" w:val="clear"/>
                 <w:vertAlign w:val="baseline"/>
                 <w:rtl w:val="0"/>
               </w:rPr>
-              <w:t xml:space="preserve">CONCLUSION</w:t>
+              <w:t xml:space="preserve">APPENDIX 2: FIGURES</w:t>
               <w:tab/>
-              <w:t xml:space="preserve">15</w:t>
+              <w:t xml:space="preserve">20</w:t>
             </w:r>
           </w:hyperlink>
           <w:r>
@@ -2274,38 +2249,33 @@
             </w:tabs>
             <w:spacing w:after="0" w:before="60" w:line="240" w:lineRule="auto"/>
             <w:rPr>
-              <w:rFonts w:ascii="Arial" w:cs="Arial" w:eastAsia="Arial" w:hAnsi="Arial"/>
+              <w:rFonts w:ascii="Times New Roman" w:cs="Times New Roman" w:eastAsia="Times New Roman" w:hAnsi="Times New Roman"/>
               <w:b w:val="1"/>
               <w:i w:val="0"/>
               <w:smallCaps w:val="0"/>
               <w:strike w:val="0"/>
               <w:color w:val="000000"/>
-              <w:sz w:val="22"/>
-              <w:szCs w:val="22"/>
               <w:u w:val="none"/>
               <w:shd w:fill="auto" w:val="clear"/>
               <w:vertAlign w:val="baseline"/>
             </w:rPr>
           </w:pPr>
-          <w:hyperlink w:anchor="_heading=h.pgosozmr5td5">
+          <w:hyperlink w:anchor="_heading=h.kje2cgq6ot6b">
             <w:r>
               <w:rPr>
                 <w:rFonts w:ascii="Times New Roman" w:cs="Times New Roman" w:eastAsia="Times New Roman" w:hAnsi="Times New Roman"/>
-                <w:b w:val="0"/>
                 <w:i w:val="0"/>
                 <w:smallCaps w:val="0"/>
                 <w:strike w:val="0"/>
                 <w:color w:val="000000"/>
-                <w:sz w:val="24"/>
-                <w:szCs w:val="24"/>
                 <w:u w:val="none"/>
                 <w:shd w:fill="auto" w:val="clear"/>
                 <w:vertAlign w:val="baseline"/>
                 <w:rtl w:val="0"/>
               </w:rPr>
-              <w:t xml:space="preserve">APPENDIX 1: TABLES</w:t>
+              <w:t xml:space="preserve">APPENDIX 3: EQUATIONS</w:t>
               <w:tab/>
-              <w:t xml:space="preserve">17</w:t>
+              <w:t xml:space="preserve">26</w:t>
             </w:r>
           </w:hyperlink>
           <w:r>
@@ -2322,84 +2292,31 @@
             </w:tabs>
             <w:spacing w:after="0" w:before="60" w:line="240" w:lineRule="auto"/>
             <w:rPr>
-              <w:rFonts w:ascii="Arial" w:cs="Arial" w:eastAsia="Arial" w:hAnsi="Arial"/>
+              <w:rFonts w:ascii="Times New Roman" w:cs="Times New Roman" w:eastAsia="Times New Roman" w:hAnsi="Times New Roman"/>
               <w:b w:val="1"/>
               <w:i w:val="0"/>
               <w:smallCaps w:val="0"/>
               <w:strike w:val="0"/>
               <w:color w:val="000000"/>
-              <w:sz w:val="22"/>
-              <w:szCs w:val="22"/>
               <w:u w:val="none"/>
               <w:shd w:fill="auto" w:val="clear"/>
               <w:vertAlign w:val="baseline"/>
             </w:rPr>
           </w:pPr>
-          <w:hyperlink w:anchor="_heading=h.vwvkka83vwm6">
+          <w:hyperlink w:anchor="_heading=h.2grqrue">
             <w:r>
               <w:rPr>
                 <w:rFonts w:ascii="Times New Roman" w:cs="Times New Roman" w:eastAsia="Times New Roman" w:hAnsi="Times New Roman"/>
-                <w:b w:val="0"/>
                 <w:i w:val="0"/>
                 <w:smallCaps w:val="0"/>
                 <w:strike w:val="0"/>
                 <w:color w:val="000000"/>
-                <w:sz w:val="24"/>
-                <w:szCs w:val="24"/>
                 <w:u w:val="none"/>
                 <w:shd w:fill="auto" w:val="clear"/>
                 <w:vertAlign w:val="baseline"/>
                 <w:rtl w:val="0"/>
               </w:rPr>
-              <w:t xml:space="preserve">APPENDIX 2: FIGURES</w:t>
-              <w:tab/>
-              <w:t xml:space="preserve">22</w:t>
-            </w:r>
-          </w:hyperlink>
-          <w:r>
-            <w:rPr>
-              <w:rtl w:val="0"/>
-            </w:rPr>
-          </w:r>
-        </w:p>
-        <w:p>
-          <w:pPr>
-            <w:widowControl w:val="0"/>
-            <w:tabs>
-              <w:tab w:val="right" w:leader="dot" w:pos="12000"/>
-            </w:tabs>
-            <w:spacing w:after="0" w:before="60" w:line="240" w:lineRule="auto"/>
-            <w:rPr>
-              <w:rFonts w:ascii="Arial" w:cs="Arial" w:eastAsia="Arial" w:hAnsi="Arial"/>
-              <w:b w:val="1"/>
-              <w:i w:val="0"/>
-              <w:smallCaps w:val="0"/>
-              <w:strike w:val="0"/>
-              <w:color w:val="000000"/>
-              <w:sz w:val="22"/>
-              <w:szCs w:val="22"/>
-              <w:u w:val="none"/>
-              <w:shd w:fill="auto" w:val="clear"/>
-              <w:vertAlign w:val="baseline"/>
-            </w:rPr>
-          </w:pPr>
-          <w:hyperlink w:anchor="_heading=h.kje2cgq6ot6b">
-            <w:r>
-              <w:rPr>
-                <w:rFonts w:ascii="Times New Roman" w:cs="Times New Roman" w:eastAsia="Times New Roman" w:hAnsi="Times New Roman"/>
-                <w:b w:val="0"/>
-                <w:i w:val="0"/>
-                <w:smallCaps w:val="0"/>
-                <w:strike w:val="0"/>
-                <w:color w:val="000000"/>
-                <w:sz w:val="24"/>
-                <w:szCs w:val="24"/>
-                <w:u w:val="none"/>
-                <w:shd w:fill="auto" w:val="clear"/>
-                <w:vertAlign w:val="baseline"/>
-                <w:rtl w:val="0"/>
-              </w:rPr>
-              <w:t xml:space="preserve">APPENDIX 3: EQUATIONS</w:t>
+              <w:t xml:space="preserve">REFERENCES</w:t>
               <w:tab/>
               <w:t xml:space="preserve">29</w:t>
             </w:r>
@@ -2418,62 +2335,12 @@
             </w:tabs>
             <w:spacing w:after="0" w:before="60" w:line="240" w:lineRule="auto"/>
             <w:rPr>
-              <w:rFonts w:ascii="Arial" w:cs="Arial" w:eastAsia="Arial" w:hAnsi="Arial"/>
+              <w:rFonts w:ascii="Times New Roman" w:cs="Times New Roman" w:eastAsia="Times New Roman" w:hAnsi="Times New Roman"/>
               <w:b w:val="1"/>
               <w:i w:val="0"/>
               <w:smallCaps w:val="0"/>
               <w:strike w:val="0"/>
               <w:color w:val="000000"/>
-              <w:sz w:val="22"/>
-              <w:szCs w:val="22"/>
-              <w:u w:val="none"/>
-              <w:shd w:fill="auto" w:val="clear"/>
-              <w:vertAlign w:val="baseline"/>
-            </w:rPr>
-          </w:pPr>
-          <w:hyperlink w:anchor="_heading=h.2grqrue">
-            <w:r>
-              <w:rPr>
-                <w:rFonts w:ascii="Times New Roman" w:cs="Times New Roman" w:eastAsia="Times New Roman" w:hAnsi="Times New Roman"/>
-                <w:b w:val="0"/>
-                <w:i w:val="0"/>
-                <w:smallCaps w:val="0"/>
-                <w:strike w:val="0"/>
-                <w:color w:val="000000"/>
-                <w:sz w:val="24"/>
-                <w:szCs w:val="24"/>
-                <w:u w:val="none"/>
-                <w:shd w:fill="auto" w:val="clear"/>
-                <w:vertAlign w:val="baseline"/>
-                <w:rtl w:val="0"/>
-              </w:rPr>
-              <w:t xml:space="preserve">REFERENCES</w:t>
-              <w:tab/>
-              <w:t xml:space="preserve">32</w:t>
-            </w:r>
-          </w:hyperlink>
-          <w:r>
-            <w:rPr>
-              <w:rtl w:val="0"/>
-            </w:rPr>
-          </w:r>
-        </w:p>
-        <w:p>
-          <w:pPr>
-            <w:widowControl w:val="0"/>
-            <w:tabs>
-              <w:tab w:val="right" w:leader="dot" w:pos="12000"/>
-            </w:tabs>
-            <w:spacing w:after="0" w:before="60" w:line="240" w:lineRule="auto"/>
-            <w:rPr>
-              <w:rFonts w:ascii="Arial" w:cs="Arial" w:eastAsia="Arial" w:hAnsi="Arial"/>
-              <w:b w:val="1"/>
-              <w:i w:val="0"/>
-              <w:smallCaps w:val="0"/>
-              <w:strike w:val="0"/>
-              <w:color w:val="000000"/>
-              <w:sz w:val="22"/>
-              <w:szCs w:val="22"/>
               <w:u w:val="none"/>
               <w:shd w:fill="auto" w:val="clear"/>
               <w:vertAlign w:val="baseline"/>
@@ -2483,13 +2350,10 @@
             <w:r>
               <w:rPr>
                 <w:rFonts w:ascii="Times New Roman" w:cs="Times New Roman" w:eastAsia="Times New Roman" w:hAnsi="Times New Roman"/>
-                <w:b w:val="0"/>
                 <w:i w:val="0"/>
                 <w:smallCaps w:val="0"/>
                 <w:strike w:val="0"/>
                 <w:color w:val="000000"/>
-                <w:sz w:val="24"/>
-                <w:szCs w:val="24"/>
                 <w:u w:val="none"/>
                 <w:shd w:fill="auto" w:val="clear"/>
                 <w:vertAlign w:val="baseline"/>
@@ -2497,7 +2361,7 @@
               </w:rPr>
               <w:t xml:space="preserve">DATABASES</w:t>
               <w:tab/>
-              <w:t xml:space="preserve">34</w:t>
+              <w:t xml:space="preserve">31</w:t>
             </w:r>
           </w:hyperlink>
           <w:r>
@@ -4881,22 +4745,6 @@
         </w:rPr>
       </w:pPr>
       <w:r>
-        <w:br w:type="page"/>
-      </w:r>
-      <w:r>
-        <w:rPr>
-          <w:rtl w:val="0"/>
-        </w:rPr>
-      </w:r>
-    </w:p>
-    <w:p>
-      <w:pPr>
-        <w:jc w:val="both"/>
-        <w:rPr>
-          <w:rFonts w:ascii="Times New Roman" w:cs="Times New Roman" w:eastAsia="Times New Roman" w:hAnsi="Times New Roman"/>
-        </w:rPr>
-      </w:pPr>
-      <w:r>
         <w:rPr>
           <w:rtl w:val="0"/>
         </w:rPr>
@@ -4950,7 +4798,7 @@
           <w:rFonts w:ascii="Times New Roman" w:cs="Times New Roman" w:eastAsia="Times New Roman" w:hAnsi="Times New Roman"/>
           <w:rtl w:val="0"/>
         </w:rPr>
-        <w:t xml:space="preserve">Stainless steel has seen increasing adoption in the construction industry in recent years, due to its enhanced performance characteristics like superior durability [1], corrosion resistance [2], and fire resistance [3] compared to traditional carbon steel. It also provides greater strength-to-weight ratios, allowing for more efficient structural designs [4]. Associated costs with the material have been the biggest challenges in its wider adoption. To address this, engineers came up with an innovative approach to offset its higher initial cost by filling the hollow tube with concrete to take advantage of both materials compensating for each other’s weaknesses [5]. The resulting composite system is called Concrete-Filled Stainless-Steel Tubes (CFSST). This technique offers several benefits, such as i</w:t>
+        <w:t xml:space="preserve">Stainless steel has seen increasing adoption in the construction industry in recent years due to its enhanced performance characteristics, such as superior durability [1], corrosion resistance [2], and fire resistance [3] compared to traditional carbon steel. It also provides greater strength-to-weight ratios, allowing for more efficient structural designs [4]. Associated costs with the material have been the biggest challenges in its wider adoption. To address this, engineers came up with an innovative approach to offset its higher initial cost by filling the hollow tube with concrete to take advantage of both materials compensating for each other’s weaknesses [5]. The resulting composite system is called Concrete-Filled Stainless-Steel Tubes (CFSST). This technique offers several benefits, such as i</w:t>
       </w:r>
       <w:r>
         <w:rPr>
@@ -5034,7 +4882,35 @@
           <w:rFonts w:ascii="Times New Roman" w:cs="Times New Roman" w:eastAsia="Times New Roman" w:hAnsi="Times New Roman"/>
           <w:rtl w:val="0"/>
         </w:rPr>
-        <w:t xml:space="preserve">While CFSST columns may have a higher upfront cost, they offer substantial advantages when considering the total life cycle expenses of a project. This long-term perspective reveals their cost-effectiveness over time, potentially outweighing the initial investment. CFSST can be designed with smaller cross-sections while maintaining equivalent or superior strength. This feature allows for more efficient use of space within structures. These combined attributes make CFSST columns an attractive option for architects and engineers seeking to balance structural performance, long-term cost-effectiveness, and design aesthetics in their projects [6].</w:t>
+        <w:t xml:space="preserve">While </w:t>
+      </w:r>
+      <w:r>
+        <w:rPr>
+          <w:rFonts w:ascii="Times New Roman" w:cs="Times New Roman" w:eastAsia="Times New Roman" w:hAnsi="Times New Roman"/>
+          <w:rtl w:val="0"/>
+        </w:rPr>
+        <w:t xml:space="preserve">CFSST</w:t>
+      </w:r>
+      <w:r>
+        <w:rPr>
+          <w:rFonts w:ascii="Times New Roman" w:cs="Times New Roman" w:eastAsia="Times New Roman" w:hAnsi="Times New Roman"/>
+          <w:rtl w:val="0"/>
+        </w:rPr>
+        <w:t xml:space="preserve"> columns may have a higher upfront cost, they offer substantial advantages when considering the total life cycle expenses of a project. This long-term perspective reveals their cost-effectiveness over time, potentially outweighing the initial investment. CFSST can be designed with smaller cross-sections while maintaining equivalent or superior strength. This feature allows for more efficient use of space within structures. These combined attributes make </w:t>
+      </w:r>
+      <w:r>
+        <w:rPr>
+          <w:rFonts w:ascii="Times New Roman" w:cs="Times New Roman" w:eastAsia="Times New Roman" w:hAnsi="Times New Roman"/>
+          <w:rtl w:val="0"/>
+        </w:rPr>
+        <w:t xml:space="preserve">CFSST</w:t>
+      </w:r>
+      <w:r>
+        <w:rPr>
+          <w:rFonts w:ascii="Times New Roman" w:cs="Times New Roman" w:eastAsia="Times New Roman" w:hAnsi="Times New Roman"/>
+          <w:rtl w:val="0"/>
+        </w:rPr>
+        <w:t xml:space="preserve"> columns an attractive option for architects and engineers seeking to balance structural performance, long-term cost-effectiveness, and design aesthetics in their projects [6].</w:t>
       </w:r>
     </w:p>
     <w:p>
@@ -5198,7 +5074,39 @@
           <w:vertAlign w:val="baseline"/>
           <w:rtl w:val="0"/>
         </w:rPr>
-        <w:t xml:space="preserve">Uy et al. tested 117 short and slender CFSST columns, showing that existing design codes like AS 5100 [10], AISC 360-16 [11], DBJ/T [12] and EC4 [13] generally provide conservative estimates for axial capacities for both short and slender columns.</w:t>
+        <w:t xml:space="preserve">Uy et al. tested 117 short and slender </w:t>
+      </w:r>
+      <w:r>
+        <w:rPr>
+          <w:rFonts w:ascii="Times New Roman" w:cs="Times New Roman" w:eastAsia="Times New Roman" w:hAnsi="Times New Roman"/>
+          <w:i w:val="0"/>
+          <w:smallCaps w:val="0"/>
+          <w:strike w:val="0"/>
+          <w:color w:val="000000"/>
+          <w:sz w:val="24"/>
+          <w:szCs w:val="24"/>
+          <w:u w:val="none"/>
+          <w:shd w:fill="auto" w:val="clear"/>
+          <w:vertAlign w:val="baseline"/>
+          <w:rtl w:val="0"/>
+        </w:rPr>
+        <w:t xml:space="preserve">CFSST</w:t>
+      </w:r>
+      <w:r>
+        <w:rPr>
+          <w:rFonts w:ascii="Times New Roman" w:cs="Times New Roman" w:eastAsia="Times New Roman" w:hAnsi="Times New Roman"/>
+          <w:i w:val="0"/>
+          <w:smallCaps w:val="0"/>
+          <w:strike w:val="0"/>
+          <w:color w:val="000000"/>
+          <w:sz w:val="24"/>
+          <w:szCs w:val="24"/>
+          <w:u w:val="none"/>
+          <w:shd w:fill="auto" w:val="clear"/>
+          <w:vertAlign w:val="baseline"/>
+          <w:rtl w:val="0"/>
+        </w:rPr>
+        <w:t xml:space="preserve"> columns, showing that existing design codes like AS 5100 [10], AISC 360-16 [11], DBJ/T [12] and EC4 [13] generally provide conservative estimates for axial capacities for both short and slender columns.</w:t>
       </w:r>
       <w:r>
         <w:rPr>
@@ -5494,7 +5402,71 @@
           <w:vertAlign w:val="baseline"/>
           <w:rtl w:val="0"/>
         </w:rPr>
-        <w:t xml:space="preserve">Dai et al.'s study on 18 CFSST columns comprising 9 having an austenitic shell and 9 with duplex stainless-steel shell under compression revealed that both European and Chinese codes underestimated axial resistance, leading them to propose and develop new analytical methods for strength prediction for both austenitic and duplex CFSST columns.</w:t>
+        <w:t xml:space="preserve">Dai et al.'s study on 18 </w:t>
+      </w:r>
+      <w:r>
+        <w:rPr>
+          <w:rFonts w:ascii="Times New Roman" w:cs="Times New Roman" w:eastAsia="Times New Roman" w:hAnsi="Times New Roman"/>
+          <w:i w:val="0"/>
+          <w:smallCaps w:val="0"/>
+          <w:strike w:val="0"/>
+          <w:color w:val="000000"/>
+          <w:sz w:val="24"/>
+          <w:szCs w:val="24"/>
+          <w:u w:val="none"/>
+          <w:shd w:fill="auto" w:val="clear"/>
+          <w:vertAlign w:val="baseline"/>
+          <w:rtl w:val="0"/>
+        </w:rPr>
+        <w:t xml:space="preserve">CFSST</w:t>
+      </w:r>
+      <w:r>
+        <w:rPr>
+          <w:rFonts w:ascii="Times New Roman" w:cs="Times New Roman" w:eastAsia="Times New Roman" w:hAnsi="Times New Roman"/>
+          <w:i w:val="0"/>
+          <w:smallCaps w:val="0"/>
+          <w:strike w:val="0"/>
+          <w:color w:val="000000"/>
+          <w:sz w:val="24"/>
+          <w:szCs w:val="24"/>
+          <w:u w:val="none"/>
+          <w:shd w:fill="auto" w:val="clear"/>
+          <w:vertAlign w:val="baseline"/>
+          <w:rtl w:val="0"/>
+        </w:rPr>
+        <w:t xml:space="preserve"> columns comprising 9 having an austenitic shell and 9 with duplex stainless-steel shell under compression revealed that both European and Chinese codes underestimated axial resistance, leading them to propose and develop new analytical methods for strength prediction for both austenitic and duplex </w:t>
+      </w:r>
+      <w:r>
+        <w:rPr>
+          <w:rFonts w:ascii="Times New Roman" w:cs="Times New Roman" w:eastAsia="Times New Roman" w:hAnsi="Times New Roman"/>
+          <w:i w:val="0"/>
+          <w:smallCaps w:val="0"/>
+          <w:strike w:val="0"/>
+          <w:color w:val="000000"/>
+          <w:sz w:val="24"/>
+          <w:szCs w:val="24"/>
+          <w:u w:val="none"/>
+          <w:shd w:fill="auto" w:val="clear"/>
+          <w:vertAlign w:val="baseline"/>
+          <w:rtl w:val="0"/>
+        </w:rPr>
+        <w:t xml:space="preserve">CFSST</w:t>
+      </w:r>
+      <w:r>
+        <w:rPr>
+          <w:rFonts w:ascii="Times New Roman" w:cs="Times New Roman" w:eastAsia="Times New Roman" w:hAnsi="Times New Roman"/>
+          <w:i w:val="0"/>
+          <w:smallCaps w:val="0"/>
+          <w:strike w:val="0"/>
+          <w:color w:val="000000"/>
+          <w:sz w:val="24"/>
+          <w:szCs w:val="24"/>
+          <w:u w:val="none"/>
+          <w:shd w:fill="auto" w:val="clear"/>
+          <w:vertAlign w:val="baseline"/>
+          <w:rtl w:val="0"/>
+        </w:rPr>
+        <w:t xml:space="preserve"> columns.</w:t>
       </w:r>
       <w:r>
         <w:rPr>
@@ -5588,7 +5560,7 @@
           <w:rFonts w:ascii="Times New Roman" w:cs="Times New Roman" w:eastAsia="Times New Roman" w:hAnsi="Times New Roman"/>
           <w:rtl w:val="0"/>
         </w:rPr>
-        <w:t xml:space="preserve">On the machine learning front, there has been extensive development in academia to explore the application of data-driven approaches for the strength prediction of conventional CFST Columns [20], [21], [22], [23] [24]. Various machine learning algorithms were employed to analyze and predict axial capacity using the available dataset. The algorithms tested most included:</w:t>
+        <w:t xml:space="preserve">On the Machine Learning (ML) front, there has been extensive development in academia to explore the application of data-driven approaches for the strength prediction of conventional CFST Columns [20], [21], [22], [23] [24]. Various machine learning algorithms were employed to analyze and predict axial capacity using the available dataset. The algorithms tested most included:</w:t>
       </w:r>
     </w:p>
     <w:p>
@@ -5771,7 +5743,7 @@
           <w:rFonts w:ascii="Times New Roman" w:cs="Times New Roman" w:eastAsia="Times New Roman" w:hAnsi="Times New Roman"/>
           <w:rtl w:val="0"/>
         </w:rPr>
-        <w:t xml:space="preserve">Their performance was then evaluated against established design codes, specifically AISC-360 and EC-4. It was noted based on the multiple error evaluation criteria like coefficient of determination (R</w:t>
+        <w:t xml:space="preserve">Their performance was then evaluated against established design codes, specifically American Institute of Steel Construction-360 (AISC-360) and Eurocode 4 (EC4). It was noted based on the multiple error evaluation criteria, like the coefficient of determination (R</w:t>
       </w:r>
       <w:r>
         <w:rPr>
@@ -5786,7 +5758,7 @@
           <w:rFonts w:ascii="Times New Roman" w:cs="Times New Roman" w:eastAsia="Times New Roman" w:hAnsi="Times New Roman"/>
           <w:rtl w:val="0"/>
         </w:rPr>
-        <w:t xml:space="preserve">), root mean square error (RMSE), etc. that data-driven approaches, especially advanced algorithms like GPR predicted the axial capacity with much better accuracy than existing design standards. In addition to this Vu et al. [22], Lee et al. [23], Ngo et al. [25] explored the use of advanced ML algorithms like gradient tree boosting (GTB), categorical gradient boosting (CATBoost), Additive Random Forests (ARF), and Artificial Neural Networks (ANNs) for predicting CFST axial capacity. </w:t>
+        <w:t xml:space="preserve">) and root mean square error (RMSE), that data-driven approaches, especially advanced algorithms such as Gaussian Process Regression (GPR), predicted the axial capacity with much better accuracy than existing design standards. In addition to this Vu et al. [22], Lee et al. [23], Ngo et al. [25] explored the use of advanced ML algorithms like Gradient Tree Boosting (GTB), Categorical Gradient Boosting (CatBoost), Additive Random Forests (ARF), and Artificial Neural Networks (ANNs) for predicting CFST axial capacity. </w:t>
       </w:r>
       <w:r>
         <w:rPr>
@@ -5840,7 +5812,21 @@
           <w:rFonts w:ascii="Times New Roman" w:cs="Times New Roman" w:eastAsia="Times New Roman" w:hAnsi="Times New Roman"/>
           <w:rtl w:val="0"/>
         </w:rPr>
-        <w:t xml:space="preserve">De Carvalho et al. [26] and V-Linh Tran et al. [27] have explored this approach for CFSST in the past. De Carvalho et al. used ANN and Random Forest algorithms to develop the machine learning model. However, there are a few downsides to their study, the biggest of which is that their data set only comprises a circular section, and data points have been taken from the numerical study instead of real experimental data. This is not wrong per se but can be subjected to the modelling inaccuracies associated with Finite Element Modeling. V-Linh Tran on the other hand used multiple machine-learning algorithms like RF, KNN AdaBoost, GNRT, and XGBoost trained on the 142 data samples of circular CFSST Columns. They found that XGBoost provides the best accuracy based on the R</w:t>
+        <w:t xml:space="preserve">De Carvalho et al. [26] and V-Linh Tran et al. [27] have explored this approach for CFSST in the past. De Carvalho et al. used ANN and Random Forest algorithms to develop the machine learning model. However, there are a few downsides to their study, the biggest of which is that their data set only comprises circular sections and data points have been taken from the numerical study instead of real experimental data. This can be subjected to the modelling inaccuracies associated with Finite Element Modeling. V-Linh Tran on the other hand used multiple machine-learning algorithms like RF, KNN AdaBoost, GNRT, and XGBoost trained on the 142 data samples of circular </w:t>
+      </w:r>
+      <w:r>
+        <w:rPr>
+          <w:rFonts w:ascii="Times New Roman" w:cs="Times New Roman" w:eastAsia="Times New Roman" w:hAnsi="Times New Roman"/>
+          <w:rtl w:val="0"/>
+        </w:rPr>
+        <w:t xml:space="preserve">CFSST</w:t>
+      </w:r>
+      <w:r>
+        <w:rPr>
+          <w:rFonts w:ascii="Times New Roman" w:cs="Times New Roman" w:eastAsia="Times New Roman" w:hAnsi="Times New Roman"/>
+          <w:rtl w:val="0"/>
+        </w:rPr>
+        <w:t xml:space="preserve"> Columns. They found that XGBoost provides the best accuracy based on the R</w:t>
       </w:r>
       <w:r>
         <w:rPr>
@@ -5870,22 +5856,7 @@
           <w:rFonts w:ascii="Times New Roman" w:cs="Times New Roman" w:eastAsia="Times New Roman" w:hAnsi="Times New Roman"/>
           <w:rtl w:val="0"/>
         </w:rPr>
-        <w:t xml:space="preserve">Both studies were limited by the number of data points and the lack of diversity in the dataset on which the model has been trained. These two studies focused only on circular sections, leading to a narrow dataset that lacks diversity in cross-sectional shapes which is not representative of a variety of the configurations used in practice. To address these limitations, our study expands upon prior work by incorporating a broader variety of CFFST column sections, including both rectangular and circular shapes, and by increasing the dataset to 422 data points. This comprehensive dataset allows for more accurate and generalizable ML predictions of column strength across various section geometries.</w:t>
-      </w:r>
-    </w:p>
-    <w:p>
-      <w:pPr>
-        <w:jc w:val="both"/>
-        <w:rPr>
-          <w:rFonts w:ascii="Times New Roman" w:cs="Times New Roman" w:eastAsia="Times New Roman" w:hAnsi="Times New Roman"/>
-        </w:rPr>
-      </w:pPr>
-      <w:r>
-        <w:rPr>
-          <w:rFonts w:ascii="Times New Roman" w:cs="Times New Roman" w:eastAsia="Times New Roman" w:hAnsi="Times New Roman"/>
-          <w:rtl w:val="0"/>
-        </w:rPr>
-        <w:t xml:space="preserve">In addition to this, the current state of research reveals a significant gap in the field of Concrete-Filled Stainless-Steel Tubular (CFSST) columns:</w:t>
+        <w:t xml:space="preserve">Both studies were limited by the number of data points and the lack of diversity in the dataset on which the model has been trained. These two studies focused only on circular sections, leading to a narrow dataset that lacks diversity in cross-sectional shapes which is not representative of a variety of the configurations used in practice. In addition to this, the current state of research reveals a significant gap in the field of Concrete-Filled Stainless-Steel Tubular (CFSST) columns:</w:t>
       </w:r>
     </w:p>
     <w:p>
@@ -5969,7 +5940,39 @@
           <w:vertAlign w:val="baseline"/>
           <w:rtl w:val="0"/>
         </w:rPr>
-        <w:t xml:space="preserve">Extensive machine learning (ML) studies have been conducted on Concrete-Filled Steel Tubular (CFST) columns. However, there is a notable absence of data-driven prediction models specifically tailored for CFSST columns in the existing literature. </w:t>
+        <w:t xml:space="preserve">Extensive machine learning (ML) studies have been conducted on Concrete-Filled Steel Tubular (CFST) columns. However, there is a notable absence of data-driven prediction models specifically tailored for </w:t>
+      </w:r>
+      <w:r>
+        <w:rPr>
+          <w:rFonts w:ascii="Times New Roman" w:cs="Times New Roman" w:eastAsia="Times New Roman" w:hAnsi="Times New Roman"/>
+          <w:i w:val="0"/>
+          <w:smallCaps w:val="0"/>
+          <w:strike w:val="0"/>
+          <w:color w:val="000000"/>
+          <w:sz w:val="24"/>
+          <w:szCs w:val="24"/>
+          <w:u w:val="none"/>
+          <w:shd w:fill="auto" w:val="clear"/>
+          <w:vertAlign w:val="baseline"/>
+          <w:rtl w:val="0"/>
+        </w:rPr>
+        <w:t xml:space="preserve">CFSST</w:t>
+      </w:r>
+      <w:r>
+        <w:rPr>
+          <w:rFonts w:ascii="Times New Roman" w:cs="Times New Roman" w:eastAsia="Times New Roman" w:hAnsi="Times New Roman"/>
+          <w:i w:val="0"/>
+          <w:smallCaps w:val="0"/>
+          <w:strike w:val="0"/>
+          <w:color w:val="000000"/>
+          <w:sz w:val="24"/>
+          <w:szCs w:val="24"/>
+          <w:u w:val="none"/>
+          <w:shd w:fill="auto" w:val="clear"/>
+          <w:vertAlign w:val="baseline"/>
+          <w:rtl w:val="0"/>
+        </w:rPr>
+        <w:t xml:space="preserve"> columns in the existing literature. </w:t>
       </w:r>
     </w:p>
     <w:p>
@@ -6011,7 +6014,39 @@
           <w:vertAlign w:val="baseline"/>
           <w:rtl w:val="0"/>
         </w:rPr>
-        <w:t xml:space="preserve">Previous research has highlighted limitations in the current codified equations for CFSST columns:</w:t>
+        <w:t xml:space="preserve">Previous research has highlighted limitations in the current codified equations for </w:t>
+      </w:r>
+      <w:r>
+        <w:rPr>
+          <w:rFonts w:ascii="Times New Roman" w:cs="Times New Roman" w:eastAsia="Times New Roman" w:hAnsi="Times New Roman"/>
+          <w:i w:val="0"/>
+          <w:smallCaps w:val="0"/>
+          <w:strike w:val="0"/>
+          <w:color w:val="000000"/>
+          <w:sz w:val="24"/>
+          <w:szCs w:val="24"/>
+          <w:u w:val="none"/>
+          <w:shd w:fill="auto" w:val="clear"/>
+          <w:vertAlign w:val="baseline"/>
+          <w:rtl w:val="0"/>
+        </w:rPr>
+        <w:t xml:space="preserve">CFSST</w:t>
+      </w:r>
+      <w:r>
+        <w:rPr>
+          <w:rFonts w:ascii="Times New Roman" w:cs="Times New Roman" w:eastAsia="Times New Roman" w:hAnsi="Times New Roman"/>
+          <w:i w:val="0"/>
+          <w:smallCaps w:val="0"/>
+          <w:strike w:val="0"/>
+          <w:color w:val="000000"/>
+          <w:sz w:val="24"/>
+          <w:szCs w:val="24"/>
+          <w:u w:val="none"/>
+          <w:shd w:fill="auto" w:val="clear"/>
+          <w:vertAlign w:val="baseline"/>
+          <w:rtl w:val="0"/>
+        </w:rPr>
+        <w:t xml:space="preserve"> columns:</w:t>
       </w:r>
     </w:p>
     <w:p>
@@ -6095,7 +6130,39 @@
           <w:vertAlign w:val="baseline"/>
           <w:rtl w:val="0"/>
         </w:rPr>
-        <w:t xml:space="preserve">They often fail to accurately predict the axial capacity of CFSST columns.</w:t>
+        <w:t xml:space="preserve">They often fail to accurately predict the axial capacity of </w:t>
+      </w:r>
+      <w:r>
+        <w:rPr>
+          <w:rFonts w:ascii="Times New Roman" w:cs="Times New Roman" w:eastAsia="Times New Roman" w:hAnsi="Times New Roman"/>
+          <w:i w:val="0"/>
+          <w:smallCaps w:val="0"/>
+          <w:strike w:val="0"/>
+          <w:color w:val="000000"/>
+          <w:sz w:val="24"/>
+          <w:szCs w:val="24"/>
+          <w:u w:val="none"/>
+          <w:shd w:fill="auto" w:val="clear"/>
+          <w:vertAlign w:val="baseline"/>
+          <w:rtl w:val="0"/>
+        </w:rPr>
+        <w:t xml:space="preserve">CFSST</w:t>
+      </w:r>
+      <w:r>
+        <w:rPr>
+          <w:rFonts w:ascii="Times New Roman" w:cs="Times New Roman" w:eastAsia="Times New Roman" w:hAnsi="Times New Roman"/>
+          <w:i w:val="0"/>
+          <w:smallCaps w:val="0"/>
+          <w:strike w:val="0"/>
+          <w:color w:val="000000"/>
+          <w:sz w:val="24"/>
+          <w:szCs w:val="24"/>
+          <w:u w:val="none"/>
+          <w:shd w:fill="auto" w:val="clear"/>
+          <w:vertAlign w:val="baseline"/>
+          <w:rtl w:val="0"/>
+        </w:rPr>
+        <w:t xml:space="preserve"> columns.</w:t>
       </w:r>
     </w:p>
     <w:p>
@@ -6137,14 +6204,7 @@
           <w:vertAlign w:val="baseline"/>
           <w:rtl w:val="0"/>
         </w:rPr>
-        <w:t xml:space="preserve">A critical shortcoming in applying conventional CFST column equations to CFSST columns is that it does not account for the strain-hardening </w:t>
-      </w:r>
-      <w:r>
-        <w:rPr>
-          <w:rFonts w:ascii="Times New Roman" w:cs="Times New Roman" w:eastAsia="Times New Roman" w:hAnsi="Times New Roman"/>
-          <w:rtl w:val="0"/>
-        </w:rPr>
-        <w:t xml:space="preserve">behaviour</w:t>
+        <w:t xml:space="preserve">A critical shortcoming in applying conventional CFST column equations to </w:t>
       </w:r>
       <w:r>
         <w:rPr>
@@ -6160,7 +6220,78 @@
           <w:vertAlign w:val="baseline"/>
           <w:rtl w:val="0"/>
         </w:rPr>
-        <w:t xml:space="preserve"> of stainless steel. This omission is particularly significant as strain hardening is a crucial component affecting the performance of CFSST columns.</w:t>
+        <w:t xml:space="preserve">CFSST</w:t>
+      </w:r>
+      <w:r>
+        <w:rPr>
+          <w:rFonts w:ascii="Times New Roman" w:cs="Times New Roman" w:eastAsia="Times New Roman" w:hAnsi="Times New Roman"/>
+          <w:i w:val="0"/>
+          <w:smallCaps w:val="0"/>
+          <w:strike w:val="0"/>
+          <w:color w:val="000000"/>
+          <w:sz w:val="24"/>
+          <w:szCs w:val="24"/>
+          <w:u w:val="none"/>
+          <w:shd w:fill="auto" w:val="clear"/>
+          <w:vertAlign w:val="baseline"/>
+          <w:rtl w:val="0"/>
+        </w:rPr>
+        <w:t xml:space="preserve"> columns is that it does not account for the strain-hardening </w:t>
+      </w:r>
+      <w:r>
+        <w:rPr>
+          <w:rFonts w:ascii="Times New Roman" w:cs="Times New Roman" w:eastAsia="Times New Roman" w:hAnsi="Times New Roman"/>
+          <w:rtl w:val="0"/>
+        </w:rPr>
+        <w:t xml:space="preserve">behaviour</w:t>
+      </w:r>
+      <w:r>
+        <w:rPr>
+          <w:rFonts w:ascii="Times New Roman" w:cs="Times New Roman" w:eastAsia="Times New Roman" w:hAnsi="Times New Roman"/>
+          <w:i w:val="0"/>
+          <w:smallCaps w:val="0"/>
+          <w:strike w:val="0"/>
+          <w:color w:val="000000"/>
+          <w:sz w:val="24"/>
+          <w:szCs w:val="24"/>
+          <w:u w:val="none"/>
+          <w:shd w:fill="auto" w:val="clear"/>
+          <w:vertAlign w:val="baseline"/>
+          <w:rtl w:val="0"/>
+        </w:rPr>
+        <w:t xml:space="preserve"> of stainless steel. This omission is particularly significant as strain hardening is a crucial component affecting the performance of </w:t>
+      </w:r>
+      <w:r>
+        <w:rPr>
+          <w:rFonts w:ascii="Times New Roman" w:cs="Times New Roman" w:eastAsia="Times New Roman" w:hAnsi="Times New Roman"/>
+          <w:i w:val="0"/>
+          <w:smallCaps w:val="0"/>
+          <w:strike w:val="0"/>
+          <w:color w:val="000000"/>
+          <w:sz w:val="24"/>
+          <w:szCs w:val="24"/>
+          <w:u w:val="none"/>
+          <w:shd w:fill="auto" w:val="clear"/>
+          <w:vertAlign w:val="baseline"/>
+          <w:rtl w:val="0"/>
+        </w:rPr>
+        <w:t xml:space="preserve">CFSST</w:t>
+      </w:r>
+      <w:r>
+        <w:rPr>
+          <w:rFonts w:ascii="Times New Roman" w:cs="Times New Roman" w:eastAsia="Times New Roman" w:hAnsi="Times New Roman"/>
+          <w:i w:val="0"/>
+          <w:smallCaps w:val="0"/>
+          <w:strike w:val="0"/>
+          <w:color w:val="000000"/>
+          <w:sz w:val="24"/>
+          <w:szCs w:val="24"/>
+          <w:u w:val="none"/>
+          <w:shd w:fill="auto" w:val="clear"/>
+          <w:vertAlign w:val="baseline"/>
+          <w:rtl w:val="0"/>
+        </w:rPr>
+        <w:t xml:space="preserve"> columns.</w:t>
       </w:r>
     </w:p>
     <w:p>
@@ -6172,10 +6303,23 @@
       </w:pPr>
       <w:r>
         <w:rPr>
-          <w:rFonts w:ascii="Times New Roman" w:cs="Times New Roman" w:eastAsia="Times New Roman" w:hAnsi="Times New Roman"/>
-          <w:rtl w:val="0"/>
-        </w:rPr>
-        <w:t xml:space="preserve">To come up with the one-size-fits-all approach for strength prediction of CFFST Columns that accurately address these inconsistencies and uncertainties while applying to a wide range of configurations, the data-driven approach based on a large amount of the open experimental database is explored in this study.</w:t>
+          <w:rtl w:val="0"/>
+        </w:rPr>
+      </w:r>
+    </w:p>
+    <w:p>
+      <w:pPr>
+        <w:jc w:val="both"/>
+        <w:rPr>
+          <w:rFonts w:ascii="Times New Roman" w:cs="Times New Roman" w:eastAsia="Times New Roman" w:hAnsi="Times New Roman"/>
+        </w:rPr>
+      </w:pPr>
+      <w:r>
+        <w:rPr>
+          <w:rFonts w:ascii="Times New Roman" w:cs="Times New Roman" w:eastAsia="Times New Roman" w:hAnsi="Times New Roman"/>
+          <w:rtl w:val="0"/>
+        </w:rPr>
+        <w:t xml:space="preserve">To address these limitations, our study expands upon prior work by incorporating a broader variety of CFFST column sections, including both rectangular and circular shapes, and by increasing the dataset to 422 data points. This comprehensive dataset allows for more accurate and generalizable ML predictions of column strength across various section geometries. To come up with the one-size-fits-all approach for strength prediction of CFFST Columns that accurately address these inconsistencies and uncertainties while applying to a wide range of configurations, the data-driven approach based on a large amount of the open experimental database is explored in this study.</w:t>
       </w:r>
     </w:p>
     <w:p>
@@ -6208,7 +6352,7 @@
           <w:rFonts w:ascii="Times New Roman" w:cs="Times New Roman" w:eastAsia="Times New Roman" w:hAnsi="Times New Roman"/>
           <w:rtl w:val="0"/>
         </w:rPr>
-        <w:t xml:space="preserve">This research aims to create robust models that improve prediction accuracy and address limitations in existing design equations for Concrete-Filled Stainless-Steel Tubular (CFSST) columns. The key objectives are:</w:t>
+        <w:t xml:space="preserve">Our project aims to create robust models that improve prediction accuracy and address limitations in existing design equations for predicting axial capacity in Concrete-Filled Stainless-Steel Tubular (CFSST) columns. The key objectives are:</w:t>
       </w:r>
     </w:p>
     <w:p>
@@ -6276,7 +6420,7 @@
           <w:vertAlign w:val="baseline"/>
           <w:rtl w:val="0"/>
         </w:rPr>
-        <w:t xml:space="preserve"> Compile a comprehensive database from available literature to serve as a foundation for the analysis.</w:t>
+        <w:t xml:space="preserve"> Compile a comprehensive database from available literature to serve as a foundation for the analysis</w:t>
       </w:r>
     </w:p>
     <w:p>
@@ -6506,7 +6650,21 @@
           <w:rFonts w:ascii="Times New Roman" w:cs="Times New Roman" w:eastAsia="Times New Roman" w:hAnsi="Times New Roman"/>
           <w:rtl w:val="0"/>
         </w:rPr>
-        <w:t xml:space="preserve">By addressing these objectives, the study aims to provide a more accurate and practical approach to CFSST column design and analysis, bridging the gap between theoretical models and real-world applications. Using ML models, it is possible to avoid costly and time-consuming experimental work.</w:t>
+        <w:t xml:space="preserve">By addressing these objectives, the study aims to provide a more accurate and practical approach to </w:t>
+      </w:r>
+      <w:r>
+        <w:rPr>
+          <w:rFonts w:ascii="Times New Roman" w:cs="Times New Roman" w:eastAsia="Times New Roman" w:hAnsi="Times New Roman"/>
+          <w:rtl w:val="0"/>
+        </w:rPr>
+        <w:t xml:space="preserve">CFSST</w:t>
+      </w:r>
+      <w:r>
+        <w:rPr>
+          <w:rFonts w:ascii="Times New Roman" w:cs="Times New Roman" w:eastAsia="Times New Roman" w:hAnsi="Times New Roman"/>
+          <w:rtl w:val="0"/>
+        </w:rPr>
+        <w:t xml:space="preserve"> column design and analysis, bridging the gap between theoretical models and real-world applications. Using ML models, it is possible to avoid costly and time-consuming experimental work.</w:t>
       </w:r>
     </w:p>
     <w:p>
@@ -6556,7 +6714,20 @@
           <w:rFonts w:ascii="Times New Roman" w:cs="Times New Roman" w:eastAsia="Times New Roman" w:hAnsi="Times New Roman"/>
           <w:rtl w:val="0"/>
         </w:rPr>
-        <w:t xml:space="preserve">A reliable database is essential for developing dependable prediction models and identifying the key factors influencing prediction accuracy. A comprehensive dataset was compiled from multiple peer-reviewed journals and open dissertation papers describing their experimental findings based on the studies conducted in the past.  In this project, a total of 422 data points have been gathered and are evenly divided between circular and rectangular Concrete-Filled Stainless-Steel Tubular (CFSST) columns, with 211 datasets for each type. This extensive compilation is the foundation for the study's analysis and model development. This study aims to develop a reliable machine learning (ML) model for predicting the axial capacity of Concrete-Filled Stainless-Steel Tubular (CFSST) columns using a data-driven approach. The model's output is the axial compression capacity (N_Test) measured in kilonewtons (kN).</w:t>
+        <w:t xml:space="preserve">A reliable database is essential for developing dependable prediction models and identifying the key factors influencing prediction accuracy. A comprehensive dataset was compiled from multiple peer-reviewed journals and open dissertation papers describing their experimental findings based on the studies conducted in the past.  In this project, a total of 422 data points have been gathered and are evenly divided between circular and rectangular Concrete-Filled Stainless-Steel Tubular (CFSST) columns, with 211 datasets for each type. This extensive compilation is the foundation for the study's analysis and model development. This study aims to develop reliable machine learning models for predicting the axial capacity of Concrete-Filled Stainless-Steel Tubular (CFSST) columns using a data-driven approach. The model's output is the axial compression capacity (N_Test) measured in kilonewtons (kN).</w:t>
+      </w:r>
+    </w:p>
+    <w:p>
+      <w:pPr>
+        <w:jc w:val="both"/>
+        <w:rPr>
+          <w:rFonts w:ascii="Times New Roman" w:cs="Times New Roman" w:eastAsia="Times New Roman" w:hAnsi="Times New Roman"/>
+        </w:rPr>
+      </w:pPr>
+      <w:r>
+        <w:rPr>
+          <w:rtl w:val="0"/>
+        </w:rPr>
       </w:r>
     </w:p>
     <w:p>
@@ -6994,7 +7165,7 @@
           <w:rFonts w:ascii="Times New Roman" w:cs="Times New Roman" w:eastAsia="Times New Roman" w:hAnsi="Times New Roman"/>
           <w:rtl w:val="0"/>
         </w:rPr>
-        <w:t xml:space="preserve">A total of four different machine learning models were used for analysis in this project, and the libraries for each of these models was used. These models are Linear Regression, Random Forest Regressor, XGB Regressor, and Catboost Regressor.</w:t>
+        <w:t xml:space="preserve">A total of four different machine learning models were used for analysis in this project, and the libraries for each of these models were used. These models are Linear Regression, Random Forest Regressor, XGB Regressor, and Catboost Regressor.</w:t>
       </w:r>
     </w:p>
     <w:p>
@@ -7027,7 +7198,7 @@
           <w:rFonts w:ascii="Times New Roman" w:cs="Times New Roman" w:eastAsia="Times New Roman" w:hAnsi="Times New Roman"/>
           <w:rtl w:val="0"/>
         </w:rPr>
-        <w:t xml:space="preserve">The Linear Regression machine learning model assumes a linear relationship between the feature variables (input) and target variable (output) (Equation 1). The model has a risk of being inaccurate because of the assumption of a linear relationship between features, therefore the model isn’t capable of dealing with non-linear relationships. This is predicted to produce a model that is underfit.</w:t>
+        <w:t xml:space="preserve">The Linear Regression machine learning model assumes a linear relationship between the feature variables (input) and target variables (output) (Equation 1). The model has a risk of being inaccurate because of the assumption of a linear relationship between features, therefore the model isn’t capable of dealing with non-linear relationships. This is predicted to produce a model that is underfitting.</w:t>
       </w:r>
     </w:p>
     <w:p>
@@ -7723,180 +7894,22 @@
           <w:rFonts w:ascii="Times New Roman" w:cs="Times New Roman" w:eastAsia="Times New Roman" w:hAnsi="Times New Roman"/>
         </w:rPr>
       </w:pPr>
-      <w:bookmarkStart w:colFirst="0" w:colLast="0" w:name="_heading=h.wn8ngmx0gj21" w:id="21"/>
+      <w:bookmarkStart w:colFirst="0" w:colLast="0" w:name="_heading=h.fn1t9bphb4q2" w:id="21"/>
       <w:bookmarkEnd w:id="21"/>
       <w:r>
         <w:rPr>
-          <w:rFonts w:ascii="Times New Roman" w:cs="Times New Roman" w:eastAsia="Times New Roman" w:hAnsi="Times New Roman"/>
-          <w:rtl w:val="0"/>
-        </w:rPr>
-        <w:t xml:space="preserve">Overall Model Performance </w:t>
-      </w:r>
-      <w:r>
-        <w:rPr>
-          <w:rtl w:val="0"/>
-        </w:rPr>
-      </w:r>
-    </w:p>
-    <w:p>
-      <w:pPr>
-        <w:jc w:val="both"/>
-        <w:rPr>
-          <w:rFonts w:ascii="Times New Roman" w:cs="Times New Roman" w:eastAsia="Times New Roman" w:hAnsi="Times New Roman"/>
-        </w:rPr>
-      </w:pPr>
-      <w:r>
-        <w:rPr>
-          <w:rFonts w:ascii="Times New Roman" w:cs="Times New Roman" w:eastAsia="Times New Roman" w:hAnsi="Times New Roman"/>
-          <w:rtl w:val="0"/>
-        </w:rPr>
-        <w:t xml:space="preserve">We determined that for the rectangular dataset, the XGBoost and the Random Forest Regressor did the best job of minimizing the change in magnitude of the error between training and testing. Along with the error metrics we mentioned that we also generated plots based on the predicted values. Using the error metric results and the visualized final predictions of the models, we can see that for the </w:t>
-      </w:r>
-      <w:r>
-        <w:rPr>
-          <w:rFonts w:ascii="Times New Roman" w:cs="Times New Roman" w:eastAsia="Times New Roman" w:hAnsi="Times New Roman"/>
-          <w:rtl w:val="0"/>
-        </w:rPr>
-        <w:t xml:space="preserve">rectangular</w:t>
-      </w:r>
-      <w:r>
-        <w:rPr>
-          <w:rFonts w:ascii="Times New Roman" w:cs="Times New Roman" w:eastAsia="Times New Roman" w:hAnsi="Times New Roman"/>
-          <w:rtl w:val="0"/>
-        </w:rPr>
-        <w:t xml:space="preserve"> data set the XGBoost model was our best performing model due to its ability to reduce the magnitude and number of over predictions, making it suitable for predicting the axial capacity of rectangular columns.</w:t>
-      </w:r>
-    </w:p>
-    <w:p>
-      <w:pPr>
-        <w:jc w:val="both"/>
-        <w:rPr>
-          <w:rFonts w:ascii="Times New Roman" w:cs="Times New Roman" w:eastAsia="Times New Roman" w:hAnsi="Times New Roman"/>
-        </w:rPr>
-      </w:pPr>
-      <w:r>
-        <w:rPr>
-          <w:rFonts w:ascii="Times New Roman" w:cs="Times New Roman" w:eastAsia="Times New Roman" w:hAnsi="Times New Roman"/>
-          <w:rtl w:val="0"/>
-        </w:rPr>
-        <w:t xml:space="preserve">T</w:t>
-      </w:r>
-      <w:r>
-        <w:rPr>
-          <w:rFonts w:ascii="Times New Roman" w:cs="Times New Roman" w:eastAsia="Times New Roman" w:hAnsi="Times New Roman"/>
-          <w:rtl w:val="0"/>
-        </w:rPr>
-        <w:t xml:space="preserve">he top-performing models for the </w:t>
-      </w:r>
-      <w:r>
-        <w:rPr>
-          <w:rFonts w:ascii="Times New Roman" w:cs="Times New Roman" w:eastAsia="Times New Roman" w:hAnsi="Times New Roman"/>
-          <w:rtl w:val="0"/>
-        </w:rPr>
-        <w:t xml:space="preserve">circular</w:t>
-      </w:r>
-      <w:r>
-        <w:rPr>
-          <w:rFonts w:ascii="Times New Roman" w:cs="Times New Roman" w:eastAsia="Times New Roman" w:hAnsi="Times New Roman"/>
-          <w:rtl w:val="0"/>
-        </w:rPr>
-        <w:t xml:space="preserve"> dataset were more obviously determined to be the Catboost and the Random Forest Regressor. The CatBoost model performed the best as it minimized the magnitude and the number of over predictions as seen in their respective figures. Overall the circular CatBoost was the best-performing model among all eight that we evaluated, as it minimized change in error between the training and testing set while also providing one of the best fits for the plot. In the remaining three models for the circular dataset, we see an inverse in performance with the XGBoost now in the third place spot and the CatBoost as our top performer. </w:t>
-      </w:r>
-    </w:p>
-    <w:p>
-      <w:pPr>
-        <w:jc w:val="both"/>
-        <w:rPr>
-          <w:rFonts w:ascii="Times New Roman" w:cs="Times New Roman" w:eastAsia="Times New Roman" w:hAnsi="Times New Roman"/>
-        </w:rPr>
-      </w:pPr>
-      <w:r>
-        <w:rPr>
-          <w:rFonts w:ascii="Times New Roman" w:cs="Times New Roman" w:eastAsia="Times New Roman" w:hAnsi="Times New Roman"/>
-          <w:rtl w:val="0"/>
-        </w:rPr>
-        <w:t xml:space="preserve">Comparing the datasets, there are only four features in the circular dataset with a correlation above a value of 0.4, compared to the six found within the rectangular dataset. Because of this, we believe the slightly less complex model in the CatBoost performed best for the circular dataset. Looking at each dataset individually,</w:t>
-      </w:r>
-      <w:r>
-        <w:rPr>
-          <w:rFonts w:ascii="Times New Roman" w:cs="Times New Roman" w:eastAsia="Times New Roman" w:hAnsi="Times New Roman"/>
-          <w:rtl w:val="0"/>
-        </w:rPr>
-        <w:t xml:space="preserve"> </w:t>
-      </w:r>
-      <w:r>
-        <w:rPr>
-          <w:rFonts w:ascii="Times New Roman" w:cs="Times New Roman" w:eastAsia="Times New Roman" w:hAnsi="Times New Roman"/>
-          <w:rtl w:val="0"/>
-        </w:rPr>
-        <w:t xml:space="preserve">the Linear Regression model is the worst performing for both the rectangular and circular datasets. This was expected, as Linear Regression is a simpler model and was primarily used as a baseline to compare against more complex models. As seen in the plots </w:t>
-      </w:r>
-      <w:r>
-        <w:rPr>
-          <w:rFonts w:ascii="Times New Roman" w:cs="Times New Roman" w:eastAsia="Times New Roman" w:hAnsi="Times New Roman"/>
-          <w:rtl w:val="0"/>
-        </w:rPr>
-        <w:t xml:space="preserve">in figures 1 through 8,</w:t>
-      </w:r>
-      <w:r>
-        <w:rPr>
-          <w:rFonts w:ascii="Times New Roman" w:cs="Times New Roman" w:eastAsia="Times New Roman" w:hAnsi="Times New Roman"/>
-          <w:rtl w:val="0"/>
-        </w:rPr>
-        <w:t xml:space="preserve"> we have the x-axis set to display the actual axial capacity while the y-axis represents the model's predicted axial capacity. There is also an x = y line running through the middle of each plot, this line would represent a perfect fit, but we are also using this line to help determine the best-fitting model. Since we are using these models to predict the strength of columns, we also need to consider safety concerns. This means we would much rather have a model that underpredicts the axial capacity rather than overpredicts the overall strength. </w:t>
-      </w:r>
-    </w:p>
-    <w:p>
-      <w:pPr>
-        <w:jc w:val="both"/>
-        <w:rPr>
-          <w:rFonts w:ascii="Times New Roman" w:cs="Times New Roman" w:eastAsia="Times New Roman" w:hAnsi="Times New Roman"/>
-        </w:rPr>
-      </w:pPr>
-      <w:r>
-        <w:rPr>
-          <w:rFonts w:ascii="Times New Roman" w:cs="Times New Roman" w:eastAsia="Times New Roman" w:hAnsi="Times New Roman"/>
-          <w:rtl w:val="0"/>
-        </w:rPr>
-        <w:t xml:space="preserve">Considering this, we examined the plots for the Random Forest Regressor and XGBoost for the rectangular dataset, and the Random Forest Regressor and CatBoost for the circular dataset. These four models represent the top two performers for each of the rectangular and circular datasets. Using both the error metric results and the visualized final predictions of the models, we can confirm that for the rectangular dataset, the XGBoost model was our best performing model and for the circular dataset it was the CatBoost model as they both minimized the magnitude and the number of overpredictions seen in their respective figures. Among all eight models, the circular CatBoost stood out as the overall best, as it minimized the error between training and testing and provided the most accurate fit in the plots.</w:t>
-      </w:r>
-    </w:p>
-    <w:p>
-      <w:pPr>
-        <w:jc w:val="both"/>
-        <w:rPr>
-          <w:rFonts w:ascii="Times New Roman" w:cs="Times New Roman" w:eastAsia="Times New Roman" w:hAnsi="Times New Roman"/>
-        </w:rPr>
-      </w:pPr>
-      <w:r>
-        <w:rPr>
-          <w:rtl w:val="0"/>
-        </w:rPr>
-      </w:r>
-    </w:p>
-    <w:p>
-      <w:pPr>
-        <w:pStyle w:val="Heading1"/>
-        <w:jc w:val="center"/>
-        <w:rPr>
-          <w:rFonts w:ascii="Times New Roman" w:cs="Times New Roman" w:eastAsia="Times New Roman" w:hAnsi="Times New Roman"/>
-        </w:rPr>
-      </w:pPr>
-      <w:bookmarkStart w:colFirst="0" w:colLast="0" w:name="_heading=h.ihv636" w:id="22"/>
-      <w:bookmarkEnd w:id="22"/>
-      <w:r>
-        <w:rPr>
-          <w:rFonts w:ascii="Times New Roman" w:cs="Times New Roman" w:eastAsia="Times New Roman" w:hAnsi="Times New Roman"/>
-          <w:rtl w:val="0"/>
-        </w:rPr>
-        <w:t xml:space="preserve">D</w:t>
-      </w:r>
-      <w:r>
-        <w:rPr>
-          <w:rFonts w:ascii="Times New Roman" w:cs="Times New Roman" w:eastAsia="Times New Roman" w:hAnsi="Times New Roman"/>
-          <w:rtl w:val="0"/>
-        </w:rPr>
-        <w:t xml:space="preserve">ISCUSSION</w:t>
+          <w:rtl w:val="0"/>
+        </w:rPr>
+      </w:r>
+    </w:p>
+    <w:p>
+      <w:pPr>
+        <w:rPr/>
+      </w:pPr>
+      <w:r>
+        <w:rPr>
+          <w:rtl w:val="0"/>
+        </w:rPr>
       </w:r>
     </w:p>
     <w:p>
@@ -7907,118 +7920,154 @@
           <w:rFonts w:ascii="Times New Roman" w:cs="Times New Roman" w:eastAsia="Times New Roman" w:hAnsi="Times New Roman"/>
         </w:rPr>
       </w:pPr>
-      <w:bookmarkStart w:colFirst="0" w:colLast="0" w:name="_heading=h.scihbzsft94v" w:id="23"/>
+      <w:bookmarkStart w:colFirst="0" w:colLast="0" w:name="_heading=h.wn8ngmx0gj21" w:id="22"/>
+      <w:bookmarkEnd w:id="22"/>
+      <w:r>
+        <w:rPr>
+          <w:rFonts w:ascii="Times New Roman" w:cs="Times New Roman" w:eastAsia="Times New Roman" w:hAnsi="Times New Roman"/>
+          <w:rtl w:val="0"/>
+        </w:rPr>
+        <w:t xml:space="preserve">Overall </w:t>
+      </w:r>
+      <w:r>
+        <w:rPr>
+          <w:rFonts w:ascii="Times New Roman" w:cs="Times New Roman" w:eastAsia="Times New Roman" w:hAnsi="Times New Roman"/>
+          <w:rtl w:val="0"/>
+        </w:rPr>
+        <w:t xml:space="preserve">Model Performance </w:t>
+      </w:r>
+      <w:r>
+        <w:rPr>
+          <w:rtl w:val="0"/>
+        </w:rPr>
+      </w:r>
+    </w:p>
+    <w:p>
+      <w:pPr>
+        <w:jc w:val="both"/>
+        <w:rPr>
+          <w:rFonts w:ascii="Times New Roman" w:cs="Times New Roman" w:eastAsia="Times New Roman" w:hAnsi="Times New Roman"/>
+        </w:rPr>
+      </w:pPr>
+      <w:r>
+        <w:rPr>
+          <w:rFonts w:ascii="Times New Roman" w:cs="Times New Roman" w:eastAsia="Times New Roman" w:hAnsi="Times New Roman"/>
+          <w:rtl w:val="0"/>
+        </w:rPr>
+        <w:t xml:space="preserve">We determined that for the rectangular dataset, the XGBoost and the Random Forest Regressor did the best job of minimizing the change in magnitude of the error and R</w:t>
+      </w:r>
+      <w:r>
+        <w:rPr>
+          <w:rFonts w:ascii="Times New Roman" w:cs="Times New Roman" w:eastAsia="Times New Roman" w:hAnsi="Times New Roman"/>
+          <w:vertAlign w:val="superscript"/>
+          <w:rtl w:val="0"/>
+        </w:rPr>
+        <w:t xml:space="preserve">2</w:t>
+      </w:r>
+      <w:r>
+        <w:rPr>
+          <w:rFonts w:ascii="Times New Roman" w:cs="Times New Roman" w:eastAsia="Times New Roman" w:hAnsi="Times New Roman"/>
+          <w:rtl w:val="0"/>
+        </w:rPr>
+        <w:t xml:space="preserve"> values between training and testing (Table 8). To determine which model performed the best, plots were created comparing Actual vs Predicted axial capacity (Figures 4 and 6). Within this plot, the best performing model would have points below the y = x line, as we would much rather have a model that underpredicts the axial capacity rather than overpredicts the overall strength to account for possible safety concerns. Using the error metric results and the visualized final predictions of the models, we can see that for the </w:t>
+      </w:r>
+      <w:r>
+        <w:rPr>
+          <w:rFonts w:ascii="Times New Roman" w:cs="Times New Roman" w:eastAsia="Times New Roman" w:hAnsi="Times New Roman"/>
+          <w:rtl w:val="0"/>
+        </w:rPr>
+        <w:t xml:space="preserve">rectangular</w:t>
+      </w:r>
+      <w:r>
+        <w:rPr>
+          <w:rFonts w:ascii="Times New Roman" w:cs="Times New Roman" w:eastAsia="Times New Roman" w:hAnsi="Times New Roman"/>
+          <w:rtl w:val="0"/>
+        </w:rPr>
+        <w:t xml:space="preserve"> data set the XGBoost model was our best performing model due to its ability to reduce the magnitude and number of over predictions, making it suitable for predicting the axial capacity of rectangular columns in real-world applications.</w:t>
+      </w:r>
+    </w:p>
+    <w:p>
+      <w:pPr>
+        <w:jc w:val="both"/>
+        <w:rPr>
+          <w:rFonts w:ascii="Times New Roman" w:cs="Times New Roman" w:eastAsia="Times New Roman" w:hAnsi="Times New Roman"/>
+        </w:rPr>
+      </w:pPr>
+      <w:r>
+        <w:rPr>
+          <w:rFonts w:ascii="Times New Roman" w:cs="Times New Roman" w:eastAsia="Times New Roman" w:hAnsi="Times New Roman"/>
+          <w:rtl w:val="0"/>
+        </w:rPr>
+        <w:t xml:space="preserve">T</w:t>
+      </w:r>
+      <w:r>
+        <w:rPr>
+          <w:rFonts w:ascii="Times New Roman" w:cs="Times New Roman" w:eastAsia="Times New Roman" w:hAnsi="Times New Roman"/>
+          <w:rtl w:val="0"/>
+        </w:rPr>
+        <w:t xml:space="preserve">he top-performing models for the </w:t>
+      </w:r>
+      <w:r>
+        <w:rPr>
+          <w:rFonts w:ascii="Times New Roman" w:cs="Times New Roman" w:eastAsia="Times New Roman" w:hAnsi="Times New Roman"/>
+          <w:rtl w:val="0"/>
+        </w:rPr>
+        <w:t xml:space="preserve">circular</w:t>
+      </w:r>
+      <w:r>
+        <w:rPr>
+          <w:rFonts w:ascii="Times New Roman" w:cs="Times New Roman" w:eastAsia="Times New Roman" w:hAnsi="Times New Roman"/>
+          <w:rtl w:val="0"/>
+        </w:rPr>
+        <w:t xml:space="preserve"> dataset were determined to be CatBoost Regressor and Random Forest Regressor. The CatBoost model performed the best as it minimized the magnitude and the number of over predictions (Figure 7). Additionally, CatBoost had the highest R</w:t>
+      </w:r>
+      <w:r>
+        <w:rPr>
+          <w:rFonts w:ascii="Times New Roman" w:cs="Times New Roman" w:eastAsia="Times New Roman" w:hAnsi="Times New Roman"/>
+          <w:vertAlign w:val="superscript"/>
+          <w:rtl w:val="0"/>
+        </w:rPr>
+        <w:t xml:space="preserve">2</w:t>
+      </w:r>
+      <w:r>
+        <w:rPr>
+          <w:rFonts w:ascii="Times New Roman" w:cs="Times New Roman" w:eastAsia="Times New Roman" w:hAnsi="Times New Roman"/>
+          <w:rtl w:val="0"/>
+        </w:rPr>
+        <w:t xml:space="preserve"> values in both the training and test set (Table 9). </w:t>
+      </w:r>
+    </w:p>
+    <w:p>
+      <w:pPr>
+        <w:jc w:val="both"/>
+        <w:rPr>
+          <w:rFonts w:ascii="Times New Roman" w:cs="Times New Roman" w:eastAsia="Times New Roman" w:hAnsi="Times New Roman"/>
+        </w:rPr>
+      </w:pPr>
+      <w:r>
+        <w:rPr>
+          <w:rFonts w:ascii="Times New Roman" w:cs="Times New Roman" w:eastAsia="Times New Roman" w:hAnsi="Times New Roman"/>
+          <w:rtl w:val="0"/>
+        </w:rPr>
+        <w:t xml:space="preserve">Our worst performing model for both the rectangular and circular datasets was Linear Regression. This was expected as Linear Regression is a simpler model that was primarily used as a baseline to compare against more complex models. Overall, the circular CatBoost model performed best among all eight that were evaluated, as it minimized change in error between the training and testing sets while also providing one of the best fits for the plot. Comparing the two datasets, there are only four features in the circular dataset with a correlation above a value of 0.4 compared to the six found within the rectangular dataset (Figures 9 and 10). We believe the slightly less complex model in the CatBoost performed best for the circular dataset due to these differences in the datasets. </w:t>
+      </w:r>
+    </w:p>
+    <w:p>
+      <w:pPr>
+        <w:pStyle w:val="Heading2"/>
+        <w:jc w:val="center"/>
+        <w:rPr>
+          <w:rFonts w:ascii="Times New Roman" w:cs="Times New Roman" w:eastAsia="Times New Roman" w:hAnsi="Times New Roman"/>
+        </w:rPr>
+      </w:pPr>
+      <w:bookmarkStart w:colFirst="0" w:colLast="0" w:name="_heading=h.jyl1f613mo4y" w:id="23"/>
       <w:bookmarkEnd w:id="23"/>
       <w:r>
         <w:rPr>
           <w:rFonts w:ascii="Times New Roman" w:cs="Times New Roman" w:eastAsia="Times New Roman" w:hAnsi="Times New Roman"/>
           <w:rtl w:val="0"/>
         </w:rPr>
-        <w:t xml:space="preserve">Model Performance and Fitting</w:t>
-      </w:r>
-    </w:p>
-    <w:p>
-      <w:pPr>
-        <w:jc w:val="both"/>
-        <w:rPr>
-          <w:rFonts w:ascii="Times New Roman" w:cs="Times New Roman" w:eastAsia="Times New Roman" w:hAnsi="Times New Roman"/>
-        </w:rPr>
-      </w:pPr>
-      <w:r>
-        <w:rPr>
-          <w:rFonts w:ascii="Times New Roman" w:cs="Times New Roman" w:eastAsia="Times New Roman" w:hAnsi="Times New Roman"/>
-          <w:rtl w:val="0"/>
-        </w:rPr>
-        <w:t xml:space="preserve">Our models produced overfits for both our rectangular and circular datasets, with the exception of Linear Regression, as can be seen by the difference in R</w:t>
-      </w:r>
-      <w:r>
-        <w:rPr>
-          <w:rFonts w:ascii="Times New Roman" w:cs="Times New Roman" w:eastAsia="Times New Roman" w:hAnsi="Times New Roman"/>
-          <w:vertAlign w:val="superscript"/>
-          <w:rtl w:val="0"/>
-        </w:rPr>
-        <w:t xml:space="preserve">2 </w:t>
-      </w:r>
-      <w:r>
-        <w:rPr>
-          <w:rFonts w:ascii="Times New Roman" w:cs="Times New Roman" w:eastAsia="Times New Roman" w:hAnsi="Times New Roman"/>
-          <w:rtl w:val="0"/>
-        </w:rPr>
-        <w:t xml:space="preserve">scores of training and test sets (Table 8, Table 9)</w:t>
-      </w:r>
-      <w:r>
-        <w:rPr>
-          <w:rFonts w:ascii="Times New Roman" w:cs="Times New Roman" w:eastAsia="Times New Roman" w:hAnsi="Times New Roman"/>
-          <w:rtl w:val="0"/>
-        </w:rPr>
-        <w:t xml:space="preserve">. It was expected that Linear Regression would produce an underfit, demonstrated by the decreasing R</w:t>
-      </w:r>
-      <w:r>
-        <w:rPr>
-          <w:rFonts w:ascii="Times New Roman" w:cs="Times New Roman" w:eastAsia="Times New Roman" w:hAnsi="Times New Roman"/>
-          <w:vertAlign w:val="superscript"/>
-          <w:rtl w:val="0"/>
-        </w:rPr>
-        <w:t xml:space="preserve">2 </w:t>
-      </w:r>
-      <w:r>
-        <w:rPr>
-          <w:rFonts w:ascii="Times New Roman" w:cs="Times New Roman" w:eastAsia="Times New Roman" w:hAnsi="Times New Roman"/>
-          <w:rtl w:val="0"/>
-        </w:rPr>
-        <w:t xml:space="preserve">value between the training and test sets. This model</w:t>
-      </w:r>
-      <w:r>
-        <w:rPr>
-          <w:rFonts w:ascii="Times New Roman" w:cs="Times New Roman" w:eastAsia="Times New Roman" w:hAnsi="Times New Roman"/>
-          <w:rtl w:val="0"/>
-        </w:rPr>
-        <w:t xml:space="preserve"> is too simple for our complex dataset and was used as a baseline measure of model performance. </w:t>
-      </w:r>
-    </w:p>
-    <w:p>
-      <w:pPr>
-        <w:jc w:val="both"/>
-        <w:rPr>
-          <w:rFonts w:ascii="Times New Roman" w:cs="Times New Roman" w:eastAsia="Times New Roman" w:hAnsi="Times New Roman"/>
-        </w:rPr>
-      </w:pPr>
-      <w:r>
-        <w:rPr>
-          <w:rFonts w:ascii="Times New Roman" w:cs="Times New Roman" w:eastAsia="Times New Roman" w:hAnsi="Times New Roman"/>
-          <w:rtl w:val="0"/>
-        </w:rPr>
-        <w:t xml:space="preserve">XGBoost and CatBoost were our top performing models for rectangular and circular sections respectively, as established by their ability to maintain a high R</w:t>
-      </w:r>
-      <w:r>
-        <w:rPr>
-          <w:rFonts w:ascii="Times New Roman" w:cs="Times New Roman" w:eastAsia="Times New Roman" w:hAnsi="Times New Roman"/>
-          <w:vertAlign w:val="superscript"/>
-          <w:rtl w:val="0"/>
-        </w:rPr>
-        <w:t xml:space="preserve">2 </w:t>
-      </w:r>
-      <w:r>
-        <w:rPr>
-          <w:rFonts w:ascii="Times New Roman" w:cs="Times New Roman" w:eastAsia="Times New Roman" w:hAnsi="Times New Roman"/>
-          <w:rtl w:val="0"/>
-        </w:rPr>
-        <w:t xml:space="preserve">value in both test and training sets (Table 8, Table 9). Additionally, both models were able to slightly underestimate axial capacity making them the ideal model for real-world applications (Figure 6, Figure 7).  Despite their high performance, the models are overfitting. Both had a near perfect R</w:t>
-      </w:r>
-      <w:r>
-        <w:rPr>
-          <w:rFonts w:ascii="Times New Roman" w:cs="Times New Roman" w:eastAsia="Times New Roman" w:hAnsi="Times New Roman"/>
-          <w:vertAlign w:val="superscript"/>
-          <w:rtl w:val="0"/>
-        </w:rPr>
-        <w:t xml:space="preserve">2 </w:t>
-      </w:r>
-      <w:r>
-        <w:rPr>
-          <w:rFonts w:ascii="Times New Roman" w:cs="Times New Roman" w:eastAsia="Times New Roman" w:hAnsi="Times New Roman"/>
-          <w:rtl w:val="0"/>
-        </w:rPr>
-        <w:t xml:space="preserve">value in the training set, which then dropped in the test sets. This indicates that the models may be memorizing the dataset, making them less accurate when exposed to the testing datasets. </w:t>
+        <w:t xml:space="preserve">DISCUSSION</w:t>
       </w:r>
     </w:p>
     <w:p>
@@ -8029,8 +8078,130 @@
           <w:rFonts w:ascii="Times New Roman" w:cs="Times New Roman" w:eastAsia="Times New Roman" w:hAnsi="Times New Roman"/>
         </w:rPr>
       </w:pPr>
-      <w:bookmarkStart w:colFirst="0" w:colLast="0" w:name="_heading=h.pvkq1qfqjr1" w:id="24"/>
+      <w:bookmarkStart w:colFirst="0" w:colLast="0" w:name="_heading=h.scihbzsft94v" w:id="24"/>
       <w:bookmarkEnd w:id="24"/>
+      <w:r>
+        <w:rPr>
+          <w:rFonts w:ascii="Times New Roman" w:cs="Times New Roman" w:eastAsia="Times New Roman" w:hAnsi="Times New Roman"/>
+          <w:rtl w:val="0"/>
+        </w:rPr>
+        <w:t xml:space="preserve">Model Performance and Fitting</w:t>
+      </w:r>
+    </w:p>
+    <w:p>
+      <w:pPr>
+        <w:jc w:val="both"/>
+        <w:rPr>
+          <w:rFonts w:ascii="Times New Roman" w:cs="Times New Roman" w:eastAsia="Times New Roman" w:hAnsi="Times New Roman"/>
+        </w:rPr>
+      </w:pPr>
+      <w:r>
+        <w:rPr>
+          <w:rFonts w:ascii="Times New Roman" w:cs="Times New Roman" w:eastAsia="Times New Roman" w:hAnsi="Times New Roman"/>
+          <w:rtl w:val="0"/>
+        </w:rPr>
+        <w:t xml:space="preserve">Our models produced overfits for both our rectangular and circular datasets, with the exception of Linear Regression, as can be seen by the difference in R</w:t>
+      </w:r>
+      <w:r>
+        <w:rPr>
+          <w:rFonts w:ascii="Times New Roman" w:cs="Times New Roman" w:eastAsia="Times New Roman" w:hAnsi="Times New Roman"/>
+          <w:vertAlign w:val="superscript"/>
+          <w:rtl w:val="0"/>
+        </w:rPr>
+        <w:t xml:space="preserve">2 </w:t>
+      </w:r>
+      <w:r>
+        <w:rPr>
+          <w:rFonts w:ascii="Times New Roman" w:cs="Times New Roman" w:eastAsia="Times New Roman" w:hAnsi="Times New Roman"/>
+          <w:rtl w:val="0"/>
+        </w:rPr>
+        <w:t xml:space="preserve">scores of training and test sets (Table 8, Table 9)</w:t>
+      </w:r>
+      <w:r>
+        <w:rPr>
+          <w:rFonts w:ascii="Times New Roman" w:cs="Times New Roman" w:eastAsia="Times New Roman" w:hAnsi="Times New Roman"/>
+          <w:rtl w:val="0"/>
+        </w:rPr>
+        <w:t xml:space="preserve">. It was expected that Linear Regression would produce an underfit, demonstrated by the decreasing R</w:t>
+      </w:r>
+      <w:r>
+        <w:rPr>
+          <w:rFonts w:ascii="Times New Roman" w:cs="Times New Roman" w:eastAsia="Times New Roman" w:hAnsi="Times New Roman"/>
+          <w:vertAlign w:val="superscript"/>
+          <w:rtl w:val="0"/>
+        </w:rPr>
+        <w:t xml:space="preserve">2 </w:t>
+      </w:r>
+      <w:r>
+        <w:rPr>
+          <w:rFonts w:ascii="Times New Roman" w:cs="Times New Roman" w:eastAsia="Times New Roman" w:hAnsi="Times New Roman"/>
+          <w:rtl w:val="0"/>
+        </w:rPr>
+        <w:t xml:space="preserve">value between the training and test sets. This model</w:t>
+      </w:r>
+      <w:r>
+        <w:rPr>
+          <w:rFonts w:ascii="Times New Roman" w:cs="Times New Roman" w:eastAsia="Times New Roman" w:hAnsi="Times New Roman"/>
+          <w:rtl w:val="0"/>
+        </w:rPr>
+        <w:t xml:space="preserve"> is too simple for our complex dataset and was used as a baseline measure of model performance. </w:t>
+      </w:r>
+    </w:p>
+    <w:p>
+      <w:pPr>
+        <w:jc w:val="both"/>
+        <w:rPr>
+          <w:rFonts w:ascii="Times New Roman" w:cs="Times New Roman" w:eastAsia="Times New Roman" w:hAnsi="Times New Roman"/>
+        </w:rPr>
+      </w:pPr>
+      <w:r>
+        <w:rPr>
+          <w:rFonts w:ascii="Times New Roman" w:cs="Times New Roman" w:eastAsia="Times New Roman" w:hAnsi="Times New Roman"/>
+          <w:rtl w:val="0"/>
+        </w:rPr>
+        <w:t xml:space="preserve">XGBoost and CatBoost were our top performing models for rectangular and circular sections respectively, as established by their ability to maintain a high R</w:t>
+      </w:r>
+      <w:r>
+        <w:rPr>
+          <w:rFonts w:ascii="Times New Roman" w:cs="Times New Roman" w:eastAsia="Times New Roman" w:hAnsi="Times New Roman"/>
+          <w:vertAlign w:val="superscript"/>
+          <w:rtl w:val="0"/>
+        </w:rPr>
+        <w:t xml:space="preserve">2 </w:t>
+      </w:r>
+      <w:r>
+        <w:rPr>
+          <w:rFonts w:ascii="Times New Roman" w:cs="Times New Roman" w:eastAsia="Times New Roman" w:hAnsi="Times New Roman"/>
+          <w:rtl w:val="0"/>
+        </w:rPr>
+        <w:t xml:space="preserve">value in both test and training sets (Table 8, Table 9). Additionally, both models were able to slightly underestimate axial capacity making them the ideal model for real-world applications (Figure 6, Figure 7).  Despite their high performance, the models are overfitting. Both had a near perfect R</w:t>
+      </w:r>
+      <w:r>
+        <w:rPr>
+          <w:rFonts w:ascii="Times New Roman" w:cs="Times New Roman" w:eastAsia="Times New Roman" w:hAnsi="Times New Roman"/>
+          <w:vertAlign w:val="superscript"/>
+          <w:rtl w:val="0"/>
+        </w:rPr>
+        <w:t xml:space="preserve">2 </w:t>
+      </w:r>
+      <w:r>
+        <w:rPr>
+          <w:rFonts w:ascii="Times New Roman" w:cs="Times New Roman" w:eastAsia="Times New Roman" w:hAnsi="Times New Roman"/>
+          <w:rtl w:val="0"/>
+        </w:rPr>
+        <w:t xml:space="preserve">value in the training set, which then dropped in the test sets. This indicates that the models may be memorizing the dataset, making them less accurate when exposed to the testing datasets. </w:t>
+      </w:r>
+    </w:p>
+    <w:p>
+      <w:pPr>
+        <w:pStyle w:val="Heading2"/>
+        <w:jc w:val="both"/>
+        <w:rPr>
+          <w:rFonts w:ascii="Times New Roman" w:cs="Times New Roman" w:eastAsia="Times New Roman" w:hAnsi="Times New Roman"/>
+        </w:rPr>
+      </w:pPr>
+      <w:bookmarkStart w:colFirst="0" w:colLast="0" w:name="_heading=h.pvkq1qfqjr1" w:id="25"/>
+      <w:bookmarkEnd w:id="25"/>
       <w:r>
         <w:rPr>
           <w:rFonts w:ascii="Times New Roman" w:cs="Times New Roman" w:eastAsia="Times New Roman" w:hAnsi="Times New Roman"/>
@@ -8336,23 +8507,6 @@
           <w:rFonts w:ascii="Times New Roman" w:cs="Times New Roman" w:eastAsia="Times New Roman" w:hAnsi="Times New Roman"/>
         </w:rPr>
       </w:pPr>
-      <w:bookmarkStart w:colFirst="0" w:colLast="0" w:name="_heading=h.v8mhhwp9evb1" w:id="25"/>
-      <w:bookmarkEnd w:id="25"/>
-      <w:r>
-        <w:rPr>
-          <w:rtl w:val="0"/>
-        </w:rPr>
-      </w:r>
-    </w:p>
-    <w:p>
-      <w:pPr>
-        <w:pStyle w:val="Heading2"/>
-        <w:spacing w:after="200" w:line="240" w:lineRule="auto"/>
-        <w:jc w:val="both"/>
-        <w:rPr>
-          <w:rFonts w:ascii="Times New Roman" w:cs="Times New Roman" w:eastAsia="Times New Roman" w:hAnsi="Times New Roman"/>
-        </w:rPr>
-      </w:pPr>
       <w:bookmarkStart w:colFirst="0" w:colLast="0" w:name="_heading=h.qnvi51srgoev" w:id="26"/>
       <w:bookmarkEnd w:id="26"/>
       <w:r>
@@ -8449,7 +8603,21 @@
           <w:rFonts w:ascii="Times New Roman" w:cs="Times New Roman" w:eastAsia="Times New Roman" w:hAnsi="Times New Roman"/>
           <w:rtl w:val="0"/>
         </w:rPr>
-        <w:t xml:space="preserve">This study demonstrated the superior predictive capabilities of machine learning models for axial capacity estimation in CFSST columns. In particular, XGBoost and CatBoost models achieved the highest accuracy for rectangular and circular columns, respectively, as validated by evaluation metrics like MSE, R</w:t>
+        <w:t xml:space="preserve">This study demonstrated the superior predictive capabilities of machine learning models for axial capacity estimation in </w:t>
+      </w:r>
+      <w:r>
+        <w:rPr>
+          <w:rFonts w:ascii="Times New Roman" w:cs="Times New Roman" w:eastAsia="Times New Roman" w:hAnsi="Times New Roman"/>
+          <w:rtl w:val="0"/>
+        </w:rPr>
+        <w:t xml:space="preserve">CFSST</w:t>
+      </w:r>
+      <w:r>
+        <w:rPr>
+          <w:rFonts w:ascii="Times New Roman" w:cs="Times New Roman" w:eastAsia="Times New Roman" w:hAnsi="Times New Roman"/>
+          <w:rtl w:val="0"/>
+        </w:rPr>
+        <w:t xml:space="preserve"> columns. In particular, XGBoost and CatBoost models achieved the highest accuracy for rectangular and circular columns, respectively, as validated by evaluation metrics like MSE, R</w:t>
       </w:r>
       <w:r>
         <w:rPr>
@@ -8539,7 +8707,21 @@
           <w:rFonts w:ascii="Times New Roman" w:cs="Times New Roman" w:eastAsia="Times New Roman" w:hAnsi="Times New Roman"/>
           <w:rtl w:val="0"/>
         </w:rPr>
-        <w:t xml:space="preserve">These limitations highlight the need for continued research to develop more robust and versatile models for accurate axial capacity prediction in CFSST columns.</w:t>
+        <w:t xml:space="preserve">These limitations highlight the need for continued research to develop more robust and versatile models for accurate axial capacity prediction in </w:t>
+      </w:r>
+      <w:r>
+        <w:rPr>
+          <w:rFonts w:ascii="Times New Roman" w:cs="Times New Roman" w:eastAsia="Times New Roman" w:hAnsi="Times New Roman"/>
+          <w:rtl w:val="0"/>
+        </w:rPr>
+        <w:t xml:space="preserve">CFSST</w:t>
+      </w:r>
+      <w:r>
+        <w:rPr>
+          <w:rFonts w:ascii="Times New Roman" w:cs="Times New Roman" w:eastAsia="Times New Roman" w:hAnsi="Times New Roman"/>
+          <w:rtl w:val="0"/>
+        </w:rPr>
+        <w:t xml:space="preserve"> columns.</w:t>
       </w:r>
       <w:r>
         <w:rPr>
@@ -17635,12 +17817,12 @@
           <wp:inline distB="114300" distT="114300" distL="114300" distR="114300">
             <wp:extent cx="3786297" cy="1130094"/>
             <wp:effectExtent b="0" l="0" r="0" t="0"/>
-            <wp:docPr id="1746396077" name="image1.png"/>
+            <wp:docPr id="1746396077" name="image4.png"/>
             <a:graphic>
               <a:graphicData uri="http://schemas.openxmlformats.org/drawingml/2006/picture">
                 <pic:pic>
                   <pic:nvPicPr>
-                    <pic:cNvPr id="0" name="image1.png"/>
+                    <pic:cNvPr id="0" name="image4.png"/>
                     <pic:cNvPicPr preferRelativeResize="0"/>
                   </pic:nvPicPr>
                   <pic:blipFill>
@@ -17735,12 +17917,12 @@
           <wp:inline distB="114300" distT="114300" distL="114300" distR="114300">
             <wp:extent cx="3784551" cy="1103424"/>
             <wp:effectExtent b="0" l="0" r="0" t="0"/>
-            <wp:docPr id="1746396075" name="image4.png"/>
+            <wp:docPr id="1746396075" name="image6.png"/>
             <a:graphic>
               <a:graphicData uri="http://schemas.openxmlformats.org/drawingml/2006/picture">
                 <pic:pic>
                   <pic:nvPicPr>
-                    <pic:cNvPr id="0" name="image4.png"/>
+                    <pic:cNvPr id="0" name="image6.png"/>
                     <pic:cNvPicPr preferRelativeResize="0"/>
                   </pic:nvPicPr>
                   <pic:blipFill>
@@ -17817,7 +17999,7 @@
           <w:i w:val="1"/>
           <w:rtl w:val="0"/>
         </w:rPr>
-        <w:t xml:space="preserve">Error Results for the Circular  Models Training</w:t>
+        <w:t xml:space="preserve">Error Results for the Circular Models Training</w:t>
       </w:r>
     </w:p>
     <w:p>
@@ -17842,12 +18024,12 @@
           <wp:inline distB="114300" distT="114300" distL="114300" distR="114300">
             <wp:extent cx="3800475" cy="1116089"/>
             <wp:effectExtent b="0" l="0" r="0" t="0"/>
-            <wp:docPr id="1746396078" name="image10.png"/>
+            <wp:docPr id="1746396078" name="image7.png"/>
             <a:graphic>
               <a:graphicData uri="http://schemas.openxmlformats.org/drawingml/2006/picture">
                 <pic:pic>
                   <pic:nvPicPr>
-                    <pic:cNvPr id="0" name="image10.png"/>
+                    <pic:cNvPr id="0" name="image7.png"/>
                     <pic:cNvPicPr preferRelativeResize="0"/>
                   </pic:nvPicPr>
                   <pic:blipFill>
@@ -17914,7 +18096,7 @@
           <w:i w:val="1"/>
           <w:rtl w:val="0"/>
         </w:rPr>
-        <w:t xml:space="preserve"> Error Results for the Circular  Models Testing</w:t>
+        <w:t xml:space="preserve"> Error Results for the Circular Models Testing</w:t>
       </w:r>
       <w:r>
         <w:rPr>
@@ -17941,12 +18123,12 @@
           <wp:inline distB="114300" distT="114300" distL="114300" distR="114300">
             <wp:extent cx="3824288" cy="1111492"/>
             <wp:effectExtent b="0" l="0" r="0" t="0"/>
-            <wp:docPr id="1746396062" name="image9.png"/>
+            <wp:docPr id="1746396062" name="image5.png"/>
             <a:graphic>
               <a:graphicData uri="http://schemas.openxmlformats.org/drawingml/2006/picture">
                 <pic:pic>
                   <pic:nvPicPr>
-                    <pic:cNvPr id="0" name="image9.png"/>
+                    <pic:cNvPr id="0" name="image5.png"/>
                     <pic:cNvPicPr preferRelativeResize="0"/>
                   </pic:nvPicPr>
                   <pic:blipFill>
@@ -18092,12 +18274,12 @@
           <wp:inline distB="114300" distT="114300" distL="114300" distR="114300">
             <wp:extent cx="6324537" cy="1731028"/>
             <wp:effectExtent b="0" l="0" r="0" t="0"/>
-            <wp:docPr id="1746396070" name="image20.png"/>
+            <wp:docPr id="1746396070" name="image19.png"/>
             <a:graphic>
               <a:graphicData uri="http://schemas.openxmlformats.org/drawingml/2006/picture">
                 <pic:pic>
                   <pic:nvPicPr>
-                    <pic:cNvPr id="0" name="image20.png"/>
+                    <pic:cNvPr id="0" name="image19.png"/>
                     <pic:cNvPicPr preferRelativeResize="0"/>
                   </pic:nvPicPr>
                   <pic:blipFill>
@@ -18203,12 +18385,12 @@
           <wp:inline distB="114300" distT="114300" distL="114300" distR="114300">
             <wp:extent cx="5367338" cy="3291838"/>
             <wp:effectExtent b="0" l="0" r="0" t="0"/>
-            <wp:docPr id="1746396066" name="image19.png"/>
+            <wp:docPr id="1746396066" name="image17.png"/>
             <a:graphic>
               <a:graphicData uri="http://schemas.openxmlformats.org/drawingml/2006/picture">
                 <pic:pic>
                   <pic:nvPicPr>
-                    <pic:cNvPr id="0" name="image19.png"/>
+                    <pic:cNvPr id="0" name="image17.png"/>
                     <pic:cNvPicPr preferRelativeResize="0"/>
                   </pic:nvPicPr>
                   <pic:blipFill>
@@ -18280,12 +18462,12 @@
           <wp:inline distB="114300" distT="114300" distL="114300" distR="114300">
             <wp:extent cx="5233988" cy="3252278"/>
             <wp:effectExtent b="0" l="0" r="0" t="0"/>
-            <wp:docPr id="1746396063" name="image18.png"/>
+            <wp:docPr id="1746396063" name="image16.png"/>
             <a:graphic>
               <a:graphicData uri="http://schemas.openxmlformats.org/drawingml/2006/picture">
                 <pic:pic>
                   <pic:nvPicPr>
-                    <pic:cNvPr id="0" name="image18.png"/>
+                    <pic:cNvPr id="0" name="image16.png"/>
                     <pic:cNvPicPr preferRelativeResize="0"/>
                   </pic:nvPicPr>
                   <pic:blipFill>
@@ -18372,12 +18554,12 @@
           <wp:inline distB="114300" distT="114300" distL="114300" distR="114300">
             <wp:extent cx="5087323" cy="3100388"/>
             <wp:effectExtent b="0" l="0" r="0" t="0"/>
-            <wp:docPr id="1746396076" name="image17.png"/>
+            <wp:docPr id="1746396076" name="image12.png"/>
             <a:graphic>
               <a:graphicData uri="http://schemas.openxmlformats.org/drawingml/2006/picture">
                 <pic:pic>
                   <pic:nvPicPr>
-                    <pic:cNvPr id="0" name="image17.png"/>
+                    <pic:cNvPr id="0" name="image12.png"/>
                     <pic:cNvPicPr preferRelativeResize="0"/>
                   </pic:nvPicPr>
                   <pic:blipFill>
@@ -18464,12 +18646,12 @@
           <wp:inline distB="114300" distT="114300" distL="114300" distR="114300">
             <wp:extent cx="4995863" cy="3120058"/>
             <wp:effectExtent b="0" l="0" r="0" t="0"/>
-            <wp:docPr id="1746396059" name="image13.png"/>
+            <wp:docPr id="1746396059" name="image14.png"/>
             <a:graphic>
               <a:graphicData uri="http://schemas.openxmlformats.org/drawingml/2006/picture">
                 <pic:pic>
                   <pic:nvPicPr>
-                    <pic:cNvPr id="0" name="image13.png"/>
+                    <pic:cNvPr id="0" name="image14.png"/>
                     <pic:cNvPicPr preferRelativeResize="0"/>
                   </pic:nvPicPr>
                   <pic:blipFill>
@@ -18548,12 +18730,12 @@
           <wp:inline distB="114300" distT="114300" distL="114300" distR="114300">
             <wp:extent cx="5176838" cy="3228975"/>
             <wp:effectExtent b="0" l="0" r="0" t="0"/>
-            <wp:docPr id="1746396072" name="image12.png"/>
+            <wp:docPr id="1746396072" name="image13.png"/>
             <a:graphic>
               <a:graphicData uri="http://schemas.openxmlformats.org/drawingml/2006/picture">
                 <pic:pic>
                   <pic:nvPicPr>
-                    <pic:cNvPr id="0" name="image12.png"/>
+                    <pic:cNvPr id="0" name="image13.png"/>
                     <pic:cNvPicPr preferRelativeResize="0"/>
                   </pic:nvPicPr>
                   <pic:blipFill>
@@ -18640,12 +18822,12 @@
           <wp:inline distB="114300" distT="114300" distL="114300" distR="114300">
             <wp:extent cx="5062538" cy="3166456"/>
             <wp:effectExtent b="0" l="0" r="0" t="0"/>
-            <wp:docPr id="1746396065" name="image15.png"/>
+            <wp:docPr id="1746396065" name="image20.png"/>
             <a:graphic>
               <a:graphicData uri="http://schemas.openxmlformats.org/drawingml/2006/picture">
                 <pic:pic>
                   <pic:nvPicPr>
-                    <pic:cNvPr id="0" name="image15.png"/>
+                    <pic:cNvPr id="0" name="image20.png"/>
                     <pic:cNvPicPr preferRelativeResize="0"/>
                   </pic:nvPicPr>
                   <pic:blipFill>
@@ -18717,12 +18899,12 @@
           <wp:inline distB="114300" distT="114300" distL="114300" distR="114300">
             <wp:extent cx="5138738" cy="3200400"/>
             <wp:effectExtent b="0" l="0" r="0" t="0"/>
-            <wp:docPr id="1746396071" name="image14.png"/>
+            <wp:docPr id="1746396071" name="image18.png"/>
             <a:graphic>
               <a:graphicData uri="http://schemas.openxmlformats.org/drawingml/2006/picture">
                 <pic:pic>
                   <pic:nvPicPr>
-                    <pic:cNvPr id="0" name="image14.png"/>
+                    <pic:cNvPr id="0" name="image18.png"/>
                     <pic:cNvPicPr preferRelativeResize="0"/>
                   </pic:nvPicPr>
                   <pic:blipFill>
@@ -18808,12 +18990,12 @@
           <wp:inline distB="114300" distT="114300" distL="114300" distR="114300">
             <wp:extent cx="5086350" cy="3193010"/>
             <wp:effectExtent b="0" l="0" r="0" t="0"/>
-            <wp:docPr id="1746396069" name="image16.png"/>
+            <wp:docPr id="1746396069" name="image15.png"/>
             <a:graphic>
               <a:graphicData uri="http://schemas.openxmlformats.org/drawingml/2006/picture">
                 <pic:pic>
                   <pic:nvPicPr>
-                    <pic:cNvPr id="0" name="image16.png"/>
+                    <pic:cNvPr id="0" name="image15.png"/>
                     <pic:cNvPicPr preferRelativeResize="0"/>
                   </pic:nvPicPr>
                   <pic:blipFill>
@@ -18909,12 +19091,12 @@
           <wp:inline distB="0" distT="0" distL="0" distR="0">
             <wp:extent cx="4195763" cy="3610955"/>
             <wp:effectExtent b="0" l="0" r="0" t="0"/>
-            <wp:docPr id="1746396067" name="image6.png"/>
+            <wp:docPr id="1746396067" name="image10.png"/>
             <a:graphic>
               <a:graphicData uri="http://schemas.openxmlformats.org/drawingml/2006/picture">
                 <pic:pic>
                   <pic:nvPicPr>
-                    <pic:cNvPr id="0" name="image6.png"/>
+                    <pic:cNvPr id="0" name="image10.png"/>
                     <pic:cNvPicPr preferRelativeResize="0"/>
                   </pic:nvPicPr>
                   <pic:blipFill>
@@ -18966,7 +19148,21 @@
           <w:rFonts w:ascii="Times New Roman" w:cs="Times New Roman" w:eastAsia="Times New Roman" w:hAnsi="Times New Roman"/>
           <w:rtl w:val="0"/>
         </w:rPr>
-        <w:t xml:space="preserve"> Correlation matrix for Rectangular CFSST columns</w:t>
+        <w:t xml:space="preserve"> Correlation matrix for Rectangular </w:t>
+      </w:r>
+      <w:r>
+        <w:rPr>
+          <w:rFonts w:ascii="Times New Roman" w:cs="Times New Roman" w:eastAsia="Times New Roman" w:hAnsi="Times New Roman"/>
+          <w:rtl w:val="0"/>
+        </w:rPr>
+        <w:t xml:space="preserve">CFSST</w:t>
+      </w:r>
+      <w:r>
+        <w:rPr>
+          <w:rFonts w:ascii="Times New Roman" w:cs="Times New Roman" w:eastAsia="Times New Roman" w:hAnsi="Times New Roman"/>
+          <w:rtl w:val="0"/>
+        </w:rPr>
+        <w:t xml:space="preserve"> columns</w:t>
       </w:r>
     </w:p>
     <w:p>
@@ -18990,12 +19186,12 @@
           <wp:inline distB="0" distT="0" distL="0" distR="0">
             <wp:extent cx="4096354" cy="3787195"/>
             <wp:effectExtent b="0" l="0" r="0" t="0"/>
-            <wp:docPr id="1746396064" name="image3.png"/>
+            <wp:docPr id="1746396064" name="image2.png"/>
             <a:graphic>
               <a:graphicData uri="http://schemas.openxmlformats.org/drawingml/2006/picture">
                 <pic:pic>
                   <pic:nvPicPr>
-                    <pic:cNvPr id="0" name="image3.png"/>
+                    <pic:cNvPr id="0" name="image2.png"/>
                     <pic:cNvPicPr preferRelativeResize="0"/>
                   </pic:nvPicPr>
                   <pic:blipFill>
@@ -19049,7 +19245,21 @@
           <w:rFonts w:ascii="Times New Roman" w:cs="Times New Roman" w:eastAsia="Times New Roman" w:hAnsi="Times New Roman"/>
           <w:rtl w:val="0"/>
         </w:rPr>
-        <w:t xml:space="preserve"> Correlation matrix for Circular CFSST columns.</w:t>
+        <w:t xml:space="preserve"> Correlation matrix for Circular </w:t>
+      </w:r>
+      <w:r>
+        <w:rPr>
+          <w:rFonts w:ascii="Times New Roman" w:cs="Times New Roman" w:eastAsia="Times New Roman" w:hAnsi="Times New Roman"/>
+          <w:rtl w:val="0"/>
+        </w:rPr>
+        <w:t xml:space="preserve">CFSST</w:t>
+      </w:r>
+      <w:r>
+        <w:rPr>
+          <w:rFonts w:ascii="Times New Roman" w:cs="Times New Roman" w:eastAsia="Times New Roman" w:hAnsi="Times New Roman"/>
+          <w:rtl w:val="0"/>
+        </w:rPr>
+        <w:t xml:space="preserve"> columns.</w:t>
       </w:r>
       <w:r>
         <w:rPr>
@@ -19185,7 +19395,21 @@
           <w:rFonts w:ascii="Times New Roman" w:cs="Times New Roman" w:eastAsia="Times New Roman" w:hAnsi="Times New Roman"/>
           <w:rtl w:val="0"/>
         </w:rPr>
-        <w:t xml:space="preserve">Histograms for parameters of Rectangular CFSST columns.</w:t>
+        <w:t xml:space="preserve">Histograms for parameters of Rectangular </w:t>
+      </w:r>
+      <w:r>
+        <w:rPr>
+          <w:rFonts w:ascii="Times New Roman" w:cs="Times New Roman" w:eastAsia="Times New Roman" w:hAnsi="Times New Roman"/>
+          <w:rtl w:val="0"/>
+        </w:rPr>
+        <w:t xml:space="preserve">CFSST</w:t>
+      </w:r>
+      <w:r>
+        <w:rPr>
+          <w:rFonts w:ascii="Times New Roman" w:cs="Times New Roman" w:eastAsia="Times New Roman" w:hAnsi="Times New Roman"/>
+          <w:rtl w:val="0"/>
+        </w:rPr>
+        <w:t xml:space="preserve"> columns.</w:t>
       </w:r>
       <w:r>
         <w:rPr>
@@ -19210,12 +19434,12 @@
           <wp:inline distB="0" distT="0" distL="0" distR="0">
             <wp:extent cx="5376863" cy="1997391"/>
             <wp:effectExtent b="0" l="0" r="0" t="0"/>
-            <wp:docPr id="1746396060" name="image2.png"/>
+            <wp:docPr id="1746396060" name="image9.png"/>
             <a:graphic>
               <a:graphicData uri="http://schemas.openxmlformats.org/drawingml/2006/picture">
                 <pic:pic>
                   <pic:nvPicPr>
-                    <pic:cNvPr id="0" name="image2.png"/>
+                    <pic:cNvPr id="0" name="image9.png"/>
                     <pic:cNvPicPr preferRelativeResize="0"/>
                   </pic:nvPicPr>
                   <pic:blipFill>
@@ -19265,12 +19489,12 @@
           <wp:inline distB="0" distT="0" distL="0" distR="0">
             <wp:extent cx="2290763" cy="1776694"/>
             <wp:effectExtent b="0" l="0" r="0" t="0"/>
-            <wp:docPr id="1746396074" name="image7.png"/>
+            <wp:docPr id="1746396074" name="image3.png"/>
             <a:graphic>
               <a:graphicData uri="http://schemas.openxmlformats.org/drawingml/2006/picture">
                 <pic:pic>
                   <pic:nvPicPr>
-                    <pic:cNvPr id="0" name="image7.png"/>
+                    <pic:cNvPr id="0" name="image3.png"/>
                     <pic:cNvPicPr preferRelativeResize="0"/>
                   </pic:nvPicPr>
                   <pic:blipFill>
@@ -19322,7 +19546,21 @@
           <w:rFonts w:ascii="Times New Roman" w:cs="Times New Roman" w:eastAsia="Times New Roman" w:hAnsi="Times New Roman"/>
           <w:rtl w:val="0"/>
         </w:rPr>
-        <w:t xml:space="preserve"> Histograms for parameters of Circular CFSST columns.</w:t>
+        <w:t xml:space="preserve"> Histograms for parameters of Circular </w:t>
+      </w:r>
+      <w:r>
+        <w:rPr>
+          <w:rFonts w:ascii="Times New Roman" w:cs="Times New Roman" w:eastAsia="Times New Roman" w:hAnsi="Times New Roman"/>
+          <w:rtl w:val="0"/>
+        </w:rPr>
+        <w:t xml:space="preserve">CFSST</w:t>
+      </w:r>
+      <w:r>
+        <w:rPr>
+          <w:rFonts w:ascii="Times New Roman" w:cs="Times New Roman" w:eastAsia="Times New Roman" w:hAnsi="Times New Roman"/>
+          <w:rtl w:val="0"/>
+        </w:rPr>
+        <w:t xml:space="preserve"> columns.</w:t>
       </w:r>
       <w:r>
         <w:br w:type="page"/>
@@ -22861,7 +23099,21 @@
                     <w:rFonts w:ascii="Times New Roman" w:cs="Times New Roman" w:eastAsia="Times New Roman" w:hAnsi="Times New Roman"/>
                     <w:rtl w:val="0"/>
                   </w:rPr>
-                  <w:t xml:space="preserve"> = axial compressive strength of CFSST column</w:t>
+                  <w:t xml:space="preserve"> = axial compressive strength of </w:t>
+                </w:r>
+                <w:r>
+                  <w:rPr>
+                    <w:rFonts w:ascii="Times New Roman" w:cs="Times New Roman" w:eastAsia="Times New Roman" w:hAnsi="Times New Roman"/>
+                    <w:rtl w:val="0"/>
+                  </w:rPr>
+                  <w:t xml:space="preserve">CFSST</w:t>
+                </w:r>
+                <w:r>
+                  <w:rPr>
+                    <w:rFonts w:ascii="Times New Roman" w:cs="Times New Roman" w:eastAsia="Times New Roman" w:hAnsi="Times New Roman"/>
+                    <w:rtl w:val="0"/>
+                  </w:rPr>
+                  <w:t xml:space="preserve"> column</w:t>
                 </w:r>
               </w:p>
               <w:p>
@@ -24519,7 +24771,21 @@
                     <w:rFonts w:ascii="Times New Roman" w:cs="Times New Roman" w:eastAsia="Times New Roman" w:hAnsi="Times New Roman"/>
                     <w:rtl w:val="0"/>
                   </w:rPr>
-                  <w:t xml:space="preserve"> = axial compressive strength of CFSST column</w:t>
+                  <w:t xml:space="preserve"> = axial compressive strength of </w:t>
+                </w:r>
+                <w:r>
+                  <w:rPr>
+                    <w:rFonts w:ascii="Times New Roman" w:cs="Times New Roman" w:eastAsia="Times New Roman" w:hAnsi="Times New Roman"/>
+                    <w:rtl w:val="0"/>
+                  </w:rPr>
+                  <w:t xml:space="preserve">CFSST</w:t>
+                </w:r>
+                <w:r>
+                  <w:rPr>
+                    <w:rFonts w:ascii="Times New Roman" w:cs="Times New Roman" w:eastAsia="Times New Roman" w:hAnsi="Times New Roman"/>
+                    <w:rtl w:val="0"/>
+                  </w:rPr>
+                  <w:t xml:space="preserve"> column</w:t>
                 </w:r>
               </w:p>
               <w:p>
@@ -25954,7 +26220,21 @@
                     <w:rFonts w:ascii="Times New Roman" w:cs="Times New Roman" w:eastAsia="Times New Roman" w:hAnsi="Times New Roman"/>
                     <w:rtl w:val="0"/>
                   </w:rPr>
-                  <w:t xml:space="preserve"> = axial compressive strength of CFSST column   </w:t>
+                  <w:t xml:space="preserve"> = axial compressive strength of </w:t>
+                </w:r>
+                <w:r>
+                  <w:rPr>
+                    <w:rFonts w:ascii="Times New Roman" w:cs="Times New Roman" w:eastAsia="Times New Roman" w:hAnsi="Times New Roman"/>
+                    <w:rtl w:val="0"/>
+                  </w:rPr>
+                  <w:t xml:space="preserve">CFSST</w:t>
+                </w:r>
+                <w:r>
+                  <w:rPr>
+                    <w:rFonts w:ascii="Times New Roman" w:cs="Times New Roman" w:eastAsia="Times New Roman" w:hAnsi="Times New Roman"/>
+                    <w:rtl w:val="0"/>
+                  </w:rPr>
+                  <w:t xml:space="preserve"> column   </w:t>
                 </w:r>
               </w:p>
               <w:p>
@@ -30419,6 +30699,15 @@
     </w:pPr>
     <w:r>
       <w:rPr>
+        <w:rFonts w:ascii="Times New Roman" w:cs="Times New Roman" w:eastAsia="Times New Roman" w:hAnsi="Times New Roman"/>
+      </w:rPr>
+      <w:fldChar w:fldCharType="begin"/>
+      <w:instrText xml:space="preserve">PAGE</w:instrText>
+      <w:fldChar w:fldCharType="separate"/>
+      <w:fldChar w:fldCharType="end"/>
+    </w:r>
+    <w:r>
+      <w:rPr>
         <w:rtl w:val="0"/>
       </w:rPr>
     </w:r>
@@ -30430,8 +30719,16 @@
 <w:ftr xmlns:mc="http://schemas.openxmlformats.org/markup-compatibility/2006" xmlns:o="urn:schemas-microsoft-com:office:office" xmlns:r="http://schemas.openxmlformats.org/officeDocument/2006/relationships" xmlns:m="http://schemas.openxmlformats.org/officeDocument/2006/math" xmlns:v="urn:schemas-microsoft-com:vml" xmlns:wp="http://schemas.openxmlformats.org/drawingml/2006/wordprocessingDrawing" xmlns:w10="urn:schemas-microsoft-com:office:word" xmlns:w="http://schemas.openxmlformats.org/wordprocessingml/2006/main" xmlns:wne="http://schemas.microsoft.com/office/word/2006/wordml" xmlns:sl="http://schemas.openxmlformats.org/schemaLibrary/2006/main" xmlns:a="http://schemas.openxmlformats.org/drawingml/2006/main" xmlns:pic="http://schemas.openxmlformats.org/drawingml/2006/picture" xmlns:c="http://schemas.openxmlformats.org/drawingml/2006/chart" xmlns:lc="http://schemas.openxmlformats.org/drawingml/2006/lockedCanvas" xmlns:dgm="http://schemas.openxmlformats.org/drawingml/2006/diagram" xmlns:wps="http://schemas.microsoft.com/office/word/2010/wordprocessingShape" xmlns:wpg="http://schemas.microsoft.com/office/word/2010/wordprocessingGroup" xmlns:w14="http://schemas.microsoft.com/office/word/2010/wordml" xmlns:w15="http://schemas.microsoft.com/office/word/2012/wordml" xmlns:w16="http://schemas.microsoft.com/office/word/2018/wordml" xmlns:w16cex="http://schemas.microsoft.com/office/word/2018/wordml/cex" xmlns:w16cid="http://schemas.microsoft.com/office/word/2016/wordml/cid" xmlns="http://schemas.microsoft.com/office/tasks/2019/documenttasks" xmlns:cr="http://schemas.microsoft.com/office/comments/2020/reactions">
   <w:p>
     <w:pPr>
+      <w:jc w:val="right"/>
       <w:rPr/>
     </w:pPr>
+    <w:r>
+      <w:rPr/>
+      <w:fldChar w:fldCharType="begin"/>
+      <w:instrText xml:space="preserve">PAGE</w:instrText>
+      <w:fldChar w:fldCharType="separate"/>
+      <w:fldChar w:fldCharType="end"/>
+    </w:r>
     <w:r>
       <w:rPr>
         <w:rtl w:val="0"/>
@@ -30467,8 +30764,6 @@
       <w:rPr>
         <w:rFonts w:ascii="Times New Roman" w:cs="Times New Roman" w:eastAsia="Times New Roman" w:hAnsi="Times New Roman"/>
         <w:color w:val="000000"/>
-        <w:sz w:val="22"/>
-        <w:szCs w:val="22"/>
         <w:rtl w:val="0"/>
       </w:rPr>
       <w:t xml:space="preserve">ENGG</w:t>
@@ -30476,8 +30771,6 @@
     <w:r>
       <w:rPr>
         <w:rFonts w:ascii="Times New Roman" w:cs="Times New Roman" w:eastAsia="Times New Roman" w:hAnsi="Times New Roman"/>
-        <w:sz w:val="22"/>
-        <w:szCs w:val="22"/>
         <w:rtl w:val="0"/>
       </w:rPr>
       <w:t xml:space="preserve"> </w:t>
@@ -30486,8 +30779,6 @@
       <w:rPr>
         <w:rFonts w:ascii="Times New Roman" w:cs="Times New Roman" w:eastAsia="Times New Roman" w:hAnsi="Times New Roman"/>
         <w:color w:val="000000"/>
-        <w:sz w:val="22"/>
-        <w:szCs w:val="22"/>
         <w:rtl w:val="0"/>
       </w:rPr>
       <w:t xml:space="preserve">680</w:t>
@@ -30495,8 +30786,6 @@
     <w:r>
       <w:rPr>
         <w:rFonts w:ascii="Times New Roman" w:cs="Times New Roman" w:eastAsia="Times New Roman" w:hAnsi="Times New Roman"/>
-        <w:sz w:val="22"/>
-        <w:szCs w:val="22"/>
         <w:rtl w:val="0"/>
       </w:rPr>
       <w:t xml:space="preserve">: </w:t>
@@ -30505,8 +30794,6 @@
       <w:rPr>
         <w:rFonts w:ascii="Times New Roman" w:cs="Times New Roman" w:eastAsia="Times New Roman" w:hAnsi="Times New Roman"/>
         <w:color w:val="000000"/>
-        <w:sz w:val="22"/>
-        <w:szCs w:val="22"/>
         <w:rtl w:val="0"/>
       </w:rPr>
       <w:t xml:space="preserve">Introduction to Digital Engineering</w:t>
@@ -30561,12 +30848,12 @@
           <wp:extent cx="1480853" cy="1195388"/>
           <wp:effectExtent b="0" l="0" r="0" t="0"/>
           <wp:wrapNone/>
-          <wp:docPr descr="University of Calgary | Drupal.org" id="1746396073" name="image5.jpg"/>
+          <wp:docPr descr="University of Calgary | Drupal.org" id="1746396073" name="image1.jpg"/>
           <a:graphic>
             <a:graphicData uri="http://schemas.openxmlformats.org/drawingml/2006/picture">
               <pic:pic>
                 <pic:nvPicPr>
-                  <pic:cNvPr descr="University of Calgary | Drupal.org" id="0" name="image5.jpg"/>
+                  <pic:cNvPr descr="University of Calgary | Drupal.org" id="0" name="image1.jpg"/>
                   <pic:cNvPicPr preferRelativeResize="0"/>
                 </pic:nvPicPr>
                 <pic:blipFill>
@@ -32310,7 +32597,7 @@
 
 <file path=customXML/item1.xml><?xml version="1.0" encoding="utf-8"?>
 <go:gDocsCustomXmlDataStorage xmlns:go="http://customooxmlschemas.google.com/" xmlns:r="http://schemas.openxmlformats.org/officeDocument/2006/relationships" uri="GoogleDocsCustomDataVersion2">
-  <go:docsCustomData xmlns:go="http://customooxmlschemas.google.com/" roundtripDataSignature="AMtx7mgik1xrqw5POTuhr3VEb1zqtY6fXA==">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</go:docsCustomData>
+  <go:docsCustomData xmlns:go="http://customooxmlschemas.google.com/" roundtripDataSignature="AMtx7mi9j35R8chs2in8aW2g/ZYYhIXF1w==">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</go:docsCustomData>
 </go:gDocsCustomXmlDataStorage>
 </file>
 

</xml_diff>